<commit_message>
Add zu Kapitel "KNX- und weitere Standards".
</commit_message>
<xml_diff>
--- a/Haupttext.docx
+++ b/Haupttext.docx
@@ -65,7 +65,6 @@
               <w:tab w:val="left" w:pos="440"/>
               <w:tab w:val="right" w:leader="dot" w:pos="9062"/>
             </w:tabs>
-            <w:spacing w:line="360" w:lineRule="auto"/>
             <w:rPr>
               <w:noProof/>
             </w:rPr>
@@ -88,7 +87,7 @@
             </w:rPr>
             <w:fldChar w:fldCharType="separate"/>
           </w:r>
-          <w:hyperlink w:anchor="_Toc70298408" w:history="1">
+          <w:hyperlink w:anchor="_Toc71139001" w:history="1">
             <w:r>
               <w:rPr>
                 <w:rStyle w:val="Hyperlink"/>
@@ -130,7 +129,7 @@
                 <w:noProof/>
                 <w:webHidden/>
               </w:rPr>
-              <w:instrText xml:space="preserve"> PAGEREF _Toc70298408 \h </w:instrText>
+              <w:instrText xml:space="preserve"> PAGEREF _Toc71139001 \h </w:instrText>
             </w:r>
             <w:r>
               <w:rPr>
@@ -168,12 +167,11 @@
               <w:tab w:val="left" w:pos="440"/>
               <w:tab w:val="right" w:leader="dot" w:pos="9062"/>
             </w:tabs>
-            <w:spacing w:line="360" w:lineRule="auto"/>
             <w:rPr>
               <w:noProof/>
             </w:rPr>
           </w:pPr>
-          <w:hyperlink w:anchor="_Toc70298409" w:history="1">
+          <w:hyperlink w:anchor="_Toc71139002" w:history="1">
             <w:r>
               <w:rPr>
                 <w:rStyle w:val="Hyperlink"/>
@@ -215,7 +213,7 @@
                 <w:noProof/>
                 <w:webHidden/>
               </w:rPr>
-              <w:instrText xml:space="preserve"> PAGEREF _Toc70298409 \h </w:instrText>
+              <w:instrText xml:space="preserve"> PAGEREF _Toc71139002 \h </w:instrText>
             </w:r>
             <w:r>
               <w:rPr>
@@ -253,12 +251,11 @@
               <w:tab w:val="left" w:pos="880"/>
               <w:tab w:val="right" w:leader="dot" w:pos="9062"/>
             </w:tabs>
-            <w:spacing w:line="360" w:lineRule="auto"/>
             <w:rPr>
               <w:noProof/>
             </w:rPr>
           </w:pPr>
-          <w:hyperlink w:anchor="_Toc70298410" w:history="1">
+          <w:hyperlink w:anchor="_Toc71139003" w:history="1">
             <w:r>
               <w:rPr>
                 <w:rStyle w:val="Hyperlink"/>
@@ -300,7 +297,7 @@
                 <w:noProof/>
                 <w:webHidden/>
               </w:rPr>
-              <w:instrText xml:space="preserve"> PAGEREF _Toc70298410 \h </w:instrText>
+              <w:instrText xml:space="preserve"> PAGEREF _Toc71139003 \h </w:instrText>
             </w:r>
             <w:r>
               <w:rPr>
@@ -338,12 +335,11 @@
               <w:tab w:val="left" w:pos="880"/>
               <w:tab w:val="right" w:leader="dot" w:pos="9062"/>
             </w:tabs>
-            <w:spacing w:line="360" w:lineRule="auto"/>
             <w:rPr>
               <w:noProof/>
             </w:rPr>
           </w:pPr>
-          <w:hyperlink w:anchor="_Toc70298411" w:history="1">
+          <w:hyperlink w:anchor="_Toc71139004" w:history="1">
             <w:r>
               <w:rPr>
                 <w:rStyle w:val="Hyperlink"/>
@@ -385,7 +381,7 @@
                 <w:noProof/>
                 <w:webHidden/>
               </w:rPr>
-              <w:instrText xml:space="preserve"> PAGEREF _Toc70298411 \h </w:instrText>
+              <w:instrText xml:space="preserve"> PAGEREF _Toc71139004 \h </w:instrText>
             </w:r>
             <w:r>
               <w:rPr>
@@ -423,12 +419,11 @@
               <w:tab w:val="left" w:pos="880"/>
               <w:tab w:val="right" w:leader="dot" w:pos="9062"/>
             </w:tabs>
-            <w:spacing w:line="360" w:lineRule="auto"/>
             <w:rPr>
               <w:noProof/>
             </w:rPr>
           </w:pPr>
-          <w:hyperlink w:anchor="_Toc70298412" w:history="1">
+          <w:hyperlink w:anchor="_Toc71139005" w:history="1">
             <w:r>
               <w:rPr>
                 <w:rStyle w:val="Hyperlink"/>
@@ -470,7 +465,7 @@
                 <w:noProof/>
                 <w:webHidden/>
               </w:rPr>
-              <w:instrText xml:space="preserve"> PAGEREF _Toc70298412 \h </w:instrText>
+              <w:instrText xml:space="preserve"> PAGEREF _Toc71139005 \h </w:instrText>
             </w:r>
             <w:r>
               <w:rPr>
@@ -508,12 +503,11 @@
               <w:tab w:val="left" w:pos="880"/>
               <w:tab w:val="right" w:leader="dot" w:pos="9062"/>
             </w:tabs>
-            <w:spacing w:line="360" w:lineRule="auto"/>
             <w:rPr>
               <w:noProof/>
             </w:rPr>
           </w:pPr>
-          <w:hyperlink w:anchor="_Toc70298413" w:history="1">
+          <w:hyperlink w:anchor="_Toc71139006" w:history="1">
             <w:r>
               <w:rPr>
                 <w:rStyle w:val="Hyperlink"/>
@@ -555,7 +549,7 @@
                 <w:noProof/>
                 <w:webHidden/>
               </w:rPr>
-              <w:instrText xml:space="preserve"> PAGEREF _Toc70298413 \h </w:instrText>
+              <w:instrText xml:space="preserve"> PAGEREF _Toc71139006 \h </w:instrText>
             </w:r>
             <w:r>
               <w:rPr>
@@ -593,12 +587,11 @@
               <w:tab w:val="left" w:pos="880"/>
               <w:tab w:val="right" w:leader="dot" w:pos="9062"/>
             </w:tabs>
-            <w:spacing w:line="360" w:lineRule="auto"/>
             <w:rPr>
               <w:noProof/>
             </w:rPr>
           </w:pPr>
-          <w:hyperlink w:anchor="_Toc70298414" w:history="1">
+          <w:hyperlink w:anchor="_Toc71139007" w:history="1">
             <w:r>
               <w:rPr>
                 <w:rStyle w:val="Hyperlink"/>
@@ -619,7 +612,23 @@
                 <w:rFonts w:ascii="Arial" w:hAnsi="Arial" w:cs="Arial"/>
                 <w:noProof/>
               </w:rPr>
-              <w:t>KNX-Standard und vergleichbare Standards</w:t>
+              <w:t>KNX-Stand</w:t>
+            </w:r>
+            <w:r>
+              <w:rPr>
+                <w:rStyle w:val="Hyperlink"/>
+                <w:rFonts w:ascii="Arial" w:hAnsi="Arial" w:cs="Arial"/>
+                <w:noProof/>
+              </w:rPr>
+              <w:t>a</w:t>
+            </w:r>
+            <w:r>
+              <w:rPr>
+                <w:rStyle w:val="Hyperlink"/>
+                <w:rFonts w:ascii="Arial" w:hAnsi="Arial" w:cs="Arial"/>
+                <w:noProof/>
+              </w:rPr>
+              <w:t>rd und vergleichbare Standards</w:t>
             </w:r>
             <w:r>
               <w:rPr>
@@ -640,7 +649,7 @@
                 <w:noProof/>
                 <w:webHidden/>
               </w:rPr>
-              <w:instrText xml:space="preserve"> PAGEREF _Toc70298414 \h </w:instrText>
+              <w:instrText xml:space="preserve"> PAGEREF _Toc71139007 \h </w:instrText>
             </w:r>
             <w:r>
               <w:rPr>
@@ -678,12 +687,11 @@
               <w:tab w:val="left" w:pos="440"/>
               <w:tab w:val="right" w:leader="dot" w:pos="9062"/>
             </w:tabs>
-            <w:spacing w:line="360" w:lineRule="auto"/>
             <w:rPr>
               <w:noProof/>
             </w:rPr>
           </w:pPr>
-          <w:hyperlink w:anchor="_Toc70298415" w:history="1">
+          <w:hyperlink w:anchor="_Toc71139008" w:history="1">
             <w:r>
               <w:rPr>
                 <w:rStyle w:val="Hyperlink"/>
@@ -725,7 +733,7 @@
                 <w:noProof/>
                 <w:webHidden/>
               </w:rPr>
-              <w:instrText xml:space="preserve"> PAGEREF _Toc70298415 \h </w:instrText>
+              <w:instrText xml:space="preserve"> PAGEREF _Toc71139008 \h </w:instrText>
             </w:r>
             <w:r>
               <w:rPr>
@@ -763,12 +771,11 @@
               <w:tab w:val="left" w:pos="440"/>
               <w:tab w:val="right" w:leader="dot" w:pos="9062"/>
             </w:tabs>
-            <w:spacing w:line="360" w:lineRule="auto"/>
             <w:rPr>
               <w:noProof/>
             </w:rPr>
           </w:pPr>
-          <w:hyperlink w:anchor="_Toc70298416" w:history="1">
+          <w:hyperlink w:anchor="_Toc71139009" w:history="1">
             <w:r>
               <w:rPr>
                 <w:rStyle w:val="Hyperlink"/>
@@ -810,7 +817,7 @@
                 <w:noProof/>
                 <w:webHidden/>
               </w:rPr>
-              <w:instrText xml:space="preserve"> PAGEREF _Toc70298416 \h </w:instrText>
+              <w:instrText xml:space="preserve"> PAGEREF _Toc71139009 \h </w:instrText>
             </w:r>
             <w:r>
               <w:rPr>
@@ -848,12 +855,11 @@
               <w:tab w:val="left" w:pos="440"/>
               <w:tab w:val="right" w:leader="dot" w:pos="9062"/>
             </w:tabs>
-            <w:spacing w:line="360" w:lineRule="auto"/>
             <w:rPr>
               <w:noProof/>
             </w:rPr>
           </w:pPr>
-          <w:hyperlink w:anchor="_Toc70298417" w:history="1">
+          <w:hyperlink w:anchor="_Toc71139010" w:history="1">
             <w:r>
               <w:rPr>
                 <w:rStyle w:val="Hyperlink"/>
@@ -895,7 +901,7 @@
                 <w:noProof/>
                 <w:webHidden/>
               </w:rPr>
-              <w:instrText xml:space="preserve"> PAGEREF _Toc70298417 \h </w:instrText>
+              <w:instrText xml:space="preserve"> PAGEREF _Toc71139010 \h </w:instrText>
             </w:r>
             <w:r>
               <w:rPr>
@@ -933,12 +939,11 @@
               <w:tab w:val="left" w:pos="880"/>
               <w:tab w:val="right" w:leader="dot" w:pos="9062"/>
             </w:tabs>
-            <w:spacing w:line="360" w:lineRule="auto"/>
             <w:rPr>
               <w:noProof/>
             </w:rPr>
           </w:pPr>
-          <w:hyperlink w:anchor="_Toc70298418" w:history="1">
+          <w:hyperlink w:anchor="_Toc71139011" w:history="1">
             <w:r>
               <w:rPr>
                 <w:rStyle w:val="Hyperlink"/>
@@ -980,7 +985,7 @@
                 <w:noProof/>
                 <w:webHidden/>
               </w:rPr>
-              <w:instrText xml:space="preserve"> PAGEREF _Toc70298418 \h </w:instrText>
+              <w:instrText xml:space="preserve"> PAGEREF _Toc71139011 \h </w:instrText>
             </w:r>
             <w:r>
               <w:rPr>
@@ -1018,12 +1023,11 @@
               <w:tab w:val="left" w:pos="880"/>
               <w:tab w:val="right" w:leader="dot" w:pos="9062"/>
             </w:tabs>
-            <w:spacing w:line="360" w:lineRule="auto"/>
             <w:rPr>
               <w:noProof/>
             </w:rPr>
           </w:pPr>
-          <w:hyperlink w:anchor="_Toc70298419" w:history="1">
+          <w:hyperlink w:anchor="_Toc71139012" w:history="1">
             <w:r>
               <w:rPr>
                 <w:rStyle w:val="Hyperlink"/>
@@ -1065,7 +1069,7 @@
                 <w:noProof/>
                 <w:webHidden/>
               </w:rPr>
-              <w:instrText xml:space="preserve"> PAGEREF _Toc70298419 \h </w:instrText>
+              <w:instrText xml:space="preserve"> PAGEREF _Toc71139012 \h </w:instrText>
             </w:r>
             <w:r>
               <w:rPr>
@@ -1103,12 +1107,11 @@
               <w:tab w:val="left" w:pos="880"/>
               <w:tab w:val="right" w:leader="dot" w:pos="9062"/>
             </w:tabs>
-            <w:spacing w:line="360" w:lineRule="auto"/>
             <w:rPr>
               <w:noProof/>
             </w:rPr>
           </w:pPr>
-          <w:hyperlink w:anchor="_Toc70298420" w:history="1">
+          <w:hyperlink w:anchor="_Toc71139013" w:history="1">
             <w:r>
               <w:rPr>
                 <w:rStyle w:val="Hyperlink"/>
@@ -1150,7 +1153,7 @@
                 <w:noProof/>
                 <w:webHidden/>
               </w:rPr>
-              <w:instrText xml:space="preserve"> PAGEREF _Toc70298420 \h </w:instrText>
+              <w:instrText xml:space="preserve"> PAGEREF _Toc71139013 \h </w:instrText>
             </w:r>
             <w:r>
               <w:rPr>
@@ -1188,12 +1191,11 @@
               <w:tab w:val="left" w:pos="880"/>
               <w:tab w:val="right" w:leader="dot" w:pos="9062"/>
             </w:tabs>
-            <w:spacing w:line="360" w:lineRule="auto"/>
             <w:rPr>
               <w:noProof/>
             </w:rPr>
           </w:pPr>
-          <w:hyperlink w:anchor="_Toc70298421" w:history="1">
+          <w:hyperlink w:anchor="_Toc71139014" w:history="1">
             <w:r>
               <w:rPr>
                 <w:rStyle w:val="Hyperlink"/>
@@ -1235,7 +1237,7 @@
                 <w:noProof/>
                 <w:webHidden/>
               </w:rPr>
-              <w:instrText xml:space="preserve"> PAGEREF _Toc70298421 \h </w:instrText>
+              <w:instrText xml:space="preserve"> PAGEREF _Toc71139014 \h </w:instrText>
             </w:r>
             <w:r>
               <w:rPr>
@@ -1273,12 +1275,11 @@
               <w:tab w:val="left" w:pos="440"/>
               <w:tab w:val="right" w:leader="dot" w:pos="9062"/>
             </w:tabs>
-            <w:spacing w:line="360" w:lineRule="auto"/>
             <w:rPr>
               <w:noProof/>
             </w:rPr>
           </w:pPr>
-          <w:hyperlink w:anchor="_Toc70298422" w:history="1">
+          <w:hyperlink w:anchor="_Toc71139015" w:history="1">
             <w:r>
               <w:rPr>
                 <w:rStyle w:val="Hyperlink"/>
@@ -1320,7 +1321,7 @@
                 <w:noProof/>
                 <w:webHidden/>
               </w:rPr>
-              <w:instrText xml:space="preserve"> PAGEREF _Toc70298422 \h </w:instrText>
+              <w:instrText xml:space="preserve"> PAGEREF _Toc71139015 \h </w:instrText>
             </w:r>
             <w:r>
               <w:rPr>
@@ -1358,12 +1359,11 @@
               <w:tab w:val="left" w:pos="440"/>
               <w:tab w:val="right" w:leader="dot" w:pos="9062"/>
             </w:tabs>
-            <w:spacing w:line="360" w:lineRule="auto"/>
             <w:rPr>
               <w:noProof/>
             </w:rPr>
           </w:pPr>
-          <w:hyperlink w:anchor="_Toc70298423" w:history="1">
+          <w:hyperlink w:anchor="_Toc71139016" w:history="1">
             <w:r>
               <w:rPr>
                 <w:rStyle w:val="Hyperlink"/>
@@ -1405,7 +1405,7 @@
                 <w:noProof/>
                 <w:webHidden/>
               </w:rPr>
-              <w:instrText xml:space="preserve"> PAGEREF _Toc70298423 \h </w:instrText>
+              <w:instrText xml:space="preserve"> PAGEREF _Toc71139016 \h </w:instrText>
             </w:r>
             <w:r>
               <w:rPr>
@@ -1443,12 +1443,11 @@
               <w:tab w:val="left" w:pos="440"/>
               <w:tab w:val="right" w:leader="dot" w:pos="9062"/>
             </w:tabs>
-            <w:spacing w:line="360" w:lineRule="auto"/>
             <w:rPr>
               <w:noProof/>
             </w:rPr>
           </w:pPr>
-          <w:hyperlink w:anchor="_Toc70298424" w:history="1">
+          <w:hyperlink w:anchor="_Toc71139017" w:history="1">
             <w:r>
               <w:rPr>
                 <w:rStyle w:val="Hyperlink"/>
@@ -1490,7 +1489,7 @@
                 <w:noProof/>
                 <w:webHidden/>
               </w:rPr>
-              <w:instrText xml:space="preserve"> PAGEREF _Toc70298424 \h </w:instrText>
+              <w:instrText xml:space="preserve"> PAGEREF _Toc71139017 \h </w:instrText>
             </w:r>
             <w:r>
               <w:rPr>
@@ -1528,12 +1527,11 @@
               <w:tab w:val="left" w:pos="440"/>
               <w:tab w:val="right" w:leader="dot" w:pos="9062"/>
             </w:tabs>
-            <w:spacing w:line="360" w:lineRule="auto"/>
             <w:rPr>
               <w:noProof/>
             </w:rPr>
           </w:pPr>
-          <w:hyperlink w:anchor="_Toc70298425" w:history="1">
+          <w:hyperlink w:anchor="_Toc71139018" w:history="1">
             <w:r>
               <w:rPr>
                 <w:rStyle w:val="Hyperlink"/>
@@ -1575,7 +1573,7 @@
                 <w:noProof/>
                 <w:webHidden/>
               </w:rPr>
-              <w:instrText xml:space="preserve"> PAGEREF _Toc70298425 \h </w:instrText>
+              <w:instrText xml:space="preserve"> PAGEREF _Toc71139018 \h </w:instrText>
             </w:r>
             <w:r>
               <w:rPr>
@@ -1646,8 +1644,6 @@
           <w:docGrid w:linePitch="360"/>
         </w:sectPr>
       </w:pPr>
-      <w:bookmarkStart w:id="0" w:name="_GoBack"/>
-      <w:bookmarkEnd w:id="0"/>
     </w:p>
     <w:p>
       <w:pPr>
@@ -1665,7 +1661,7 @@
           <w:szCs w:val="24"/>
         </w:rPr>
       </w:pPr>
-      <w:bookmarkStart w:id="1" w:name="_Toc70298408"/>
+      <w:bookmarkStart w:id="0" w:name="_Toc71139001"/>
       <w:r>
         <w:rPr>
           <w:rFonts w:ascii="Arial" w:hAnsi="Arial" w:cs="Arial"/>
@@ -1675,7 +1671,254 @@
         <w:lastRenderedPageBreak/>
         <w:t>Einleitung</w:t>
       </w:r>
+      <w:bookmarkEnd w:id="0"/>
+    </w:p>
+    <w:p>
+      <w:pPr>
+        <w:spacing w:after="120" w:line="360" w:lineRule="auto"/>
+        <w:jc w:val="both"/>
+        <w:rPr>
+          <w:rFonts w:ascii="Arial" w:hAnsi="Arial" w:cs="Arial"/>
+          <w:sz w:val="24"/>
+          <w:szCs w:val="24"/>
+        </w:rPr>
+      </w:pPr>
+      <w:r>
+        <w:rPr>
+          <w:rFonts w:ascii="Arial" w:hAnsi="Arial" w:cs="Arial"/>
+          <w:sz w:val="24"/>
+          <w:szCs w:val="24"/>
+        </w:rPr>
+        <w:t xml:space="preserve">Tageslicht ist ein wichtiger Bestandteil im alltäglichen Leben. Ohne Licht kein Leben [1]. Licht ist für die Gebäude- und Raumgestaltung, sowie für Sehaufgaben notwendig. </w:t>
+      </w:r>
+    </w:p>
+    <w:p>
+      <w:pPr>
+        <w:spacing w:after="120" w:line="360" w:lineRule="auto"/>
+        <w:jc w:val="both"/>
+        <w:rPr>
+          <w:rFonts w:ascii="Arial" w:hAnsi="Arial" w:cs="Arial"/>
+          <w:sz w:val="24"/>
+          <w:szCs w:val="24"/>
+        </w:rPr>
+      </w:pPr>
+      <w:r>
+        <w:rPr>
+          <w:rFonts w:ascii="Arial" w:hAnsi="Arial" w:cs="Arial"/>
+          <w:sz w:val="24"/>
+          <w:szCs w:val="24"/>
+        </w:rPr>
+        <w:t xml:space="preserve">Sehen </w:t>
+      </w:r>
+      <w:r>
+        <w:rPr>
+          <w:rFonts w:ascii="Arial" w:hAnsi="Arial" w:cs="Arial"/>
+          <w:sz w:val="24"/>
+          <w:szCs w:val="24"/>
+        </w:rPr>
+        <w:t xml:space="preserve">ist das Erkennen von Farben und Formen von Objekten. [QUELLE?] Es </w:t>
+      </w:r>
+      <w:r>
+        <w:rPr>
+          <w:rFonts w:ascii="Arial" w:hAnsi="Arial" w:cs="Arial"/>
+          <w:sz w:val="24"/>
+          <w:szCs w:val="24"/>
+        </w:rPr>
+        <w:t xml:space="preserve">soll auch bei schlechten </w:t>
+      </w:r>
+      <w:r>
+        <w:rPr>
+          <w:rFonts w:ascii="Arial" w:hAnsi="Arial" w:cs="Arial"/>
+          <w:sz w:val="24"/>
+          <w:szCs w:val="24"/>
+        </w:rPr>
+        <w:t>Lichtverhältnissen</w:t>
+      </w:r>
+      <w:r>
+        <w:rPr>
+          <w:rFonts w:ascii="Arial" w:hAnsi="Arial" w:cs="Arial"/>
+          <w:sz w:val="24"/>
+          <w:szCs w:val="24"/>
+        </w:rPr>
+        <w:t xml:space="preserve"> verfügbar sein, was den Einsatz von künstlicher Beleuchtung notwendig macht. Wo kein oder zu wenig Tageslicht vorhanden ist, </w:t>
+      </w:r>
+      <w:r>
+        <w:rPr>
+          <w:rFonts w:ascii="Arial" w:hAnsi="Arial" w:cs="Arial"/>
+          <w:sz w:val="24"/>
+          <w:szCs w:val="24"/>
+        </w:rPr>
+        <w:t>muss auf de</w:t>
+      </w:r>
+      <w:r>
+        <w:rPr>
+          <w:rFonts w:ascii="Arial" w:hAnsi="Arial" w:cs="Arial"/>
+          <w:sz w:val="24"/>
+          <w:szCs w:val="24"/>
+        </w:rPr>
+        <w:t xml:space="preserve">n Einsatz von künstlichem Licht gesetzt werden. </w:t>
+      </w:r>
+      <w:r>
+        <w:rPr>
+          <w:rFonts w:ascii="Arial" w:hAnsi="Arial" w:cs="Arial"/>
+          <w:sz w:val="24"/>
+          <w:szCs w:val="24"/>
+        </w:rPr>
+        <w:t>[2</w:t>
+      </w:r>
+      <w:r>
+        <w:rPr>
+          <w:rFonts w:ascii="Arial" w:hAnsi="Arial" w:cs="Arial"/>
+          <w:sz w:val="24"/>
+          <w:szCs w:val="24"/>
+        </w:rPr>
+        <w:t>, S. 162f.</w:t>
+      </w:r>
+      <w:r>
+        <w:rPr>
+          <w:rFonts w:ascii="Arial" w:hAnsi="Arial" w:cs="Arial"/>
+          <w:sz w:val="24"/>
+          <w:szCs w:val="24"/>
+        </w:rPr>
+        <w:t>]</w:t>
+      </w:r>
+    </w:p>
+    <w:p>
+      <w:pPr>
+        <w:spacing w:after="120" w:line="360" w:lineRule="auto"/>
+        <w:jc w:val="both"/>
+        <w:rPr>
+          <w:rFonts w:ascii="Arial" w:hAnsi="Arial" w:cs="Arial"/>
+          <w:sz w:val="24"/>
+          <w:szCs w:val="24"/>
+        </w:rPr>
+      </w:pPr>
+      <w:r>
+        <w:rPr>
+          <w:rFonts w:ascii="Arial" w:hAnsi="Arial" w:cs="Arial"/>
+          <w:noProof/>
+          <w:sz w:val="24"/>
+          <w:szCs w:val="24"/>
+        </w:rPr>
+        <w:drawing>
+          <wp:inline distT="0" distB="0" distL="0" distR="0" wp14:anchorId="4CA4D9B1" wp14:editId="6B403D61">
+            <wp:extent cx="5441950" cy="2682155"/>
+            <wp:effectExtent l="19050" t="19050" r="25400" b="23495"/>
+            <wp:docPr id="1" name="Grafik 1"/>
+            <wp:cNvGraphicFramePr>
+              <a:graphicFrameLocks xmlns:a="http://schemas.openxmlformats.org/drawingml/2006/main" noChangeAspect="1"/>
+            </wp:cNvGraphicFramePr>
+            <a:graphic xmlns:a="http://schemas.openxmlformats.org/drawingml/2006/main">
+              <a:graphicData uri="http://schemas.openxmlformats.org/drawingml/2006/picture">
+                <pic:pic xmlns:pic="http://schemas.openxmlformats.org/drawingml/2006/picture">
+                  <pic:nvPicPr>
+                    <pic:cNvPr id="1" name=""/>
+                    <pic:cNvPicPr/>
+                  </pic:nvPicPr>
+                  <pic:blipFill>
+                    <a:blip r:embed="rId9"/>
+                    <a:stretch>
+                      <a:fillRect/>
+                    </a:stretch>
+                  </pic:blipFill>
+                  <pic:spPr>
+                    <a:xfrm>
+                      <a:off x="0" y="0"/>
+                      <a:ext cx="5464013" cy="2693029"/>
+                    </a:xfrm>
+                    <a:prstGeom prst="rect">
+                      <a:avLst/>
+                    </a:prstGeom>
+                    <a:ln>
+                      <a:solidFill>
+                        <a:schemeClr val="tx1"/>
+                      </a:solidFill>
+                    </a:ln>
+                  </pic:spPr>
+                </pic:pic>
+              </a:graphicData>
+            </a:graphic>
+          </wp:inline>
+        </w:drawing>
+      </w:r>
+    </w:p>
+    <w:p>
+      <w:pPr>
+        <w:spacing w:after="120" w:line="360" w:lineRule="auto"/>
+        <w:jc w:val="center"/>
+        <w:rPr>
+          <w:rFonts w:ascii="Arial" w:hAnsi="Arial" w:cs="Arial"/>
+          <w:sz w:val="24"/>
+          <w:szCs w:val="24"/>
+        </w:rPr>
+      </w:pPr>
+      <w:bookmarkStart w:id="1" w:name="_Ref71138975"/>
+      <w:r>
+        <w:rPr>
+          <w:rFonts w:ascii="Arial" w:hAnsi="Arial" w:cs="Arial"/>
+          <w:sz w:val="24"/>
+          <w:szCs w:val="24"/>
+        </w:rPr>
+        <w:t xml:space="preserve">Abbildung </w:t>
+      </w:r>
+      <w:r>
+        <w:rPr>
+          <w:rFonts w:ascii="Arial" w:hAnsi="Arial" w:cs="Arial"/>
+          <w:sz w:val="24"/>
+          <w:szCs w:val="24"/>
+        </w:rPr>
+        <w:fldChar w:fldCharType="begin"/>
+      </w:r>
+      <w:r>
+        <w:rPr>
+          <w:rFonts w:ascii="Arial" w:hAnsi="Arial" w:cs="Arial"/>
+          <w:sz w:val="24"/>
+          <w:szCs w:val="24"/>
+        </w:rPr>
+        <w:instrText xml:space="preserve"> SEQ Abbildung \* ARABIC </w:instrText>
+      </w:r>
+      <w:r>
+        <w:rPr>
+          <w:rFonts w:ascii="Arial" w:hAnsi="Arial" w:cs="Arial"/>
+          <w:sz w:val="24"/>
+          <w:szCs w:val="24"/>
+        </w:rPr>
+        <w:fldChar w:fldCharType="separate"/>
+      </w:r>
+      <w:r>
+        <w:rPr>
+          <w:rFonts w:ascii="Arial" w:hAnsi="Arial" w:cs="Arial"/>
+          <w:noProof/>
+          <w:sz w:val="24"/>
+          <w:szCs w:val="24"/>
+        </w:rPr>
+        <w:t>1</w:t>
+      </w:r>
+      <w:r>
+        <w:rPr>
+          <w:rFonts w:ascii="Arial" w:hAnsi="Arial" w:cs="Arial"/>
+          <w:sz w:val="24"/>
+          <w:szCs w:val="24"/>
+        </w:rPr>
+        <w:fldChar w:fldCharType="end"/>
+      </w:r>
       <w:bookmarkEnd w:id="1"/>
+      <w:r>
+        <w:rPr>
+          <w:rFonts w:ascii="Arial" w:hAnsi="Arial" w:cs="Arial"/>
+          <w:sz w:val="24"/>
+          <w:szCs w:val="24"/>
+        </w:rPr>
+        <w:t xml:space="preserve">: Stromverbrauch der Haushalte in </w:t>
+      </w:r>
+      <w:r>
+        <w:rPr>
+          <w:rFonts w:ascii="Arial" w:hAnsi="Arial" w:cs="Arial"/>
+          <w:sz w:val="24"/>
+          <w:szCs w:val="24"/>
+        </w:rPr>
+        <w:t>Deutschland</w:t>
+      </w:r>
     </w:p>
     <w:p>
       <w:pPr>
@@ -1693,7 +1936,279 @@
           <w:sz w:val="24"/>
           <w:szCs w:val="24"/>
         </w:rPr>
-        <w:t xml:space="preserve">Tageslicht ist ein wichtiger Bestandteil im alltäglichen Leben. Ohne Licht kein Leben [1]. Licht ist für die Gebäude- und Raumgestaltung, sowie für Sehaufgaben notwendig. </w:t>
+        <w:t xml:space="preserve">Aus </w:t>
+      </w:r>
+      <w:r>
+        <w:rPr>
+          <w:rFonts w:ascii="Arial" w:hAnsi="Arial" w:cs="Arial"/>
+          <w:sz w:val="24"/>
+          <w:szCs w:val="24"/>
+        </w:rPr>
+        <w:fldChar w:fldCharType="begin"/>
+      </w:r>
+      <w:r>
+        <w:rPr>
+          <w:rFonts w:ascii="Arial" w:hAnsi="Arial" w:cs="Arial"/>
+          <w:sz w:val="24"/>
+          <w:szCs w:val="24"/>
+        </w:rPr>
+        <w:instrText xml:space="preserve"> REF _Ref71138975 \h </w:instrText>
+      </w:r>
+      <w:r>
+        <w:rPr>
+          <w:rFonts w:ascii="Arial" w:hAnsi="Arial" w:cs="Arial"/>
+          <w:sz w:val="24"/>
+          <w:szCs w:val="24"/>
+        </w:rPr>
+      </w:r>
+      <w:r>
+        <w:rPr>
+          <w:rFonts w:ascii="Arial" w:hAnsi="Arial" w:cs="Arial"/>
+          <w:sz w:val="24"/>
+          <w:szCs w:val="24"/>
+        </w:rPr>
+        <w:fldChar w:fldCharType="separate"/>
+      </w:r>
+      <w:r>
+        <w:rPr>
+          <w:rFonts w:ascii="Arial" w:hAnsi="Arial" w:cs="Arial"/>
+          <w:sz w:val="24"/>
+          <w:szCs w:val="24"/>
+        </w:rPr>
+        <w:t xml:space="preserve">Abbildung </w:t>
+      </w:r>
+      <w:r>
+        <w:rPr>
+          <w:rFonts w:ascii="Arial" w:hAnsi="Arial" w:cs="Arial"/>
+          <w:noProof/>
+          <w:sz w:val="24"/>
+          <w:szCs w:val="24"/>
+        </w:rPr>
+        <w:t>1</w:t>
+      </w:r>
+      <w:r>
+        <w:rPr>
+          <w:rFonts w:ascii="Arial" w:hAnsi="Arial" w:cs="Arial"/>
+          <w:sz w:val="24"/>
+          <w:szCs w:val="24"/>
+        </w:rPr>
+        <w:fldChar w:fldCharType="end"/>
+      </w:r>
+      <w:r>
+        <w:rPr>
+          <w:rFonts w:ascii="Arial" w:hAnsi="Arial" w:cs="Arial"/>
+          <w:sz w:val="24"/>
+          <w:szCs w:val="24"/>
+        </w:rPr>
+        <w:t xml:space="preserve"> ist zu entnehmen, dass </w:t>
+      </w:r>
+      <w:r>
+        <w:rPr>
+          <w:rFonts w:ascii="Arial" w:hAnsi="Arial" w:cs="Arial"/>
+          <w:sz w:val="24"/>
+          <w:szCs w:val="24"/>
+        </w:rPr>
+        <w:t xml:space="preserve">Licht in deutschen </w:t>
+      </w:r>
+      <w:r>
+        <w:rPr>
+          <w:rFonts w:ascii="Arial" w:hAnsi="Arial" w:cs="Arial"/>
+          <w:sz w:val="24"/>
+          <w:szCs w:val="24"/>
+        </w:rPr>
+        <w:t>Privathaushalt</w:t>
+      </w:r>
+      <w:r>
+        <w:rPr>
+          <w:rFonts w:ascii="Arial" w:hAnsi="Arial" w:cs="Arial"/>
+          <w:sz w:val="24"/>
+          <w:szCs w:val="24"/>
+        </w:rPr>
+        <w:t xml:space="preserve">en </w:t>
+      </w:r>
+      <w:r>
+        <w:rPr>
+          <w:rFonts w:ascii="Arial" w:hAnsi="Arial" w:cs="Arial"/>
+          <w:sz w:val="24"/>
+          <w:szCs w:val="24"/>
+        </w:rPr>
+        <w:t xml:space="preserve">mit </w:t>
+      </w:r>
+      <w:r>
+        <w:rPr>
+          <w:rFonts w:ascii="Arial" w:hAnsi="Arial" w:cs="Arial"/>
+          <w:sz w:val="24"/>
+          <w:szCs w:val="24"/>
+        </w:rPr>
+        <w:t>etwa 3.</w:t>
+      </w:r>
+      <w:r>
+        <w:rPr>
+          <w:rFonts w:ascii="Arial" w:hAnsi="Arial" w:cs="Arial"/>
+          <w:sz w:val="24"/>
+          <w:szCs w:val="24"/>
+        </w:rPr>
+        <w:t>028</w:t>
+      </w:r>
+      <w:r>
+        <w:rPr>
+          <w:rFonts w:ascii="Arial" w:hAnsi="Arial" w:cs="Arial"/>
+          <w:sz w:val="24"/>
+          <w:szCs w:val="24"/>
+        </w:rPr>
+        <w:t xml:space="preserve"> k</w:t>
+      </w:r>
+      <w:r>
+        <w:rPr>
+          <w:rFonts w:ascii="Arial" w:hAnsi="Arial" w:cs="Arial"/>
+          <w:sz w:val="24"/>
+          <w:szCs w:val="24"/>
+        </w:rPr>
+        <w:t>Wh pro Jahr (Stand 2019</w:t>
+      </w:r>
+      <w:r>
+        <w:rPr>
+          <w:rFonts w:ascii="Arial" w:hAnsi="Arial" w:cs="Arial"/>
+          <w:sz w:val="24"/>
+          <w:szCs w:val="24"/>
+        </w:rPr>
+        <w:t xml:space="preserve">) </w:t>
+      </w:r>
+      <w:r>
+        <w:rPr>
+          <w:rFonts w:ascii="Arial" w:hAnsi="Arial" w:cs="Arial"/>
+          <w:sz w:val="24"/>
+          <w:szCs w:val="24"/>
+        </w:rPr>
+        <w:t xml:space="preserve">bis zu </w:t>
+      </w:r>
+      <w:r>
+        <w:rPr>
+          <w:rFonts w:ascii="Arial" w:hAnsi="Arial" w:cs="Arial"/>
+          <w:sz w:val="24"/>
+          <w:szCs w:val="24"/>
+        </w:rPr>
+        <w:t>8</w:t>
+      </w:r>
+      <w:r>
+        <w:rPr>
+          <w:rFonts w:ascii="Arial" w:hAnsi="Arial" w:cs="Arial"/>
+          <w:sz w:val="24"/>
+          <w:szCs w:val="24"/>
+        </w:rPr>
+        <w:t xml:space="preserve">% des </w:t>
+      </w:r>
+      <w:r>
+        <w:rPr>
+          <w:rFonts w:ascii="Arial" w:hAnsi="Arial" w:cs="Arial"/>
+          <w:sz w:val="24"/>
+          <w:szCs w:val="24"/>
+        </w:rPr>
+        <w:t xml:space="preserve">gesamten </w:t>
+      </w:r>
+      <w:r>
+        <w:rPr>
+          <w:rFonts w:ascii="Arial" w:hAnsi="Arial" w:cs="Arial"/>
+          <w:sz w:val="24"/>
+          <w:szCs w:val="24"/>
+        </w:rPr>
+        <w:t>Stromverbrauchs</w:t>
+      </w:r>
+      <w:r>
+        <w:rPr>
+          <w:rFonts w:ascii="Arial" w:hAnsi="Arial" w:cs="Arial"/>
+          <w:sz w:val="24"/>
+          <w:szCs w:val="24"/>
+        </w:rPr>
+        <w:t xml:space="preserve"> bildet</w:t>
+      </w:r>
+      <w:r>
+        <w:rPr>
+          <w:rFonts w:ascii="Arial" w:hAnsi="Arial" w:cs="Arial"/>
+          <w:sz w:val="24"/>
+          <w:szCs w:val="24"/>
+        </w:rPr>
+        <w:t>.</w:t>
+      </w:r>
+      <w:r>
+        <w:rPr>
+          <w:rFonts w:ascii="Arial" w:hAnsi="Arial" w:cs="Arial"/>
+          <w:sz w:val="24"/>
+          <w:szCs w:val="24"/>
+        </w:rPr>
+        <w:t xml:space="preserve"> Dieser kann um bis zu </w:t>
+      </w:r>
+      <w:r>
+        <w:rPr>
+          <w:rFonts w:ascii="Arial" w:hAnsi="Arial" w:cs="Arial"/>
+          <w:sz w:val="24"/>
+          <w:szCs w:val="24"/>
+        </w:rPr>
+        <w:t xml:space="preserve">25 bis 58% </w:t>
+      </w:r>
+      <w:r>
+        <w:rPr>
+          <w:rFonts w:ascii="Arial" w:hAnsi="Arial" w:cs="Arial"/>
+          <w:sz w:val="24"/>
+          <w:szCs w:val="24"/>
+        </w:rPr>
+        <w:t>eingespart werden, wenn Licht nur eingesetzt wird, um die Sehaufgabe bei nicht ausreichendem Tageslicht zu erfüllen</w:t>
+      </w:r>
+      <w:r>
+        <w:rPr>
+          <w:rFonts w:ascii="Arial" w:hAnsi="Arial" w:cs="Arial"/>
+          <w:sz w:val="24"/>
+          <w:szCs w:val="24"/>
+        </w:rPr>
+        <w:t>,</w:t>
+      </w:r>
+      <w:r>
+        <w:rPr>
+          <w:rFonts w:ascii="Arial" w:hAnsi="Arial" w:cs="Arial"/>
+          <w:sz w:val="24"/>
+          <w:szCs w:val="24"/>
+        </w:rPr>
+        <w:t xml:space="preserve"> sowie </w:t>
+      </w:r>
+      <w:r>
+        <w:rPr>
+          <w:rFonts w:ascii="Arial" w:hAnsi="Arial" w:cs="Arial"/>
+          <w:sz w:val="24"/>
+          <w:szCs w:val="24"/>
+        </w:rPr>
+        <w:t>durch den</w:t>
+      </w:r>
+      <w:r>
+        <w:rPr>
+          <w:rFonts w:ascii="Arial" w:hAnsi="Arial" w:cs="Arial"/>
+          <w:sz w:val="24"/>
+          <w:szCs w:val="24"/>
+        </w:rPr>
+        <w:t xml:space="preserve"> Einsatz moderner Elektroinstallationssysteme</w:t>
+      </w:r>
+      <w:r>
+        <w:rPr>
+          <w:rFonts w:ascii="Arial" w:hAnsi="Arial" w:cs="Arial"/>
+          <w:sz w:val="24"/>
+          <w:szCs w:val="24"/>
+        </w:rPr>
+        <w:t>.</w:t>
+      </w:r>
+      <w:r>
+        <w:rPr>
+          <w:rFonts w:ascii="Arial" w:hAnsi="Arial" w:cs="Arial"/>
+          <w:sz w:val="24"/>
+          <w:szCs w:val="24"/>
+        </w:rPr>
+        <w:t xml:space="preserve"> [7, S. 56ff.]</w:t>
+      </w:r>
+      <w:r>
+        <w:rPr>
+          <w:rFonts w:ascii="Arial" w:hAnsi="Arial" w:cs="Arial"/>
+          <w:sz w:val="24"/>
+          <w:szCs w:val="24"/>
+        </w:rPr>
+        <w:t xml:space="preserve"> </w:t>
       </w:r>
     </w:p>
     <w:p>
@@ -1702,301 +2217,34 @@
         <w:jc w:val="both"/>
         <w:rPr>
           <w:rFonts w:ascii="Arial" w:hAnsi="Arial" w:cs="Arial"/>
-          <w:sz w:val="24"/>
-          <w:szCs w:val="24"/>
-        </w:rPr>
-      </w:pPr>
-      <w:r>
-        <w:rPr>
-          <w:rFonts w:ascii="Arial" w:hAnsi="Arial" w:cs="Arial"/>
-          <w:sz w:val="24"/>
-          <w:szCs w:val="24"/>
-        </w:rPr>
-        <w:t xml:space="preserve">Sehen </w:t>
-      </w:r>
-      <w:r>
-        <w:rPr>
-          <w:rFonts w:ascii="Arial" w:hAnsi="Arial" w:cs="Arial"/>
-          <w:sz w:val="24"/>
-          <w:szCs w:val="24"/>
-        </w:rPr>
-        <w:t xml:space="preserve">ist das Erkennen von Farben und Formen von Objekten. [QUELLE?] Es </w:t>
-      </w:r>
-      <w:r>
-        <w:rPr>
-          <w:rFonts w:ascii="Arial" w:hAnsi="Arial" w:cs="Arial"/>
-          <w:sz w:val="24"/>
-          <w:szCs w:val="24"/>
-        </w:rPr>
-        <w:t xml:space="preserve">soll auch bei schlechten </w:t>
-      </w:r>
-      <w:r>
-        <w:rPr>
-          <w:rFonts w:ascii="Arial" w:hAnsi="Arial" w:cs="Arial"/>
-          <w:sz w:val="24"/>
-          <w:szCs w:val="24"/>
-        </w:rPr>
-        <w:t>Lichtverhältnissen</w:t>
-      </w:r>
-      <w:r>
-        <w:rPr>
-          <w:rFonts w:ascii="Arial" w:hAnsi="Arial" w:cs="Arial"/>
-          <w:sz w:val="24"/>
-          <w:szCs w:val="24"/>
-        </w:rPr>
-        <w:t xml:space="preserve"> verfügbar sein, was den Einsatz von künstlicher Beleuchtung notwendig macht. Wo kein oder zu wenig Tageslicht vorhanden ist, </w:t>
-      </w:r>
-      <w:r>
-        <w:rPr>
-          <w:rFonts w:ascii="Arial" w:hAnsi="Arial" w:cs="Arial"/>
-          <w:sz w:val="24"/>
-          <w:szCs w:val="24"/>
-        </w:rPr>
-        <w:t>muss auf de</w:t>
-      </w:r>
-      <w:r>
-        <w:rPr>
-          <w:rFonts w:ascii="Arial" w:hAnsi="Arial" w:cs="Arial"/>
-          <w:sz w:val="24"/>
-          <w:szCs w:val="24"/>
-        </w:rPr>
-        <w:t xml:space="preserve">n Einsatz von künstlichem Licht gesetzt werden. </w:t>
-      </w:r>
-      <w:r>
-        <w:rPr>
-          <w:rFonts w:ascii="Arial" w:hAnsi="Arial" w:cs="Arial"/>
-          <w:sz w:val="24"/>
-          <w:szCs w:val="24"/>
-        </w:rPr>
-        <w:t>[2</w:t>
-      </w:r>
-      <w:r>
-        <w:rPr>
-          <w:rFonts w:ascii="Arial" w:hAnsi="Arial" w:cs="Arial"/>
-          <w:sz w:val="24"/>
-          <w:szCs w:val="24"/>
-        </w:rPr>
-        <w:t>, S. 162f.</w:t>
-      </w:r>
-      <w:r>
-        <w:rPr>
-          <w:rFonts w:ascii="Arial" w:hAnsi="Arial" w:cs="Arial"/>
-          <w:sz w:val="24"/>
-          <w:szCs w:val="24"/>
-        </w:rPr>
-        <w:t>]</w:t>
-      </w:r>
-    </w:p>
-    <w:p>
-      <w:pPr>
+          <w:sz w:val="28"/>
+          <w:szCs w:val="24"/>
+        </w:rPr>
+      </w:pPr>
+    </w:p>
+    <w:p>
+      <w:pPr>
+        <w:keepNext/>
         <w:spacing w:after="120" w:line="360" w:lineRule="auto"/>
-        <w:jc w:val="both"/>
-        <w:rPr>
-          <w:rFonts w:ascii="Arial" w:hAnsi="Arial" w:cs="Arial"/>
-          <w:sz w:val="24"/>
-          <w:szCs w:val="24"/>
-        </w:rPr>
-      </w:pPr>
-      <w:r>
-        <w:rPr>
-          <w:rFonts w:ascii="Arial" w:hAnsi="Arial" w:cs="Arial"/>
-          <w:sz w:val="24"/>
-          <w:szCs w:val="24"/>
-        </w:rPr>
-        <w:t xml:space="preserve">Licht in deutschen </w:t>
-      </w:r>
-      <w:r>
-        <w:rPr>
-          <w:rFonts w:ascii="Arial" w:hAnsi="Arial" w:cs="Arial"/>
-          <w:sz w:val="24"/>
-          <w:szCs w:val="24"/>
-        </w:rPr>
-        <w:t>Privathaushalt</w:t>
-      </w:r>
-      <w:r>
-        <w:rPr>
-          <w:rFonts w:ascii="Arial" w:hAnsi="Arial" w:cs="Arial"/>
-          <w:sz w:val="24"/>
-          <w:szCs w:val="24"/>
-        </w:rPr>
-        <w:t xml:space="preserve">en bildet </w:t>
-      </w:r>
-      <w:r>
-        <w:rPr>
-          <w:rFonts w:ascii="Arial" w:hAnsi="Arial" w:cs="Arial"/>
-          <w:sz w:val="24"/>
-          <w:szCs w:val="24"/>
-        </w:rPr>
-        <w:t xml:space="preserve">mit </w:t>
-      </w:r>
-      <w:r>
-        <w:rPr>
-          <w:rFonts w:ascii="Arial" w:hAnsi="Arial" w:cs="Arial"/>
-          <w:sz w:val="24"/>
-          <w:szCs w:val="24"/>
-        </w:rPr>
-        <w:t>etwa 3.</w:t>
-      </w:r>
-      <w:r>
-        <w:rPr>
-          <w:rFonts w:ascii="Arial" w:hAnsi="Arial" w:cs="Arial"/>
-          <w:sz w:val="24"/>
-          <w:szCs w:val="24"/>
-        </w:rPr>
-        <w:t>028</w:t>
-      </w:r>
-      <w:r>
-        <w:rPr>
-          <w:rFonts w:ascii="Arial" w:hAnsi="Arial" w:cs="Arial"/>
-          <w:sz w:val="24"/>
-          <w:szCs w:val="24"/>
-        </w:rPr>
-        <w:t xml:space="preserve"> k</w:t>
-      </w:r>
-      <w:r>
-        <w:rPr>
-          <w:rFonts w:ascii="Arial" w:hAnsi="Arial" w:cs="Arial"/>
-          <w:sz w:val="24"/>
-          <w:szCs w:val="24"/>
-        </w:rPr>
-        <w:t>Wh pro Jahr (Stand 2019</w:t>
-      </w:r>
-      <w:r>
-        <w:rPr>
-          <w:rFonts w:ascii="Arial" w:hAnsi="Arial" w:cs="Arial"/>
-          <w:sz w:val="24"/>
-          <w:szCs w:val="24"/>
-        </w:rPr>
-        <w:t xml:space="preserve">) </w:t>
-      </w:r>
-      <w:r>
-        <w:rPr>
-          <w:rFonts w:ascii="Arial" w:hAnsi="Arial" w:cs="Arial"/>
-          <w:sz w:val="24"/>
-          <w:szCs w:val="24"/>
-        </w:rPr>
-        <w:t xml:space="preserve">bis zu </w:t>
-      </w:r>
-      <w:r>
-        <w:rPr>
-          <w:rFonts w:ascii="Arial" w:hAnsi="Arial" w:cs="Arial"/>
-          <w:sz w:val="24"/>
-          <w:szCs w:val="24"/>
-        </w:rPr>
-        <w:t>8</w:t>
-      </w:r>
-      <w:r>
-        <w:rPr>
-          <w:rFonts w:ascii="Arial" w:hAnsi="Arial" w:cs="Arial"/>
-          <w:sz w:val="24"/>
-          <w:szCs w:val="24"/>
-        </w:rPr>
-        <w:t xml:space="preserve">% des </w:t>
-      </w:r>
-      <w:r>
-        <w:rPr>
-          <w:rFonts w:ascii="Arial" w:hAnsi="Arial" w:cs="Arial"/>
-          <w:sz w:val="24"/>
-          <w:szCs w:val="24"/>
-        </w:rPr>
-        <w:t xml:space="preserve">gesamten </w:t>
-      </w:r>
-      <w:r>
-        <w:rPr>
-          <w:rFonts w:ascii="Arial" w:hAnsi="Arial" w:cs="Arial"/>
-          <w:sz w:val="24"/>
-          <w:szCs w:val="24"/>
-        </w:rPr>
-        <w:t>Stromverbrauchs</w:t>
-      </w:r>
-      <w:r>
-        <w:rPr>
-          <w:rFonts w:ascii="Arial" w:hAnsi="Arial" w:cs="Arial"/>
-          <w:sz w:val="24"/>
-          <w:szCs w:val="24"/>
-        </w:rPr>
-        <w:t>.</w:t>
-      </w:r>
-      <w:r>
-        <w:rPr>
-          <w:rFonts w:ascii="Arial" w:hAnsi="Arial" w:cs="Arial"/>
-          <w:sz w:val="24"/>
-          <w:szCs w:val="24"/>
-        </w:rPr>
-        <w:t xml:space="preserve"> Dieser kann um bis zu </w:t>
-      </w:r>
-      <w:r>
-        <w:rPr>
-          <w:rFonts w:ascii="Arial" w:hAnsi="Arial" w:cs="Arial"/>
-          <w:sz w:val="24"/>
-          <w:szCs w:val="24"/>
-        </w:rPr>
-        <w:t xml:space="preserve">25 bis 58% </w:t>
-      </w:r>
-      <w:r>
-        <w:rPr>
-          <w:rFonts w:ascii="Arial" w:hAnsi="Arial" w:cs="Arial"/>
-          <w:sz w:val="24"/>
-          <w:szCs w:val="24"/>
-        </w:rPr>
-        <w:t>eingespart werden, wenn Licht nur eingesetzt wird, um die Sehaufgabe bei nicht ausreichendem Tageslicht zu erfüllen</w:t>
-      </w:r>
-      <w:r>
-        <w:rPr>
-          <w:rFonts w:ascii="Arial" w:hAnsi="Arial" w:cs="Arial"/>
-          <w:sz w:val="24"/>
-          <w:szCs w:val="24"/>
-        </w:rPr>
-        <w:t>,</w:t>
-      </w:r>
-      <w:r>
-        <w:rPr>
-          <w:rFonts w:ascii="Arial" w:hAnsi="Arial" w:cs="Arial"/>
-          <w:sz w:val="24"/>
-          <w:szCs w:val="24"/>
-        </w:rPr>
-        <w:t xml:space="preserve"> sowie </w:t>
-      </w:r>
-      <w:r>
-        <w:rPr>
-          <w:rFonts w:ascii="Arial" w:hAnsi="Arial" w:cs="Arial"/>
-          <w:sz w:val="24"/>
-          <w:szCs w:val="24"/>
-        </w:rPr>
-        <w:t>durch den</w:t>
-      </w:r>
-      <w:r>
-        <w:rPr>
-          <w:rFonts w:ascii="Arial" w:hAnsi="Arial" w:cs="Arial"/>
-          <w:sz w:val="24"/>
-          <w:szCs w:val="24"/>
-        </w:rPr>
-        <w:t xml:space="preserve"> Einsatz moderner Elektroinstallationssysteme</w:t>
-      </w:r>
-      <w:r>
-        <w:rPr>
-          <w:rFonts w:ascii="Arial" w:hAnsi="Arial" w:cs="Arial"/>
-          <w:sz w:val="24"/>
-          <w:szCs w:val="24"/>
-        </w:rPr>
-        <w:t>.</w:t>
-      </w:r>
-      <w:r>
-        <w:rPr>
-          <w:rFonts w:ascii="Arial" w:hAnsi="Arial" w:cs="Arial"/>
-          <w:sz w:val="24"/>
-          <w:szCs w:val="24"/>
-        </w:rPr>
-        <w:t xml:space="preserve"> [7, S. 56ff.]</w:t>
-      </w:r>
-      <w:r>
-        <w:rPr>
-          <w:rFonts w:ascii="Arial" w:hAnsi="Arial" w:cs="Arial"/>
-          <w:sz w:val="24"/>
-          <w:szCs w:val="24"/>
-        </w:rPr>
-        <w:t xml:space="preserve"> </w:t>
-      </w:r>
+        <w:jc w:val="center"/>
+      </w:pPr>
+    </w:p>
+    <w:p>
+      <w:pPr>
+        <w:spacing w:line="360" w:lineRule="auto"/>
+        <w:jc w:val="center"/>
+        <w:rPr>
+          <w:rFonts w:ascii="Arial" w:hAnsi="Arial" w:cs="Arial"/>
+          <w:sz w:val="24"/>
+          <w:szCs w:val="24"/>
+        </w:rPr>
+        <w:sectPr>
+          <w:pgSz w:w="11906" w:h="16838"/>
+          <w:pgMar w:top="1417" w:right="1417" w:bottom="1134" w:left="1417" w:header="708" w:footer="708" w:gutter="0"/>
+          <w:cols w:space="708"/>
+          <w:docGrid w:linePitch="360"/>
+        </w:sectPr>
+      </w:pPr>
     </w:p>
     <w:p>
       <w:pPr>
@@ -2007,36 +2255,14 @@
         </w:numPr>
         <w:spacing w:after="120" w:line="360" w:lineRule="auto"/>
         <w:jc w:val="both"/>
+        <w:outlineLvl w:val="0"/>
         <w:rPr>
           <w:rFonts w:ascii="Arial" w:hAnsi="Arial" w:cs="Arial"/>
           <w:sz w:val="28"/>
           <w:szCs w:val="24"/>
         </w:rPr>
-        <w:sectPr>
-          <w:pgSz w:w="11906" w:h="16838"/>
-          <w:pgMar w:top="1417" w:right="1417" w:bottom="1134" w:left="1417" w:header="708" w:footer="708" w:gutter="0"/>
-          <w:cols w:space="708"/>
-          <w:docGrid w:linePitch="360"/>
-        </w:sectPr>
-      </w:pPr>
-    </w:p>
-    <w:p>
-      <w:pPr>
-        <w:pStyle w:val="Listenabsatz"/>
-        <w:numPr>
-          <w:ilvl w:val="0"/>
-          <w:numId w:val="1"/>
-        </w:numPr>
-        <w:spacing w:after="120" w:line="360" w:lineRule="auto"/>
-        <w:jc w:val="both"/>
-        <w:outlineLvl w:val="0"/>
-        <w:rPr>
-          <w:rFonts w:ascii="Arial" w:hAnsi="Arial" w:cs="Arial"/>
-          <w:sz w:val="28"/>
-          <w:szCs w:val="24"/>
-        </w:rPr>
-      </w:pPr>
-      <w:bookmarkStart w:id="2" w:name="_Toc70298409"/>
+      </w:pPr>
+      <w:bookmarkStart w:id="2" w:name="_Toc71139002"/>
       <w:r>
         <w:rPr>
           <w:rFonts w:ascii="Arial" w:hAnsi="Arial" w:cs="Arial"/>
@@ -2099,7 +2325,7 @@
           <w:szCs w:val="24"/>
         </w:rPr>
       </w:pPr>
-      <w:bookmarkStart w:id="3" w:name="_Toc70298410"/>
+      <w:bookmarkStart w:id="3" w:name="_Toc71139003"/>
       <w:r>
         <w:rPr>
           <w:rFonts w:ascii="Arial" w:hAnsi="Arial" w:cs="Arial"/>
@@ -2231,7 +2457,7 @@
                     <pic:cNvPicPr/>
                   </pic:nvPicPr>
                   <pic:blipFill rotWithShape="1">
-                    <a:blip r:embed="rId9"/>
+                    <a:blip r:embed="rId10"/>
                     <a:srcRect t="24265" r="3830" b="8553"/>
                     <a:stretch/>
                   </pic:blipFill>
@@ -2309,7 +2535,7 @@
           <w:sz w:val="24"/>
           <w:szCs w:val="24"/>
         </w:rPr>
-        <w:t>1</w:t>
+        <w:t>2</w:t>
       </w:r>
       <w:r>
         <w:rPr>
@@ -2379,13 +2605,6 @@
           <w:sz w:val="24"/>
           <w:szCs w:val="24"/>
         </w:rPr>
-      </w:r>
-      <w:r>
-        <w:rPr>
-          <w:rFonts w:ascii="Arial" w:hAnsi="Arial" w:cs="Arial"/>
-          <w:sz w:val="24"/>
-          <w:szCs w:val="24"/>
-        </w:rPr>
         <w:instrText xml:space="preserve"> \* MERGEFORMAT </w:instrText>
       </w:r>
       <w:r>
@@ -2394,6 +2613,13 @@
           <w:sz w:val="24"/>
           <w:szCs w:val="24"/>
         </w:rPr>
+      </w:r>
+      <w:r>
+        <w:rPr>
+          <w:rFonts w:ascii="Arial" w:hAnsi="Arial" w:cs="Arial"/>
+          <w:sz w:val="24"/>
+          <w:szCs w:val="24"/>
+        </w:rPr>
         <w:fldChar w:fldCharType="separate"/>
       </w:r>
       <w:r>
@@ -2402,7 +2628,15 @@
           <w:sz w:val="24"/>
           <w:szCs w:val="24"/>
         </w:rPr>
-        <w:t>Abbildung 1</w:t>
+        <w:t xml:space="preserve">Abbildung </w:t>
+      </w:r>
+      <w:r>
+        <w:rPr>
+          <w:rFonts w:ascii="Arial" w:hAnsi="Arial" w:cs="Arial"/>
+          <w:sz w:val="24"/>
+          <w:szCs w:val="24"/>
+        </w:rPr>
+        <w:t>2</w:t>
       </w:r>
       <w:r>
         <w:rPr>
@@ -2445,25 +2679,7 @@
           <w:sz w:val="24"/>
           <w:szCs w:val="24"/>
         </w:rPr>
-        <w:t xml:space="preserve">, die einen eindeutigen Zusammenhang zwischen der Lichtleistung der </w:t>
-      </w:r>
-      <w:proofErr w:type="spellStart"/>
-      <w:r>
-        <w:rPr>
-          <w:rFonts w:ascii="Arial" w:hAnsi="Arial" w:cs="Arial"/>
-          <w:sz w:val="24"/>
-          <w:szCs w:val="24"/>
-        </w:rPr>
-        <w:t>Infeldleuchtdichte</w:t>
-      </w:r>
-      <w:proofErr w:type="spellEnd"/>
-      <w:r>
-        <w:rPr>
-          <w:rFonts w:ascii="Arial" w:hAnsi="Arial" w:cs="Arial"/>
-          <w:sz w:val="24"/>
-          <w:szCs w:val="24"/>
-        </w:rPr>
-        <w:t xml:space="preserve"> </w:t>
+        <w:t xml:space="preserve">, die einen eindeutigen Zusammenhang zwischen der Lichtleistung der Infeldleuchtdichte </w:t>
       </w:r>
       <m:oMath>
         <m:r>
@@ -2927,7 +3143,7 @@
           <w:szCs w:val="24"/>
         </w:rPr>
       </w:pPr>
-      <w:bookmarkStart w:id="5" w:name="_Toc70298411"/>
+      <w:bookmarkStart w:id="5" w:name="_Toc71139004"/>
       <w:r>
         <w:rPr>
           <w:rFonts w:ascii="Arial" w:hAnsi="Arial" w:cs="Arial"/>
@@ -3700,7 +3916,7 @@
           <w:szCs w:val="24"/>
         </w:rPr>
       </w:pPr>
-      <w:bookmarkStart w:id="6" w:name="_Toc70298412"/>
+      <w:bookmarkStart w:id="6" w:name="_Toc71139005"/>
       <w:r>
         <w:rPr>
           <w:rFonts w:ascii="Arial" w:hAnsi="Arial" w:cs="Arial"/>
@@ -4228,22 +4444,14 @@
           <w:sz w:val="24"/>
           <w:szCs w:val="24"/>
         </w:rPr>
-        <w:instrText xml:space="preserve"> REF _Ref70298109 \h </w:instrText>
-      </w:r>
-      <w:r>
-        <w:rPr>
-          <w:rFonts w:ascii="Arial" w:hAnsi="Arial" w:cs="Arial"/>
-          <w:sz w:val="24"/>
-          <w:szCs w:val="24"/>
-        </w:rPr>
-      </w:r>
-      <w:r>
-        <w:rPr>
-          <w:rFonts w:ascii="Arial" w:hAnsi="Arial" w:cs="Arial"/>
-          <w:sz w:val="24"/>
-          <w:szCs w:val="24"/>
-        </w:rPr>
-        <w:instrText xml:space="preserve"> \* MERGEFORMAT </w:instrText>
+        <w:instrText xml:space="preserve"> REF _Ref70298109 \h  \* MERGEFORMAT </w:instrText>
+      </w:r>
+      <w:r>
+        <w:rPr>
+          <w:rFonts w:ascii="Arial" w:hAnsi="Arial" w:cs="Arial"/>
+          <w:sz w:val="24"/>
+          <w:szCs w:val="24"/>
+        </w:rPr>
       </w:r>
       <w:r>
         <w:rPr>
@@ -4260,7 +4468,7 @@
           <w:sz w:val="24"/>
           <w:szCs w:val="24"/>
         </w:rPr>
-        <w:t>Abbildung 1</w:t>
+        <w:t>Abbildung 3</w:t>
       </w:r>
       <w:r>
         <w:rPr>
@@ -4316,7 +4524,7 @@
                     <pic:cNvPicPr/>
                   </pic:nvPicPr>
                   <pic:blipFill rotWithShape="1">
-                    <a:blip r:embed="rId10"/>
+                    <a:blip r:embed="rId11"/>
                     <a:srcRect l="2473" t="18042" r="2397" b="8546"/>
                     <a:stretch/>
                   </pic:blipFill>
@@ -4413,7 +4621,7 @@
           <w:sz w:val="24"/>
           <w:szCs w:val="24"/>
         </w:rPr>
-        <w:t>2</w:t>
+        <w:t>3</w:t>
       </w:r>
       <w:r>
         <w:rPr>
@@ -4669,25 +4877,7 @@
           <w:sz w:val="24"/>
           <w:szCs w:val="24"/>
         </w:rPr>
-        <w:t xml:space="preserve"> dividie</w:t>
-      </w:r>
-      <w:proofErr w:type="spellStart"/>
-      <w:r>
-        <w:rPr>
-          <w:rFonts w:ascii="Arial" w:hAnsi="Arial" w:cs="Arial"/>
-          <w:sz w:val="24"/>
-          <w:szCs w:val="24"/>
-        </w:rPr>
-        <w:t>rt</w:t>
-      </w:r>
-      <w:proofErr w:type="spellEnd"/>
-      <w:r>
-        <w:rPr>
-          <w:rFonts w:ascii="Arial" w:hAnsi="Arial" w:cs="Arial"/>
-          <w:sz w:val="24"/>
-          <w:szCs w:val="24"/>
-        </w:rPr>
-        <w:t xml:space="preserve"> wird.</w:t>
+        <w:t xml:space="preserve"> dividiert wird.</w:t>
       </w:r>
     </w:p>
     <w:p>
@@ -4947,7 +5137,7 @@
                     </pic:cNvPicPr>
                   </pic:nvPicPr>
                   <pic:blipFill>
-                    <a:blip r:embed="rId11">
+                    <a:blip r:embed="rId12">
                       <a:extLst>
                         <a:ext uri="{28A0092B-C50C-407E-A947-70E740481C1C}">
                           <a14:useLocalDpi xmlns:a14="http://schemas.microsoft.com/office/drawing/2010/main" val="0"/>
@@ -5029,7 +5219,7 @@
           <w:sz w:val="24"/>
           <w:szCs w:val="24"/>
         </w:rPr>
-        <w:t>3</w:t>
+        <w:t>4</w:t>
       </w:r>
       <w:r>
         <w:rPr>
@@ -5080,7 +5270,7 @@
                     </pic:cNvPicPr>
                   </pic:nvPicPr>
                   <pic:blipFill>
-                    <a:blip r:embed="rId12">
+                    <a:blip r:embed="rId13">
                       <a:extLst>
                         <a:ext uri="{28A0092B-C50C-407E-A947-70E740481C1C}">
                           <a14:useLocalDpi xmlns:a14="http://schemas.microsoft.com/office/drawing/2010/main" val="0"/>
@@ -5162,6 +5352,90 @@
           <w:sz w:val="24"/>
           <w:szCs w:val="24"/>
         </w:rPr>
+        <w:t>5</w:t>
+      </w:r>
+      <w:r>
+        <w:rPr>
+          <w:rFonts w:ascii="Arial" w:hAnsi="Arial" w:cs="Arial"/>
+          <w:sz w:val="24"/>
+          <w:szCs w:val="24"/>
+        </w:rPr>
+        <w:fldChar w:fldCharType="end"/>
+      </w:r>
+      <w:bookmarkEnd w:id="9"/>
+      <w:r>
+        <w:rPr>
+          <w:rFonts w:ascii="Arial" w:hAnsi="Arial" w:cs="Arial"/>
+          <w:sz w:val="24"/>
+          <w:szCs w:val="24"/>
+        </w:rPr>
+        <w:t>: Helle Bestuhlung gibt viel indirektes Licht ab</w:t>
+      </w:r>
+    </w:p>
+    <w:p>
+      <w:pPr>
+        <w:spacing w:line="360" w:lineRule="auto"/>
+        <w:jc w:val="both"/>
+        <w:rPr>
+          <w:rFonts w:ascii="Arial" w:hAnsi="Arial" w:cs="Arial"/>
+          <w:sz w:val="24"/>
+          <w:szCs w:val="24"/>
+        </w:rPr>
+      </w:pPr>
+      <w:r>
+        <w:rPr>
+          <w:rFonts w:ascii="Arial" w:hAnsi="Arial" w:cs="Arial"/>
+          <w:sz w:val="24"/>
+          <w:szCs w:val="24"/>
+        </w:rPr>
+        <w:fldChar w:fldCharType="begin"/>
+      </w:r>
+      <w:r>
+        <w:rPr>
+          <w:rFonts w:ascii="Arial" w:hAnsi="Arial" w:cs="Arial"/>
+          <w:sz w:val="24"/>
+          <w:szCs w:val="24"/>
+        </w:rPr>
+        <w:instrText xml:space="preserve"> REF _Ref70297990 \h </w:instrText>
+      </w:r>
+      <w:r>
+        <w:rPr>
+          <w:rFonts w:ascii="Arial" w:hAnsi="Arial" w:cs="Arial"/>
+          <w:sz w:val="24"/>
+          <w:szCs w:val="24"/>
+        </w:rPr>
+        <w:instrText xml:space="preserve"> \* MERGEFORMAT </w:instrText>
+      </w:r>
+      <w:r>
+        <w:rPr>
+          <w:rFonts w:ascii="Arial" w:hAnsi="Arial" w:cs="Arial"/>
+          <w:sz w:val="24"/>
+          <w:szCs w:val="24"/>
+        </w:rPr>
+      </w:r>
+      <w:r>
+        <w:rPr>
+          <w:rFonts w:ascii="Arial" w:hAnsi="Arial" w:cs="Arial"/>
+          <w:sz w:val="24"/>
+          <w:szCs w:val="24"/>
+        </w:rPr>
+        <w:fldChar w:fldCharType="separate"/>
+      </w:r>
+      <w:r>
+        <w:rPr>
+          <w:rFonts w:ascii="Arial" w:hAnsi="Arial" w:cs="Arial"/>
+          <w:sz w:val="24"/>
+          <w:szCs w:val="24"/>
+        </w:rPr>
+        <w:t xml:space="preserve">Abbildung </w:t>
+      </w:r>
+      <w:r>
+        <w:rPr>
+          <w:rFonts w:ascii="Arial" w:hAnsi="Arial" w:cs="Arial"/>
+          <w:noProof/>
+          <w:sz w:val="24"/>
+          <w:szCs w:val="24"/>
+        </w:rPr>
         <w:t>4</w:t>
       </w:r>
       <w:r>
@@ -5172,26 +5446,22 @@
         </w:rPr>
         <w:fldChar w:fldCharType="end"/>
       </w:r>
-      <w:bookmarkEnd w:id="9"/>
-      <w:r>
-        <w:rPr>
-          <w:rFonts w:ascii="Arial" w:hAnsi="Arial" w:cs="Arial"/>
-          <w:sz w:val="24"/>
-          <w:szCs w:val="24"/>
-        </w:rPr>
-        <w:t>: Helle Bestuhlung gibt viel indirektes Licht ab</w:t>
-      </w:r>
-    </w:p>
-    <w:p>
-      <w:pPr>
-        <w:spacing w:line="360" w:lineRule="auto"/>
-        <w:jc w:val="both"/>
-        <w:rPr>
-          <w:rFonts w:ascii="Arial" w:hAnsi="Arial" w:cs="Arial"/>
-          <w:sz w:val="24"/>
-          <w:szCs w:val="24"/>
-        </w:rPr>
-      </w:pPr>
+      <w:r>
+        <w:rPr>
+          <w:rFonts w:ascii="Arial" w:hAnsi="Arial" w:cs="Arial"/>
+          <w:sz w:val="24"/>
+          <w:szCs w:val="24"/>
+        </w:rPr>
+        <w:t xml:space="preserve"> zeigt </w:t>
+      </w:r>
+      <w:r>
+        <w:rPr>
+          <w:rFonts w:ascii="Arial" w:hAnsi="Arial" w:cs="Arial"/>
+          <w:sz w:val="24"/>
+          <w:szCs w:val="24"/>
+        </w:rPr>
+        <w:t xml:space="preserve">die Bestuhlung im Raum mit schwarzen Stühlen. Der Raum wirkt düster. Bei gleichbleibender Bestrahlungsstärke wurden in </w:t>
+      </w:r>
       <w:r>
         <w:rPr>
           <w:rFonts w:ascii="Arial" w:hAnsi="Arial" w:cs="Arial"/>
@@ -5206,14 +5476,7 @@
           <w:sz w:val="24"/>
           <w:szCs w:val="24"/>
         </w:rPr>
-        <w:instrText xml:space="preserve"> REF _Ref70297990 \h </w:instrText>
-      </w:r>
-      <w:r>
-        <w:rPr>
-          <w:rFonts w:ascii="Arial" w:hAnsi="Arial" w:cs="Arial"/>
-          <w:sz w:val="24"/>
-          <w:szCs w:val="24"/>
-        </w:rPr>
+        <w:instrText xml:space="preserve"> REF _Ref70297997 \h </w:instrText>
       </w:r>
       <w:r>
         <w:rPr>
@@ -5229,6 +5492,13 @@
           <w:sz w:val="24"/>
           <w:szCs w:val="24"/>
         </w:rPr>
+      </w:r>
+      <w:r>
+        <w:rPr>
+          <w:rFonts w:ascii="Arial" w:hAnsi="Arial" w:cs="Arial"/>
+          <w:sz w:val="24"/>
+          <w:szCs w:val="24"/>
+        </w:rPr>
         <w:fldChar w:fldCharType="separate"/>
       </w:r>
       <w:r>
@@ -5242,82 +5512,10 @@
       <w:r>
         <w:rPr>
           <w:rFonts w:ascii="Arial" w:hAnsi="Arial" w:cs="Arial"/>
-          <w:noProof/>
-          <w:sz w:val="24"/>
-          <w:szCs w:val="24"/>
-        </w:rPr>
-        <w:t>1</w:t>
-      </w:r>
-      <w:r>
-        <w:rPr>
-          <w:rFonts w:ascii="Arial" w:hAnsi="Arial" w:cs="Arial"/>
-          <w:sz w:val="24"/>
-          <w:szCs w:val="24"/>
-        </w:rPr>
-        <w:fldChar w:fldCharType="end"/>
-      </w:r>
-      <w:r>
-        <w:rPr>
-          <w:rFonts w:ascii="Arial" w:hAnsi="Arial" w:cs="Arial"/>
-          <w:sz w:val="24"/>
-          <w:szCs w:val="24"/>
-        </w:rPr>
-        <w:t xml:space="preserve"> zeigt </w:t>
-      </w:r>
-      <w:r>
-        <w:rPr>
-          <w:rFonts w:ascii="Arial" w:hAnsi="Arial" w:cs="Arial"/>
-          <w:sz w:val="24"/>
-          <w:szCs w:val="24"/>
-        </w:rPr>
-        <w:t xml:space="preserve">die Bestuhlung im Raum mit schwarzen Stühlen. Der Raum wirkt düster. Bei gleichbleibender Bestrahlungsstärke wurden in </w:t>
-      </w:r>
-      <w:r>
-        <w:rPr>
-          <w:rFonts w:ascii="Arial" w:hAnsi="Arial" w:cs="Arial"/>
-          <w:sz w:val="24"/>
-          <w:szCs w:val="24"/>
-        </w:rPr>
-        <w:fldChar w:fldCharType="begin"/>
-      </w:r>
-      <w:r>
-        <w:rPr>
-          <w:rFonts w:ascii="Arial" w:hAnsi="Arial" w:cs="Arial"/>
-          <w:sz w:val="24"/>
-          <w:szCs w:val="24"/>
-        </w:rPr>
-        <w:instrText xml:space="preserve"> REF _Ref70297997 \h </w:instrText>
-      </w:r>
-      <w:r>
-        <w:rPr>
-          <w:rFonts w:ascii="Arial" w:hAnsi="Arial" w:cs="Arial"/>
-          <w:sz w:val="24"/>
-          <w:szCs w:val="24"/>
-        </w:rPr>
-      </w:r>
-      <w:r>
-        <w:rPr>
-          <w:rFonts w:ascii="Arial" w:hAnsi="Arial" w:cs="Arial"/>
-          <w:sz w:val="24"/>
-          <w:szCs w:val="24"/>
-        </w:rPr>
-        <w:instrText xml:space="preserve"> \* MERGEFORMAT </w:instrText>
-      </w:r>
-      <w:r>
-        <w:rPr>
-          <w:rFonts w:ascii="Arial" w:hAnsi="Arial" w:cs="Arial"/>
-          <w:sz w:val="24"/>
-          <w:szCs w:val="24"/>
-        </w:rPr>
-        <w:fldChar w:fldCharType="separate"/>
-      </w:r>
-      <w:r>
-        <w:rPr>
-          <w:rFonts w:ascii="Arial" w:hAnsi="Arial" w:cs="Arial"/>
-          <w:sz w:val="24"/>
-          <w:szCs w:val="24"/>
-        </w:rPr>
-        <w:t>Abbildung 2</w:t>
+          <w:sz w:val="24"/>
+          <w:szCs w:val="24"/>
+        </w:rPr>
+        <w:t>5</w:t>
       </w:r>
       <w:r>
         <w:rPr>
@@ -5564,7 +5762,7 @@
           <w:szCs w:val="24"/>
         </w:rPr>
       </w:pPr>
-      <w:bookmarkStart w:id="10" w:name="_Toc70298413"/>
+      <w:bookmarkStart w:id="10" w:name="_Toc71139006"/>
       <w:r>
         <w:rPr>
           <w:rFonts w:ascii="Arial" w:hAnsi="Arial" w:cs="Arial"/>
@@ -5611,25 +5809,42 @@
           <w:sz w:val="24"/>
           <w:szCs w:val="24"/>
         </w:rPr>
-        <w:t xml:space="preserve">DIN 5035-1 und -2 Beleuchtung mit künstlichem Licht, zur Berechnung der </w:t>
-      </w:r>
-      <w:proofErr w:type="spellStart"/>
-      <w:r>
-        <w:rPr>
-          <w:rFonts w:ascii="Arial" w:hAnsi="Arial" w:cs="Arial"/>
-          <w:sz w:val="24"/>
-          <w:szCs w:val="24"/>
-        </w:rPr>
-        <w:t>Infeldleuchtdichten</w:t>
-      </w:r>
-      <w:proofErr w:type="spellEnd"/>
-      <w:r>
-        <w:rPr>
-          <w:rFonts w:ascii="Arial" w:hAnsi="Arial" w:cs="Arial"/>
-          <w:sz w:val="24"/>
-          <w:szCs w:val="24"/>
-        </w:rPr>
-        <w:t xml:space="preserve"> </w:t>
+        <w:t xml:space="preserve">DIN 5035-1 </w:t>
+      </w:r>
+      <w:r>
+        <w:rPr>
+          <w:rFonts w:ascii="Arial" w:hAnsi="Arial" w:cs="Arial"/>
+          <w:sz w:val="24"/>
+          <w:szCs w:val="24"/>
+        </w:rPr>
+        <w:t xml:space="preserve">Beleuchtung mit künstlichem Licht, </w:t>
+      </w:r>
+      <w:r>
+        <w:rPr>
+          <w:rFonts w:ascii="Arial" w:hAnsi="Arial" w:cs="Arial"/>
+          <w:sz w:val="24"/>
+          <w:szCs w:val="24"/>
+        </w:rPr>
+        <w:t>Teil 1: Begriffe und allgemeine Anforderungen, seit 2002 durch DIN EN 12665 ersetzt</w:t>
+      </w:r>
+    </w:p>
+    <w:p>
+      <w:pPr>
+        <w:spacing w:line="360" w:lineRule="auto"/>
+        <w:jc w:val="both"/>
+        <w:rPr>
+          <w:rFonts w:ascii="Arial" w:hAnsi="Arial" w:cs="Arial"/>
+          <w:sz w:val="24"/>
+          <w:szCs w:val="24"/>
+        </w:rPr>
+      </w:pPr>
+      <w:r>
+        <w:rPr>
+          <w:rFonts w:ascii="Arial" w:hAnsi="Arial" w:cs="Arial"/>
+          <w:sz w:val="24"/>
+          <w:szCs w:val="24"/>
+        </w:rPr>
+        <w:t>DIN 5035-2 Beleuchtung mit künstlichem Licht, Teil 2: Richtwerte für Arbeitsstätten in Innenräumen und im Freien, seit 2003 durch DIN EN 12646-1 ersetzt</w:t>
       </w:r>
     </w:p>
     <w:p>
@@ -5724,7 +5939,7 @@
           <w:szCs w:val="24"/>
         </w:rPr>
       </w:pPr>
-      <w:bookmarkStart w:id="11" w:name="_Toc70298414"/>
+      <w:bookmarkStart w:id="11" w:name="_Toc71139007"/>
       <w:r>
         <w:rPr>
           <w:rFonts w:ascii="Arial" w:hAnsi="Arial" w:cs="Arial"/>
@@ -5779,14 +5994,541 @@
         </w:rPr>
         <w:t xml:space="preserve"> wird herausgefunden, wo und wann Energie verbraucht oder verschwendet wird. [7, S. 56ff.]</w:t>
       </w:r>
-      <w:r>
-        <w:rPr>
-          <w:rFonts w:ascii="Arial" w:hAnsi="Arial" w:cs="Arial"/>
-          <w:sz w:val="24"/>
-          <w:szCs w:val="24"/>
-        </w:rPr>
-        <w:t xml:space="preserve"> </w:t>
-      </w:r>
+    </w:p>
+    <w:p>
+      <w:pPr>
+        <w:spacing w:after="120" w:line="360" w:lineRule="auto"/>
+        <w:jc w:val="both"/>
+        <w:rPr>
+          <w:rFonts w:ascii="Arial" w:hAnsi="Arial" w:cs="Arial"/>
+          <w:sz w:val="24"/>
+          <w:szCs w:val="24"/>
+        </w:rPr>
+      </w:pPr>
+      <w:r>
+        <w:rPr>
+          <w:rFonts w:ascii="Arial" w:hAnsi="Arial" w:cs="Arial"/>
+          <w:sz w:val="24"/>
+          <w:szCs w:val="24"/>
+        </w:rPr>
+        <w:t>Grundlagen zur Gebäudeautomatisierung</w:t>
+      </w:r>
+    </w:p>
+    <w:p>
+      <w:pPr>
+        <w:spacing w:after="120" w:line="360" w:lineRule="auto"/>
+        <w:jc w:val="both"/>
+        <w:rPr>
+          <w:rFonts w:ascii="Arial" w:hAnsi="Arial" w:cs="Arial"/>
+          <w:sz w:val="24"/>
+          <w:szCs w:val="24"/>
+        </w:rPr>
+      </w:pPr>
+      <w:r>
+        <w:rPr>
+          <w:rFonts w:ascii="Arial" w:hAnsi="Arial" w:cs="Arial"/>
+          <w:sz w:val="24"/>
+          <w:szCs w:val="24"/>
+        </w:rPr>
+        <w:t>Heute muss ein Gebäude Komfort, Flexibilität, eine intelligente Verknüpfung von Systemen, sowie Energie- und Betriebskostenminimierung bieten. [11, S. 8] Für den Einsatz von einer Beleuchtungssteuerung muss ein System vorhanden sein, das befehlsgebende und befehlsempfangende Geräte, also Sensoren und Aktoren besitzt.</w:t>
+      </w:r>
+      <w:r>
+        <w:rPr>
+          <w:rFonts w:ascii="Arial" w:hAnsi="Arial" w:cs="Arial"/>
+          <w:sz w:val="24"/>
+          <w:szCs w:val="24"/>
+        </w:rPr>
+        <w:t xml:space="preserve"> Die Wahl eines solchen Systems basiert auf den folgenden Kriterien: </w:t>
+      </w:r>
+    </w:p>
+    <w:p>
+      <w:pPr>
+        <w:pStyle w:val="Listenabsatz"/>
+        <w:numPr>
+          <w:ilvl w:val="0"/>
+          <w:numId w:val="11"/>
+        </w:numPr>
+        <w:spacing w:after="120" w:line="360" w:lineRule="auto"/>
+        <w:jc w:val="both"/>
+        <w:rPr>
+          <w:rFonts w:ascii="Arial" w:hAnsi="Arial" w:cs="Arial"/>
+          <w:sz w:val="24"/>
+          <w:szCs w:val="24"/>
+        </w:rPr>
+      </w:pPr>
+      <w:r>
+        <w:rPr>
+          <w:rFonts w:ascii="Arial" w:hAnsi="Arial" w:cs="Arial"/>
+          <w:sz w:val="24"/>
+          <w:szCs w:val="24"/>
+        </w:rPr>
+        <w:lastRenderedPageBreak/>
+        <w:t>Flexibilität</w:t>
+      </w:r>
+    </w:p>
+    <w:p>
+      <w:pPr>
+        <w:pStyle w:val="Listenabsatz"/>
+        <w:numPr>
+          <w:ilvl w:val="0"/>
+          <w:numId w:val="11"/>
+        </w:numPr>
+        <w:spacing w:after="120" w:line="360" w:lineRule="auto"/>
+        <w:jc w:val="both"/>
+        <w:rPr>
+          <w:rFonts w:ascii="Arial" w:hAnsi="Arial" w:cs="Arial"/>
+          <w:sz w:val="24"/>
+          <w:szCs w:val="24"/>
+        </w:rPr>
+      </w:pPr>
+      <w:r>
+        <w:rPr>
+          <w:rFonts w:ascii="Arial" w:hAnsi="Arial" w:cs="Arial"/>
+          <w:sz w:val="24"/>
+          <w:szCs w:val="24"/>
+        </w:rPr>
+        <w:t>Dezentrale oder zentrale Steuerung</w:t>
+      </w:r>
+    </w:p>
+    <w:p>
+      <w:pPr>
+        <w:pStyle w:val="Listenabsatz"/>
+        <w:numPr>
+          <w:ilvl w:val="0"/>
+          <w:numId w:val="11"/>
+        </w:numPr>
+        <w:spacing w:after="120" w:line="360" w:lineRule="auto"/>
+        <w:jc w:val="both"/>
+        <w:rPr>
+          <w:rFonts w:ascii="Arial" w:hAnsi="Arial" w:cs="Arial"/>
+          <w:sz w:val="24"/>
+          <w:szCs w:val="24"/>
+        </w:rPr>
+      </w:pPr>
+      <w:r>
+        <w:rPr>
+          <w:rFonts w:ascii="Arial" w:hAnsi="Arial" w:cs="Arial"/>
+          <w:sz w:val="24"/>
+          <w:szCs w:val="24"/>
+        </w:rPr>
+        <w:t>Verkabelungsaufwand</w:t>
+      </w:r>
+    </w:p>
+    <w:p>
+      <w:pPr>
+        <w:pStyle w:val="Listenabsatz"/>
+        <w:numPr>
+          <w:ilvl w:val="0"/>
+          <w:numId w:val="11"/>
+        </w:numPr>
+        <w:spacing w:after="120" w:line="360" w:lineRule="auto"/>
+        <w:jc w:val="both"/>
+        <w:rPr>
+          <w:rFonts w:ascii="Arial" w:hAnsi="Arial" w:cs="Arial"/>
+          <w:sz w:val="24"/>
+          <w:szCs w:val="24"/>
+        </w:rPr>
+      </w:pPr>
+      <w:r>
+        <w:rPr>
+          <w:rFonts w:ascii="Arial" w:hAnsi="Arial" w:cs="Arial"/>
+          <w:sz w:val="24"/>
+          <w:szCs w:val="24"/>
+        </w:rPr>
+        <w:t>Funktionalität und Funktionsweisen</w:t>
+      </w:r>
+    </w:p>
+    <w:p>
+      <w:pPr>
+        <w:pStyle w:val="Listenabsatz"/>
+        <w:numPr>
+          <w:ilvl w:val="0"/>
+          <w:numId w:val="11"/>
+        </w:numPr>
+        <w:spacing w:after="120" w:line="360" w:lineRule="auto"/>
+        <w:jc w:val="both"/>
+        <w:rPr>
+          <w:rFonts w:ascii="Arial" w:hAnsi="Arial" w:cs="Arial"/>
+          <w:sz w:val="24"/>
+          <w:szCs w:val="24"/>
+        </w:rPr>
+      </w:pPr>
+      <w:r>
+        <w:rPr>
+          <w:rFonts w:ascii="Arial" w:hAnsi="Arial" w:cs="Arial"/>
+          <w:sz w:val="24"/>
+          <w:szCs w:val="24"/>
+        </w:rPr>
+        <w:t>Herstellerneutrales oder herstellerabhängiges System</w:t>
+      </w:r>
+    </w:p>
+    <w:p>
+      <w:pPr>
+        <w:spacing w:after="120" w:line="360" w:lineRule="auto"/>
+        <w:jc w:val="both"/>
+        <w:rPr>
+          <w:rFonts w:ascii="Arial" w:hAnsi="Arial" w:cs="Arial"/>
+          <w:sz w:val="24"/>
+          <w:szCs w:val="24"/>
+        </w:rPr>
+      </w:pPr>
+      <w:r>
+        <w:rPr>
+          <w:rFonts w:ascii="Arial" w:hAnsi="Arial" w:cs="Arial"/>
+          <w:sz w:val="24"/>
+          <w:szCs w:val="24"/>
+        </w:rPr>
+        <w:t>Mit einem herstellerneutralen System werden weltweit offene Standards verwendet. Dabei liegt die Auswahl verschiedener Gebäudeautomatisierungen für Zweck- und Wohnbauten vor. Zunächst muss ein Installationsbus gewählt werden, auf dem das Automatisierungssystem läuft. Der Bus bildet die Schnittstelle zur Übertragung über das Medium.</w:t>
+      </w:r>
+      <w:r>
+        <w:rPr>
+          <w:rFonts w:ascii="Arial" w:hAnsi="Arial" w:cs="Arial"/>
+          <w:sz w:val="24"/>
+          <w:szCs w:val="24"/>
+        </w:rPr>
+        <w:t xml:space="preserve"> [11, S. 8f.]</w:t>
+      </w:r>
+    </w:p>
+    <w:p>
+      <w:pPr>
+        <w:spacing w:after="120" w:line="360" w:lineRule="auto"/>
+        <w:jc w:val="both"/>
+        <w:rPr>
+          <w:rFonts w:ascii="Arial" w:hAnsi="Arial" w:cs="Arial"/>
+          <w:sz w:val="24"/>
+          <w:szCs w:val="24"/>
+        </w:rPr>
+      </w:pPr>
+      <w:r>
+        <w:rPr>
+          <w:rFonts w:ascii="Arial" w:hAnsi="Arial" w:cs="Arial"/>
+          <w:sz w:val="24"/>
+          <w:szCs w:val="24"/>
+        </w:rPr>
+        <w:t>Installationsbus</w:t>
+      </w:r>
+    </w:p>
+    <w:p>
+      <w:pPr>
+        <w:spacing w:after="120" w:line="360" w:lineRule="auto"/>
+        <w:jc w:val="both"/>
+        <w:rPr>
+          <w:rFonts w:ascii="Arial" w:hAnsi="Arial" w:cs="Arial"/>
+          <w:sz w:val="24"/>
+          <w:szCs w:val="24"/>
+        </w:rPr>
+      </w:pPr>
+      <w:r>
+        <w:rPr>
+          <w:rFonts w:ascii="Arial" w:hAnsi="Arial" w:cs="Arial"/>
+          <w:sz w:val="24"/>
+          <w:szCs w:val="24"/>
+        </w:rPr>
+        <w:t xml:space="preserve">Home Electronic System [HES] wurde speziell für das private Wohnhaus entwickelt. </w:t>
+      </w:r>
+      <w:r>
+        <w:rPr>
+          <w:rFonts w:ascii="Arial" w:hAnsi="Arial" w:cs="Arial"/>
+          <w:sz w:val="24"/>
+          <w:szCs w:val="24"/>
+        </w:rPr>
+        <w:t xml:space="preserve">Es verläuft über eine separate </w:t>
+      </w:r>
+      <w:proofErr w:type="spellStart"/>
+      <w:r>
+        <w:rPr>
+          <w:rFonts w:ascii="Arial" w:hAnsi="Arial" w:cs="Arial"/>
+          <w:sz w:val="24"/>
+          <w:szCs w:val="24"/>
+        </w:rPr>
+        <w:t>Twisted</w:t>
+      </w:r>
+      <w:proofErr w:type="spellEnd"/>
+      <w:r>
+        <w:rPr>
+          <w:rFonts w:ascii="Arial" w:hAnsi="Arial" w:cs="Arial"/>
+          <w:sz w:val="24"/>
+          <w:szCs w:val="24"/>
+        </w:rPr>
+        <w:t xml:space="preserve">-Pair-Verkabelung. </w:t>
+      </w:r>
+      <w:r>
+        <w:rPr>
+          <w:rFonts w:ascii="Arial" w:hAnsi="Arial" w:cs="Arial"/>
+          <w:sz w:val="24"/>
+          <w:szCs w:val="24"/>
+        </w:rPr>
+        <w:t>Hiermit ist eine vollständige Automatisierung gewährleistet durch Heizungs-, Beleuchtungs-, Jalousiesteuerung und viele weitere Überwachungsfunktionen.</w:t>
+      </w:r>
+    </w:p>
+    <w:p>
+      <w:pPr>
+        <w:spacing w:after="120" w:line="360" w:lineRule="auto"/>
+        <w:jc w:val="both"/>
+        <w:rPr>
+          <w:rFonts w:ascii="Arial" w:hAnsi="Arial" w:cs="Arial"/>
+          <w:sz w:val="24"/>
+          <w:szCs w:val="24"/>
+        </w:rPr>
+      </w:pPr>
+      <w:proofErr w:type="spellStart"/>
+      <w:r>
+        <w:rPr>
+          <w:rFonts w:ascii="Arial" w:hAnsi="Arial" w:cs="Arial"/>
+          <w:sz w:val="24"/>
+          <w:szCs w:val="24"/>
+        </w:rPr>
+        <w:t>Powernet</w:t>
+      </w:r>
+      <w:proofErr w:type="spellEnd"/>
+      <w:r>
+        <w:rPr>
+          <w:rFonts w:ascii="Arial" w:hAnsi="Arial" w:cs="Arial"/>
+          <w:sz w:val="24"/>
+          <w:szCs w:val="24"/>
+        </w:rPr>
+        <w:t xml:space="preserve"> überträgt die Kommunikation mit seinen Endgeräten vollständig über die vorhandene 230/400-Volt Installationsleitung. </w:t>
+      </w:r>
+      <w:r>
+        <w:rPr>
+          <w:rFonts w:ascii="Arial" w:hAnsi="Arial" w:cs="Arial"/>
+          <w:sz w:val="24"/>
+          <w:szCs w:val="24"/>
+        </w:rPr>
+        <w:t>Kommt b</w:t>
+      </w:r>
+      <w:r>
+        <w:rPr>
+          <w:rFonts w:ascii="Arial" w:hAnsi="Arial" w:cs="Arial"/>
+          <w:sz w:val="24"/>
+          <w:szCs w:val="24"/>
+        </w:rPr>
+        <w:t>esonders bei einer nachträglichen Integration, aber auch bei Neuinstallation</w:t>
+      </w:r>
+      <w:r>
+        <w:rPr>
+          <w:rFonts w:ascii="Arial" w:hAnsi="Arial" w:cs="Arial"/>
+          <w:sz w:val="24"/>
+          <w:szCs w:val="24"/>
+        </w:rPr>
+        <w:t xml:space="preserve"> zum Einsatz. </w:t>
+      </w:r>
+    </w:p>
+    <w:p>
+      <w:pPr>
+        <w:spacing w:after="120" w:line="360" w:lineRule="auto"/>
+        <w:jc w:val="both"/>
+        <w:rPr>
+          <w:rFonts w:ascii="Arial" w:hAnsi="Arial" w:cs="Arial"/>
+          <w:sz w:val="24"/>
+          <w:szCs w:val="24"/>
+        </w:rPr>
+      </w:pPr>
+      <w:r>
+        <w:rPr>
+          <w:rFonts w:ascii="Arial" w:hAnsi="Arial" w:cs="Arial"/>
+          <w:sz w:val="24"/>
+          <w:szCs w:val="24"/>
+        </w:rPr>
+        <w:t>EIB-Funk [Europäischer Installationsbus] stellt die Übertragung über Funk dar. Hierbei kommunizieren Sensoren und Aktoren ohne Verdrahtung miteinander. Busteilnehmer besitzen eine Batterieversorgung. Besonders bei Renovierungen, der Erweiterung bestehender Systeme und bei Neuinstallationen, häufig bei schwierigen Einbausituationen ist der EIB-Funk favorisiert. [11, S. 9]</w:t>
+      </w:r>
+    </w:p>
+    <w:p>
+      <w:pPr>
+        <w:spacing w:after="120" w:line="360" w:lineRule="auto"/>
+        <w:jc w:val="both"/>
+        <w:rPr>
+          <w:rFonts w:ascii="Arial" w:hAnsi="Arial" w:cs="Arial"/>
+          <w:sz w:val="24"/>
+          <w:szCs w:val="24"/>
+        </w:rPr>
+      </w:pPr>
+      <w:r>
+        <w:rPr>
+          <w:rFonts w:ascii="Arial" w:hAnsi="Arial" w:cs="Arial"/>
+          <w:sz w:val="24"/>
+          <w:szCs w:val="24"/>
+        </w:rPr>
+        <w:t>Installationsbus-Systeme</w:t>
+      </w:r>
+    </w:p>
+    <w:p>
+      <w:pPr>
+        <w:spacing w:after="120" w:line="360" w:lineRule="auto"/>
+        <w:jc w:val="both"/>
+        <w:rPr>
+          <w:rFonts w:ascii="Arial" w:hAnsi="Arial" w:cs="Arial"/>
+          <w:sz w:val="24"/>
+          <w:szCs w:val="24"/>
+        </w:rPr>
+      </w:pPr>
+      <w:r>
+        <w:rPr>
+          <w:rFonts w:ascii="Arial" w:hAnsi="Arial" w:cs="Arial"/>
+          <w:sz w:val="24"/>
+          <w:szCs w:val="24"/>
+        </w:rPr>
+        <w:t>Der EIB-Bus wurde ursprünglich für Zweckbauten entwickelt. Heute ist er in vielen Anwendungen enthalten, wie in Schaltern, Lichtsteuerungen und Jalousiesteuerungen.</w:t>
+      </w:r>
+      <w:r>
+        <w:rPr>
+          <w:rFonts w:ascii="Arial" w:hAnsi="Arial" w:cs="Arial"/>
+          <w:sz w:val="24"/>
+          <w:szCs w:val="24"/>
+        </w:rPr>
+        <w:t xml:space="preserve"> Die Dachorganisation des offenen Standards ist EIBA mit Sitz in Brüssel. Verfügbare Geräte und Software-Werkzeuge zur Programmierung sind für die Zertifizierung von Anwendungen nach dem EIB-Standard wichtig. [11, S. 7]</w:t>
+      </w:r>
+      <w:r>
+        <w:rPr>
+          <w:rFonts w:ascii="Arial" w:hAnsi="Arial" w:cs="Arial"/>
+          <w:sz w:val="24"/>
+          <w:szCs w:val="24"/>
+        </w:rPr>
+        <w:t xml:space="preserve"> Der Bus hat eine hierarchische Topologie. Dabei können klein geplante Anlagen in kleinen Schritten ausgebaut und veränderten Anforderungen angepasst werden. Störungen der Anlage betreffen nur kleinere Bereiche, nicht das gesamte System.  Durch die dezentrale </w:t>
+      </w:r>
+      <w:r>
+        <w:rPr>
+          <w:rFonts w:ascii="Arial" w:hAnsi="Arial" w:cs="Arial"/>
+          <w:sz w:val="24"/>
+          <w:szCs w:val="24"/>
+        </w:rPr>
+        <w:lastRenderedPageBreak/>
+        <w:t>Steuerung, bei der jeder Sensor und Aktor einen Mikroprozessor enthält, kann die Intelligenz der Anlage mit der Anzahl der Komponenten gesteigert werden. [11, S. 11f.]</w:t>
+      </w:r>
+    </w:p>
+    <w:p>
+      <w:pPr>
+        <w:spacing w:after="120" w:line="360" w:lineRule="auto"/>
+        <w:jc w:val="both"/>
+        <w:rPr>
+          <w:rFonts w:ascii="Arial" w:hAnsi="Arial" w:cs="Arial"/>
+          <w:sz w:val="24"/>
+          <w:szCs w:val="24"/>
+        </w:rPr>
+      </w:pPr>
+      <w:r>
+        <w:rPr>
+          <w:rFonts w:ascii="Arial" w:hAnsi="Arial" w:cs="Arial"/>
+          <w:sz w:val="24"/>
+          <w:szCs w:val="24"/>
+        </w:rPr>
+        <w:t xml:space="preserve">Der </w:t>
+      </w:r>
+      <w:proofErr w:type="spellStart"/>
+      <w:r>
+        <w:rPr>
+          <w:rFonts w:ascii="Arial" w:hAnsi="Arial" w:cs="Arial"/>
+          <w:sz w:val="24"/>
+          <w:szCs w:val="24"/>
+        </w:rPr>
+        <w:t>Local</w:t>
+      </w:r>
+      <w:proofErr w:type="spellEnd"/>
+      <w:r>
+        <w:rPr>
+          <w:rFonts w:ascii="Arial" w:hAnsi="Arial" w:cs="Arial"/>
+          <w:sz w:val="24"/>
+          <w:szCs w:val="24"/>
+        </w:rPr>
+        <w:t xml:space="preserve"> Operating Netzwerk [LON]-Bus stellt ein universelles Werkzeug der Automatisierung dar. Es wird seltener im privaten Wohnbereich als vielmehr in Zweckbauten zur Gebäudeautomation, Maschinensteuerung und in der Telekommunikation eingesetzt. Die grundlegende Technologie ist die LON-Works-Technologie, von der Firma Echelon Corporation entwickelt. </w:t>
+      </w:r>
+      <w:r>
+        <w:rPr>
+          <w:rFonts w:ascii="Arial" w:hAnsi="Arial" w:cs="Arial"/>
+          <w:sz w:val="24"/>
+          <w:szCs w:val="24"/>
+        </w:rPr>
+        <w:t>Sie wird von Firmen wie Motorola und Toshiba in Lizenz hergestellt und ist frei verfügbar. Der Bus hat eine freie Topologie und besitzt ebenfalls eine dezentrale Steuerung. [11, S. 19f.] Mithilfe einer Neuron-ID können die Netzwerkkomponenten entweder manuell über Barcodes oder mit einer Service-Pin über die Konfigurationssoftware identifiziert werden. [11, S. 22]</w:t>
+      </w:r>
+    </w:p>
+    <w:p>
+      <w:pPr>
+        <w:spacing w:after="120" w:line="360" w:lineRule="auto"/>
+        <w:jc w:val="both"/>
+        <w:rPr>
+          <w:rFonts w:ascii="Arial" w:hAnsi="Arial" w:cs="Arial"/>
+          <w:sz w:val="24"/>
+          <w:szCs w:val="24"/>
+        </w:rPr>
+      </w:pPr>
+      <w:r>
+        <w:rPr>
+          <w:rFonts w:ascii="Arial" w:hAnsi="Arial" w:cs="Arial"/>
+          <w:sz w:val="24"/>
+          <w:szCs w:val="24"/>
+        </w:rPr>
+        <w:t xml:space="preserve">Das </w:t>
+      </w:r>
+      <w:proofErr w:type="spellStart"/>
+      <w:r>
+        <w:rPr>
+          <w:rFonts w:ascii="Arial" w:hAnsi="Arial" w:cs="Arial"/>
+          <w:sz w:val="24"/>
+          <w:szCs w:val="24"/>
+        </w:rPr>
+        <w:t>Homeputer</w:t>
+      </w:r>
+      <w:proofErr w:type="spellEnd"/>
+      <w:r>
+        <w:rPr>
+          <w:rFonts w:ascii="Arial" w:hAnsi="Arial" w:cs="Arial"/>
+          <w:sz w:val="24"/>
+          <w:szCs w:val="24"/>
+        </w:rPr>
+        <w:t xml:space="preserve">-Netzwerk zeichnet sich durch seine einfache Bedienbarkeit und geringen Kosten aus. </w:t>
+      </w:r>
+      <w:bookmarkStart w:id="12" w:name="_GoBack"/>
+      <w:bookmarkEnd w:id="12"/>
+    </w:p>
+    <w:p>
+      <w:pPr>
+        <w:spacing w:after="120" w:line="360" w:lineRule="auto"/>
+        <w:jc w:val="both"/>
+        <w:rPr>
+          <w:rFonts w:ascii="Arial" w:hAnsi="Arial" w:cs="Arial"/>
+          <w:sz w:val="24"/>
+          <w:szCs w:val="24"/>
+        </w:rPr>
+      </w:pPr>
+    </w:p>
+    <w:p>
+      <w:pPr>
+        <w:spacing w:after="120" w:line="360" w:lineRule="auto"/>
+        <w:jc w:val="both"/>
+        <w:rPr>
+          <w:rFonts w:ascii="Arial" w:hAnsi="Arial" w:cs="Arial"/>
+          <w:sz w:val="24"/>
+          <w:szCs w:val="24"/>
+        </w:rPr>
+      </w:pPr>
+    </w:p>
+    <w:p>
+      <w:pPr>
+        <w:spacing w:after="120" w:line="360" w:lineRule="auto"/>
+        <w:jc w:val="both"/>
+        <w:rPr>
+          <w:rFonts w:ascii="Arial" w:hAnsi="Arial" w:cs="Arial"/>
+          <w:sz w:val="24"/>
+          <w:szCs w:val="24"/>
+        </w:rPr>
+      </w:pPr>
+    </w:p>
+    <w:p>
+      <w:pPr>
+        <w:spacing w:after="120" w:line="360" w:lineRule="auto"/>
+        <w:jc w:val="both"/>
+        <w:rPr>
+          <w:rFonts w:ascii="Arial" w:hAnsi="Arial" w:cs="Arial"/>
+          <w:sz w:val="24"/>
+          <w:szCs w:val="24"/>
+        </w:rPr>
+        <w:sectPr>
+          <w:pgSz w:w="11906" w:h="16838"/>
+          <w:pgMar w:top="1417" w:right="1417" w:bottom="1134" w:left="1417" w:header="708" w:footer="708" w:gutter="0"/>
+          <w:cols w:space="708"/>
+          <w:docGrid w:linePitch="360"/>
+        </w:sectPr>
+      </w:pPr>
     </w:p>
     <w:p>
       <w:pPr>
@@ -5797,6 +6539,35 @@
         </w:numPr>
         <w:spacing w:after="120" w:line="360" w:lineRule="auto"/>
         <w:jc w:val="both"/>
+        <w:outlineLvl w:val="0"/>
+        <w:rPr>
+          <w:rFonts w:ascii="Arial" w:hAnsi="Arial" w:cs="Arial"/>
+          <w:sz w:val="28"/>
+          <w:szCs w:val="24"/>
+        </w:rPr>
+      </w:pPr>
+      <w:bookmarkStart w:id="13" w:name="_Toc71139008"/>
+      <w:r>
+        <w:rPr>
+          <w:rFonts w:ascii="Arial" w:hAnsi="Arial" w:cs="Arial"/>
+          <w:sz w:val="28"/>
+          <w:szCs w:val="24"/>
+        </w:rPr>
+        <w:lastRenderedPageBreak/>
+        <w:t>Stand der Technik</w:t>
+      </w:r>
+      <w:bookmarkEnd w:id="13"/>
+    </w:p>
+    <w:p>
+      <w:pPr>
+        <w:pStyle w:val="Listenabsatz"/>
+        <w:numPr>
+          <w:ilvl w:val="0"/>
+          <w:numId w:val="1"/>
+        </w:numPr>
+        <w:spacing w:after="120" w:line="360" w:lineRule="auto"/>
+        <w:jc w:val="both"/>
+        <w:outlineLvl w:val="0"/>
         <w:rPr>
           <w:rFonts w:ascii="Arial" w:hAnsi="Arial" w:cs="Arial"/>
           <w:sz w:val="28"/>
@@ -5826,7 +6597,7 @@
           <w:szCs w:val="24"/>
         </w:rPr>
       </w:pPr>
-      <w:bookmarkStart w:id="12" w:name="_Toc70298415"/>
+      <w:bookmarkStart w:id="14" w:name="_Toc71139009"/>
       <w:r>
         <w:rPr>
           <w:rFonts w:ascii="Arial" w:hAnsi="Arial" w:cs="Arial"/>
@@ -5834,9 +6605,201 @@
           <w:szCs w:val="24"/>
         </w:rPr>
         <w:lastRenderedPageBreak/>
-        <w:t>Stand der Technik</w:t>
-      </w:r>
-      <w:bookmarkEnd w:id="12"/>
+        <w:t>Anforderungen und Zielsetzung</w:t>
+      </w:r>
+      <w:bookmarkEnd w:id="14"/>
+    </w:p>
+    <w:p>
+      <w:pPr>
+        <w:spacing w:after="120" w:line="360" w:lineRule="auto"/>
+        <w:jc w:val="both"/>
+        <w:rPr>
+          <w:rFonts w:ascii="Arial" w:hAnsi="Arial" w:cs="Arial"/>
+          <w:sz w:val="24"/>
+          <w:szCs w:val="24"/>
+        </w:rPr>
+      </w:pPr>
+      <w:r>
+        <w:rPr>
+          <w:rFonts w:ascii="Arial" w:hAnsi="Arial" w:cs="Arial"/>
+          <w:sz w:val="24"/>
+          <w:szCs w:val="24"/>
+        </w:rPr>
+        <w:t>Die Entwicklung des geforderten Tools soll in mehreren Teilschritten erfolgen:</w:t>
+      </w:r>
+    </w:p>
+    <w:p>
+      <w:pPr>
+        <w:pStyle w:val="Listenabsatz"/>
+        <w:numPr>
+          <w:ilvl w:val="0"/>
+          <w:numId w:val="3"/>
+        </w:numPr>
+        <w:spacing w:after="120" w:line="360" w:lineRule="auto"/>
+        <w:jc w:val="both"/>
+        <w:rPr>
+          <w:rFonts w:ascii="Arial" w:hAnsi="Arial" w:cs="Arial"/>
+          <w:sz w:val="24"/>
+          <w:szCs w:val="24"/>
+        </w:rPr>
+      </w:pPr>
+      <w:r>
+        <w:rPr>
+          <w:rFonts w:ascii="Arial" w:hAnsi="Arial" w:cs="Arial"/>
+          <w:sz w:val="24"/>
+          <w:szCs w:val="24"/>
+        </w:rPr>
+        <w:t xml:space="preserve">Anzahl der Lampen nach </w:t>
+      </w:r>
+      <w:r>
+        <w:rPr>
+          <w:rFonts w:ascii="Arial" w:hAnsi="Arial" w:cs="Arial"/>
+          <w:sz w:val="24"/>
+          <w:szCs w:val="24"/>
+        </w:rPr>
+        <w:t>empfohlener</w:t>
+      </w:r>
+      <w:r>
+        <w:rPr>
+          <w:rFonts w:ascii="Arial" w:hAnsi="Arial" w:cs="Arial"/>
+          <w:sz w:val="24"/>
+          <w:szCs w:val="24"/>
+        </w:rPr>
+        <w:t xml:space="preserve"> Leuchtstärke im Raum berechnen</w:t>
+      </w:r>
+    </w:p>
+    <w:p>
+      <w:pPr>
+        <w:pStyle w:val="Listenabsatz"/>
+        <w:numPr>
+          <w:ilvl w:val="0"/>
+          <w:numId w:val="3"/>
+        </w:numPr>
+        <w:spacing w:after="120" w:line="360" w:lineRule="auto"/>
+        <w:jc w:val="both"/>
+        <w:rPr>
+          <w:rFonts w:ascii="Arial" w:hAnsi="Arial" w:cs="Arial"/>
+          <w:sz w:val="24"/>
+          <w:szCs w:val="24"/>
+        </w:rPr>
+      </w:pPr>
+      <w:r>
+        <w:rPr>
+          <w:rFonts w:ascii="Arial" w:hAnsi="Arial" w:cs="Arial"/>
+          <w:sz w:val="24"/>
+          <w:szCs w:val="24"/>
+        </w:rPr>
+        <w:t>Auswahl von Lampen ausgewählter Hersteller hinzufügen</w:t>
+      </w:r>
+    </w:p>
+    <w:p>
+      <w:pPr>
+        <w:pStyle w:val="Listenabsatz"/>
+        <w:numPr>
+          <w:ilvl w:val="0"/>
+          <w:numId w:val="3"/>
+        </w:numPr>
+        <w:spacing w:after="120" w:line="360" w:lineRule="auto"/>
+        <w:jc w:val="both"/>
+        <w:rPr>
+          <w:rFonts w:ascii="Arial" w:hAnsi="Arial" w:cs="Arial"/>
+          <w:sz w:val="24"/>
+          <w:szCs w:val="24"/>
+        </w:rPr>
+      </w:pPr>
+      <w:r>
+        <w:rPr>
+          <w:rFonts w:ascii="Arial" w:hAnsi="Arial" w:cs="Arial"/>
+          <w:sz w:val="24"/>
+          <w:szCs w:val="24"/>
+        </w:rPr>
+        <w:t>Fenster im Raum hinzufügen</w:t>
+      </w:r>
+    </w:p>
+    <w:p>
+      <w:pPr>
+        <w:pStyle w:val="Listenabsatz"/>
+        <w:numPr>
+          <w:ilvl w:val="0"/>
+          <w:numId w:val="3"/>
+        </w:numPr>
+        <w:spacing w:after="120" w:line="360" w:lineRule="auto"/>
+        <w:jc w:val="both"/>
+        <w:rPr>
+          <w:rFonts w:ascii="Arial" w:hAnsi="Arial" w:cs="Arial"/>
+          <w:sz w:val="24"/>
+          <w:szCs w:val="24"/>
+        </w:rPr>
+      </w:pPr>
+      <w:r>
+        <w:rPr>
+          <w:rFonts w:ascii="Arial" w:hAnsi="Arial" w:cs="Arial"/>
+          <w:sz w:val="24"/>
+          <w:szCs w:val="24"/>
+        </w:rPr>
+        <w:t xml:space="preserve">Darstellung des Raumes für den Benutzer mit </w:t>
+      </w:r>
+      <w:r>
+        <w:rPr>
+          <w:rFonts w:ascii="Arial" w:hAnsi="Arial" w:cs="Arial"/>
+          <w:sz w:val="24"/>
+          <w:szCs w:val="24"/>
+        </w:rPr>
+        <w:t>Eingabe-Parameter</w:t>
+      </w:r>
+    </w:p>
+    <w:p>
+      <w:pPr>
+        <w:pStyle w:val="Listenabsatz"/>
+        <w:numPr>
+          <w:ilvl w:val="0"/>
+          <w:numId w:val="3"/>
+        </w:numPr>
+        <w:spacing w:after="120" w:line="360" w:lineRule="auto"/>
+        <w:jc w:val="both"/>
+        <w:rPr>
+          <w:rFonts w:ascii="Arial" w:hAnsi="Arial" w:cs="Arial"/>
+          <w:sz w:val="24"/>
+          <w:szCs w:val="24"/>
+        </w:rPr>
+      </w:pPr>
+      <w:r>
+        <w:rPr>
+          <w:rFonts w:ascii="Arial" w:hAnsi="Arial" w:cs="Arial"/>
+          <w:sz w:val="24"/>
+          <w:szCs w:val="24"/>
+        </w:rPr>
+        <w:t>Implementierung einer Funktionalität zum Tageslicht-abhängigen Dimmen</w:t>
+      </w:r>
+    </w:p>
+    <w:p>
+      <w:pPr>
+        <w:spacing w:after="120" w:line="360" w:lineRule="auto"/>
+        <w:ind w:left="360"/>
+        <w:jc w:val="both"/>
+        <w:rPr>
+          <w:rFonts w:ascii="Arial" w:hAnsi="Arial" w:cs="Arial"/>
+          <w:sz w:val="24"/>
+          <w:szCs w:val="24"/>
+        </w:rPr>
+        <w:sectPr>
+          <w:pgSz w:w="11906" w:h="16838"/>
+          <w:pgMar w:top="1417" w:right="1417" w:bottom="1134" w:left="1417" w:header="708" w:footer="708" w:gutter="0"/>
+          <w:cols w:space="708"/>
+          <w:docGrid w:linePitch="360"/>
+        </w:sectPr>
+      </w:pPr>
+    </w:p>
+    <w:p>
+      <w:pPr>
+        <w:spacing w:after="120" w:line="360" w:lineRule="auto"/>
+        <w:jc w:val="both"/>
+        <w:rPr>
+          <w:rFonts w:ascii="Arial" w:hAnsi="Arial" w:cs="Arial"/>
+          <w:sz w:val="24"/>
+          <w:szCs w:val="24"/>
+        </w:rPr>
+      </w:pPr>
     </w:p>
     <w:p>
       <w:pPr>
@@ -5853,260 +6816,17 @@
           <w:sz w:val="28"/>
           <w:szCs w:val="24"/>
         </w:rPr>
-        <w:sectPr>
-          <w:pgSz w:w="11906" w:h="16838"/>
-          <w:pgMar w:top="1417" w:right="1417" w:bottom="1134" w:left="1417" w:header="708" w:footer="708" w:gutter="0"/>
-          <w:cols w:space="708"/>
-          <w:docGrid w:linePitch="360"/>
-        </w:sectPr>
-      </w:pPr>
-    </w:p>
-    <w:p>
-      <w:pPr>
-        <w:pStyle w:val="Listenabsatz"/>
-        <w:numPr>
-          <w:ilvl w:val="0"/>
-          <w:numId w:val="1"/>
-        </w:numPr>
-        <w:spacing w:after="120" w:line="360" w:lineRule="auto"/>
-        <w:jc w:val="both"/>
-        <w:outlineLvl w:val="0"/>
+      </w:pPr>
+      <w:bookmarkStart w:id="15" w:name="_Toc71139010"/>
+      <w:r>
         <w:rPr>
           <w:rFonts w:ascii="Arial" w:hAnsi="Arial" w:cs="Arial"/>
           <w:sz w:val="28"/>
           <w:szCs w:val="24"/>
         </w:rPr>
-      </w:pPr>
-      <w:bookmarkStart w:id="13" w:name="_Toc70298416"/>
-      <w:r>
-        <w:rPr>
-          <w:rFonts w:ascii="Arial" w:hAnsi="Arial" w:cs="Arial"/>
-          <w:sz w:val="28"/>
-          <w:szCs w:val="24"/>
-        </w:rPr>
-        <w:lastRenderedPageBreak/>
-        <w:t>Anforderungen und Zielsetzung</w:t>
-      </w:r>
-      <w:bookmarkEnd w:id="13"/>
-    </w:p>
-    <w:p>
-      <w:pPr>
-        <w:spacing w:after="120" w:line="360" w:lineRule="auto"/>
-        <w:jc w:val="both"/>
-        <w:rPr>
-          <w:rFonts w:ascii="Arial" w:hAnsi="Arial" w:cs="Arial"/>
-          <w:sz w:val="24"/>
-          <w:szCs w:val="24"/>
-        </w:rPr>
-      </w:pPr>
-      <w:r>
-        <w:rPr>
-          <w:rFonts w:ascii="Arial" w:hAnsi="Arial" w:cs="Arial"/>
-          <w:sz w:val="24"/>
-          <w:szCs w:val="24"/>
-        </w:rPr>
-        <w:t>Die Entwicklung des geforderten Tools soll in mehreren Teilschritten erfolgen:</w:t>
-      </w:r>
-    </w:p>
-    <w:p>
-      <w:pPr>
-        <w:pStyle w:val="Listenabsatz"/>
-        <w:numPr>
-          <w:ilvl w:val="0"/>
-          <w:numId w:val="3"/>
-        </w:numPr>
-        <w:spacing w:after="120" w:line="360" w:lineRule="auto"/>
-        <w:jc w:val="both"/>
-        <w:rPr>
-          <w:rFonts w:ascii="Arial" w:hAnsi="Arial" w:cs="Arial"/>
-          <w:sz w:val="24"/>
-          <w:szCs w:val="24"/>
-        </w:rPr>
-      </w:pPr>
-      <w:r>
-        <w:rPr>
-          <w:rFonts w:ascii="Arial" w:hAnsi="Arial" w:cs="Arial"/>
-          <w:sz w:val="24"/>
-          <w:szCs w:val="24"/>
-        </w:rPr>
-        <w:t xml:space="preserve">Anzahl der Lampen nach </w:t>
-      </w:r>
-      <w:r>
-        <w:rPr>
-          <w:rFonts w:ascii="Arial" w:hAnsi="Arial" w:cs="Arial"/>
-          <w:sz w:val="24"/>
-          <w:szCs w:val="24"/>
-        </w:rPr>
-        <w:t>empfohlener</w:t>
-      </w:r>
-      <w:r>
-        <w:rPr>
-          <w:rFonts w:ascii="Arial" w:hAnsi="Arial" w:cs="Arial"/>
-          <w:sz w:val="24"/>
-          <w:szCs w:val="24"/>
-        </w:rPr>
-        <w:t xml:space="preserve"> Leuchtstärke im Raum berechnen</w:t>
-      </w:r>
-    </w:p>
-    <w:p>
-      <w:pPr>
-        <w:pStyle w:val="Listenabsatz"/>
-        <w:numPr>
-          <w:ilvl w:val="0"/>
-          <w:numId w:val="3"/>
-        </w:numPr>
-        <w:spacing w:after="120" w:line="360" w:lineRule="auto"/>
-        <w:jc w:val="both"/>
-        <w:rPr>
-          <w:rFonts w:ascii="Arial" w:hAnsi="Arial" w:cs="Arial"/>
-          <w:sz w:val="24"/>
-          <w:szCs w:val="24"/>
-        </w:rPr>
-      </w:pPr>
-      <w:r>
-        <w:rPr>
-          <w:rFonts w:ascii="Arial" w:hAnsi="Arial" w:cs="Arial"/>
-          <w:sz w:val="24"/>
-          <w:szCs w:val="24"/>
-        </w:rPr>
-        <w:t>Auswahl von Lampen ausgewählter Hersteller hinzufügen</w:t>
-      </w:r>
-    </w:p>
-    <w:p>
-      <w:pPr>
-        <w:pStyle w:val="Listenabsatz"/>
-        <w:numPr>
-          <w:ilvl w:val="0"/>
-          <w:numId w:val="3"/>
-        </w:numPr>
-        <w:spacing w:after="120" w:line="360" w:lineRule="auto"/>
-        <w:jc w:val="both"/>
-        <w:rPr>
-          <w:rFonts w:ascii="Arial" w:hAnsi="Arial" w:cs="Arial"/>
-          <w:sz w:val="24"/>
-          <w:szCs w:val="24"/>
-        </w:rPr>
-      </w:pPr>
-      <w:r>
-        <w:rPr>
-          <w:rFonts w:ascii="Arial" w:hAnsi="Arial" w:cs="Arial"/>
-          <w:sz w:val="24"/>
-          <w:szCs w:val="24"/>
-        </w:rPr>
-        <w:t>Fenster im Raum hinzufügen</w:t>
-      </w:r>
-    </w:p>
-    <w:p>
-      <w:pPr>
-        <w:pStyle w:val="Listenabsatz"/>
-        <w:numPr>
-          <w:ilvl w:val="0"/>
-          <w:numId w:val="3"/>
-        </w:numPr>
-        <w:spacing w:after="120" w:line="360" w:lineRule="auto"/>
-        <w:jc w:val="both"/>
-        <w:rPr>
-          <w:rFonts w:ascii="Arial" w:hAnsi="Arial" w:cs="Arial"/>
-          <w:sz w:val="24"/>
-          <w:szCs w:val="24"/>
-        </w:rPr>
-      </w:pPr>
-      <w:r>
-        <w:rPr>
-          <w:rFonts w:ascii="Arial" w:hAnsi="Arial" w:cs="Arial"/>
-          <w:sz w:val="24"/>
-          <w:szCs w:val="24"/>
-        </w:rPr>
-        <w:t xml:space="preserve">Darstellung des Raumes für den Benutzer mit </w:t>
-      </w:r>
-      <w:r>
-        <w:rPr>
-          <w:rFonts w:ascii="Arial" w:hAnsi="Arial" w:cs="Arial"/>
-          <w:sz w:val="24"/>
-          <w:szCs w:val="24"/>
-        </w:rPr>
-        <w:t>Eingabe-Parameter</w:t>
-      </w:r>
-    </w:p>
-    <w:p>
-      <w:pPr>
-        <w:pStyle w:val="Listenabsatz"/>
-        <w:numPr>
-          <w:ilvl w:val="0"/>
-          <w:numId w:val="3"/>
-        </w:numPr>
-        <w:spacing w:after="120" w:line="360" w:lineRule="auto"/>
-        <w:jc w:val="both"/>
-        <w:rPr>
-          <w:rFonts w:ascii="Arial" w:hAnsi="Arial" w:cs="Arial"/>
-          <w:sz w:val="24"/>
-          <w:szCs w:val="24"/>
-        </w:rPr>
-      </w:pPr>
-      <w:r>
-        <w:rPr>
-          <w:rFonts w:ascii="Arial" w:hAnsi="Arial" w:cs="Arial"/>
-          <w:sz w:val="24"/>
-          <w:szCs w:val="24"/>
-        </w:rPr>
-        <w:t>Implementierung einer Funktionalität zum Tageslicht-abhängigen Dimmen</w:t>
-      </w:r>
-    </w:p>
-    <w:p>
-      <w:pPr>
-        <w:spacing w:after="120" w:line="360" w:lineRule="auto"/>
-        <w:ind w:left="360"/>
-        <w:jc w:val="both"/>
-        <w:rPr>
-          <w:rFonts w:ascii="Arial" w:hAnsi="Arial" w:cs="Arial"/>
-          <w:sz w:val="24"/>
-          <w:szCs w:val="24"/>
-        </w:rPr>
-        <w:sectPr>
-          <w:pgSz w:w="11906" w:h="16838"/>
-          <w:pgMar w:top="1417" w:right="1417" w:bottom="1134" w:left="1417" w:header="708" w:footer="708" w:gutter="0"/>
-          <w:cols w:space="708"/>
-          <w:docGrid w:linePitch="360"/>
-        </w:sectPr>
-      </w:pPr>
-    </w:p>
-    <w:p>
-      <w:pPr>
-        <w:spacing w:after="120" w:line="360" w:lineRule="auto"/>
-        <w:jc w:val="both"/>
-        <w:rPr>
-          <w:rFonts w:ascii="Arial" w:hAnsi="Arial" w:cs="Arial"/>
-          <w:sz w:val="24"/>
-          <w:szCs w:val="24"/>
-        </w:rPr>
-      </w:pPr>
-    </w:p>
-    <w:p>
-      <w:pPr>
-        <w:pStyle w:val="Listenabsatz"/>
-        <w:numPr>
-          <w:ilvl w:val="0"/>
-          <w:numId w:val="1"/>
-        </w:numPr>
-        <w:spacing w:after="120" w:line="360" w:lineRule="auto"/>
-        <w:jc w:val="both"/>
-        <w:outlineLvl w:val="0"/>
-        <w:rPr>
-          <w:rFonts w:ascii="Arial" w:hAnsi="Arial" w:cs="Arial"/>
-          <w:sz w:val="28"/>
-          <w:szCs w:val="24"/>
-        </w:rPr>
-      </w:pPr>
-      <w:bookmarkStart w:id="14" w:name="_Toc70298417"/>
-      <w:r>
-        <w:rPr>
-          <w:rFonts w:ascii="Arial" w:hAnsi="Arial" w:cs="Arial"/>
-          <w:sz w:val="28"/>
-          <w:szCs w:val="24"/>
-        </w:rPr>
         <w:t>Konzept</w:t>
       </w:r>
-      <w:bookmarkEnd w:id="14"/>
+      <w:bookmarkEnd w:id="15"/>
     </w:p>
     <w:p>
       <w:pPr>
@@ -6124,7 +6844,7 @@
           <w:szCs w:val="24"/>
         </w:rPr>
       </w:pPr>
-      <w:bookmarkStart w:id="15" w:name="_Toc70298418"/>
+      <w:bookmarkStart w:id="16" w:name="_Toc71139011"/>
       <w:r>
         <w:rPr>
           <w:rFonts w:ascii="Arial" w:hAnsi="Arial" w:cs="Arial"/>
@@ -6149,7 +6869,7 @@
         </w:rPr>
         <w:t>Leuchtstärke im Raum berechnen</w:t>
       </w:r>
-      <w:bookmarkEnd w:id="15"/>
+      <w:bookmarkEnd w:id="16"/>
     </w:p>
     <w:p>
       <w:pPr>
@@ -6742,7 +7462,7 @@
           <w:szCs w:val="24"/>
         </w:rPr>
       </w:pPr>
-      <w:bookmarkStart w:id="16" w:name="_Toc70298419"/>
+      <w:bookmarkStart w:id="17" w:name="_Toc71139012"/>
       <w:r>
         <w:rPr>
           <w:rFonts w:ascii="Arial" w:hAnsi="Arial" w:cs="Arial"/>
@@ -6751,7 +7471,7 @@
         </w:rPr>
         <w:t>Auswahl der Lampen ausgewählter Hersteller hinzufügen</w:t>
       </w:r>
-      <w:bookmarkEnd w:id="16"/>
+      <w:bookmarkEnd w:id="17"/>
     </w:p>
     <w:p>
       <w:pPr>
@@ -6804,7 +7524,7 @@
           <w:szCs w:val="24"/>
         </w:rPr>
       </w:pPr>
-      <w:bookmarkStart w:id="17" w:name="_Toc70298420"/>
+      <w:bookmarkStart w:id="18" w:name="_Toc71139013"/>
       <w:r>
         <w:rPr>
           <w:rFonts w:ascii="Arial" w:hAnsi="Arial" w:cs="Arial"/>
@@ -6813,7 +7533,7 @@
         </w:rPr>
         <w:t>Fenster im Raum hinzufügen</w:t>
       </w:r>
-      <w:bookmarkEnd w:id="17"/>
+      <w:bookmarkEnd w:id="18"/>
     </w:p>
     <w:p>
       <w:pPr>
@@ -6831,7 +7551,7 @@
           <w:szCs w:val="24"/>
         </w:rPr>
       </w:pPr>
-      <w:bookmarkStart w:id="18" w:name="_Toc70298421"/>
+      <w:bookmarkStart w:id="19" w:name="_Toc71139014"/>
       <w:r>
         <w:rPr>
           <w:rFonts w:ascii="Arial" w:hAnsi="Arial" w:cs="Arial"/>
@@ -6840,7 +7560,7 @@
         </w:rPr>
         <w:t>Darstellung des Raumes für den Benutzer mit Eingabe-Parametern</w:t>
       </w:r>
-      <w:bookmarkEnd w:id="18"/>
+      <w:bookmarkEnd w:id="19"/>
     </w:p>
     <w:p>
       <w:pPr>
@@ -6914,7 +7634,7 @@
           <w:szCs w:val="24"/>
         </w:rPr>
       </w:pPr>
-      <w:bookmarkStart w:id="19" w:name="_Toc70298422"/>
+      <w:bookmarkStart w:id="20" w:name="_Toc71139015"/>
       <w:r>
         <w:rPr>
           <w:rFonts w:ascii="Arial" w:hAnsi="Arial" w:cs="Arial"/>
@@ -6924,7 +7644,7 @@
         <w:lastRenderedPageBreak/>
         <w:t>Entwicklung und Implementierung</w:t>
       </w:r>
-      <w:bookmarkEnd w:id="19"/>
+      <w:bookmarkEnd w:id="20"/>
     </w:p>
     <w:p>
       <w:pPr>
@@ -6965,7 +7685,7 @@
           <w:szCs w:val="24"/>
         </w:rPr>
       </w:pPr>
-      <w:bookmarkStart w:id="20" w:name="_Toc70298423"/>
+      <w:bookmarkStart w:id="21" w:name="_Toc71139016"/>
       <w:r>
         <w:rPr>
           <w:rFonts w:ascii="Arial" w:hAnsi="Arial" w:cs="Arial"/>
@@ -6975,7 +7695,7 @@
         <w:lastRenderedPageBreak/>
         <w:t>Verifikation und Fazit</w:t>
       </w:r>
-      <w:bookmarkEnd w:id="20"/>
+      <w:bookmarkEnd w:id="21"/>
     </w:p>
     <w:p>
       <w:pPr>
@@ -7016,7 +7736,7 @@
           <w:szCs w:val="24"/>
         </w:rPr>
       </w:pPr>
-      <w:bookmarkStart w:id="21" w:name="_Toc70298424"/>
+      <w:bookmarkStart w:id="22" w:name="_Toc71139017"/>
       <w:r>
         <w:rPr>
           <w:rFonts w:ascii="Arial" w:hAnsi="Arial" w:cs="Arial"/>
@@ -7026,7 +7746,7 @@
         <w:lastRenderedPageBreak/>
         <w:t>Ausblick</w:t>
       </w:r>
-      <w:bookmarkEnd w:id="21"/>
+      <w:bookmarkEnd w:id="22"/>
     </w:p>
     <w:p>
       <w:pPr>
@@ -7135,7 +7855,7 @@
           <w:szCs w:val="24"/>
         </w:rPr>
       </w:pPr>
-      <w:bookmarkStart w:id="22" w:name="_Toc70298425"/>
+      <w:bookmarkStart w:id="23" w:name="_Toc71139018"/>
       <w:r>
         <w:rPr>
           <w:rFonts w:ascii="Arial" w:hAnsi="Arial" w:cs="Arial"/>
@@ -7153,7 +7873,7 @@
         </w:rPr>
         <w:t>verzeichnis</w:t>
       </w:r>
-      <w:bookmarkEnd w:id="22"/>
+      <w:bookmarkEnd w:id="23"/>
       <w:r>
         <w:rPr>
           <w:rFonts w:ascii="Arial" w:hAnsi="Arial" w:cs="Arial"/>
@@ -7566,6 +8286,63 @@
           <w:sz w:val="24"/>
           <w:szCs w:val="24"/>
         </w:rPr>
+        <w:t xml:space="preserve">[10] </w:t>
+      </w:r>
+      <w:r>
+        <w:rPr>
+          <w:rFonts w:ascii="Arial" w:hAnsi="Arial" w:cs="Arial"/>
+          <w:sz w:val="24"/>
+          <w:szCs w:val="24"/>
+        </w:rPr>
+        <w:t>[https://www.bdew.de/service/daten-und-grafiken/stromverbrauch-der-haushalte/, Stand: 20.04.2021, Stromverbrauch der Haushalte in Deutschland nach Statistischem Bundesamt]</w:t>
+      </w:r>
+    </w:p>
+    <w:p>
+      <w:pPr>
+        <w:spacing w:after="120" w:line="360" w:lineRule="auto"/>
+        <w:jc w:val="both"/>
+        <w:rPr>
+          <w:rFonts w:ascii="Arial" w:hAnsi="Arial" w:cs="Arial"/>
+          <w:sz w:val="24"/>
+          <w:szCs w:val="24"/>
+        </w:rPr>
+      </w:pPr>
+      <w:r>
+        <w:rPr>
+          <w:rFonts w:ascii="Arial" w:hAnsi="Arial" w:cs="Arial"/>
+          <w:sz w:val="24"/>
+          <w:szCs w:val="24"/>
+        </w:rPr>
+        <w:t>[11] Werner Harke, Smart Home – Vernetzung von Haustechnik und Kommunikationssystemen im Wohnungsbau, C. F. Müller Verlag, ISBN 3-7880-7713-1</w:t>
+      </w:r>
+    </w:p>
+    <w:p>
+      <w:pPr>
+        <w:spacing w:after="120" w:line="360" w:lineRule="auto"/>
+        <w:jc w:val="both"/>
+        <w:rPr>
+          <w:rFonts w:ascii="Arial" w:hAnsi="Arial" w:cs="Arial"/>
+          <w:sz w:val="24"/>
+          <w:szCs w:val="24"/>
+        </w:rPr>
+      </w:pPr>
+    </w:p>
+    <w:p>
+      <w:pPr>
+        <w:spacing w:after="120" w:line="360" w:lineRule="auto"/>
+        <w:jc w:val="both"/>
+        <w:rPr>
+          <w:rFonts w:ascii="Arial" w:hAnsi="Arial" w:cs="Arial"/>
+          <w:sz w:val="24"/>
+          <w:szCs w:val="24"/>
+        </w:rPr>
+      </w:pPr>
+      <w:r>
+        <w:rPr>
+          <w:rFonts w:ascii="Arial" w:hAnsi="Arial" w:cs="Arial"/>
+          <w:sz w:val="24"/>
+          <w:szCs w:val="24"/>
+        </w:rPr>
         <w:t>Abbildungsverzeichnis</w:t>
       </w:r>
     </w:p>
@@ -7593,6 +8370,81 @@
           <w:sz w:val="24"/>
           <w:szCs w:val="24"/>
         </w:rPr>
+        <w:instrText xml:space="preserve"> REF _Ref71138975 \h </w:instrText>
+      </w:r>
+      <w:r>
+        <w:rPr>
+          <w:rFonts w:ascii="Arial" w:hAnsi="Arial" w:cs="Arial"/>
+          <w:sz w:val="24"/>
+          <w:szCs w:val="24"/>
+        </w:rPr>
+      </w:r>
+      <w:r>
+        <w:rPr>
+          <w:rFonts w:ascii="Arial" w:hAnsi="Arial" w:cs="Arial"/>
+          <w:sz w:val="24"/>
+          <w:szCs w:val="24"/>
+        </w:rPr>
+        <w:fldChar w:fldCharType="separate"/>
+      </w:r>
+      <w:r>
+        <w:rPr>
+          <w:rFonts w:ascii="Arial" w:hAnsi="Arial" w:cs="Arial"/>
+          <w:sz w:val="24"/>
+          <w:szCs w:val="24"/>
+        </w:rPr>
+        <w:t xml:space="preserve">Abbildung </w:t>
+      </w:r>
+      <w:r>
+        <w:rPr>
+          <w:rFonts w:ascii="Arial" w:hAnsi="Arial" w:cs="Arial"/>
+          <w:noProof/>
+          <w:sz w:val="24"/>
+          <w:szCs w:val="24"/>
+        </w:rPr>
+        <w:t>1</w:t>
+      </w:r>
+      <w:r>
+        <w:rPr>
+          <w:rFonts w:ascii="Arial" w:hAnsi="Arial" w:cs="Arial"/>
+          <w:sz w:val="24"/>
+          <w:szCs w:val="24"/>
+        </w:rPr>
+        <w:fldChar w:fldCharType="end"/>
+      </w:r>
+      <w:r>
+        <w:rPr>
+          <w:rFonts w:ascii="Arial" w:hAnsi="Arial" w:cs="Arial"/>
+          <w:sz w:val="24"/>
+          <w:szCs w:val="24"/>
+        </w:rPr>
+        <w:t>: 10</w:t>
+      </w:r>
+    </w:p>
+    <w:p>
+      <w:pPr>
+        <w:spacing w:after="120" w:line="360" w:lineRule="auto"/>
+        <w:jc w:val="both"/>
+        <w:rPr>
+          <w:rFonts w:ascii="Arial" w:hAnsi="Arial" w:cs="Arial"/>
+          <w:sz w:val="24"/>
+          <w:szCs w:val="24"/>
+        </w:rPr>
+      </w:pPr>
+      <w:r>
+        <w:rPr>
+          <w:rFonts w:ascii="Arial" w:hAnsi="Arial" w:cs="Arial"/>
+          <w:sz w:val="24"/>
+          <w:szCs w:val="24"/>
+        </w:rPr>
+        <w:fldChar w:fldCharType="begin"/>
+      </w:r>
+      <w:r>
+        <w:rPr>
+          <w:rFonts w:ascii="Arial" w:hAnsi="Arial" w:cs="Arial"/>
+          <w:sz w:val="24"/>
+          <w:szCs w:val="24"/>
+        </w:rPr>
         <w:instrText xml:space="preserve"> REF _Ref70298158 \h </w:instrText>
       </w:r>
       <w:r>
@@ -7601,13 +8453,6 @@
           <w:sz w:val="24"/>
           <w:szCs w:val="24"/>
         </w:rPr>
-      </w:r>
-      <w:r>
-        <w:rPr>
-          <w:rFonts w:ascii="Arial" w:hAnsi="Arial" w:cs="Arial"/>
-          <w:sz w:val="24"/>
-          <w:szCs w:val="24"/>
-        </w:rPr>
         <w:instrText xml:space="preserve"> \* MERGEFORMAT </w:instrText>
       </w:r>
       <w:r>
@@ -7616,6 +8461,13 @@
           <w:sz w:val="24"/>
           <w:szCs w:val="24"/>
         </w:rPr>
+      </w:r>
+      <w:r>
+        <w:rPr>
+          <w:rFonts w:ascii="Arial" w:hAnsi="Arial" w:cs="Arial"/>
+          <w:sz w:val="24"/>
+          <w:szCs w:val="24"/>
+        </w:rPr>
         <w:fldChar w:fldCharType="separate"/>
       </w:r>
       <w:r>
@@ -7624,7 +8476,15 @@
           <w:sz w:val="24"/>
           <w:szCs w:val="24"/>
         </w:rPr>
-        <w:t>Abbildung 1</w:t>
+        <w:t xml:space="preserve">Abbildung </w:t>
+      </w:r>
+      <w:r>
+        <w:rPr>
+          <w:rFonts w:ascii="Arial" w:hAnsi="Arial" w:cs="Arial"/>
+          <w:sz w:val="24"/>
+          <w:szCs w:val="24"/>
+        </w:rPr>
+        <w:t>2</w:t>
       </w:r>
       <w:r>
         <w:rPr>
@@ -7675,14 +8535,14 @@
           <w:sz w:val="24"/>
           <w:szCs w:val="24"/>
         </w:rPr>
-      </w:r>
-      <w:r>
-        <w:rPr>
-          <w:rFonts w:ascii="Arial" w:hAnsi="Arial" w:cs="Arial"/>
-          <w:sz w:val="24"/>
-          <w:szCs w:val="24"/>
-        </w:rPr>
         <w:instrText xml:space="preserve"> \* MERGEFORMAT </w:instrText>
+      </w:r>
+      <w:r>
+        <w:rPr>
+          <w:rFonts w:ascii="Arial" w:hAnsi="Arial" w:cs="Arial"/>
+          <w:sz w:val="24"/>
+          <w:szCs w:val="24"/>
+        </w:rPr>
       </w:r>
       <w:r>
         <w:rPr>
@@ -7711,7 +8571,7 @@
           <w:sz w:val="24"/>
           <w:szCs w:val="24"/>
         </w:rPr>
-        <w:t>2</w:t>
+        <w:t>3</w:t>
       </w:r>
       <w:r>
         <w:rPr>
@@ -7762,13 +8622,6 @@
           <w:sz w:val="24"/>
           <w:szCs w:val="24"/>
         </w:rPr>
-      </w:r>
-      <w:r>
-        <w:rPr>
-          <w:rFonts w:ascii="Arial" w:hAnsi="Arial" w:cs="Arial"/>
-          <w:sz w:val="24"/>
-          <w:szCs w:val="24"/>
-        </w:rPr>
         <w:instrText xml:space="preserve"> \* MERGEFORMAT </w:instrText>
       </w:r>
       <w:r>
@@ -7777,6 +8630,13 @@
           <w:sz w:val="24"/>
           <w:szCs w:val="24"/>
         </w:rPr>
+      </w:r>
+      <w:r>
+        <w:rPr>
+          <w:rFonts w:ascii="Arial" w:hAnsi="Arial" w:cs="Arial"/>
+          <w:sz w:val="24"/>
+          <w:szCs w:val="24"/>
+        </w:rPr>
         <w:fldChar w:fldCharType="separate"/>
       </w:r>
       <w:r>
@@ -7794,7 +8654,7 @@
           <w:sz w:val="24"/>
           <w:szCs w:val="24"/>
         </w:rPr>
-        <w:t>3</w:t>
+        <w:t>4</w:t>
       </w:r>
       <w:r>
         <w:rPr>
@@ -7845,13 +8705,6 @@
           <w:sz w:val="24"/>
           <w:szCs w:val="24"/>
         </w:rPr>
-      </w:r>
-      <w:r>
-        <w:rPr>
-          <w:rFonts w:ascii="Arial" w:hAnsi="Arial" w:cs="Arial"/>
-          <w:sz w:val="24"/>
-          <w:szCs w:val="24"/>
-        </w:rPr>
         <w:instrText xml:space="preserve"> \* MERGEFORMAT </w:instrText>
       </w:r>
       <w:r>
@@ -7860,6 +8713,13 @@
           <w:sz w:val="24"/>
           <w:szCs w:val="24"/>
         </w:rPr>
+      </w:r>
+      <w:r>
+        <w:rPr>
+          <w:rFonts w:ascii="Arial" w:hAnsi="Arial" w:cs="Arial"/>
+          <w:sz w:val="24"/>
+          <w:szCs w:val="24"/>
+        </w:rPr>
         <w:fldChar w:fldCharType="separate"/>
       </w:r>
       <w:r>
@@ -7877,7 +8737,7 @@
           <w:sz w:val="24"/>
           <w:szCs w:val="24"/>
         </w:rPr>
-        <w:t>4</w:t>
+        <w:t>5</w:t>
       </w:r>
       <w:r>
         <w:rPr>
@@ -7912,6 +8772,7 @@
           <w:sz w:val="24"/>
           <w:szCs w:val="24"/>
         </w:rPr>
+        <w:lastRenderedPageBreak/>
         <w:fldChar w:fldCharType="begin"/>
       </w:r>
       <w:r>
@@ -7928,14 +8789,14 @@
           <w:sz w:val="24"/>
           <w:szCs w:val="24"/>
         </w:rPr>
-      </w:r>
-      <w:r>
-        <w:rPr>
-          <w:rFonts w:ascii="Arial" w:hAnsi="Arial" w:cs="Arial"/>
-          <w:sz w:val="24"/>
-          <w:szCs w:val="24"/>
-        </w:rPr>
         <w:instrText xml:space="preserve"> \* MERGEFORMAT </w:instrText>
+      </w:r>
+      <w:r>
+        <w:rPr>
+          <w:rFonts w:ascii="Arial" w:hAnsi="Arial" w:cs="Arial"/>
+          <w:sz w:val="24"/>
+          <w:szCs w:val="24"/>
+        </w:rPr>
       </w:r>
       <w:r>
         <w:rPr>
@@ -7958,7 +8819,7 @@
           <w:i/>
           <w:noProof/>
         </w:rPr>
-        <w:t>5</w:t>
+        <w:t>6</w:t>
       </w:r>
       <w:r>
         <w:rPr>
@@ -8017,69 +8878,6 @@
           <w:szCs w:val="24"/>
         </w:rPr>
       </w:pPr>
-      <w:r>
-        <w:rPr>
-          <w:rFonts w:ascii="Arial" w:hAnsi="Arial" w:cs="Arial"/>
-          <w:noProof/>
-          <w:sz w:val="24"/>
-          <w:szCs w:val="24"/>
-        </w:rPr>
-        <w:lastRenderedPageBreak/>
-        <w:drawing>
-          <wp:inline distT="0" distB="0" distL="0" distR="0" wp14:anchorId="0DCCB370" wp14:editId="0BF9C063">
-            <wp:extent cx="4896102" cy="2413124"/>
-            <wp:effectExtent l="0" t="0" r="0" b="6350"/>
-            <wp:docPr id="1" name="Grafik 1"/>
-            <wp:cNvGraphicFramePr>
-              <a:graphicFrameLocks xmlns:a="http://schemas.openxmlformats.org/drawingml/2006/main" noChangeAspect="1"/>
-            </wp:cNvGraphicFramePr>
-            <a:graphic xmlns:a="http://schemas.openxmlformats.org/drawingml/2006/main">
-              <a:graphicData uri="http://schemas.openxmlformats.org/drawingml/2006/picture">
-                <pic:pic xmlns:pic="http://schemas.openxmlformats.org/drawingml/2006/picture">
-                  <pic:nvPicPr>
-                    <pic:cNvPr id="1" name=""/>
-                    <pic:cNvPicPr/>
-                  </pic:nvPicPr>
-                  <pic:blipFill>
-                    <a:blip r:embed="rId13"/>
-                    <a:stretch>
-                      <a:fillRect/>
-                    </a:stretch>
-                  </pic:blipFill>
-                  <pic:spPr>
-                    <a:xfrm>
-                      <a:off x="0" y="0"/>
-                      <a:ext cx="4896102" cy="2413124"/>
-                    </a:xfrm>
-                    <a:prstGeom prst="rect">
-                      <a:avLst/>
-                    </a:prstGeom>
-                  </pic:spPr>
-                </pic:pic>
-              </a:graphicData>
-            </a:graphic>
-          </wp:inline>
-        </w:drawing>
-      </w:r>
-    </w:p>
-    <w:p>
-      <w:pPr>
-        <w:spacing w:after="120" w:line="360" w:lineRule="auto"/>
-        <w:jc w:val="center"/>
-        <w:rPr>
-          <w:rFonts w:ascii="Arial" w:hAnsi="Arial" w:cs="Arial"/>
-          <w:sz w:val="24"/>
-          <w:szCs w:val="24"/>
-        </w:rPr>
-      </w:pPr>
-      <w:r>
-        <w:rPr>
-          <w:rFonts w:ascii="Arial" w:hAnsi="Arial" w:cs="Arial"/>
-          <w:sz w:val="24"/>
-          <w:szCs w:val="24"/>
-        </w:rPr>
-        <w:t>[https://www.bdew.de/service/daten-und-grafiken/stromverbrauch-der-haushalte/, Stand: 20.04.2021, Stromverbrauch der Haushalte in Deutschland nach Statistischem Bundesamt]</w:t>
-      </w:r>
     </w:p>
     <w:p>
       <w:pPr>
@@ -8146,7 +8944,7 @@
           <w:szCs w:val="22"/>
         </w:rPr>
       </w:pPr>
-      <w:bookmarkStart w:id="23" w:name="_Ref70298366"/>
+      <w:bookmarkStart w:id="24" w:name="_Ref70298366"/>
       <w:r>
         <w:rPr>
           <w:rFonts w:ascii="Arial" w:hAnsi="Arial" w:cs="Arial"/>
@@ -8196,7 +8994,7 @@
           <w:sz w:val="22"/>
           <w:szCs w:val="22"/>
         </w:rPr>
-        <w:t>5</w:t>
+        <w:t>6</w:t>
       </w:r>
       <w:r>
         <w:rPr>
@@ -8208,7 +9006,7 @@
         </w:rPr>
         <w:fldChar w:fldCharType="end"/>
       </w:r>
-      <w:bookmarkEnd w:id="23"/>
+      <w:bookmarkEnd w:id="24"/>
       <w:r>
         <w:rPr>
           <w:rFonts w:ascii="Arial" w:hAnsi="Arial" w:cs="Arial"/>
@@ -8265,7 +9063,6 @@
         <w:docPartUnique/>
       </w:docPartObj>
     </w:sdtPr>
-    <w:sdtEndPr/>
     <w:sdtContent>
       <w:p>
         <w:pPr>
@@ -8285,7 +9082,7 @@
           <w:rPr>
             <w:noProof/>
           </w:rPr>
-          <w:t>24</w:t>
+          <w:t>30</w:t>
         </w:r>
         <w:r>
           <w:fldChar w:fldCharType="end"/>
@@ -10256,7 +11053,7 @@
 </file>
 
 <file path=customXml/itemProps1.xml><?xml version="1.0" encoding="utf-8"?>
-<ds:datastoreItem xmlns:ds="http://schemas.openxmlformats.org/officeDocument/2006/customXml" ds:itemID="{3EC95DA5-5D9C-414C-833E-B7898EB0768C}">
+<ds:datastoreItem xmlns:ds="http://schemas.openxmlformats.org/officeDocument/2006/customXml" ds:itemID="{8957CE60-9506-451A-90C4-09AE7FF4C19C}">
   <ds:schemaRefs>
     <ds:schemaRef ds:uri="http://schemas.openxmlformats.org/officeDocument/2006/bibliography"/>
   </ds:schemaRefs>

</xml_diff>

<commit_message>
Update Kapitel "Stand der Technik" und "Grundlagen".
</commit_message>
<xml_diff>
--- a/Haupttext.docx
+++ b/Haupttext.docx
@@ -612,23 +612,7 @@
                 <w:rFonts w:ascii="Arial" w:hAnsi="Arial" w:cs="Arial"/>
                 <w:noProof/>
               </w:rPr>
-              <w:t>KNX-Stand</w:t>
-            </w:r>
-            <w:r>
-              <w:rPr>
-                <w:rStyle w:val="Hyperlink"/>
-                <w:rFonts w:ascii="Arial" w:hAnsi="Arial" w:cs="Arial"/>
-                <w:noProof/>
-              </w:rPr>
-              <w:t>a</w:t>
-            </w:r>
-            <w:r>
-              <w:rPr>
-                <w:rStyle w:val="Hyperlink"/>
-                <w:rFonts w:ascii="Arial" w:hAnsi="Arial" w:cs="Arial"/>
-                <w:noProof/>
-              </w:rPr>
-              <w:t>rd und vergleichbare Standards</w:t>
+              <w:t>KNX-Standard und vergleichbare Standards</w:t>
             </w:r>
             <w:r>
               <w:rPr>
@@ -6271,6 +6255,166 @@
           <w:szCs w:val="24"/>
         </w:rPr>
       </w:pPr>
+      <w:r>
+        <w:rPr>
+          <w:rFonts w:ascii="Arial" w:hAnsi="Arial" w:cs="Arial"/>
+          <w:sz w:val="24"/>
+          <w:szCs w:val="24"/>
+        </w:rPr>
+        <w:t>Powerline</w:t>
+      </w:r>
+      <w:r>
+        <w:rPr>
+          <w:rFonts w:ascii="Arial" w:hAnsi="Arial" w:cs="Arial"/>
+          <w:sz w:val="24"/>
+          <w:szCs w:val="24"/>
+        </w:rPr>
+        <w:t xml:space="preserve"> überträgt die Kommunikation mit seinen Endgeräten vollständig über die vorhandene 230/400-Volt Installationsleitung. </w:t>
+      </w:r>
+      <w:r>
+        <w:rPr>
+          <w:rFonts w:ascii="Arial" w:hAnsi="Arial" w:cs="Arial"/>
+          <w:sz w:val="24"/>
+          <w:szCs w:val="24"/>
+        </w:rPr>
+        <w:t>Kommt b</w:t>
+      </w:r>
+      <w:r>
+        <w:rPr>
+          <w:rFonts w:ascii="Arial" w:hAnsi="Arial" w:cs="Arial"/>
+          <w:sz w:val="24"/>
+          <w:szCs w:val="24"/>
+        </w:rPr>
+        <w:t>esonders bei einer nachträglichen Integration, aber auch bei Neuinstallation</w:t>
+      </w:r>
+      <w:r>
+        <w:rPr>
+          <w:rFonts w:ascii="Arial" w:hAnsi="Arial" w:cs="Arial"/>
+          <w:sz w:val="24"/>
+          <w:szCs w:val="24"/>
+        </w:rPr>
+        <w:t xml:space="preserve"> zum Einsatz. </w:t>
+      </w:r>
+    </w:p>
+    <w:p>
+      <w:pPr>
+        <w:spacing w:after="120" w:line="360" w:lineRule="auto"/>
+        <w:jc w:val="both"/>
+        <w:rPr>
+          <w:rFonts w:ascii="Arial" w:hAnsi="Arial" w:cs="Arial"/>
+          <w:sz w:val="24"/>
+          <w:szCs w:val="24"/>
+        </w:rPr>
+      </w:pPr>
+      <w:r>
+        <w:rPr>
+          <w:rFonts w:ascii="Arial" w:hAnsi="Arial" w:cs="Arial"/>
+          <w:sz w:val="24"/>
+          <w:szCs w:val="24"/>
+        </w:rPr>
+        <w:t>EIB-Funk [Europäischer Installationsbus] stellt die Übertragung über Funk dar. Hierbei kommunizieren Sensoren und Aktoren ohne Verdrahtung miteinander. Busteilnehmer besitzen eine Batterieversorgung. Besonders bei Renovierungen, der Erweiterung bestehender Systeme und bei Neuinstallationen, häufig bei schwierigen Einbausituationen ist der EIB-Funk favorisiert. [11, S. 9]</w:t>
+      </w:r>
+    </w:p>
+    <w:p>
+      <w:pPr>
+        <w:spacing w:after="120" w:line="360" w:lineRule="auto"/>
+        <w:jc w:val="both"/>
+        <w:rPr>
+          <w:rFonts w:ascii="Arial" w:hAnsi="Arial" w:cs="Arial"/>
+          <w:sz w:val="24"/>
+          <w:szCs w:val="24"/>
+        </w:rPr>
+      </w:pPr>
+      <w:r>
+        <w:rPr>
+          <w:rFonts w:ascii="Arial" w:hAnsi="Arial" w:cs="Arial"/>
+          <w:sz w:val="24"/>
+          <w:szCs w:val="24"/>
+        </w:rPr>
+        <w:t>Installationsbus-Systeme</w:t>
+      </w:r>
+    </w:p>
+    <w:p>
+      <w:pPr>
+        <w:spacing w:after="120" w:line="360" w:lineRule="auto"/>
+        <w:jc w:val="both"/>
+        <w:rPr>
+          <w:rFonts w:ascii="Arial" w:hAnsi="Arial" w:cs="Arial"/>
+          <w:sz w:val="24"/>
+          <w:szCs w:val="24"/>
+        </w:rPr>
+      </w:pPr>
+      <w:r>
+        <w:rPr>
+          <w:rFonts w:ascii="Arial" w:hAnsi="Arial" w:cs="Arial"/>
+          <w:sz w:val="24"/>
+          <w:szCs w:val="24"/>
+        </w:rPr>
+        <w:t>Nachfolgend sollen ausgewählte Installationsbus-Systeme kurz vorgestellt werden. Es sollen ihre Eigenschaften und ihre Vorteile umrissen werden.</w:t>
+      </w:r>
+    </w:p>
+    <w:p>
+      <w:pPr>
+        <w:spacing w:after="120" w:line="360" w:lineRule="auto"/>
+        <w:jc w:val="both"/>
+        <w:rPr>
+          <w:rFonts w:ascii="Arial" w:hAnsi="Arial" w:cs="Arial"/>
+          <w:sz w:val="24"/>
+          <w:szCs w:val="24"/>
+        </w:rPr>
+      </w:pPr>
+      <w:r>
+        <w:rPr>
+          <w:rFonts w:ascii="Arial" w:hAnsi="Arial" w:cs="Arial"/>
+          <w:sz w:val="24"/>
+          <w:szCs w:val="24"/>
+        </w:rPr>
+        <w:t>Der EIB-Bus wurde ursprünglich für Zweckbauten entwickelt. Heute ist er in vielen Anwendungen enthalten, wie in Schaltern, Lichtsteuerungen und Jalousiesteuerungen.</w:t>
+      </w:r>
+      <w:r>
+        <w:rPr>
+          <w:rFonts w:ascii="Arial" w:hAnsi="Arial" w:cs="Arial"/>
+          <w:sz w:val="24"/>
+          <w:szCs w:val="24"/>
+        </w:rPr>
+        <w:t xml:space="preserve"> Die Dachorganisation des offenen Standards ist EIBA mit Sitz in Brüssel. Verfügbare Geräte und Software-Werkzeuge zur Programmierung sind für die Zertifizierung von Anwendungen nach dem EIB-Standard wichtig. [11, S. 7]</w:t>
+      </w:r>
+      <w:r>
+        <w:rPr>
+          <w:rFonts w:ascii="Arial" w:hAnsi="Arial" w:cs="Arial"/>
+          <w:sz w:val="24"/>
+          <w:szCs w:val="24"/>
+        </w:rPr>
+        <w:t xml:space="preserve"> Der Bus hat eine hierarchische Topologie. Dabei können klein geplante Anlagen in kleinen Schritten </w:t>
+      </w:r>
+      <w:r>
+        <w:rPr>
+          <w:rFonts w:ascii="Arial" w:hAnsi="Arial" w:cs="Arial"/>
+          <w:sz w:val="24"/>
+          <w:szCs w:val="24"/>
+        </w:rPr>
+        <w:lastRenderedPageBreak/>
+        <w:t>ausgebaut und veränderten Anforderungen angepasst werden. Störungen der Anlage betreffen nur kleinere Bereiche, nicht das gesamte System.  Durch die dezentrale Steuerung, bei der jeder Sensor und Aktor einen Mikroprozessor enthält, kann die Intelligenz der Anlage mit der Anzahl der Komponenten gesteigert werden. [11, S. 11f.]</w:t>
+      </w:r>
+    </w:p>
+    <w:p>
+      <w:pPr>
+        <w:spacing w:after="120" w:line="360" w:lineRule="auto"/>
+        <w:jc w:val="both"/>
+        <w:rPr>
+          <w:rFonts w:ascii="Arial" w:hAnsi="Arial" w:cs="Arial"/>
+          <w:sz w:val="24"/>
+          <w:szCs w:val="24"/>
+        </w:rPr>
+      </w:pPr>
+      <w:r>
+        <w:rPr>
+          <w:rFonts w:ascii="Arial" w:hAnsi="Arial" w:cs="Arial"/>
+          <w:sz w:val="24"/>
+          <w:szCs w:val="24"/>
+        </w:rPr>
+        <w:t xml:space="preserve">Der </w:t>
+      </w:r>
       <w:proofErr w:type="spellStart"/>
       <w:r>
         <w:rPr>
@@ -6278,7 +6422,7 @@
           <w:sz w:val="24"/>
           <w:szCs w:val="24"/>
         </w:rPr>
-        <w:t>Powernet</w:t>
+        <w:t>Local</w:t>
       </w:r>
       <w:proofErr w:type="spellEnd"/>
       <w:r>
@@ -6287,105 +6431,162 @@
           <w:sz w:val="24"/>
           <w:szCs w:val="24"/>
         </w:rPr>
-        <w:t xml:space="preserve"> überträgt die Kommunikation mit seinen Endgeräten vollständig über die vorhandene 230/400-Volt Installationsleitung. </w:t>
-      </w:r>
-      <w:r>
-        <w:rPr>
-          <w:rFonts w:ascii="Arial" w:hAnsi="Arial" w:cs="Arial"/>
-          <w:sz w:val="24"/>
-          <w:szCs w:val="24"/>
-        </w:rPr>
-        <w:t>Kommt b</w:t>
-      </w:r>
-      <w:r>
-        <w:rPr>
-          <w:rFonts w:ascii="Arial" w:hAnsi="Arial" w:cs="Arial"/>
-          <w:sz w:val="24"/>
-          <w:szCs w:val="24"/>
-        </w:rPr>
-        <w:t>esonders bei einer nachträglichen Integration, aber auch bei Neuinstallation</w:t>
-      </w:r>
-      <w:r>
-        <w:rPr>
-          <w:rFonts w:ascii="Arial" w:hAnsi="Arial" w:cs="Arial"/>
-          <w:sz w:val="24"/>
-          <w:szCs w:val="24"/>
-        </w:rPr>
-        <w:t xml:space="preserve"> zum Einsatz. </w:t>
-      </w:r>
-    </w:p>
-    <w:p>
-      <w:pPr>
-        <w:spacing w:after="120" w:line="360" w:lineRule="auto"/>
-        <w:jc w:val="both"/>
-        <w:rPr>
-          <w:rFonts w:ascii="Arial" w:hAnsi="Arial" w:cs="Arial"/>
-          <w:sz w:val="24"/>
-          <w:szCs w:val="24"/>
-        </w:rPr>
-      </w:pPr>
-      <w:r>
-        <w:rPr>
-          <w:rFonts w:ascii="Arial" w:hAnsi="Arial" w:cs="Arial"/>
-          <w:sz w:val="24"/>
-          <w:szCs w:val="24"/>
-        </w:rPr>
-        <w:t>EIB-Funk [Europäischer Installationsbus] stellt die Übertragung über Funk dar. Hierbei kommunizieren Sensoren und Aktoren ohne Verdrahtung miteinander. Busteilnehmer besitzen eine Batterieversorgung. Besonders bei Renovierungen, der Erweiterung bestehender Systeme und bei Neuinstallationen, häufig bei schwierigen Einbausituationen ist der EIB-Funk favorisiert. [11, S. 9]</w:t>
-      </w:r>
-    </w:p>
-    <w:p>
-      <w:pPr>
-        <w:spacing w:after="120" w:line="360" w:lineRule="auto"/>
-        <w:jc w:val="both"/>
-        <w:rPr>
-          <w:rFonts w:ascii="Arial" w:hAnsi="Arial" w:cs="Arial"/>
-          <w:sz w:val="24"/>
-          <w:szCs w:val="24"/>
-        </w:rPr>
-      </w:pPr>
-      <w:r>
-        <w:rPr>
-          <w:rFonts w:ascii="Arial" w:hAnsi="Arial" w:cs="Arial"/>
-          <w:sz w:val="24"/>
-          <w:szCs w:val="24"/>
-        </w:rPr>
-        <w:t>Installationsbus-Systeme</w:t>
-      </w:r>
-    </w:p>
-    <w:p>
-      <w:pPr>
-        <w:spacing w:after="120" w:line="360" w:lineRule="auto"/>
-        <w:jc w:val="both"/>
-        <w:rPr>
-          <w:rFonts w:ascii="Arial" w:hAnsi="Arial" w:cs="Arial"/>
-          <w:sz w:val="24"/>
-          <w:szCs w:val="24"/>
-        </w:rPr>
-      </w:pPr>
-      <w:r>
-        <w:rPr>
-          <w:rFonts w:ascii="Arial" w:hAnsi="Arial" w:cs="Arial"/>
-          <w:sz w:val="24"/>
-          <w:szCs w:val="24"/>
-        </w:rPr>
-        <w:t>Der EIB-Bus wurde ursprünglich für Zweckbauten entwickelt. Heute ist er in vielen Anwendungen enthalten, wie in Schaltern, Lichtsteuerungen und Jalousiesteuerungen.</w:t>
-      </w:r>
-      <w:r>
-        <w:rPr>
-          <w:rFonts w:ascii="Arial" w:hAnsi="Arial" w:cs="Arial"/>
-          <w:sz w:val="24"/>
-          <w:szCs w:val="24"/>
-        </w:rPr>
-        <w:t xml:space="preserve"> Die Dachorganisation des offenen Standards ist EIBA mit Sitz in Brüssel. Verfügbare Geräte und Software-Werkzeuge zur Programmierung sind für die Zertifizierung von Anwendungen nach dem EIB-Standard wichtig. [11, S. 7]</w:t>
-      </w:r>
-      <w:r>
-        <w:rPr>
-          <w:rFonts w:ascii="Arial" w:hAnsi="Arial" w:cs="Arial"/>
-          <w:sz w:val="24"/>
-          <w:szCs w:val="24"/>
-        </w:rPr>
-        <w:t xml:space="preserve"> Der Bus hat eine hierarchische Topologie. Dabei können klein geplante Anlagen in kleinen Schritten ausgebaut und veränderten Anforderungen angepasst werden. Störungen der Anlage betreffen nur kleinere Bereiche, nicht das gesamte System.  Durch die dezentrale </w:t>
-      </w:r>
+        <w:t xml:space="preserve"> Operating Netzwerk [LON]-Bus stellt ein universelles Werkzeug der Automatisierung dar. Es wird seltener im privaten Wohnbereich als vielmehr in Zweckbauten zur Gebäudeautomation, Maschinensteuerung und in der Telekommunikation eingesetzt. Die grundlegende Technologie ist die LON-Works-Technologie, von der Firma Echelon Corporation entwickelt. </w:t>
+      </w:r>
+      <w:r>
+        <w:rPr>
+          <w:rFonts w:ascii="Arial" w:hAnsi="Arial" w:cs="Arial"/>
+          <w:sz w:val="24"/>
+          <w:szCs w:val="24"/>
+        </w:rPr>
+        <w:t>Sie wird von Firmen wie Motorola und Toshiba in Lizenz hergestellt und ist frei verfügbar. Der Bus hat eine freie Topologie und besitzt ebenfalls eine dezentrale Steuerung. [11, S. 19f.] Mithilfe einer Neuron-ID können die Netzwerkkomponenten entweder manuell über Barcodes oder mit einer Service-Pin über die Konfigurationssoftware identifiziert werden. [11, S. 22]</w:t>
+      </w:r>
+    </w:p>
+    <w:p>
+      <w:pPr>
+        <w:spacing w:after="120" w:line="360" w:lineRule="auto"/>
+        <w:jc w:val="both"/>
+        <w:rPr>
+          <w:rFonts w:ascii="Arial" w:hAnsi="Arial" w:cs="Arial"/>
+          <w:sz w:val="24"/>
+          <w:szCs w:val="24"/>
+        </w:rPr>
+      </w:pPr>
+      <w:r>
+        <w:rPr>
+          <w:rFonts w:ascii="Arial" w:hAnsi="Arial" w:cs="Arial"/>
+          <w:sz w:val="24"/>
+          <w:szCs w:val="24"/>
+        </w:rPr>
+        <w:t xml:space="preserve">Das </w:t>
+      </w:r>
+      <w:proofErr w:type="spellStart"/>
+      <w:r>
+        <w:rPr>
+          <w:rFonts w:ascii="Arial" w:hAnsi="Arial" w:cs="Arial"/>
+          <w:sz w:val="24"/>
+          <w:szCs w:val="24"/>
+        </w:rPr>
+        <w:t>Homeputer</w:t>
+      </w:r>
+      <w:proofErr w:type="spellEnd"/>
+      <w:r>
+        <w:rPr>
+          <w:rFonts w:ascii="Arial" w:hAnsi="Arial" w:cs="Arial"/>
+          <w:sz w:val="24"/>
+          <w:szCs w:val="24"/>
+        </w:rPr>
+        <w:t xml:space="preserve">-Netzwerk zeichnet sich durch seine einfache Bedienbarkeit und geringen Kosten aus. </w:t>
+      </w:r>
+      <w:r>
+        <w:rPr>
+          <w:rFonts w:ascii="Arial" w:hAnsi="Arial" w:cs="Arial"/>
+          <w:sz w:val="24"/>
+          <w:szCs w:val="24"/>
+        </w:rPr>
+        <w:t>Durch eine zentrale Steuereinheit sollen unterschiedliche Komponenten im Haushalt verknüpft werden. Sie verwenden als Übertragungsmedium das 230-Volt Wechselstromnetz.</w:t>
+      </w:r>
+    </w:p>
+    <w:p>
+      <w:pPr>
+        <w:spacing w:after="120" w:line="360" w:lineRule="auto"/>
+        <w:jc w:val="both"/>
+        <w:rPr>
+          <w:rFonts w:ascii="Arial" w:hAnsi="Arial" w:cs="Arial"/>
+          <w:sz w:val="24"/>
+          <w:szCs w:val="24"/>
+        </w:rPr>
+      </w:pPr>
+      <w:r>
+        <w:rPr>
+          <w:rFonts w:ascii="Arial" w:hAnsi="Arial" w:cs="Arial"/>
+          <w:sz w:val="24"/>
+          <w:szCs w:val="24"/>
+        </w:rPr>
+        <w:t xml:space="preserve">Der </w:t>
+      </w:r>
+      <w:proofErr w:type="spellStart"/>
+      <w:r>
+        <w:rPr>
+          <w:rFonts w:ascii="Arial" w:hAnsi="Arial" w:cs="Arial"/>
+          <w:sz w:val="24"/>
+          <w:szCs w:val="24"/>
+        </w:rPr>
+        <w:t>Local</w:t>
+      </w:r>
+      <w:proofErr w:type="spellEnd"/>
+      <w:r>
+        <w:rPr>
+          <w:rFonts w:ascii="Arial" w:hAnsi="Arial" w:cs="Arial"/>
+          <w:sz w:val="24"/>
+          <w:szCs w:val="24"/>
+        </w:rPr>
+        <w:t xml:space="preserve"> Control Netzwerk [LCN]-Bus arbeitet dezentral wie EIB und LON. </w:t>
+      </w:r>
+      <w:r>
+        <w:rPr>
+          <w:rFonts w:ascii="Arial" w:hAnsi="Arial" w:cs="Arial"/>
+          <w:sz w:val="24"/>
+          <w:szCs w:val="24"/>
+        </w:rPr>
+        <w:t xml:space="preserve">Die Übertragung erfolgt über eine zusätzliche Ader der Stromversorgung. Dadurch können klassische Verbraucher wie ein Lichtschalter auf einfache Weise durch ein LCD-Endgerät wie einen LCD-Lichtschalter ausgetauscht werden. Damit ist es möglich bis zu 60 Lichtszenen pro Ausgang zu schalten und mehrere zeitlich abhängige </w:t>
+      </w:r>
+      <w:proofErr w:type="spellStart"/>
+      <w:r>
+        <w:rPr>
+          <w:rFonts w:ascii="Arial" w:hAnsi="Arial" w:cs="Arial"/>
+          <w:sz w:val="24"/>
+          <w:szCs w:val="24"/>
+        </w:rPr>
+        <w:t>Blendzeiten</w:t>
+      </w:r>
+      <w:proofErr w:type="spellEnd"/>
+      <w:r>
+        <w:rPr>
+          <w:rFonts w:ascii="Arial" w:hAnsi="Arial" w:cs="Arial"/>
+          <w:sz w:val="24"/>
+          <w:szCs w:val="24"/>
+        </w:rPr>
+        <w:t xml:space="preserve"> zu bedienen.</w:t>
+      </w:r>
+      <w:r>
+        <w:rPr>
+          <w:rFonts w:ascii="Arial" w:hAnsi="Arial" w:cs="Arial"/>
+          <w:sz w:val="24"/>
+          <w:szCs w:val="24"/>
+        </w:rPr>
+        <w:t xml:space="preserve"> [11, S. 33ff.]</w:t>
+      </w:r>
+    </w:p>
+    <w:p>
+      <w:pPr>
+        <w:spacing w:after="120" w:line="360" w:lineRule="auto"/>
+        <w:jc w:val="both"/>
+        <w:rPr>
+          <w:rFonts w:ascii="Arial" w:hAnsi="Arial" w:cs="Arial"/>
+          <w:sz w:val="24"/>
+          <w:szCs w:val="24"/>
+        </w:rPr>
+      </w:pPr>
+      <w:r>
+        <w:rPr>
+          <w:rFonts w:ascii="Arial" w:hAnsi="Arial" w:cs="Arial"/>
+          <w:sz w:val="24"/>
+          <w:szCs w:val="24"/>
+        </w:rPr>
+        <w:t>Drahtlose Bussysteme wie EIB-Funk und Funkbus-Systeme bieten einen einfachen Einstieg in die Heimautomatisierung. Durch die Nutzung des Kurzstreckenfunks im reservierten Frequenzbereich 868 bis 870MHz ist eine störungsfreie Übertragung gewährleistet. Vorteile dieses Systems ist das Wegfallen von Steuerleitungen, die einfache und schnelle Installation und seine hohe Flexibilität. Die Endgeräte werden batteriebetrieben und reduzieren den Installationsaufwand zur Nachrüstung auf ein Minimum. Das offene System hat zum einen den Nachteil, durch ein breitbandigen Störsender von außerhalb des Gebäudes außer Betrieb geschalten werden zu können, zum anderen sind die Aktoren und Sensoren derzeit vergleichsweise teuer. [11, S. 44ff.]</w:t>
+      </w:r>
+    </w:p>
+    <w:p>
+      <w:pPr>
+        <w:spacing w:after="120" w:line="360" w:lineRule="auto"/>
+        <w:jc w:val="both"/>
+        <w:rPr>
+          <w:rFonts w:ascii="Arial" w:hAnsi="Arial" w:cs="Arial"/>
+          <w:sz w:val="24"/>
+          <w:szCs w:val="24"/>
+        </w:rPr>
+      </w:pPr>
       <w:r>
         <w:rPr>
           <w:rFonts w:ascii="Arial" w:hAnsi="Arial" w:cs="Arial"/>
@@ -6393,26 +6594,61 @@
           <w:szCs w:val="24"/>
         </w:rPr>
         <w:lastRenderedPageBreak/>
-        <w:t>Steuerung, bei der jeder Sensor und Aktor einen Mikroprozessor enthält, kann die Intelligenz der Anlage mit der Anzahl der Komponenten gesteigert werden. [11, S. 11f.]</w:t>
-      </w:r>
-    </w:p>
-    <w:p>
-      <w:pPr>
-        <w:spacing w:after="120" w:line="360" w:lineRule="auto"/>
-        <w:jc w:val="both"/>
-        <w:rPr>
-          <w:rFonts w:ascii="Arial" w:hAnsi="Arial" w:cs="Arial"/>
-          <w:sz w:val="24"/>
-          <w:szCs w:val="24"/>
-        </w:rPr>
-      </w:pPr>
-      <w:r>
-        <w:rPr>
-          <w:rFonts w:ascii="Arial" w:hAnsi="Arial" w:cs="Arial"/>
-          <w:sz w:val="24"/>
-          <w:szCs w:val="24"/>
-        </w:rPr>
-        <w:t xml:space="preserve">Der </w:t>
+        <w:t>Integrale Planung [IP]</w:t>
+      </w:r>
+    </w:p>
+    <w:p>
+      <w:pPr>
+        <w:spacing w:after="120" w:line="360" w:lineRule="auto"/>
+        <w:jc w:val="both"/>
+        <w:rPr>
+          <w:rFonts w:ascii="Arial" w:hAnsi="Arial" w:cs="Arial"/>
+          <w:sz w:val="24"/>
+          <w:szCs w:val="24"/>
+        </w:rPr>
+      </w:pPr>
+      <w:r>
+        <w:rPr>
+          <w:rFonts w:ascii="Arial" w:hAnsi="Arial" w:cs="Arial"/>
+          <w:sz w:val="24"/>
+          <w:szCs w:val="24"/>
+        </w:rPr>
+        <w:t>Die IP ist die Voraussetzung, zur Realisierung einer Heimautomatisierung. Durch die interdisziplinäre Konzeptionsphase mit allen Beteiligten des Hausbaus und der Renovierung können</w:t>
+      </w:r>
+      <w:r>
+        <w:rPr>
+          <w:rFonts w:ascii="Arial" w:hAnsi="Arial" w:cs="Arial"/>
+          <w:sz w:val="24"/>
+          <w:szCs w:val="24"/>
+        </w:rPr>
+        <w:t xml:space="preserve"> für die aktuellen Anforderungen ideale Systemlösungen gefunden und Möglichkeiten für zukünftige Anpassungen gelassen werden. Hierzu müssen nicht nur Architekten und Innenarchitekten, Elektrofachkräfte und der Bauherr und alle weiteren Vertreter der im Haus vorzufindenden Gewerke dabei sein, sondern auch der Systemadministrator, der anschließend das System zu betreuen hat. Zunächst müssen alle bestehenden und hinzukommenden Gewerke im Haus erfasst werden. Dazu zählen nicht nur Telekommunikations- und Multimedia-Technik-Leitungen, sondern auch Wasser-, Gas- und Schwachstromgewerke vom Keller bis zum Dachboden. Nur so können Investitionskosten und Nutzungskosten auf lange Sicht niedrig gehalten werden. [11, S. 97ff.] Es muss am Ende der Planung und der Realisierung ein Dokument zur Verfügung stehen, das die Installation schriftlich zusammenfasst. [11, S. 98ff.]</w:t>
+      </w:r>
+    </w:p>
+    <w:p>
+      <w:pPr>
+        <w:spacing w:after="120" w:line="360" w:lineRule="auto"/>
+        <w:jc w:val="both"/>
+        <w:rPr>
+          <w:rFonts w:ascii="Arial" w:hAnsi="Arial" w:cs="Arial"/>
+          <w:sz w:val="24"/>
+          <w:szCs w:val="24"/>
+        </w:rPr>
+      </w:pPr>
+      <w:r>
+        <w:rPr>
+          <w:rFonts w:ascii="Arial" w:hAnsi="Arial" w:cs="Arial"/>
+          <w:sz w:val="24"/>
+          <w:szCs w:val="24"/>
+        </w:rPr>
+        <w:t>Zur IP gehören auch softwareseitige Planungsmöglichkeiten</w:t>
+      </w:r>
+      <w:r>
+        <w:rPr>
+          <w:rFonts w:ascii="Arial" w:hAnsi="Arial" w:cs="Arial"/>
+          <w:sz w:val="24"/>
+          <w:szCs w:val="24"/>
+        </w:rPr>
+        <w:t xml:space="preserve">. Das Angebot dieser digitalen Planung, die vom Bauherrn selbst durchgeführt werden kann, hat sich erhöht. [11, S. 106ff.] Ein Beispiel für die Erstellung des Bades oder der Küche bietet der Hersteller </w:t>
       </w:r>
       <w:proofErr w:type="spellStart"/>
       <w:r>
@@ -6421,7 +6657,7 @@
           <w:sz w:val="24"/>
           <w:szCs w:val="24"/>
         </w:rPr>
-        <w:t>Local</w:t>
+        <w:t>Compusoft</w:t>
       </w:r>
       <w:proofErr w:type="spellEnd"/>
       <w:r>
@@ -6430,34 +6666,193 @@
           <w:sz w:val="24"/>
           <w:szCs w:val="24"/>
         </w:rPr>
-        <w:t xml:space="preserve"> Operating Netzwerk [LON]-Bus stellt ein universelles Werkzeug der Automatisierung dar. Es wird seltener im privaten Wohnbereich als vielmehr in Zweckbauten zur Gebäudeautomation, Maschinensteuerung und in der Telekommunikation eingesetzt. Die grundlegende Technologie ist die LON-Works-Technologie, von der Firma Echelon Corporation entwickelt. </w:t>
-      </w:r>
-      <w:r>
-        <w:rPr>
-          <w:rFonts w:ascii="Arial" w:hAnsi="Arial" w:cs="Arial"/>
-          <w:sz w:val="24"/>
-          <w:szCs w:val="24"/>
-        </w:rPr>
-        <w:t>Sie wird von Firmen wie Motorola und Toshiba in Lizenz hergestellt und ist frei verfügbar. Der Bus hat eine freie Topologie und besitzt ebenfalls eine dezentrale Steuerung. [11, S. 19f.] Mithilfe einer Neuron-ID können die Netzwerkkomponenten entweder manuell über Barcodes oder mit einer Service-Pin über die Konfigurationssoftware identifiziert werden. [11, S. 22]</w:t>
-      </w:r>
-    </w:p>
-    <w:p>
-      <w:pPr>
-        <w:spacing w:after="120" w:line="360" w:lineRule="auto"/>
-        <w:jc w:val="both"/>
-        <w:rPr>
-          <w:rFonts w:ascii="Arial" w:hAnsi="Arial" w:cs="Arial"/>
-          <w:sz w:val="24"/>
-          <w:szCs w:val="24"/>
-        </w:rPr>
-      </w:pPr>
-      <w:r>
-        <w:rPr>
-          <w:rFonts w:ascii="Arial" w:hAnsi="Arial" w:cs="Arial"/>
-          <w:sz w:val="24"/>
-          <w:szCs w:val="24"/>
-        </w:rPr>
-        <w:t xml:space="preserve">Das </w:t>
+        <w:t xml:space="preserve"> Group aus Großbritannien an. Dabei können diese beiden Räume online erstellt werden und ein anschließender virtueller Rundgang über den Windows-basierten Computer durchführen. [12] Hierbei kann der Bauherr selbst Kreativität und Eigenleistung miteinbringen. </w:t>
+      </w:r>
+    </w:p>
+    <w:p>
+      <w:pPr>
+        <w:spacing w:after="120" w:line="360" w:lineRule="auto"/>
+        <w:jc w:val="both"/>
+        <w:rPr>
+          <w:rFonts w:ascii="Arial" w:hAnsi="Arial" w:cs="Arial"/>
+          <w:sz w:val="24"/>
+          <w:szCs w:val="24"/>
+        </w:rPr>
+      </w:pPr>
+      <w:r>
+        <w:rPr>
+          <w:rFonts w:ascii="Arial" w:hAnsi="Arial" w:cs="Arial"/>
+          <w:sz w:val="24"/>
+          <w:szCs w:val="24"/>
+        </w:rPr>
+        <w:t>Elektrosmog</w:t>
+      </w:r>
+    </w:p>
+    <w:p>
+      <w:pPr>
+        <w:spacing w:after="120" w:line="360" w:lineRule="auto"/>
+        <w:jc w:val="both"/>
+        <w:rPr>
+          <w:rFonts w:ascii="Arial" w:hAnsi="Arial" w:cs="Arial"/>
+          <w:sz w:val="24"/>
+          <w:szCs w:val="24"/>
+        </w:rPr>
+      </w:pPr>
+      <w:r>
+        <w:rPr>
+          <w:rFonts w:ascii="Arial" w:hAnsi="Arial" w:cs="Arial"/>
+          <w:sz w:val="24"/>
+          <w:szCs w:val="24"/>
+        </w:rPr>
+        <w:t>Elektrosmog beschreibt die Verschmutzung der Umwelt durch elektrische und magnetische Felder mit unterschiedlichen Frequenzen. Jedes Kabel verursacht ein elektrisches Feld</w:t>
+      </w:r>
+      <w:r>
+        <w:rPr>
+          <w:rFonts w:ascii="Arial" w:hAnsi="Arial" w:cs="Arial"/>
+          <w:sz w:val="24"/>
+          <w:szCs w:val="24"/>
+        </w:rPr>
+        <w:t>, jedes stromdurchflossene Kabel erzeugt ein magnetisches Feld.</w:t>
+      </w:r>
+      <w:r>
+        <w:rPr>
+          <w:rFonts w:ascii="Arial" w:hAnsi="Arial" w:cs="Arial"/>
+          <w:sz w:val="24"/>
+          <w:szCs w:val="24"/>
+        </w:rPr>
+        <w:t xml:space="preserve"> </w:t>
+      </w:r>
+      <w:r>
+        <w:rPr>
+          <w:rFonts w:ascii="Arial" w:hAnsi="Arial" w:cs="Arial"/>
+          <w:sz w:val="24"/>
+          <w:szCs w:val="24"/>
+        </w:rPr>
+        <w:t>H</w:t>
+      </w:r>
+      <w:r>
+        <w:rPr>
+          <w:rFonts w:ascii="Arial" w:hAnsi="Arial" w:cs="Arial"/>
+          <w:sz w:val="24"/>
+          <w:szCs w:val="24"/>
+        </w:rPr>
+        <w:t xml:space="preserve">öhere Frequenzen erzeugen permanent elektrische und magnetische Felder. Beispiele dafür sind alle elektrischen Geräte und Transformatoren, wie: </w:t>
+      </w:r>
+    </w:p>
+    <w:p>
+      <w:pPr>
+        <w:pStyle w:val="Listenabsatz"/>
+        <w:numPr>
+          <w:ilvl w:val="0"/>
+          <w:numId w:val="11"/>
+        </w:numPr>
+        <w:spacing w:after="120" w:line="360" w:lineRule="auto"/>
+        <w:jc w:val="both"/>
+        <w:rPr>
+          <w:rFonts w:ascii="Arial" w:hAnsi="Arial" w:cs="Arial"/>
+          <w:sz w:val="24"/>
+          <w:szCs w:val="24"/>
+        </w:rPr>
+      </w:pPr>
+      <w:r>
+        <w:rPr>
+          <w:rFonts w:ascii="Arial" w:hAnsi="Arial" w:cs="Arial"/>
+          <w:sz w:val="24"/>
+          <w:szCs w:val="24"/>
+        </w:rPr>
+        <w:t xml:space="preserve">Sendeanlagen wie Radio und Fernsehen </w:t>
+      </w:r>
+    </w:p>
+    <w:p>
+      <w:pPr>
+        <w:pStyle w:val="Listenabsatz"/>
+        <w:numPr>
+          <w:ilvl w:val="0"/>
+          <w:numId w:val="11"/>
+        </w:numPr>
+        <w:spacing w:after="120" w:line="360" w:lineRule="auto"/>
+        <w:jc w:val="both"/>
+        <w:rPr>
+          <w:rFonts w:ascii="Arial" w:hAnsi="Arial" w:cs="Arial"/>
+          <w:sz w:val="24"/>
+          <w:szCs w:val="24"/>
+        </w:rPr>
+      </w:pPr>
+      <w:r>
+        <w:rPr>
+          <w:rFonts w:ascii="Arial" w:hAnsi="Arial" w:cs="Arial"/>
+          <w:sz w:val="24"/>
+          <w:szCs w:val="24"/>
+        </w:rPr>
+        <w:t>Sendemasten wie Mobilfunk</w:t>
+      </w:r>
+    </w:p>
+    <w:p>
+      <w:pPr>
+        <w:pStyle w:val="Listenabsatz"/>
+        <w:numPr>
+          <w:ilvl w:val="0"/>
+          <w:numId w:val="11"/>
+        </w:numPr>
+        <w:spacing w:after="120" w:line="360" w:lineRule="auto"/>
+        <w:jc w:val="both"/>
+        <w:rPr>
+          <w:rFonts w:ascii="Arial" w:hAnsi="Arial" w:cs="Arial"/>
+          <w:sz w:val="24"/>
+          <w:szCs w:val="24"/>
+        </w:rPr>
+      </w:pPr>
+      <w:r>
+        <w:rPr>
+          <w:rFonts w:ascii="Arial" w:hAnsi="Arial" w:cs="Arial"/>
+          <w:sz w:val="24"/>
+          <w:szCs w:val="24"/>
+        </w:rPr>
+        <w:t xml:space="preserve">Computer und Unterhaltungselektronik wie Mobiltelefone und Funkgeräte </w:t>
+      </w:r>
+    </w:p>
+    <w:p>
+      <w:pPr>
+        <w:pStyle w:val="Listenabsatz"/>
+        <w:numPr>
+          <w:ilvl w:val="0"/>
+          <w:numId w:val="11"/>
+        </w:numPr>
+        <w:spacing w:after="120" w:line="360" w:lineRule="auto"/>
+        <w:jc w:val="both"/>
+        <w:rPr>
+          <w:rFonts w:ascii="Arial" w:hAnsi="Arial" w:cs="Arial"/>
+          <w:sz w:val="24"/>
+          <w:szCs w:val="24"/>
+        </w:rPr>
+      </w:pPr>
+      <w:r>
+        <w:rPr>
+          <w:rFonts w:ascii="Arial" w:hAnsi="Arial" w:cs="Arial"/>
+          <w:sz w:val="24"/>
+          <w:szCs w:val="24"/>
+        </w:rPr>
+        <w:t>Einwirkungen am Arbeitsplatz wie am Flugplatz, in Krankenhäusern und in der Industrie</w:t>
+      </w:r>
+    </w:p>
+    <w:p>
+      <w:pPr>
+        <w:spacing w:after="120" w:line="360" w:lineRule="auto"/>
+        <w:jc w:val="both"/>
+        <w:rPr>
+          <w:rFonts w:ascii="Arial" w:hAnsi="Arial" w:cs="Arial"/>
+          <w:sz w:val="24"/>
+          <w:szCs w:val="24"/>
+        </w:rPr>
+      </w:pPr>
+      <w:r>
+        <w:rPr>
+          <w:rFonts w:ascii="Arial" w:hAnsi="Arial" w:cs="Arial"/>
+          <w:sz w:val="24"/>
+          <w:szCs w:val="24"/>
+        </w:rPr>
+        <w:lastRenderedPageBreak/>
+        <w:t xml:space="preserve">Die gesundheitlichen Auswirkungen von Elektrosmog sind wissenschaftlich umstritten. Er hat thermische und </w:t>
       </w:r>
       <w:proofErr w:type="spellStart"/>
       <w:r>
@@ -6466,7 +6861,7 @@
           <w:sz w:val="24"/>
           <w:szCs w:val="24"/>
         </w:rPr>
-        <w:t>Homeputer</w:t>
+        <w:t>athermische</w:t>
       </w:r>
       <w:proofErr w:type="spellEnd"/>
       <w:r>
@@ -6475,10 +6870,309 @@
           <w:sz w:val="24"/>
           <w:szCs w:val="24"/>
         </w:rPr>
-        <w:t xml:space="preserve">-Netzwerk zeichnet sich durch seine einfache Bedienbarkeit und geringen Kosten aus. </w:t>
-      </w:r>
-      <w:bookmarkStart w:id="12" w:name="_GoBack"/>
-      <w:bookmarkEnd w:id="12"/>
+        <w:t xml:space="preserve"> Auswirkungen auf den Organismus. Thermische Wirkungen sind der Einfluss Nerven und Muskeln ab gewissen Stromstärken. </w:t>
+      </w:r>
+      <w:proofErr w:type="spellStart"/>
+      <w:r>
+        <w:rPr>
+          <w:rFonts w:ascii="Arial" w:hAnsi="Arial" w:cs="Arial"/>
+          <w:sz w:val="24"/>
+          <w:szCs w:val="24"/>
+        </w:rPr>
+        <w:t>Athermische</w:t>
+      </w:r>
+      <w:proofErr w:type="spellEnd"/>
+      <w:r>
+        <w:rPr>
+          <w:rFonts w:ascii="Arial" w:hAnsi="Arial" w:cs="Arial"/>
+          <w:sz w:val="24"/>
+          <w:szCs w:val="24"/>
+        </w:rPr>
+        <w:t xml:space="preserve"> Wirkungen beschreiben </w:t>
+      </w:r>
+      <w:r>
+        <w:rPr>
+          <w:rFonts w:ascii="Arial" w:hAnsi="Arial" w:cs="Arial"/>
+          <w:sz w:val="24"/>
+          <w:szCs w:val="24"/>
+        </w:rPr>
+        <w:t>die Erhöhung des Krebsrisikos, den Eingriff in das Nervensystem und die Beeinflussung von Stoffwechselfunktionen.</w:t>
+      </w:r>
+      <w:r>
+        <w:rPr>
+          <w:rFonts w:ascii="Arial" w:hAnsi="Arial" w:cs="Arial"/>
+          <w:sz w:val="24"/>
+          <w:szCs w:val="24"/>
+        </w:rPr>
+        <w:t xml:space="preserve"> </w:t>
+      </w:r>
+    </w:p>
+    <w:p>
+      <w:pPr>
+        <w:spacing w:after="120" w:line="360" w:lineRule="auto"/>
+        <w:jc w:val="both"/>
+        <w:rPr>
+          <w:rFonts w:ascii="Arial" w:hAnsi="Arial" w:cs="Arial"/>
+          <w:sz w:val="24"/>
+          <w:szCs w:val="24"/>
+        </w:rPr>
+      </w:pPr>
+      <w:r>
+        <w:rPr>
+          <w:rFonts w:ascii="Arial" w:hAnsi="Arial" w:cs="Arial"/>
+          <w:sz w:val="24"/>
+          <w:szCs w:val="24"/>
+        </w:rPr>
+        <w:t>Durch Materialien mit niedrigem Potenzial sollen Abschirmfolien und –</w:t>
+      </w:r>
+      <w:proofErr w:type="spellStart"/>
+      <w:r>
+        <w:rPr>
+          <w:rFonts w:ascii="Arial" w:hAnsi="Arial" w:cs="Arial"/>
+          <w:sz w:val="24"/>
+          <w:szCs w:val="24"/>
+        </w:rPr>
+        <w:t>farben</w:t>
+      </w:r>
+      <w:proofErr w:type="spellEnd"/>
+      <w:r>
+        <w:rPr>
+          <w:rFonts w:ascii="Arial" w:hAnsi="Arial" w:cs="Arial"/>
+          <w:sz w:val="24"/>
+          <w:szCs w:val="24"/>
+        </w:rPr>
+        <w:t xml:space="preserve">, abgeschirmte Kabel und Netzfreischalter die Ausbreitung von Elektrosmog reduzieren und verhindern. </w:t>
+      </w:r>
+      <w:r>
+        <w:rPr>
+          <w:rFonts w:ascii="Arial" w:hAnsi="Arial" w:cs="Arial"/>
+          <w:sz w:val="24"/>
+          <w:szCs w:val="24"/>
+        </w:rPr>
+        <w:t>[11, S. 124ff.]</w:t>
+      </w:r>
+    </w:p>
+    <w:p>
+      <w:pPr>
+        <w:spacing w:after="120" w:line="360" w:lineRule="auto"/>
+        <w:jc w:val="both"/>
+        <w:rPr>
+          <w:rFonts w:ascii="Arial" w:hAnsi="Arial" w:cs="Arial"/>
+          <w:sz w:val="24"/>
+          <w:szCs w:val="24"/>
+        </w:rPr>
+      </w:pPr>
+      <w:r>
+        <w:rPr>
+          <w:rFonts w:ascii="Arial" w:hAnsi="Arial" w:cs="Arial"/>
+          <w:sz w:val="24"/>
+          <w:szCs w:val="24"/>
+        </w:rPr>
+        <w:t>Wann rechnet sich der Einsatz?</w:t>
+      </w:r>
+    </w:p>
+    <w:p>
+      <w:pPr>
+        <w:spacing w:after="120" w:line="360" w:lineRule="auto"/>
+        <w:jc w:val="both"/>
+        <w:rPr>
+          <w:rFonts w:ascii="Arial" w:hAnsi="Arial" w:cs="Arial"/>
+          <w:sz w:val="24"/>
+          <w:szCs w:val="24"/>
+        </w:rPr>
+      </w:pPr>
+      <w:r>
+        <w:rPr>
+          <w:rFonts w:ascii="Arial" w:hAnsi="Arial" w:cs="Arial"/>
+          <w:sz w:val="24"/>
+          <w:szCs w:val="24"/>
+        </w:rPr>
+        <w:t xml:space="preserve">Wenn der Einbau ausgereifter </w:t>
+      </w:r>
+      <w:proofErr w:type="spellStart"/>
+      <w:r>
+        <w:rPr>
+          <w:rFonts w:ascii="Arial" w:hAnsi="Arial" w:cs="Arial"/>
+          <w:sz w:val="24"/>
+          <w:szCs w:val="24"/>
+        </w:rPr>
+        <w:t>Syteme</w:t>
+      </w:r>
+      <w:proofErr w:type="spellEnd"/>
+      <w:r>
+        <w:rPr>
+          <w:rFonts w:ascii="Arial" w:hAnsi="Arial" w:cs="Arial"/>
+          <w:sz w:val="24"/>
+          <w:szCs w:val="24"/>
+        </w:rPr>
+        <w:t xml:space="preserve"> wie LON, LCN oder EIB direkt mit dem Neubau begonnen werden, da teilweise zusätzliche Leitungskabel verlegt werden müssen. Dabei entspricht die Elektroinstallation nur zwei bis drei Prozent der gesamten Baukosten. Powerline und Funk-EIB oder ein proprietäres System lassen sich gut für Nachrüstungen einsetzen. [11, S. 129]</w:t>
+      </w:r>
+    </w:p>
+    <w:p>
+      <w:pPr>
+        <w:spacing w:after="120" w:line="360" w:lineRule="auto"/>
+        <w:jc w:val="both"/>
+        <w:rPr>
+          <w:rFonts w:ascii="Arial" w:hAnsi="Arial" w:cs="Arial"/>
+          <w:sz w:val="24"/>
+          <w:szCs w:val="24"/>
+        </w:rPr>
+      </w:pPr>
+      <w:r>
+        <w:rPr>
+          <w:rFonts w:ascii="Arial" w:hAnsi="Arial" w:cs="Arial"/>
+          <w:sz w:val="24"/>
+          <w:szCs w:val="24"/>
+        </w:rPr>
+        <w:t>Wichtig ist das Zusammenspiel des gesamten Systems. Es können durch die Verknüpfung von Gebäudeinstallationen mit der Informationstechnik neue Anwendungen erschlossen werden. Unter anderem sind folgende Nutzen für den Bewohner</w:t>
+      </w:r>
+      <w:r>
+        <w:rPr>
+          <w:rFonts w:ascii="Arial" w:hAnsi="Arial" w:cs="Arial"/>
+          <w:sz w:val="24"/>
+          <w:szCs w:val="24"/>
+        </w:rPr>
+        <w:t xml:space="preserve"> möglich, besonders durch den Einsatz von intelligenter Lichttechnik: </w:t>
+      </w:r>
+    </w:p>
+    <w:p>
+      <w:pPr>
+        <w:pStyle w:val="Listenabsatz"/>
+        <w:numPr>
+          <w:ilvl w:val="0"/>
+          <w:numId w:val="11"/>
+        </w:numPr>
+        <w:spacing w:after="120" w:line="360" w:lineRule="auto"/>
+        <w:jc w:val="both"/>
+        <w:rPr>
+          <w:rFonts w:ascii="Arial" w:hAnsi="Arial" w:cs="Arial"/>
+          <w:sz w:val="24"/>
+          <w:szCs w:val="24"/>
+        </w:rPr>
+      </w:pPr>
+      <w:r>
+        <w:rPr>
+          <w:rFonts w:ascii="Arial" w:hAnsi="Arial" w:cs="Arial"/>
+          <w:sz w:val="24"/>
+          <w:szCs w:val="24"/>
+        </w:rPr>
+        <w:t>Effizienter Energieeinsatz</w:t>
+      </w:r>
+    </w:p>
+    <w:p>
+      <w:pPr>
+        <w:pStyle w:val="Listenabsatz"/>
+        <w:numPr>
+          <w:ilvl w:val="0"/>
+          <w:numId w:val="11"/>
+        </w:numPr>
+        <w:spacing w:after="120" w:line="360" w:lineRule="auto"/>
+        <w:jc w:val="both"/>
+        <w:rPr>
+          <w:rFonts w:ascii="Arial" w:hAnsi="Arial" w:cs="Arial"/>
+          <w:sz w:val="24"/>
+          <w:szCs w:val="24"/>
+        </w:rPr>
+      </w:pPr>
+      <w:r>
+        <w:rPr>
+          <w:rFonts w:ascii="Arial" w:hAnsi="Arial" w:cs="Arial"/>
+          <w:sz w:val="24"/>
+          <w:szCs w:val="24"/>
+        </w:rPr>
+        <w:t>Sicherheit für Bewohner für Haus und Geräte</w:t>
+      </w:r>
+    </w:p>
+    <w:p>
+      <w:pPr>
+        <w:pStyle w:val="Listenabsatz"/>
+        <w:numPr>
+          <w:ilvl w:val="0"/>
+          <w:numId w:val="11"/>
+        </w:numPr>
+        <w:spacing w:after="120" w:line="360" w:lineRule="auto"/>
+        <w:jc w:val="both"/>
+        <w:rPr>
+          <w:rFonts w:ascii="Arial" w:hAnsi="Arial" w:cs="Arial"/>
+          <w:sz w:val="24"/>
+          <w:szCs w:val="24"/>
+        </w:rPr>
+      </w:pPr>
+      <w:r>
+        <w:rPr>
+          <w:rFonts w:ascii="Arial" w:hAnsi="Arial" w:cs="Arial"/>
+          <w:sz w:val="24"/>
+          <w:szCs w:val="24"/>
+        </w:rPr>
+        <w:t>Fernzugriff für die Anzeige und Bedienung der Haustechnik</w:t>
+      </w:r>
+    </w:p>
+    <w:p>
+      <w:pPr>
+        <w:pStyle w:val="Listenabsatz"/>
+        <w:numPr>
+          <w:ilvl w:val="0"/>
+          <w:numId w:val="11"/>
+        </w:numPr>
+        <w:spacing w:after="120" w:line="360" w:lineRule="auto"/>
+        <w:jc w:val="both"/>
+        <w:rPr>
+          <w:rFonts w:ascii="Arial" w:hAnsi="Arial" w:cs="Arial"/>
+          <w:sz w:val="24"/>
+          <w:szCs w:val="24"/>
+        </w:rPr>
+      </w:pPr>
+      <w:r>
+        <w:rPr>
+          <w:rFonts w:ascii="Arial" w:hAnsi="Arial" w:cs="Arial"/>
+          <w:sz w:val="24"/>
+          <w:szCs w:val="24"/>
+        </w:rPr>
+        <w:t>Erhöhter Komfort für den Bewohner</w:t>
+      </w:r>
+    </w:p>
+    <w:p>
+      <w:pPr>
+        <w:pStyle w:val="Listenabsatz"/>
+        <w:numPr>
+          <w:ilvl w:val="0"/>
+          <w:numId w:val="11"/>
+        </w:numPr>
+        <w:spacing w:after="120" w:line="360" w:lineRule="auto"/>
+        <w:jc w:val="both"/>
+        <w:rPr>
+          <w:rFonts w:ascii="Arial" w:hAnsi="Arial" w:cs="Arial"/>
+          <w:sz w:val="24"/>
+          <w:szCs w:val="24"/>
+        </w:rPr>
+      </w:pPr>
+      <w:r>
+        <w:rPr>
+          <w:rFonts w:ascii="Arial" w:hAnsi="Arial" w:cs="Arial"/>
+          <w:sz w:val="24"/>
+          <w:szCs w:val="24"/>
+        </w:rPr>
+        <w:t>Flexible Installation</w:t>
+      </w:r>
+    </w:p>
+    <w:p>
+      <w:pPr>
+        <w:spacing w:after="120" w:line="360" w:lineRule="auto"/>
+        <w:jc w:val="both"/>
+        <w:rPr>
+          <w:rFonts w:ascii="Arial" w:hAnsi="Arial" w:cs="Arial"/>
+          <w:sz w:val="24"/>
+          <w:szCs w:val="24"/>
+        </w:rPr>
+      </w:pPr>
+      <w:r>
+        <w:rPr>
+          <w:rFonts w:ascii="Arial" w:hAnsi="Arial" w:cs="Arial"/>
+          <w:sz w:val="24"/>
+          <w:szCs w:val="24"/>
+        </w:rPr>
+        <w:t>Zusammenfassend werden Komfort und Sicherheit für den Benutzer durch eine einfache und intuitive Bedienung der Geräte erhöht. [11, S. 129ff.]</w:t>
+      </w:r>
     </w:p>
     <w:p>
       <w:pPr>
@@ -6546,7 +7240,7 @@
           <w:szCs w:val="24"/>
         </w:rPr>
       </w:pPr>
-      <w:bookmarkStart w:id="13" w:name="_Toc71139008"/>
+      <w:bookmarkStart w:id="12" w:name="_Toc71139008"/>
       <w:r>
         <w:rPr>
           <w:rFonts w:ascii="Arial" w:hAnsi="Arial" w:cs="Arial"/>
@@ -6556,15 +7250,142 @@
         <w:lastRenderedPageBreak/>
         <w:t>Stand der Technik</w:t>
       </w:r>
+      <w:bookmarkEnd w:id="12"/>
+    </w:p>
+    <w:p>
+      <w:pPr>
+        <w:spacing w:after="120" w:line="360" w:lineRule="auto"/>
+        <w:jc w:val="both"/>
+        <w:outlineLvl w:val="0"/>
+        <w:rPr>
+          <w:rFonts w:ascii="Arial" w:hAnsi="Arial" w:cs="Arial"/>
+          <w:sz w:val="24"/>
+          <w:szCs w:val="24"/>
+        </w:rPr>
+      </w:pPr>
+      <w:r>
+        <w:rPr>
+          <w:rFonts w:ascii="Arial" w:hAnsi="Arial" w:cs="Arial"/>
+          <w:sz w:val="24"/>
+          <w:szCs w:val="24"/>
+        </w:rPr>
+        <w:t xml:space="preserve">Moderne Beleuchtungstechnik hilft Energie zu sparen. Light </w:t>
+      </w:r>
+      <w:proofErr w:type="spellStart"/>
+      <w:r>
+        <w:rPr>
+          <w:rFonts w:ascii="Arial" w:hAnsi="Arial" w:cs="Arial"/>
+          <w:sz w:val="24"/>
+          <w:szCs w:val="24"/>
+        </w:rPr>
+        <w:t>Emittion</w:t>
+      </w:r>
+      <w:proofErr w:type="spellEnd"/>
+      <w:r>
+        <w:rPr>
+          <w:rFonts w:ascii="Arial" w:hAnsi="Arial" w:cs="Arial"/>
+          <w:sz w:val="24"/>
+          <w:szCs w:val="24"/>
+        </w:rPr>
+        <w:t xml:space="preserve"> </w:t>
+      </w:r>
+      <w:proofErr w:type="spellStart"/>
+      <w:r>
+        <w:rPr>
+          <w:rFonts w:ascii="Arial" w:hAnsi="Arial" w:cs="Arial"/>
+          <w:sz w:val="24"/>
+          <w:szCs w:val="24"/>
+        </w:rPr>
+        <w:t>Diodes</w:t>
+      </w:r>
+      <w:proofErr w:type="spellEnd"/>
+      <w:r>
+        <w:rPr>
+          <w:rFonts w:ascii="Arial" w:hAnsi="Arial" w:cs="Arial"/>
+          <w:sz w:val="24"/>
+          <w:szCs w:val="24"/>
+        </w:rPr>
+        <w:t xml:space="preserve"> [LED] werden als das Leuchtmittel der Zukunft gesehen. Ihr Wirkungsgrad liegt mit 30% weit über dem von Glühbirnen, die bei fünf Prozent liegen.</w:t>
+      </w:r>
+      <w:r>
+        <w:rPr>
+          <w:rFonts w:ascii="Arial" w:hAnsi="Arial" w:cs="Arial"/>
+          <w:sz w:val="24"/>
+          <w:szCs w:val="24"/>
+        </w:rPr>
+        <w:t xml:space="preserve"> Sie strahlen fast keine Wärme ab und sind durch ihre kleine Baugröße überall einsetzbar. Leseleuchten, leuchtende Möbel und Lichtinstallationen sind mit LEDs realisierbar. Sie sind unempfindlich gegen mechanische Stöße im Vergleich zum Glühwendel einer Glühbirne und haben keinen Hohlkörper. LEDs können homogen weißes Licht liefern. Durch die Farbwiedergabe lässt sich die Flächenbeleuchtung verbessern. Eine gezielte Ansteuerung der einzelnen LEDs lässt nicht nur die Helligkeit im Raumbereich steuern, sondern auch die Farbwiedergabe. LEDs liefern einen wichtigen Beitrag zur Energieeinsparung. </w:t>
+      </w:r>
+      <w:r>
+        <w:rPr>
+          <w:rFonts w:ascii="Arial" w:hAnsi="Arial" w:cs="Arial"/>
+          <w:sz w:val="24"/>
+          <w:szCs w:val="24"/>
+        </w:rPr>
+        <w:t>[11, S. 137f.]</w:t>
+      </w:r>
+    </w:p>
+    <w:p>
+      <w:pPr>
+        <w:spacing w:after="120" w:line="360" w:lineRule="auto"/>
+        <w:jc w:val="both"/>
+        <w:outlineLvl w:val="0"/>
+        <w:rPr>
+          <w:rFonts w:ascii="Arial" w:hAnsi="Arial" w:cs="Arial"/>
+          <w:sz w:val="24"/>
+          <w:szCs w:val="24"/>
+        </w:rPr>
+      </w:pPr>
+      <w:r>
+        <w:rPr>
+          <w:rFonts w:ascii="Arial" w:hAnsi="Arial" w:cs="Arial"/>
+          <w:sz w:val="24"/>
+          <w:szCs w:val="24"/>
+        </w:rPr>
+        <w:t xml:space="preserve">Organische LEDs (OLED) bestehen auf Basis von anorganischen Kristallen. Ihre enorme Leuchtkraft, die hohe </w:t>
+      </w:r>
+      <w:proofErr w:type="spellStart"/>
+      <w:r>
+        <w:rPr>
+          <w:rFonts w:ascii="Arial" w:hAnsi="Arial" w:cs="Arial"/>
+          <w:sz w:val="24"/>
+          <w:szCs w:val="24"/>
+        </w:rPr>
+        <w:t>Farbbrilianz</w:t>
+      </w:r>
+      <w:proofErr w:type="spellEnd"/>
+      <w:r>
+        <w:rPr>
+          <w:rFonts w:ascii="Arial" w:hAnsi="Arial" w:cs="Arial"/>
+          <w:sz w:val="24"/>
+          <w:szCs w:val="24"/>
+        </w:rPr>
+        <w:t xml:space="preserve"> und ihr niedriges Gewicht sind nur wenige ihrer Eigenschaften, die sie für den Einsatz von flexiblen Anzeigeflächen geeignet machen. </w:t>
+      </w:r>
+      <w:r>
+        <w:rPr>
+          <w:rFonts w:ascii="Arial" w:hAnsi="Arial" w:cs="Arial"/>
+          <w:sz w:val="24"/>
+          <w:szCs w:val="24"/>
+        </w:rPr>
+        <w:t>Ihre geringe Lebensdauer und hohe Fertigungskosten sind der Grund, wieso die OLED-Technologie derzeit nur in Displays von Mobiltelefonen, Kameras und Rasierern zu finden sind. [11, S. 139f.]</w:t>
+      </w:r>
+    </w:p>
+    <w:p>
+      <w:pPr>
+        <w:spacing w:after="120" w:line="360" w:lineRule="auto"/>
+        <w:jc w:val="both"/>
+        <w:outlineLvl w:val="0"/>
+        <w:rPr>
+          <w:rFonts w:ascii="Arial" w:hAnsi="Arial" w:cs="Arial"/>
+          <w:sz w:val="28"/>
+          <w:szCs w:val="24"/>
+        </w:rPr>
+      </w:pPr>
+      <w:bookmarkStart w:id="13" w:name="_GoBack"/>
       <w:bookmarkEnd w:id="13"/>
     </w:p>
     <w:p>
       <w:pPr>
-        <w:pStyle w:val="Listenabsatz"/>
-        <w:numPr>
-          <w:ilvl w:val="0"/>
-          <w:numId w:val="1"/>
-        </w:numPr>
         <w:spacing w:after="120" w:line="360" w:lineRule="auto"/>
         <w:jc w:val="both"/>
         <w:outlineLvl w:val="0"/>
@@ -7819,6 +8640,33 @@
     </w:p>
     <w:p>
       <w:pPr>
+        <w:spacing w:after="120" w:line="360" w:lineRule="auto"/>
+        <w:jc w:val="both"/>
+        <w:rPr>
+          <w:rFonts w:ascii="Arial" w:hAnsi="Arial" w:cs="Arial"/>
+          <w:sz w:val="24"/>
+          <w:szCs w:val="24"/>
+        </w:rPr>
+      </w:pPr>
+      <w:r>
+        <w:rPr>
+          <w:rFonts w:ascii="Arial" w:hAnsi="Arial" w:cs="Arial"/>
+          <w:sz w:val="24"/>
+          <w:szCs w:val="24"/>
+        </w:rPr>
+        <w:t>„Nicht alles was machbar ist, wird auch gebraucht.“ [13]</w:t>
+      </w:r>
+      <w:r>
+        <w:rPr>
+          <w:rFonts w:ascii="Arial" w:hAnsi="Arial" w:cs="Arial"/>
+          <w:sz w:val="24"/>
+          <w:szCs w:val="24"/>
+        </w:rPr>
+        <w:t xml:space="preserve"> Die hohen Investitionskosten werden nicht mehr in einer Generation eingefangen. Wenn das vollständig intelligente Haus nicht aus dem Experimentierstadium kommt, wird es noch für lange Zeit eine Vision bleiben. Es gibt bereits vernünftige und innovative Systemlösungen, die helfen, Energie zu sparen und dennoch den Komfort im privaten Haushalt zu erhalten. [11, S. 124]</w:t>
+      </w:r>
+    </w:p>
+    <w:p>
+      <w:pPr>
         <w:pStyle w:val="Listenabsatz"/>
         <w:numPr>
           <w:ilvl w:val="0"/>
@@ -8324,6 +9172,89 @@
           <w:rFonts w:ascii="Arial" w:hAnsi="Arial" w:cs="Arial"/>
           <w:sz w:val="24"/>
           <w:szCs w:val="24"/>
+          <w:lang w:val="en-US"/>
+        </w:rPr>
+      </w:pPr>
+      <w:r>
+        <w:rPr>
+          <w:rFonts w:ascii="Arial" w:hAnsi="Arial" w:cs="Arial"/>
+          <w:sz w:val="24"/>
+          <w:szCs w:val="24"/>
+          <w:lang w:val="en-US"/>
+        </w:rPr>
+        <w:t>[12] https://www.compusoftgroup.com/ Stand: 06.05.2021</w:t>
+      </w:r>
+    </w:p>
+    <w:p>
+      <w:pPr>
+        <w:spacing w:after="120" w:line="360" w:lineRule="auto"/>
+        <w:jc w:val="both"/>
+        <w:rPr>
+          <w:rFonts w:ascii="Arial" w:hAnsi="Arial" w:cs="Arial"/>
+          <w:sz w:val="24"/>
+          <w:szCs w:val="24"/>
+          <w:lang w:val="en-US"/>
+        </w:rPr>
+      </w:pPr>
+      <w:r>
+        <w:rPr>
+          <w:rFonts w:ascii="Arial" w:hAnsi="Arial" w:cs="Arial"/>
+          <w:sz w:val="24"/>
+          <w:szCs w:val="24"/>
+          <w:lang w:val="en-US"/>
+        </w:rPr>
+        <w:t xml:space="preserve">[13] VDI </w:t>
+      </w:r>
+      <w:proofErr w:type="spellStart"/>
+      <w:r>
+        <w:rPr>
+          <w:rFonts w:ascii="Arial" w:hAnsi="Arial" w:cs="Arial"/>
+          <w:sz w:val="24"/>
+          <w:szCs w:val="24"/>
+          <w:lang w:val="en-US"/>
+        </w:rPr>
+        <w:t>Nachrichten</w:t>
+      </w:r>
+      <w:proofErr w:type="spellEnd"/>
+      <w:r>
+        <w:rPr>
+          <w:rFonts w:ascii="Arial" w:hAnsi="Arial" w:cs="Arial"/>
+          <w:sz w:val="24"/>
+          <w:szCs w:val="24"/>
+          <w:lang w:val="en-US"/>
+        </w:rPr>
+        <w:t xml:space="preserve">, </w:t>
+      </w:r>
+      <w:proofErr w:type="spellStart"/>
+      <w:r>
+        <w:rPr>
+          <w:rFonts w:ascii="Arial" w:hAnsi="Arial" w:cs="Arial"/>
+          <w:sz w:val="24"/>
+          <w:szCs w:val="24"/>
+          <w:lang w:val="en-US"/>
+        </w:rPr>
+        <w:t>Januar</w:t>
+      </w:r>
+      <w:proofErr w:type="spellEnd"/>
+      <w:r>
+        <w:rPr>
+          <w:rFonts w:ascii="Arial" w:hAnsi="Arial" w:cs="Arial"/>
+          <w:sz w:val="24"/>
+          <w:szCs w:val="24"/>
+          <w:lang w:val="en-US"/>
+        </w:rPr>
+        <w:t xml:space="preserve"> 2003</w:t>
+      </w:r>
+    </w:p>
+    <w:p>
+      <w:pPr>
+        <w:spacing w:after="120" w:line="360" w:lineRule="auto"/>
+        <w:jc w:val="both"/>
+        <w:rPr>
+          <w:rFonts w:ascii="Arial" w:hAnsi="Arial" w:cs="Arial"/>
+          <w:sz w:val="24"/>
+          <w:szCs w:val="24"/>
+          <w:lang w:val="en-US"/>
         </w:rPr>
       </w:pPr>
     </w:p>
@@ -8606,6 +9537,7 @@
           <w:sz w:val="24"/>
           <w:szCs w:val="24"/>
         </w:rPr>
+        <w:lastRenderedPageBreak/>
         <w:fldChar w:fldCharType="begin"/>
       </w:r>
       <w:r>
@@ -8772,7 +9704,6 @@
           <w:sz w:val="24"/>
           <w:szCs w:val="24"/>
         </w:rPr>
-        <w:lastRenderedPageBreak/>
         <w:fldChar w:fldCharType="begin"/>
       </w:r>
       <w:r>
@@ -9082,7 +10013,7 @@
           <w:rPr>
             <w:noProof/>
           </w:rPr>
-          <w:t>30</w:t>
+          <w:t>32</w:t>
         </w:r>
         <w:r>
           <w:fldChar w:fldCharType="end"/>
@@ -11053,7 +11984,7 @@
 </file>
 
 <file path=customXml/itemProps1.xml><?xml version="1.0" encoding="utf-8"?>
-<ds:datastoreItem xmlns:ds="http://schemas.openxmlformats.org/officeDocument/2006/customXml" ds:itemID="{8957CE60-9506-451A-90C4-09AE7FF4C19C}">
+<ds:datastoreItem xmlns:ds="http://schemas.openxmlformats.org/officeDocument/2006/customXml" ds:itemID="{9257FDEC-063E-4982-9854-65D97C8DE92C}">
   <ds:schemaRefs>
     <ds:schemaRef ds:uri="http://schemas.openxmlformats.org/officeDocument/2006/bibliography"/>
   </ds:schemaRefs>

</xml_diff>

<commit_message>
Update Grundlagen-Kapitel um Anwendungen.
</commit_message>
<xml_diff>
--- a/Haupttext.docx
+++ b/Haupttext.docx
@@ -87,7 +87,7 @@
             </w:rPr>
             <w:fldChar w:fldCharType="separate"/>
           </w:r>
-          <w:hyperlink w:anchor="_Toc71190831" w:history="1">
+          <w:hyperlink w:anchor="_Toc71193650" w:history="1">
             <w:r>
               <w:rPr>
                 <w:rStyle w:val="Hyperlink"/>
@@ -129,7 +129,7 @@
                 <w:noProof/>
                 <w:webHidden/>
               </w:rPr>
-              <w:instrText xml:space="preserve"> PAGEREF _Toc71190831 \h </w:instrText>
+              <w:instrText xml:space="preserve"> PAGEREF _Toc71193650 \h </w:instrText>
             </w:r>
             <w:r>
               <w:rPr>
@@ -171,7 +171,7 @@
               <w:noProof/>
             </w:rPr>
           </w:pPr>
-          <w:hyperlink w:anchor="_Toc71190832" w:history="1">
+          <w:hyperlink w:anchor="_Toc71193651" w:history="1">
             <w:r>
               <w:rPr>
                 <w:rStyle w:val="Hyperlink"/>
@@ -213,7 +213,7 @@
                 <w:noProof/>
                 <w:webHidden/>
               </w:rPr>
-              <w:instrText xml:space="preserve"> PAGEREF _Toc71190832 \h </w:instrText>
+              <w:instrText xml:space="preserve"> PAGEREF _Toc71193651 \h </w:instrText>
             </w:r>
             <w:r>
               <w:rPr>
@@ -255,7 +255,7 @@
               <w:noProof/>
             </w:rPr>
           </w:pPr>
-          <w:hyperlink w:anchor="_Toc71190833" w:history="1">
+          <w:hyperlink w:anchor="_Toc71193652" w:history="1">
             <w:r>
               <w:rPr>
                 <w:rStyle w:val="Hyperlink"/>
@@ -297,7 +297,7 @@
                 <w:noProof/>
                 <w:webHidden/>
               </w:rPr>
-              <w:instrText xml:space="preserve"> PAGEREF _Toc71190833 \h </w:instrText>
+              <w:instrText xml:space="preserve"> PAGEREF _Toc71193652 \h </w:instrText>
             </w:r>
             <w:r>
               <w:rPr>
@@ -339,7 +339,7 @@
               <w:noProof/>
             </w:rPr>
           </w:pPr>
-          <w:hyperlink w:anchor="_Toc71190834" w:history="1">
+          <w:hyperlink w:anchor="_Toc71193653" w:history="1">
             <w:r>
               <w:rPr>
                 <w:rStyle w:val="Hyperlink"/>
@@ -381,7 +381,7 @@
                 <w:noProof/>
                 <w:webHidden/>
               </w:rPr>
-              <w:instrText xml:space="preserve"> PAGEREF _Toc71190834 \h </w:instrText>
+              <w:instrText xml:space="preserve"> PAGEREF _Toc71193653 \h </w:instrText>
             </w:r>
             <w:r>
               <w:rPr>
@@ -423,7 +423,7 @@
               <w:noProof/>
             </w:rPr>
           </w:pPr>
-          <w:hyperlink w:anchor="_Toc71190835" w:history="1">
+          <w:hyperlink w:anchor="_Toc71193654" w:history="1">
             <w:r>
               <w:rPr>
                 <w:rStyle w:val="Hyperlink"/>
@@ -465,7 +465,7 @@
                 <w:noProof/>
                 <w:webHidden/>
               </w:rPr>
-              <w:instrText xml:space="preserve"> PAGEREF _Toc71190835 \h </w:instrText>
+              <w:instrText xml:space="preserve"> PAGEREF _Toc71193654 \h </w:instrText>
             </w:r>
             <w:r>
               <w:rPr>
@@ -507,7 +507,7 @@
               <w:noProof/>
             </w:rPr>
           </w:pPr>
-          <w:hyperlink w:anchor="_Toc71190836" w:history="1">
+          <w:hyperlink w:anchor="_Toc71193655" w:history="1">
             <w:r>
               <w:rPr>
                 <w:rStyle w:val="Hyperlink"/>
@@ -549,7 +549,7 @@
                 <w:noProof/>
                 <w:webHidden/>
               </w:rPr>
-              <w:instrText xml:space="preserve"> PAGEREF _Toc71190836 \h </w:instrText>
+              <w:instrText xml:space="preserve"> PAGEREF _Toc71193655 \h </w:instrText>
             </w:r>
             <w:r>
               <w:rPr>
@@ -591,7 +591,7 @@
               <w:noProof/>
             </w:rPr>
           </w:pPr>
-          <w:hyperlink w:anchor="_Toc71190837" w:history="1">
+          <w:hyperlink w:anchor="_Toc71193656" w:history="1">
             <w:r>
               <w:rPr>
                 <w:rStyle w:val="Hyperlink"/>
@@ -633,7 +633,7 @@
                 <w:noProof/>
                 <w:webHidden/>
               </w:rPr>
-              <w:instrText xml:space="preserve"> PAGEREF _Toc71190837 \h </w:instrText>
+              <w:instrText xml:space="preserve"> PAGEREF _Toc71193656 \h </w:instrText>
             </w:r>
             <w:r>
               <w:rPr>
@@ -675,7 +675,7 @@
               <w:noProof/>
             </w:rPr>
           </w:pPr>
-          <w:hyperlink w:anchor="_Toc71190838" w:history="1">
+          <w:hyperlink w:anchor="_Toc71193657" w:history="1">
             <w:r>
               <w:rPr>
                 <w:rStyle w:val="Hyperlink"/>
@@ -717,7 +717,7 @@
                 <w:noProof/>
                 <w:webHidden/>
               </w:rPr>
-              <w:instrText xml:space="preserve"> PAGEREF _Toc71190838 \h </w:instrText>
+              <w:instrText xml:space="preserve"> PAGEREF _Toc71193657 \h </w:instrText>
             </w:r>
             <w:r>
               <w:rPr>
@@ -737,161 +737,7 @@
                 <w:noProof/>
                 <w:webHidden/>
               </w:rPr>
-              <w:t>25</w:t>
-            </w:r>
-            <w:r>
-              <w:rPr>
-                <w:noProof/>
-                <w:webHidden/>
-              </w:rPr>
-              <w:fldChar w:fldCharType="end"/>
-            </w:r>
-          </w:hyperlink>
-        </w:p>
-        <w:p>
-          <w:pPr>
-            <w:pStyle w:val="Verzeichnis1"/>
-            <w:tabs>
-              <w:tab w:val="right" w:leader="dot" w:pos="9062"/>
-            </w:tabs>
-            <w:rPr>
-              <w:noProof/>
-            </w:rPr>
-          </w:pPr>
-          <w:hyperlink w:anchor="_Toc71190839" w:history="1">
-            <w:r>
-              <w:rPr>
-                <w:rStyle w:val="Hyperlink"/>
-                <w:rFonts w:ascii="Arial" w:hAnsi="Arial" w:cs="Arial"/>
-                <w:noProof/>
-              </w:rPr>
-              <w:t xml:space="preserve">Moderne </w:t>
-            </w:r>
-            <w:r>
-              <w:rPr>
-                <w:rStyle w:val="Hyperlink"/>
-                <w:rFonts w:ascii="Arial" w:hAnsi="Arial" w:cs="Arial"/>
-                <w:noProof/>
-              </w:rPr>
-              <w:t>B</w:t>
-            </w:r>
-            <w:r>
-              <w:rPr>
-                <w:rStyle w:val="Hyperlink"/>
-                <w:rFonts w:ascii="Arial" w:hAnsi="Arial" w:cs="Arial"/>
-                <w:noProof/>
-              </w:rPr>
-              <w:t>eleuchtungstechnik hilft Energie zu sparen. Light Emittion Diodes [LED] werden als das Leuchtmittel der Zukunft gesehen. Ihr Wirkungsgrad liegt mit 30% weit über dem von Glühbirnen, die bei fünf Prozent liegen. Sie strahlen fast keine Wärme ab und sind durch ihre kleine Baugröße überall einsetzbar. Leseleuchten, leuchtende Möbel und Lichtinstallationen sind mit LEDs realisierbar. Sie sind unempfindlich gegen mechanische Stöße im Vergleich zum Glühwendel einer Glühbirne und haben keinen Hohlkörper. LEDs können homogen weißes Licht liefern. Durch die Farbwiedergabe lässt sich die Flächenbeleuchtung verbessern. Eine gezielte Ansteuerung der einzelnen LEDs lässt nicht nur die Helligkeit im Raumbereich steuern, sondern auch die Farbwiedergabe. LEDs liefern einen wichtigen Beitrag zur Energieeinsparung. [11, S. 137f.]</w:t>
-            </w:r>
-            <w:r>
-              <w:rPr>
-                <w:noProof/>
-                <w:webHidden/>
-              </w:rPr>
-              <w:tab/>
-            </w:r>
-            <w:r>
-              <w:rPr>
-                <w:noProof/>
-                <w:webHidden/>
-              </w:rPr>
-              <w:fldChar w:fldCharType="begin"/>
-            </w:r>
-            <w:r>
-              <w:rPr>
-                <w:noProof/>
-                <w:webHidden/>
-              </w:rPr>
-              <w:instrText xml:space="preserve"> PAGEREF _Toc71190839 \h </w:instrText>
-            </w:r>
-            <w:r>
-              <w:rPr>
-                <w:noProof/>
-                <w:webHidden/>
-              </w:rPr>
-            </w:r>
-            <w:r>
-              <w:rPr>
-                <w:noProof/>
-                <w:webHidden/>
-              </w:rPr>
-              <w:fldChar w:fldCharType="separate"/>
-            </w:r>
-            <w:r>
-              <w:rPr>
-                <w:noProof/>
-                <w:webHidden/>
-              </w:rPr>
-              <w:t>25</w:t>
-            </w:r>
-            <w:r>
-              <w:rPr>
-                <w:noProof/>
-                <w:webHidden/>
-              </w:rPr>
-              <w:fldChar w:fldCharType="end"/>
-            </w:r>
-          </w:hyperlink>
-        </w:p>
-        <w:p>
-          <w:pPr>
-            <w:pStyle w:val="Verzeichnis1"/>
-            <w:tabs>
-              <w:tab w:val="right" w:leader="dot" w:pos="9062"/>
-            </w:tabs>
-            <w:rPr>
-              <w:noProof/>
-            </w:rPr>
-          </w:pPr>
-          <w:hyperlink w:anchor="_Toc71190840" w:history="1">
-            <w:r>
-              <w:rPr>
-                <w:rStyle w:val="Hyperlink"/>
-                <w:rFonts w:ascii="Arial" w:hAnsi="Arial" w:cs="Arial"/>
-                <w:noProof/>
-              </w:rPr>
-              <w:t>Organische LEDs (OLED) bestehen auf Basis von anorganischen Kristallen. Ihre enorme Leuchtkraft, die hohe Farbbrilianz und ihr niedriges Gewicht sind nur wenige ihrer Eigenschaften, die sie für den Einsatz von flexiblen Anzeigeflächen geeignet machen. Ihre geringe Lebensdauer und hohe Fertigungskosten sind der Grund, wieso die OLED-Technologie derzeit nur in Displays von Mobiltelefonen, Kameras und Rasierern zu finden sind. [11, S. 139f.]</w:t>
-            </w:r>
-            <w:r>
-              <w:rPr>
-                <w:noProof/>
-                <w:webHidden/>
-              </w:rPr>
-              <w:tab/>
-            </w:r>
-            <w:r>
-              <w:rPr>
-                <w:noProof/>
-                <w:webHidden/>
-              </w:rPr>
-              <w:fldChar w:fldCharType="begin"/>
-            </w:r>
-            <w:r>
-              <w:rPr>
-                <w:noProof/>
-                <w:webHidden/>
-              </w:rPr>
-              <w:instrText xml:space="preserve"> PAGEREF _Toc71190840 \h </w:instrText>
-            </w:r>
-            <w:r>
-              <w:rPr>
-                <w:noProof/>
-                <w:webHidden/>
-              </w:rPr>
-            </w:r>
-            <w:r>
-              <w:rPr>
-                <w:noProof/>
-                <w:webHidden/>
-              </w:rPr>
-              <w:fldChar w:fldCharType="separate"/>
-            </w:r>
-            <w:r>
-              <w:rPr>
-                <w:noProof/>
-                <w:webHidden/>
-              </w:rPr>
-              <w:t>25</w:t>
+              <w:t>27</w:t>
             </w:r>
             <w:r>
               <w:rPr>
@@ -913,7 +759,7 @@
               <w:noProof/>
             </w:rPr>
           </w:pPr>
-          <w:hyperlink w:anchor="_Toc71190841" w:history="1">
+          <w:hyperlink w:anchor="_Toc71193658" w:history="1">
             <w:r>
               <w:rPr>
                 <w:rStyle w:val="Hyperlink"/>
@@ -955,7 +801,7 @@
                 <w:noProof/>
                 <w:webHidden/>
               </w:rPr>
-              <w:instrText xml:space="preserve"> PAGEREF _Toc71190841 \h </w:instrText>
+              <w:instrText xml:space="preserve"> PAGEREF _Toc71193658 \h </w:instrText>
             </w:r>
             <w:r>
               <w:rPr>
@@ -975,7 +821,7 @@
                 <w:noProof/>
                 <w:webHidden/>
               </w:rPr>
-              <w:t>26</w:t>
+              <w:t>28</w:t>
             </w:r>
             <w:r>
               <w:rPr>
@@ -997,7 +843,7 @@
               <w:noProof/>
             </w:rPr>
           </w:pPr>
-          <w:hyperlink w:anchor="_Toc71190842" w:history="1">
+          <w:hyperlink w:anchor="_Toc71193659" w:history="1">
             <w:r>
               <w:rPr>
                 <w:rStyle w:val="Hyperlink"/>
@@ -1039,7 +885,7 @@
                 <w:noProof/>
                 <w:webHidden/>
               </w:rPr>
-              <w:instrText xml:space="preserve"> PAGEREF _Toc71190842 \h </w:instrText>
+              <w:instrText xml:space="preserve"> PAGEREF _Toc71193659 \h </w:instrText>
             </w:r>
             <w:r>
               <w:rPr>
@@ -1059,7 +905,7 @@
                 <w:noProof/>
                 <w:webHidden/>
               </w:rPr>
-              <w:t>27</w:t>
+              <w:t>29</w:t>
             </w:r>
             <w:r>
               <w:rPr>
@@ -1081,7 +927,7 @@
               <w:noProof/>
             </w:rPr>
           </w:pPr>
-          <w:hyperlink w:anchor="_Toc71190843" w:history="1">
+          <w:hyperlink w:anchor="_Toc71193660" w:history="1">
             <w:r>
               <w:rPr>
                 <w:rStyle w:val="Hyperlink"/>
@@ -1123,7 +969,7 @@
                 <w:noProof/>
                 <w:webHidden/>
               </w:rPr>
-              <w:instrText xml:space="preserve"> PAGEREF _Toc71190843 \h </w:instrText>
+              <w:instrText xml:space="preserve"> PAGEREF _Toc71193660 \h </w:instrText>
             </w:r>
             <w:r>
               <w:rPr>
@@ -1143,7 +989,7 @@
                 <w:noProof/>
                 <w:webHidden/>
               </w:rPr>
-              <w:t>27</w:t>
+              <w:t>29</w:t>
             </w:r>
             <w:r>
               <w:rPr>
@@ -1165,7 +1011,7 @@
               <w:noProof/>
             </w:rPr>
           </w:pPr>
-          <w:hyperlink w:anchor="_Toc71190844" w:history="1">
+          <w:hyperlink w:anchor="_Toc71193661" w:history="1">
             <w:r>
               <w:rPr>
                 <w:rStyle w:val="Hyperlink"/>
@@ -1207,7 +1053,7 @@
                 <w:noProof/>
                 <w:webHidden/>
               </w:rPr>
-              <w:instrText xml:space="preserve"> PAGEREF _Toc71190844 \h </w:instrText>
+              <w:instrText xml:space="preserve"> PAGEREF _Toc71193661 \h </w:instrText>
             </w:r>
             <w:r>
               <w:rPr>
@@ -1227,7 +1073,7 @@
                 <w:noProof/>
                 <w:webHidden/>
               </w:rPr>
-              <w:t>28</w:t>
+              <w:t>30</w:t>
             </w:r>
             <w:r>
               <w:rPr>
@@ -1249,7 +1095,7 @@
               <w:noProof/>
             </w:rPr>
           </w:pPr>
-          <w:hyperlink w:anchor="_Toc71190845" w:history="1">
+          <w:hyperlink w:anchor="_Toc71193662" w:history="1">
             <w:r>
               <w:rPr>
                 <w:rStyle w:val="Hyperlink"/>
@@ -1291,7 +1137,7 @@
                 <w:noProof/>
                 <w:webHidden/>
               </w:rPr>
-              <w:instrText xml:space="preserve"> PAGEREF _Toc71190845 \h </w:instrText>
+              <w:instrText xml:space="preserve"> PAGEREF _Toc71193662 \h </w:instrText>
             </w:r>
             <w:r>
               <w:rPr>
@@ -1311,7 +1157,7 @@
                 <w:noProof/>
                 <w:webHidden/>
               </w:rPr>
-              <w:t>28</w:t>
+              <w:t>30</w:t>
             </w:r>
             <w:r>
               <w:rPr>
@@ -1333,7 +1179,7 @@
               <w:noProof/>
             </w:rPr>
           </w:pPr>
-          <w:hyperlink w:anchor="_Toc71190846" w:history="1">
+          <w:hyperlink w:anchor="_Toc71193663" w:history="1">
             <w:r>
               <w:rPr>
                 <w:rStyle w:val="Hyperlink"/>
@@ -1375,7 +1221,7 @@
                 <w:noProof/>
                 <w:webHidden/>
               </w:rPr>
-              <w:instrText xml:space="preserve"> PAGEREF _Toc71190846 \h </w:instrText>
+              <w:instrText xml:space="preserve"> PAGEREF _Toc71193663 \h </w:instrText>
             </w:r>
             <w:r>
               <w:rPr>
@@ -1395,7 +1241,7 @@
                 <w:noProof/>
                 <w:webHidden/>
               </w:rPr>
-              <w:t>28</w:t>
+              <w:t>30</w:t>
             </w:r>
             <w:r>
               <w:rPr>
@@ -1417,7 +1263,7 @@
               <w:noProof/>
             </w:rPr>
           </w:pPr>
-          <w:hyperlink w:anchor="_Toc71190847" w:history="1">
+          <w:hyperlink w:anchor="_Toc71193664" w:history="1">
             <w:r>
               <w:rPr>
                 <w:rStyle w:val="Hyperlink"/>
@@ -1459,7 +1305,7 @@
                 <w:noProof/>
                 <w:webHidden/>
               </w:rPr>
-              <w:instrText xml:space="preserve"> PAGEREF _Toc71190847 \h </w:instrText>
+              <w:instrText xml:space="preserve"> PAGEREF _Toc71193664 \h </w:instrText>
             </w:r>
             <w:r>
               <w:rPr>
@@ -1479,7 +1325,7 @@
                 <w:noProof/>
                 <w:webHidden/>
               </w:rPr>
-              <w:t>29</w:t>
+              <w:t>31</w:t>
             </w:r>
             <w:r>
               <w:rPr>
@@ -1501,7 +1347,7 @@
               <w:noProof/>
             </w:rPr>
           </w:pPr>
-          <w:hyperlink w:anchor="_Toc71190848" w:history="1">
+          <w:hyperlink w:anchor="_Toc71193665" w:history="1">
             <w:r>
               <w:rPr>
                 <w:rStyle w:val="Hyperlink"/>
@@ -1543,7 +1389,7 @@
                 <w:noProof/>
                 <w:webHidden/>
               </w:rPr>
-              <w:instrText xml:space="preserve"> PAGEREF _Toc71190848 \h </w:instrText>
+              <w:instrText xml:space="preserve"> PAGEREF _Toc71193665 \h </w:instrText>
             </w:r>
             <w:r>
               <w:rPr>
@@ -1563,7 +1409,7 @@
                 <w:noProof/>
                 <w:webHidden/>
               </w:rPr>
-              <w:t>30</w:t>
+              <w:t>32</w:t>
             </w:r>
             <w:r>
               <w:rPr>
@@ -1585,7 +1431,7 @@
               <w:noProof/>
             </w:rPr>
           </w:pPr>
-          <w:hyperlink w:anchor="_Toc71190849" w:history="1">
+          <w:hyperlink w:anchor="_Toc71193666" w:history="1">
             <w:r>
               <w:rPr>
                 <w:rStyle w:val="Hyperlink"/>
@@ -1627,7 +1473,7 @@
                 <w:noProof/>
                 <w:webHidden/>
               </w:rPr>
-              <w:instrText xml:space="preserve"> PAGEREF _Toc71190849 \h </w:instrText>
+              <w:instrText xml:space="preserve"> PAGEREF _Toc71193666 \h </w:instrText>
             </w:r>
             <w:r>
               <w:rPr>
@@ -1647,7 +1493,7 @@
                 <w:noProof/>
                 <w:webHidden/>
               </w:rPr>
-              <w:t>31</w:t>
+              <w:t>33</w:t>
             </w:r>
             <w:r>
               <w:rPr>
@@ -1669,7 +1515,7 @@
               <w:noProof/>
             </w:rPr>
           </w:pPr>
-          <w:hyperlink w:anchor="_Toc71190850" w:history="1">
+          <w:hyperlink w:anchor="_Toc71193667" w:history="1">
             <w:r>
               <w:rPr>
                 <w:rStyle w:val="Hyperlink"/>
@@ -1711,7 +1557,7 @@
                 <w:noProof/>
                 <w:webHidden/>
               </w:rPr>
-              <w:instrText xml:space="preserve"> PAGEREF _Toc71190850 \h </w:instrText>
+              <w:instrText xml:space="preserve"> PAGEREF _Toc71193667 \h </w:instrText>
             </w:r>
             <w:r>
               <w:rPr>
@@ -1731,7 +1577,7 @@
                 <w:noProof/>
                 <w:webHidden/>
               </w:rPr>
-              <w:t>32</w:t>
+              <w:t>34</w:t>
             </w:r>
             <w:r>
               <w:rPr>
@@ -1799,7 +1645,7 @@
           <w:szCs w:val="24"/>
         </w:rPr>
       </w:pPr>
-      <w:bookmarkStart w:id="0" w:name="_Toc71190831"/>
+      <w:bookmarkStart w:id="0" w:name="_Toc71193650"/>
       <w:r>
         <w:rPr>
           <w:rFonts w:ascii="Arial" w:hAnsi="Arial" w:cs="Arial"/>
@@ -2400,7 +2246,7 @@
           <w:szCs w:val="24"/>
         </w:rPr>
       </w:pPr>
-      <w:bookmarkStart w:id="2" w:name="_Toc71190832"/>
+      <w:bookmarkStart w:id="2" w:name="_Toc71193651"/>
       <w:r>
         <w:rPr>
           <w:rFonts w:ascii="Arial" w:hAnsi="Arial" w:cs="Arial"/>
@@ -2463,7 +2309,7 @@
           <w:szCs w:val="24"/>
         </w:rPr>
       </w:pPr>
-      <w:bookmarkStart w:id="3" w:name="_Toc71190833"/>
+      <w:bookmarkStart w:id="3" w:name="_Toc71193652"/>
       <w:r>
         <w:rPr>
           <w:rFonts w:ascii="Arial" w:hAnsi="Arial" w:cs="Arial"/>
@@ -2490,7 +2336,25 @@
           <w:sz w:val="24"/>
           <w:szCs w:val="24"/>
         </w:rPr>
-        <w:t>Helligkeit ist das vom Auge wahrgenommene, vorherrschende Lichtniveau, das als physikalisch gegebene Helligkeit in der Lichttechnik vorzufinden ist. Diese Größe wird relativiert und in hell oder dunkel quantifiziert. Es gibt keine numerische Skala mit Nullpunkt und Absolutvergleich. Um die Helligkeit dennoch als Messdaten in der Lichttechnik verwenden zu können, ist es erforderlich, ein subjektiv-empirisches Relativ auf ein objektiv-numerisches Relativ abzubilden. Dabei soll der physikalische Messvorgang als auch die physiologischen Gesetzmäßigkeiten des menschlichen Auges berücksichtigen. [6, S. 13]</w:t>
+        <w:t xml:space="preserve">Helligkeit ist das vom Auge wahrgenommene, vorherrschende Lichtniveau, das als physikalisch gegebene Helligkeit in der Lichttechnik vorzufinden ist. Diese Größe wird relativiert und in hell oder dunkel quantifiziert. Es gibt keine numerische Skala mit Nullpunkt und </w:t>
+      </w:r>
+      <w:proofErr w:type="spellStart"/>
+      <w:r>
+        <w:rPr>
+          <w:rFonts w:ascii="Arial" w:hAnsi="Arial" w:cs="Arial"/>
+          <w:sz w:val="24"/>
+          <w:szCs w:val="24"/>
+        </w:rPr>
+        <w:t>Absolutvergleich</w:t>
+      </w:r>
+      <w:proofErr w:type="spellEnd"/>
+      <w:r>
+        <w:rPr>
+          <w:rFonts w:ascii="Arial" w:hAnsi="Arial" w:cs="Arial"/>
+          <w:sz w:val="24"/>
+          <w:szCs w:val="24"/>
+        </w:rPr>
+        <w:t>. Um die Helligkeit dennoch als Messdaten in der Lichttechnik verwenden zu können, ist es erforderlich, ein subjektiv-empirisches Relativ auf ein objektiv-numerisches Relativ abzubilden. Dabei soll der physikalische Messvorgang als auch die physiologischen Gesetzmäßigkeiten des menschlichen Auges berücksichtigen. [6, S. 13]</w:t>
       </w:r>
     </w:p>
     <w:p>
@@ -2528,7 +2392,25 @@
           <w:sz w:val="24"/>
           <w:szCs w:val="24"/>
         </w:rPr>
-        <w:t>Die Leuchtdichte ist die wahrgenommene Helligkeit. Diese ist entscheidend für die Beleuchtungsstärke, sowie auch der Reflexionsgrad, den die Fläche abstrahlt. Es wird empfohlen, eine Beleuchtungsstärke von 1.500 Lux zu halten, um eine Beleuchtungsstärke von 500 Lux auf Augenhöhe zu erhalten. Die Farbtemperaturen sind dem Tageslicht nachempfunden: Morgens und abends sorgt warmrot für Entspannung, Blauanteile sorgen mittags für Aktivität. [8, S. 202f.]</w:t>
+        <w:t xml:space="preserve">Die Leuchtdichte ist die wahrgenommene Helligkeit. Diese ist entscheidend für die Beleuchtungsstärke, sowie auch der Reflexionsgrad, den die Fläche abstrahlt. Es wird empfohlen, eine Beleuchtungsstärke von 1.500 Lux zu halten, um eine Beleuchtungsstärke von 500 Lux auf Augenhöhe zu erhalten. Die Farbtemperaturen sind dem Tageslicht nachempfunden: Morgens und abends sorgt </w:t>
+      </w:r>
+      <w:proofErr w:type="spellStart"/>
+      <w:r>
+        <w:rPr>
+          <w:rFonts w:ascii="Arial" w:hAnsi="Arial" w:cs="Arial"/>
+          <w:sz w:val="24"/>
+          <w:szCs w:val="24"/>
+        </w:rPr>
+        <w:t>warmrot</w:t>
+      </w:r>
+      <w:proofErr w:type="spellEnd"/>
+      <w:r>
+        <w:rPr>
+          <w:rFonts w:ascii="Arial" w:hAnsi="Arial" w:cs="Arial"/>
+          <w:sz w:val="24"/>
+          <w:szCs w:val="24"/>
+        </w:rPr>
+        <w:t xml:space="preserve"> für Entspannung, Blauanteile sorgen mittags für Aktivität. [8, S. 202f.]</w:t>
       </w:r>
     </w:p>
     <w:p>
@@ -2654,7 +2536,25 @@
           <w:sz w:val="24"/>
           <w:szCs w:val="24"/>
         </w:rPr>
-        <w:t>: Verhältnis der Leuchtdichte zwischen Infeld und Umfeld</w:t>
+        <w:t xml:space="preserve">: Verhältnis der Leuchtdichte zwischen </w:t>
+      </w:r>
+      <w:proofErr w:type="spellStart"/>
+      <w:r>
+        <w:rPr>
+          <w:rFonts w:ascii="Arial" w:hAnsi="Arial" w:cs="Arial"/>
+          <w:sz w:val="24"/>
+          <w:szCs w:val="24"/>
+        </w:rPr>
+        <w:t>Infeld</w:t>
+      </w:r>
+      <w:proofErr w:type="spellEnd"/>
+      <w:r>
+        <w:rPr>
+          <w:rFonts w:ascii="Arial" w:hAnsi="Arial" w:cs="Arial"/>
+          <w:sz w:val="24"/>
+          <w:szCs w:val="24"/>
+        </w:rPr>
+        <w:t xml:space="preserve"> und Umfeld</w:t>
       </w:r>
     </w:p>
     <w:p>
@@ -2798,7 +2698,25 @@
           <w:sz w:val="24"/>
           <w:szCs w:val="24"/>
         </w:rPr>
-        <w:t xml:space="preserve">und der Umfeldleuchtdichte </w:t>
+        <w:t xml:space="preserve">und der </w:t>
+      </w:r>
+      <w:proofErr w:type="spellStart"/>
+      <w:r>
+        <w:rPr>
+          <w:rFonts w:ascii="Arial" w:hAnsi="Arial" w:cs="Arial"/>
+          <w:sz w:val="24"/>
+          <w:szCs w:val="24"/>
+        </w:rPr>
+        <w:t>Umfeldleuchtdichte</w:t>
+      </w:r>
+      <w:proofErr w:type="spellEnd"/>
+      <w:r>
+        <w:rPr>
+          <w:rFonts w:ascii="Arial" w:hAnsi="Arial" w:cs="Arial"/>
+          <w:sz w:val="24"/>
+          <w:szCs w:val="24"/>
+        </w:rPr>
+        <w:t xml:space="preserve"> </w:t>
       </w:r>
       <m:oMath>
         <m:r>
@@ -2833,7 +2751,25 @@
           <w:sz w:val="24"/>
           <w:szCs w:val="24"/>
         </w:rPr>
-        <w:t xml:space="preserve">herstellt. Um stabile Sehbedingungen zu schaffen, muss die Beziehung im ausgewogenen Verhältnis von Infeld und Umfeld liegen. Diese liegt bei etwa </w:t>
+        <w:t xml:space="preserve">herstellt. Um stabile Sehbedingungen zu schaffen, muss die Beziehung im ausgewogenen Verhältnis von </w:t>
+      </w:r>
+      <w:proofErr w:type="spellStart"/>
+      <w:r>
+        <w:rPr>
+          <w:rFonts w:ascii="Arial" w:hAnsi="Arial" w:cs="Arial"/>
+          <w:sz w:val="24"/>
+          <w:szCs w:val="24"/>
+        </w:rPr>
+        <w:t>Infeld</w:t>
+      </w:r>
+      <w:proofErr w:type="spellEnd"/>
+      <w:r>
+        <w:rPr>
+          <w:rFonts w:ascii="Arial" w:hAnsi="Arial" w:cs="Arial"/>
+          <w:sz w:val="24"/>
+          <w:szCs w:val="24"/>
+        </w:rPr>
+        <w:t xml:space="preserve"> und Umfeld liegen. Diese liegt bei etwa </w:t>
       </w:r>
       <m:oMath>
         <m:f>
@@ -3002,7 +2938,25 @@
           <w:szCs w:val="24"/>
         </w:rPr>
         <w:lastRenderedPageBreak/>
-        <w:t>innere Uhr, die Synthese von Vitamin D und den Aufbau der Knochen. Menschen mit Depressionen und Demenz erfahren eine Linderung der Symptome durch viel Licht und Beleuchtung. Durch circadiandes Licht kann der Schlaf-Wach-Rhythmus von Menschen mit Demenz stimuliert werden. Circadianes Licht beschreibt die Nachempfindung des künstlichen Lichtes nach dem natürlichen Tagesverlauf. [8, S. 202f.]</w:t>
+        <w:t xml:space="preserve">innere Uhr, die Synthese von Vitamin D und den Aufbau der Knochen. Menschen mit Depressionen und Demenz erfahren eine Linderung der Symptome durch viel Licht und Beleuchtung. Durch </w:t>
+      </w:r>
+      <w:proofErr w:type="spellStart"/>
+      <w:r>
+        <w:rPr>
+          <w:rFonts w:ascii="Arial" w:hAnsi="Arial" w:cs="Arial"/>
+          <w:sz w:val="24"/>
+          <w:szCs w:val="24"/>
+        </w:rPr>
+        <w:t>circadiandes</w:t>
+      </w:r>
+      <w:proofErr w:type="spellEnd"/>
+      <w:r>
+        <w:rPr>
+          <w:rFonts w:ascii="Arial" w:hAnsi="Arial" w:cs="Arial"/>
+          <w:sz w:val="24"/>
+          <w:szCs w:val="24"/>
+        </w:rPr>
+        <w:t xml:space="preserve"> Licht kann der Schlaf-Wach-Rhythmus von Menschen mit Demenz stimuliert werden. Circadianes Licht beschreibt die Nachempfindung des künstlichen Lichtes nach dem natürlichen Tagesverlauf. [8, S. 202f.]</w:t>
       </w:r>
     </w:p>
     <w:p>
@@ -3173,7 +3127,7 @@
           <w:szCs w:val="24"/>
         </w:rPr>
       </w:pPr>
-      <w:bookmarkStart w:id="5" w:name="_Toc71190834"/>
+      <w:bookmarkStart w:id="5" w:name="_Toc71193653"/>
       <w:r>
         <w:rPr>
           <w:rFonts w:ascii="Arial" w:hAnsi="Arial" w:cs="Arial"/>
@@ -3200,7 +3154,79 @@
           <w:sz w:val="24"/>
           <w:szCs w:val="24"/>
         </w:rPr>
-        <w:t>Durch die Berücksichtigung der mittleren Helligkeit entstehen Farbeindrücke im menschlichen Gehirn. Diese entstehen durch die Farbkonstanzleistungen des Gehirns und entstehen im 3D-Farbraum. Eine Farbwahrnehmung ist erst ab einer bestimmten Helligkeit möglich. Die Farbwahrnehmung findet individuell statt. Durch eine metamere Farbgleichheit können unterschiedliche spektrale Zusammensetzungen des jeweiligen Lichtes gleiche Farbreize bei verschiedenen Menschen auslösen. Dabei erscheinen gemischte Farben ähnlich wie eine reine Farbe. Dies ermöglicht das Nachbilden der Realität mit schmalbandigen Lichtquellen. Die Farbe eines Objektes wird auch bei einer Änderung der Lichtverhältnisse als annähernd konstant betrachtet. So wird durch eine leichte Verschiebung der Farbwahrnehmung im Auge eine gleiche Farbe bei Sonnenauf- und Sonnenabgang erkannt. Der Mensch hat nicht nur die Fähigkeit zur konstanten Wahrnehmung einer Farbe, er hat auch die Fähigkeit zur sogenannten Farb-Empfindung. Diese beschreibt die individuellen und situationsbedingten Assoziationen, der Mensch mit dem Objekt hat. In der Psychologie existieren sogenannte Gedächtnisfarben. Durch sie werden gleiche Farben nur bedingt als gleich wahrgenommen. Diese Erinnerung der Assoziation des Objektes mit einer Farbe werden in der Farbmetrik als Problem angesehen. [2, S. 23f.]</w:t>
+        <w:t xml:space="preserve">Durch die Berücksichtigung der mittleren Helligkeit entstehen Farbeindrücke im menschlichen Gehirn. Diese entstehen durch die </w:t>
+      </w:r>
+      <w:proofErr w:type="spellStart"/>
+      <w:r>
+        <w:rPr>
+          <w:rFonts w:ascii="Arial" w:hAnsi="Arial" w:cs="Arial"/>
+          <w:sz w:val="24"/>
+          <w:szCs w:val="24"/>
+        </w:rPr>
+        <w:t>Farbkonstanzleistungen</w:t>
+      </w:r>
+      <w:proofErr w:type="spellEnd"/>
+      <w:r>
+        <w:rPr>
+          <w:rFonts w:ascii="Arial" w:hAnsi="Arial" w:cs="Arial"/>
+          <w:sz w:val="24"/>
+          <w:szCs w:val="24"/>
+        </w:rPr>
+        <w:t xml:space="preserve"> des Gehirns und entstehen im 3D-Farbraum. Eine Farbwahrnehmung ist erst ab einer bestimmten Helligkeit möglich. Die Farbwahrnehmung findet individuell statt. Durch eine </w:t>
+      </w:r>
+      <w:proofErr w:type="spellStart"/>
+      <w:r>
+        <w:rPr>
+          <w:rFonts w:ascii="Arial" w:hAnsi="Arial" w:cs="Arial"/>
+          <w:sz w:val="24"/>
+          <w:szCs w:val="24"/>
+        </w:rPr>
+        <w:t>metamere</w:t>
+      </w:r>
+      <w:proofErr w:type="spellEnd"/>
+      <w:r>
+        <w:rPr>
+          <w:rFonts w:ascii="Arial" w:hAnsi="Arial" w:cs="Arial"/>
+          <w:sz w:val="24"/>
+          <w:szCs w:val="24"/>
+        </w:rPr>
+        <w:t xml:space="preserve"> Farbgleichheit können unterschiedliche spektrale Zusammensetzungen des jeweiligen Lichtes gleiche Farbreize bei verschiedenen Menschen auslösen. Dabei erscheinen gemischte Farben ähnlich wie eine reine Farbe. Dies ermöglicht das Nachbilden der Realität mit </w:t>
+      </w:r>
+      <w:proofErr w:type="spellStart"/>
+      <w:r>
+        <w:rPr>
+          <w:rFonts w:ascii="Arial" w:hAnsi="Arial" w:cs="Arial"/>
+          <w:sz w:val="24"/>
+          <w:szCs w:val="24"/>
+        </w:rPr>
+        <w:t>schmalbandigen</w:t>
+      </w:r>
+      <w:proofErr w:type="spellEnd"/>
+      <w:r>
+        <w:rPr>
+          <w:rFonts w:ascii="Arial" w:hAnsi="Arial" w:cs="Arial"/>
+          <w:sz w:val="24"/>
+          <w:szCs w:val="24"/>
+        </w:rPr>
+        <w:t xml:space="preserve"> Lichtquellen. Die Farbe eines Objektes wird auch bei einer Änderung der Lichtverhältnisse als annähernd konstant betrachtet. So wird durch eine leichte Verschiebung der Farbwahrnehmung im Auge eine gleiche Farbe bei </w:t>
+      </w:r>
+      <w:proofErr w:type="spellStart"/>
+      <w:r>
+        <w:rPr>
+          <w:rFonts w:ascii="Arial" w:hAnsi="Arial" w:cs="Arial"/>
+          <w:sz w:val="24"/>
+          <w:szCs w:val="24"/>
+        </w:rPr>
+        <w:t>Sonnenauf</w:t>
+      </w:r>
+      <w:proofErr w:type="spellEnd"/>
+      <w:r>
+        <w:rPr>
+          <w:rFonts w:ascii="Arial" w:hAnsi="Arial" w:cs="Arial"/>
+          <w:sz w:val="24"/>
+          <w:szCs w:val="24"/>
+        </w:rPr>
+        <w:t>- und Sonnenabgang erkannt. Der Mensch hat nicht nur die Fähigkeit zur konstanten Wahrnehmung einer Farbe, er hat auch die Fähigkeit zur sogenannten Farb-Empfindung. Diese beschreibt die individuellen und situationsbedingten Assoziationen, der Mensch mit dem Objekt hat. In der Psychologie existieren sogenannte Gedächtnisfarben. Durch sie werden gleiche Farben nur bedingt als gleich wahrgenommen. Diese Erinnerung der Assoziation des Objektes mit einer Farbe werden in der Farbmetrik als Problem angesehen. [2, S. 23f.]</w:t>
       </w:r>
     </w:p>
     <w:p>
@@ -3252,7 +3278,43 @@
           <w:sz w:val="24"/>
           <w:szCs w:val="24"/>
         </w:rPr>
-        <w:t xml:space="preserve"> Der CIE-Lab-Farbraum wurde von der Commission Internationale d’Eclairage, der internationalen Beleuchtungskonferenz abstrakt festgelegt. Seit 1931 ist der Farbraum ein internationaler Standard. Er basiert auf dem 3D Lab-Farbraum, der sich an physiologischen Eigenschaften der menschlichen Farbwahrnehmung, also der Buntheit und Helligkeit orientiert, nicht an physikalischen Messgrößen. Dabei entsprechen die geometrisch berechenbare Abstände zweier Farbkoordinaten den visuell wahrgenommenen Abständen. Dadurch ist eine visuelle Gleichbeständigkeit gegeben. Die Achsen des Lab-Raums entsprechen den wahrnehmbaren Eigenschaften der Farben. Der Farbraum steht symbolisch für alle, für das menschliche Auge wahrnehmbaren Farben. [2, S. 25ff.]</w:t>
+        <w:t xml:space="preserve"> Der CIE-Lab-Farbraum wurde von der </w:t>
+      </w:r>
+      <w:proofErr w:type="spellStart"/>
+      <w:r>
+        <w:rPr>
+          <w:rFonts w:ascii="Arial" w:hAnsi="Arial" w:cs="Arial"/>
+          <w:sz w:val="24"/>
+          <w:szCs w:val="24"/>
+        </w:rPr>
+        <w:t>Commission</w:t>
+      </w:r>
+      <w:proofErr w:type="spellEnd"/>
+      <w:r>
+        <w:rPr>
+          <w:rFonts w:ascii="Arial" w:hAnsi="Arial" w:cs="Arial"/>
+          <w:sz w:val="24"/>
+          <w:szCs w:val="24"/>
+        </w:rPr>
+        <w:t xml:space="preserve"> Internationale </w:t>
+      </w:r>
+      <w:proofErr w:type="spellStart"/>
+      <w:r>
+        <w:rPr>
+          <w:rFonts w:ascii="Arial" w:hAnsi="Arial" w:cs="Arial"/>
+          <w:sz w:val="24"/>
+          <w:szCs w:val="24"/>
+        </w:rPr>
+        <w:t>d’Eclairage</w:t>
+      </w:r>
+      <w:proofErr w:type="spellEnd"/>
+      <w:r>
+        <w:rPr>
+          <w:rFonts w:ascii="Arial" w:hAnsi="Arial" w:cs="Arial"/>
+          <w:sz w:val="24"/>
+          <w:szCs w:val="24"/>
+        </w:rPr>
+        <w:t>, der internationalen Beleuchtungskonferenz abstrakt festgelegt. Seit 1931 ist der Farbraum ein internationaler Standard. Er basiert auf dem 3D Lab-Farbraum, der sich an physiologischen Eigenschaften der menschlichen Farbwahrnehmung, also der Buntheit und Helligkeit orientiert, nicht an physikalischen Messgrößen. Dabei entsprechen die geometrisch berechenbare Abstände zweier Farbkoordinaten den visuell wahrgenommenen Abständen. Dadurch ist eine visuelle Gleichbeständigkeit gegeben. Die Achsen des Lab-Raums entsprechen den wahrnehmbaren Eigenschaften der Farben. Der Farbraum steht symbolisch für alle, für das menschliche Auge wahrnehmbaren Farben. [2, S. 25ff.]</w:t>
       </w:r>
       <w:r>
         <w:rPr>
@@ -3279,7 +3341,25 @@
           <w:sz w:val="24"/>
           <w:szCs w:val="24"/>
         </w:rPr>
-        <w:t xml:space="preserve">Farben werden nur bei Licht wahrgenommen. Als Empfindung veranlasst es die Rezeptoren im Auge zu einer Nervenregung, die an das Gehirn weitergeleitet wird und dort als Farbe wahrgenommen und empfunden wird. Farbe betrifft nur die Wellenlängen, die zwischen UV- und IF-Licht liegen. Farben werden unterschiedlich wahrgenommen. Das Gehirn wandelt unter Berücksichtigung der mittleren Helligkeit und seiner Farbkonstanzleistung die Farbeindrücke in drei Parameter um: Weiß, schwarz, rot, grün, blau, gelb. Der 3D-Farbraum kommt der subjektiven menschlichen </w:t>
+        <w:t xml:space="preserve">Farben werden nur bei Licht wahrgenommen. Als Empfindung veranlasst es die Rezeptoren im Auge zu einer Nervenregung, die an das Gehirn weitergeleitet wird und dort als Farbe wahrgenommen und empfunden wird. Farbe betrifft nur die Wellenlängen, die zwischen UV- und IF-Licht liegen. Farben werden unterschiedlich wahrgenommen. Das Gehirn wandelt unter Berücksichtigung der mittleren Helligkeit und seiner </w:t>
+      </w:r>
+      <w:proofErr w:type="spellStart"/>
+      <w:r>
+        <w:rPr>
+          <w:rFonts w:ascii="Arial" w:hAnsi="Arial" w:cs="Arial"/>
+          <w:sz w:val="24"/>
+          <w:szCs w:val="24"/>
+        </w:rPr>
+        <w:t>Farbkonstanzleistung</w:t>
+      </w:r>
+      <w:proofErr w:type="spellEnd"/>
+      <w:r>
+        <w:rPr>
+          <w:rFonts w:ascii="Arial" w:hAnsi="Arial" w:cs="Arial"/>
+          <w:sz w:val="24"/>
+          <w:szCs w:val="24"/>
+        </w:rPr>
+        <w:t xml:space="preserve"> die Farbeindrücke in drei Parameter um: Weiß, schwarz, rot, grün, blau, gelb. Der 3D-Farbraum kommt der subjektiven menschlichen </w:t>
       </w:r>
       <w:r>
         <w:rPr>
@@ -3307,15 +3387,105 @@
           <w:sz w:val="24"/>
           <w:szCs w:val="24"/>
         </w:rPr>
-        <w:t>Die Hellempfindlichkeit und Farbkonstanz-Wahrnehmung wird in drei Sehvorgängen aufgeteilt. Diese Wahrnehmungskurven verschieben sich im Tagesverlauf. Das Fotopische Sehen stellt den Sehvorgang am Tag dar. Ab mehr als 3,4 cd/m² wird das Farbsehen des Auges angeregt, um Licht in drei verschiedenen Wellenlängenbereichen wahrzunehmen. Das Empfindlichkeitsmaximum der Rezeptoren liegt bei der jeweiligen Wellenlänge blau, grün und rot. Diese Bereiche überschneiden sich, dadurch wird ein kontinuierliches, nicht lineares Sehen im gesamten spektralen Farbraum ermöglicht. Die höchsten Empfindungen des Menschen liegen bei 638 Lumen pro Watt, das ist bei einer Wellenlänge von 555 Nanometer (nm), bei der Farbe Grün. Das Skotopische Sehen beschreibt den Sehvorgang bei Nacht. Es werden nur die Rezeptoren des Auges angesprochen, die Sehen von schwarz-weiß ermöglichen. Der Empfindlichkeitsbereich der Rezeptoren zum Farbsehen lässt sie nachts stärker auf Blau ansprechen</w:t>
-      </w:r>
-      <w:r>
-        <w:rPr>
-          <w:rFonts w:ascii="Arial" w:hAnsi="Arial" w:cs="Arial"/>
-          <w:sz w:val="24"/>
-          <w:szCs w:val="24"/>
-        </w:rPr>
-        <w:t>, während rotes Licht fast ausschließlich durch Fotopisches Sehen wahrgenommen wird. Das Mesopische Sehen beschreibt die Konstanz der Sehleistung, dass die Farbe eines Objektes dennoch annähernd konstant wahrgenommen wird. Das erfolgt durch eine leichte Verschiebung der Farbwahrnehmung im Auge. Die Spitze der Tageslichtkurve liegt bei 550nm, im Grün-Bereich. Die Spitze der Nachtwahrnehmung liegt hingegen bei 510nm, im Blau-Grün-Bereich. Die Circadiane Hellempfindung weicht dabei noch stärker in Richtung Blau ab.</w:t>
+        <w:t xml:space="preserve">Die Hellempfindlichkeit und Farbkonstanz-Wahrnehmung wird in drei Sehvorgängen aufgeteilt. Diese Wahrnehmungskurven verschieben sich im Tagesverlauf. Das </w:t>
+      </w:r>
+      <w:proofErr w:type="spellStart"/>
+      <w:r>
+        <w:rPr>
+          <w:rFonts w:ascii="Arial" w:hAnsi="Arial" w:cs="Arial"/>
+          <w:sz w:val="24"/>
+          <w:szCs w:val="24"/>
+        </w:rPr>
+        <w:t>Fotopische</w:t>
+      </w:r>
+      <w:proofErr w:type="spellEnd"/>
+      <w:r>
+        <w:rPr>
+          <w:rFonts w:ascii="Arial" w:hAnsi="Arial" w:cs="Arial"/>
+          <w:sz w:val="24"/>
+          <w:szCs w:val="24"/>
+        </w:rPr>
+        <w:t xml:space="preserve"> Sehen stellt den Sehvorgang am Tag dar. Ab mehr als 3,4 cd/m² wird das Farbsehen des Auges angeregt, um Licht in drei verschiedenen Wellenlängenbereichen wahrzunehmen. Das Empfindlichkeitsmaximum der Rezeptoren liegt bei der jeweiligen Wellenlänge blau, grün und rot. Diese Bereiche überschneiden sich, dadurch wird ein kontinuierliches, nicht lineares Sehen im gesamten spektralen Farbraum ermöglicht. Die höchsten Empfindungen des Menschen liegen bei 638 Lumen pro Watt, das ist bei einer Wellenlänge von 555 Nanometer (</w:t>
+      </w:r>
+      <w:proofErr w:type="spellStart"/>
+      <w:r>
+        <w:rPr>
+          <w:rFonts w:ascii="Arial" w:hAnsi="Arial" w:cs="Arial"/>
+          <w:sz w:val="24"/>
+          <w:szCs w:val="24"/>
+        </w:rPr>
+        <w:t>nm</w:t>
+      </w:r>
+      <w:proofErr w:type="spellEnd"/>
+      <w:r>
+        <w:rPr>
+          <w:rFonts w:ascii="Arial" w:hAnsi="Arial" w:cs="Arial"/>
+          <w:sz w:val="24"/>
+          <w:szCs w:val="24"/>
+        </w:rPr>
+        <w:t xml:space="preserve">), bei der Farbe Grün. Das </w:t>
+      </w:r>
+      <w:proofErr w:type="spellStart"/>
+      <w:r>
+        <w:rPr>
+          <w:rFonts w:ascii="Arial" w:hAnsi="Arial" w:cs="Arial"/>
+          <w:sz w:val="24"/>
+          <w:szCs w:val="24"/>
+        </w:rPr>
+        <w:t>Skotopische</w:t>
+      </w:r>
+      <w:proofErr w:type="spellEnd"/>
+      <w:r>
+        <w:rPr>
+          <w:rFonts w:ascii="Arial" w:hAnsi="Arial" w:cs="Arial"/>
+          <w:sz w:val="24"/>
+          <w:szCs w:val="24"/>
+        </w:rPr>
+        <w:t xml:space="preserve"> Sehen beschreibt den Sehvorgang bei Nacht. Es werden nur die Rezeptoren des Auges angesprochen, die Sehen von schwarz-weiß ermöglichen. Der Empfindlichkeitsbereich der Rezeptoren zum Farbsehen lässt sie nachts stärker auf Blau ansprechen</w:t>
+      </w:r>
+      <w:r>
+        <w:rPr>
+          <w:rFonts w:ascii="Arial" w:hAnsi="Arial" w:cs="Arial"/>
+          <w:sz w:val="24"/>
+          <w:szCs w:val="24"/>
+        </w:rPr>
+        <w:t xml:space="preserve">, während rotes Licht fast ausschließlich durch </w:t>
+      </w:r>
+      <w:proofErr w:type="spellStart"/>
+      <w:r>
+        <w:rPr>
+          <w:rFonts w:ascii="Arial" w:hAnsi="Arial" w:cs="Arial"/>
+          <w:sz w:val="24"/>
+          <w:szCs w:val="24"/>
+        </w:rPr>
+        <w:t>Fotopisches</w:t>
+      </w:r>
+      <w:proofErr w:type="spellEnd"/>
+      <w:r>
+        <w:rPr>
+          <w:rFonts w:ascii="Arial" w:hAnsi="Arial" w:cs="Arial"/>
+          <w:sz w:val="24"/>
+          <w:szCs w:val="24"/>
+        </w:rPr>
+        <w:t xml:space="preserve"> Sehen wahrgenommen wird. Das </w:t>
+      </w:r>
+      <w:proofErr w:type="spellStart"/>
+      <w:r>
+        <w:rPr>
+          <w:rFonts w:ascii="Arial" w:hAnsi="Arial" w:cs="Arial"/>
+          <w:sz w:val="24"/>
+          <w:szCs w:val="24"/>
+        </w:rPr>
+        <w:t>Mesopische</w:t>
+      </w:r>
+      <w:proofErr w:type="spellEnd"/>
+      <w:r>
+        <w:rPr>
+          <w:rFonts w:ascii="Arial" w:hAnsi="Arial" w:cs="Arial"/>
+          <w:sz w:val="24"/>
+          <w:szCs w:val="24"/>
+        </w:rPr>
+        <w:t xml:space="preserve"> Sehen beschreibt die Konstanz der Sehleistung, dass die Farbe eines Objektes dennoch annähernd konstant wahrgenommen wird. Das erfolgt durch eine leichte Verschiebung der Farbwahrnehmung im Auge. Die Spitze der Tageslichtkurve liegt bei 550nm, im Grün-Bereich. Die Spitze der Nachtwahrnehmung liegt hingegen bei 510nm, im Blau-Grün-Bereich. Die Circadiane Hellempfindung weicht dabei noch stärker in Richtung Blau ab.</w:t>
       </w:r>
     </w:p>
     <w:p>
@@ -3342,7 +3512,25 @@
           <w:sz w:val="24"/>
           <w:szCs w:val="24"/>
         </w:rPr>
-        <w:t xml:space="preserve"> Die farbspektrale Zusammensetzung des Lichtes ist ein wichtiger Faktor für den Farbeindruck. Die am meisten verwendeten Farbmodelle zur Darstellung von Farben sind RGB, CYMK und CIE-Lab. RGB wird aus den Grundfarben Rot, Grün und Blau definiert. Diese Darstellung wird häufig für Computer und Fernseher, in der Fotografie und für Lichtmischungen bei Farbspielen verwendet. CYMK wird aus den Komponenten Cyan, Magenta, Yellow (Gelb) und Key (Schwarz) definiert. Diese Darstellung wird häufig in der Druckindustrie und der Fotografie verwendet. Das CIE-Lab besteht aus den Grundwerten L (Lightness, Helligkeit) und abstrakte Werte a und b. Die Achse a </w:t>
+        <w:t xml:space="preserve"> Die farbspektrale Zusammensetzung des Lichtes ist ein wichtiger Faktor für den Farbeindruck. Die am meisten verwendeten Farbmodelle zur Darstellung von Farben sind RGB, CYMK und CIE-Lab. RGB wird aus den Grundfarben Rot, Grün und Blau definiert. Diese Darstellung wird häufig für Computer und Fernseher, in der Fotografie und für Lichtmischungen bei Farbspielen verwendet. CYMK wird aus den Komponenten Cyan, Magenta, Yellow (Gelb) und Key (Schwarz) definiert. Diese Darstellung wird häufig in der Druckindustrie und der Fotografie verwendet. Das CIE-Lab besteht aus den Grundwerten L (</w:t>
+      </w:r>
+      <w:proofErr w:type="spellStart"/>
+      <w:r>
+        <w:rPr>
+          <w:rFonts w:ascii="Arial" w:hAnsi="Arial" w:cs="Arial"/>
+          <w:sz w:val="24"/>
+          <w:szCs w:val="24"/>
+        </w:rPr>
+        <w:t>Lightness</w:t>
+      </w:r>
+      <w:proofErr w:type="spellEnd"/>
+      <w:r>
+        <w:rPr>
+          <w:rFonts w:ascii="Arial" w:hAnsi="Arial" w:cs="Arial"/>
+          <w:sz w:val="24"/>
+          <w:szCs w:val="24"/>
+        </w:rPr>
+        <w:t xml:space="preserve">, Helligkeit) und abstrakte Werte a und b. Die Achse a </w:t>
       </w:r>
       <w:r>
         <w:rPr>
@@ -3370,7 +3558,25 @@
           <w:sz w:val="24"/>
           <w:szCs w:val="24"/>
         </w:rPr>
-        <w:t>Die Farbwirkung auf das Auge wird individuell wahrgenommen. Farben haben eine große Bedeutung und werden oft als Symbole verstanden und empfunden. Innerhalb und zwischen Farben bestehen veränderliche Kontraste, die bei gleichbleibender Größe den optischen Eindruck verändern können. Der Metamere Farbeindruck beschreibt die unterschiedlichen spektralen Zusammensetzungen, die bei Menschen dieselben Farbeindrücke hervorrufen können. So können Rot und Blau, zwei Wellenlängen der auf der Skala gegenüber liegenden Farben denselben Eindruck wie ein rein violettes Licht erwecken.</w:t>
+        <w:t xml:space="preserve">Die Farbwirkung auf das Auge wird individuell wahrgenommen. Farben haben eine große Bedeutung und werden oft als Symbole verstanden und empfunden. Innerhalb und zwischen Farben bestehen veränderliche Kontraste, die bei gleichbleibender Größe den optischen Eindruck verändern können. Der </w:t>
+      </w:r>
+      <w:proofErr w:type="spellStart"/>
+      <w:r>
+        <w:rPr>
+          <w:rFonts w:ascii="Arial" w:hAnsi="Arial" w:cs="Arial"/>
+          <w:sz w:val="24"/>
+          <w:szCs w:val="24"/>
+        </w:rPr>
+        <w:t>Metamere</w:t>
+      </w:r>
+      <w:proofErr w:type="spellEnd"/>
+      <w:r>
+        <w:rPr>
+          <w:rFonts w:ascii="Arial" w:hAnsi="Arial" w:cs="Arial"/>
+          <w:sz w:val="24"/>
+          <w:szCs w:val="24"/>
+        </w:rPr>
+        <w:t xml:space="preserve"> Farbeindruck beschreibt die unterschiedlichen spektralen Zusammensetzungen, die bei Menschen dieselben Farbeindrücke hervorrufen können. So können Rot und Blau, zwei Wellenlängen der auf der Skala gegenüber liegenden Farben denselben Eindruck wie ein rein violettes Licht erwecken.</w:t>
       </w:r>
     </w:p>
     <w:p>
@@ -3432,7 +3638,25 @@
           <w:sz w:val="24"/>
           <w:szCs w:val="24"/>
         </w:rPr>
-        <w:t xml:space="preserve"> die Art des Leuchtmittels sind wichtig. So haben Glühlampen eine andere Farbgebung als eine Leuchtstoff-Lampe, bei einer LED ist die Entstehung der Lichtgebung entscheidend.</w:t>
+        <w:t xml:space="preserve"> die Art des Leuchtmittels sind wichtig. So haben Glühlampen eine andere Farbgebung als eine Leuchtstoff-Lampe, bei einer LED ist die Entstehung der </w:t>
+      </w:r>
+      <w:proofErr w:type="spellStart"/>
+      <w:r>
+        <w:rPr>
+          <w:rFonts w:ascii="Arial" w:hAnsi="Arial" w:cs="Arial"/>
+          <w:sz w:val="24"/>
+          <w:szCs w:val="24"/>
+        </w:rPr>
+        <w:t>Lichtgebung</w:t>
+      </w:r>
+      <w:proofErr w:type="spellEnd"/>
+      <w:r>
+        <w:rPr>
+          <w:rFonts w:ascii="Arial" w:hAnsi="Arial" w:cs="Arial"/>
+          <w:sz w:val="24"/>
+          <w:szCs w:val="24"/>
+        </w:rPr>
+        <w:t xml:space="preserve"> entscheidend.</w:t>
       </w:r>
     </w:p>
     <w:p>
@@ -3478,8 +3702,18 @@
           <w:sz w:val="24"/>
           <w:szCs w:val="24"/>
         </w:rPr>
-        <w:t>Bedeutung der Leuchtenauswahl</w:t>
-      </w:r>
+        <w:t xml:space="preserve">Bedeutung der </w:t>
+      </w:r>
+      <w:proofErr w:type="spellStart"/>
+      <w:r>
+        <w:rPr>
+          <w:rFonts w:ascii="Arial" w:hAnsi="Arial" w:cs="Arial"/>
+          <w:sz w:val="24"/>
+          <w:szCs w:val="24"/>
+        </w:rPr>
+        <w:t>Leuchtenauswahl</w:t>
+      </w:r>
+      <w:proofErr w:type="spellEnd"/>
     </w:p>
     <w:p>
       <w:pPr>
@@ -3514,7 +3748,25 @@
           <w:sz w:val="24"/>
           <w:szCs w:val="24"/>
         </w:rPr>
-        <w:t xml:space="preserve">Die Farbabstimmung kann bei einem weitestgehend kontinuierlichen Spektrum oft nicht mehr auf die eigentliche Lichtfarbe der Lichtquelle schließen. Versuche mit warm-rötlichen Licht einer Glühlampe wird beispielsweise als kalt empfunden, wenn es blendfrei auf eine graue Fläche strahlt und der Beobachter die Glühbirne nicht sieht. Umkehrt kann eine Leuchtstoff-Lampe mit 5.000 Lux, hoher Farbtemperatur und einem tageslichtweißen Licht, die unter den selben Voraussetzungen eine gelbe Wand anstrahlt, als warm empfunden. Dies wird durch eine gerichtete Messung auf die Materialfarbe quantitativ und objektiv belegt. </w:t>
+        <w:t xml:space="preserve">Die Farbabstimmung kann bei einem weitestgehend kontinuierlichen Spektrum oft nicht mehr auf die eigentliche Lichtfarbe der Lichtquelle schließen. Versuche mit warm-rötlichen Licht einer Glühlampe wird beispielsweise als kalt empfunden, wenn es blendfrei auf eine graue Fläche strahlt und der Beobachter die Glühbirne nicht sieht. Umkehrt kann eine Leuchtstoff-Lampe mit 5.000 Lux, hoher Farbtemperatur und einem tageslichtweißen Licht, die unter </w:t>
+      </w:r>
+      <w:proofErr w:type="spellStart"/>
+      <w:r>
+        <w:rPr>
+          <w:rFonts w:ascii="Arial" w:hAnsi="Arial" w:cs="Arial"/>
+          <w:sz w:val="24"/>
+          <w:szCs w:val="24"/>
+        </w:rPr>
+        <w:t>den selben</w:t>
+      </w:r>
+      <w:proofErr w:type="spellEnd"/>
+      <w:r>
+        <w:rPr>
+          <w:rFonts w:ascii="Arial" w:hAnsi="Arial" w:cs="Arial"/>
+          <w:sz w:val="24"/>
+          <w:szCs w:val="24"/>
+        </w:rPr>
+        <w:t xml:space="preserve"> Voraussetzungen eine gelbe Wand anstrahlt, als warm empfunden. Dies wird durch eine gerichtete Messung auf die Materialfarbe quantitativ und objektiv belegt. </w:t>
       </w:r>
       <w:r>
         <w:rPr>
@@ -3648,7 +3900,7 @@
           <w:szCs w:val="24"/>
         </w:rPr>
       </w:pPr>
-      <w:bookmarkStart w:id="6" w:name="_Toc71190835"/>
+      <w:bookmarkStart w:id="6" w:name="_Toc71193654"/>
       <w:r>
         <w:rPr>
           <w:rFonts w:ascii="Arial" w:hAnsi="Arial" w:cs="Arial"/>
@@ -3676,7 +3928,25 @@
           <w:sz w:val="24"/>
           <w:szCs w:val="24"/>
         </w:rPr>
-        <w:t>Licht bildet in einem Raum die vierte Dimension. Nur durch Licht entfaltet sich die Dreidimensionalität. [8, S. 99] Da jede Lichtgestaltung eigene Maßstäbe für die Farbgestaltung, die Sättigung und Helligkeit der Farbnuancen, die Hell-Dunkel-Verteilung im Raum und die Materialität der Farbe setzt, ist es wichtig, mit einer Raumstimmung eine wohnliche Aufwertung zu erreichen. [8, S. 99] Der visuelle Raum wird durch die ihn begrenzenden Oberflächen bestimmbar und wahrnehmbar. [6, S. 163]</w:t>
+        <w:t xml:space="preserve">Licht bildet in einem Raum die vierte Dimension. Nur durch Licht entfaltet sich die </w:t>
+      </w:r>
+      <w:proofErr w:type="spellStart"/>
+      <w:r>
+        <w:rPr>
+          <w:rFonts w:ascii="Arial" w:hAnsi="Arial" w:cs="Arial"/>
+          <w:sz w:val="24"/>
+          <w:szCs w:val="24"/>
+        </w:rPr>
+        <w:t>Dreidimensionalität</w:t>
+      </w:r>
+      <w:proofErr w:type="spellEnd"/>
+      <w:r>
+        <w:rPr>
+          <w:rFonts w:ascii="Arial" w:hAnsi="Arial" w:cs="Arial"/>
+          <w:sz w:val="24"/>
+          <w:szCs w:val="24"/>
+        </w:rPr>
+        <w:t>. [8, S. 99] Da jede Lichtgestaltung eigene Maßstäbe für die Farbgestaltung, die Sättigung und Helligkeit der Farbnuancen, die Hell-Dunkel-Verteilung im Raum und die Materialität der Farbe setzt, ist es wichtig, mit einer Raumstimmung eine wohnliche Aufwertung zu erreichen. [8, S. 99] Der visuelle Raum wird durch die ihn begrenzenden Oberflächen bestimmbar und wahrnehmbar. [6, S. 163]</w:t>
       </w:r>
     </w:p>
     <w:p>
@@ -3906,7 +4176,25 @@
           <w:szCs w:val="24"/>
         </w:rPr>
         <w:lastRenderedPageBreak/>
-        <w:t>Das Licht in der Küche ist von Grundriss und Ausrichtung der Arbeitsflächen abhängig. Für gute Arbeitsbedingungen sorgt die Vermeidung von Blendung. Die Beleuchtungsstärke auf Arbeitsflächen soll mindestens 500 Lux betragen. Die Lichtfarbe warmweiß trägt zu einer wohnlichen Atmosphäre bei. Brandvorschriften und Zulassungen der Leuchten müssen bei Unterbauanordnungen beachtet werden. [8, S. 102]</w:t>
+        <w:t xml:space="preserve">Das Licht in der Küche ist von Grundriss und Ausrichtung der Arbeitsflächen abhängig. Für gute Arbeitsbedingungen sorgt die Vermeidung von Blendung. Die Beleuchtungsstärke auf Arbeitsflächen soll mindestens 500 Lux betragen. Die Lichtfarbe </w:t>
+      </w:r>
+      <w:proofErr w:type="spellStart"/>
+      <w:r>
+        <w:rPr>
+          <w:rFonts w:ascii="Arial" w:hAnsi="Arial" w:cs="Arial"/>
+          <w:sz w:val="24"/>
+          <w:szCs w:val="24"/>
+        </w:rPr>
+        <w:t>warmweiß</w:t>
+      </w:r>
+      <w:proofErr w:type="spellEnd"/>
+      <w:r>
+        <w:rPr>
+          <w:rFonts w:ascii="Arial" w:hAnsi="Arial" w:cs="Arial"/>
+          <w:sz w:val="24"/>
+          <w:szCs w:val="24"/>
+        </w:rPr>
+        <w:t xml:space="preserve"> trägt zu einer wohnlichen Atmosphäre bei. Brandvorschriften und Zulassungen der Leuchten müssen bei Unterbauanordnungen beachtet werden. [8, S. 102]</w:t>
       </w:r>
     </w:p>
     <w:p>
@@ -4371,7 +4659,25 @@
           <w:szCs w:val="24"/>
         </w:rPr>
         <w:lastRenderedPageBreak/>
-        <w:t>Bei der Wahl von Farben, Materialien und Lichtquellen ist eine Aufteilung von gerichteter und diffuser Reflexion ein wichtiger Faktor für die Wahrnehmung. Auch die Effizienz lichttechnischer Systeme für den Einsatz von künstlichem Licht und Tageslicht entscheidend. Materialoberflächen können sehr unterschiedliche Reflexionen aufweisen. Im Anhang befindet sich Abbildung 2, sie zeigt die verschiedenen Reflexionsgrade von Materialien. Leuchtenbaustoffe besitzen teilweise mittlere bis sehr hohe Reflexionseigenschaften, Baukonstruktions-Materialien und Naturstoffe sehr geringe. Farbanstriche befinden sich nach Wahl der Farbe sehr variabel zwischen Reflexionswerten von 0,90 und 0,10. [6, S. 148]</w:t>
+        <w:t xml:space="preserve">Bei der Wahl von Farben, Materialien und Lichtquellen ist eine Aufteilung von gerichteter und diffuser Reflexion ein wichtiger Faktor für die Wahrnehmung. Auch die Effizienz lichttechnischer Systeme für den Einsatz von künstlichem Licht und Tageslicht entscheidend. Materialoberflächen können sehr unterschiedliche Reflexionen aufweisen. Im Anhang befindet sich Abbildung 2, sie zeigt die verschiedenen Reflexionsgrade von Materialien. </w:t>
+      </w:r>
+      <w:proofErr w:type="spellStart"/>
+      <w:r>
+        <w:rPr>
+          <w:rFonts w:ascii="Arial" w:hAnsi="Arial" w:cs="Arial"/>
+          <w:sz w:val="24"/>
+          <w:szCs w:val="24"/>
+        </w:rPr>
+        <w:t>Leuchtenbaustoffe</w:t>
+      </w:r>
+      <w:proofErr w:type="spellEnd"/>
+      <w:r>
+        <w:rPr>
+          <w:rFonts w:ascii="Arial" w:hAnsi="Arial" w:cs="Arial"/>
+          <w:sz w:val="24"/>
+          <w:szCs w:val="24"/>
+        </w:rPr>
+        <w:t xml:space="preserve"> besitzen teilweise mittlere bis sehr hohe Reflexionseigenschaften, Baukonstruktions-Materialien und Naturstoffe sehr geringe. Farbanstriche befinden sich nach Wahl der Farbe sehr variabel zwischen Reflexionswerten von 0,90 und 0,10. [6, S. 148]</w:t>
       </w:r>
     </w:p>
     <w:p>
@@ -5294,26 +5600,134 @@
           <w:sz w:val="24"/>
           <w:szCs w:val="24"/>
         </w:rPr>
-        <w:t xml:space="preserve">Arbeitsplätze müssen ergonomisch ausgerichtet sein. Arbeit ist auf eine aktive, bewusste und zielgerichtete Informationsverarbeitung angewiesen. Diese Informationsquelle ist ein strukturiertes Reizangebot für die Infeld-Umfeld-Hierarchie des Arbeitsplatzes dar. Das Infeld beschreibt das fokussierte Sichtfeld, der Sichtbereich, in dem sich die eigentliche Sehaufgabe befindet. Das Umfeld beschreibt den direkt dazu angrenzenden Bereich. In diesem soll darauf geachtet werden, einen möglichst geringen Einfluss auf das Infeld zu haben. Dies kann beispielsweise durch auffällige oder zu helle Kleidung geschehen. [6, S. 187] Eine effiziente Lichtplanung soll auf die Sehaufgabe mit dem vorhandenen Licht abgestimmt sein. Dadurch wird der mentalen Belastung durch störungsfreie Beleuchtung entgegen gewirkt. Durch den Ausgleich der Leuchtdichtenverhältnisse im Raum wirkt diese strukturierte Beleuchtung der visuellen Monotonie und dem frühzeitigen Ermüdung der Augen entgegen. Das führt zu Leistungsmotivation und –fähigkeit. [6, S. 186] </w:t>
-      </w:r>
-    </w:p>
-    <w:p>
-      <w:pPr>
-        <w:spacing w:line="360" w:lineRule="auto"/>
-        <w:jc w:val="both"/>
-        <w:rPr>
-          <w:rFonts w:ascii="Arial" w:hAnsi="Arial" w:cs="Arial"/>
-          <w:sz w:val="24"/>
-          <w:szCs w:val="24"/>
-        </w:rPr>
-      </w:pPr>
-      <w:r>
-        <w:rPr>
-          <w:rFonts w:ascii="Arial" w:hAnsi="Arial" w:cs="Arial"/>
-          <w:sz w:val="24"/>
-          <w:szCs w:val="24"/>
-        </w:rPr>
-        <w:t>Das Theoretische Leuchtdichte-Modell beschreibt die Abstimmung der Helligkeitsproportionen zwischen Infeldern und Umfeldern, damit belastungsfreie Wahrnehmungsbedingungen gewährleistet sind. [6, S. 188] Zur Bestimmung der Leuchtdichte im Infeld werden meistens Nennbeleuchtungsstärken für Sehleistungskriterien aus den Normen DIN 3053 Teil 1 und 2 herangezogen. Da die Länder sehr große Unterschiede in diesen Angaben der Normen haben, sind diese Vorgaben nur als Richtwerte zu sehen, konkrete und individuelle Lösungen sind nicht mit einbezogen.</w:t>
+        <w:t xml:space="preserve">Arbeitsplätze müssen ergonomisch ausgerichtet sein. Arbeit ist auf eine aktive, bewusste und zielgerichtete Informationsverarbeitung angewiesen. Diese Informationsquelle ist ein strukturiertes Reizangebot für die </w:t>
+      </w:r>
+      <w:proofErr w:type="spellStart"/>
+      <w:r>
+        <w:rPr>
+          <w:rFonts w:ascii="Arial" w:hAnsi="Arial" w:cs="Arial"/>
+          <w:sz w:val="24"/>
+          <w:szCs w:val="24"/>
+        </w:rPr>
+        <w:t>Infeld</w:t>
+      </w:r>
+      <w:proofErr w:type="spellEnd"/>
+      <w:r>
+        <w:rPr>
+          <w:rFonts w:ascii="Arial" w:hAnsi="Arial" w:cs="Arial"/>
+          <w:sz w:val="24"/>
+          <w:szCs w:val="24"/>
+        </w:rPr>
+        <w:t xml:space="preserve">-Umfeld-Hierarchie des Arbeitsplatzes dar. Das </w:t>
+      </w:r>
+      <w:proofErr w:type="spellStart"/>
+      <w:r>
+        <w:rPr>
+          <w:rFonts w:ascii="Arial" w:hAnsi="Arial" w:cs="Arial"/>
+          <w:sz w:val="24"/>
+          <w:szCs w:val="24"/>
+        </w:rPr>
+        <w:t>Infeld</w:t>
+      </w:r>
+      <w:proofErr w:type="spellEnd"/>
+      <w:r>
+        <w:rPr>
+          <w:rFonts w:ascii="Arial" w:hAnsi="Arial" w:cs="Arial"/>
+          <w:sz w:val="24"/>
+          <w:szCs w:val="24"/>
+        </w:rPr>
+        <w:t xml:space="preserve"> beschreibt das fokussierte Sichtfeld, der Sichtbereich, in dem sich die eigentliche Sehaufgabe befindet. Das Umfeld beschreibt den direkt dazu angrenzenden Bereich. In diesem soll darauf geachtet werden, einen möglichst geringen Einfluss auf das </w:t>
+      </w:r>
+      <w:proofErr w:type="spellStart"/>
+      <w:r>
+        <w:rPr>
+          <w:rFonts w:ascii="Arial" w:hAnsi="Arial" w:cs="Arial"/>
+          <w:sz w:val="24"/>
+          <w:szCs w:val="24"/>
+        </w:rPr>
+        <w:t>Infeld</w:t>
+      </w:r>
+      <w:proofErr w:type="spellEnd"/>
+      <w:r>
+        <w:rPr>
+          <w:rFonts w:ascii="Arial" w:hAnsi="Arial" w:cs="Arial"/>
+          <w:sz w:val="24"/>
+          <w:szCs w:val="24"/>
+        </w:rPr>
+        <w:t xml:space="preserve"> zu haben. Dies kann beispielsweise durch auffällige oder zu helle Kleidung geschehen. [6, S. 187] Eine effiziente Lichtplanung soll auf die Sehaufgabe mit dem vorhandenen Licht abgestimmt sein. Dadurch wird der mentalen Belastung durch störungsfreie Beleuchtung entgegen gewirkt. Durch den Ausgleich der Leuchtdichtenverhältnisse im Raum wirkt diese strukturierte Beleuchtung der visuellen Monotonie und dem frühzeitigen Ermüdung der Augen entgegen. Das führt zu Leistungsmotivation und –</w:t>
+      </w:r>
+      <w:proofErr w:type="spellStart"/>
+      <w:r>
+        <w:rPr>
+          <w:rFonts w:ascii="Arial" w:hAnsi="Arial" w:cs="Arial"/>
+          <w:sz w:val="24"/>
+          <w:szCs w:val="24"/>
+        </w:rPr>
+        <w:t>fähigkeit</w:t>
+      </w:r>
+      <w:proofErr w:type="spellEnd"/>
+      <w:r>
+        <w:rPr>
+          <w:rFonts w:ascii="Arial" w:hAnsi="Arial" w:cs="Arial"/>
+          <w:sz w:val="24"/>
+          <w:szCs w:val="24"/>
+        </w:rPr>
+        <w:t xml:space="preserve">. [6, S. 186] </w:t>
+      </w:r>
+    </w:p>
+    <w:p>
+      <w:pPr>
+        <w:spacing w:line="360" w:lineRule="auto"/>
+        <w:jc w:val="both"/>
+        <w:rPr>
+          <w:rFonts w:ascii="Arial" w:hAnsi="Arial" w:cs="Arial"/>
+          <w:sz w:val="24"/>
+          <w:szCs w:val="24"/>
+        </w:rPr>
+      </w:pPr>
+      <w:r>
+        <w:rPr>
+          <w:rFonts w:ascii="Arial" w:hAnsi="Arial" w:cs="Arial"/>
+          <w:sz w:val="24"/>
+          <w:szCs w:val="24"/>
+        </w:rPr>
+        <w:t xml:space="preserve">Das Theoretische Leuchtdichte-Modell beschreibt die Abstimmung der Helligkeitsproportionen zwischen </w:t>
+      </w:r>
+      <w:proofErr w:type="spellStart"/>
+      <w:r>
+        <w:rPr>
+          <w:rFonts w:ascii="Arial" w:hAnsi="Arial" w:cs="Arial"/>
+          <w:sz w:val="24"/>
+          <w:szCs w:val="24"/>
+        </w:rPr>
+        <w:t>Infeldern</w:t>
+      </w:r>
+      <w:proofErr w:type="spellEnd"/>
+      <w:r>
+        <w:rPr>
+          <w:rFonts w:ascii="Arial" w:hAnsi="Arial" w:cs="Arial"/>
+          <w:sz w:val="24"/>
+          <w:szCs w:val="24"/>
+        </w:rPr>
+        <w:t xml:space="preserve"> und Umfeldern, damit belastungsfreie Wahrnehmungsbedingungen gewährleistet sind. [6, S. 188] Zur Bestimmung der Leuchtdichte im </w:t>
+      </w:r>
+      <w:proofErr w:type="spellStart"/>
+      <w:r>
+        <w:rPr>
+          <w:rFonts w:ascii="Arial" w:hAnsi="Arial" w:cs="Arial"/>
+          <w:sz w:val="24"/>
+          <w:szCs w:val="24"/>
+        </w:rPr>
+        <w:t>Infeld</w:t>
+      </w:r>
+      <w:proofErr w:type="spellEnd"/>
+      <w:r>
+        <w:rPr>
+          <w:rFonts w:ascii="Arial" w:hAnsi="Arial" w:cs="Arial"/>
+          <w:sz w:val="24"/>
+          <w:szCs w:val="24"/>
+        </w:rPr>
+        <w:t xml:space="preserve"> werden meistens Nennbeleuchtungsstärken für Sehleistungskriterien aus den Normen DIN 3053 Teil 1 und 2 herangezogen. Da die Länder sehr große Unterschiede in diesen Angaben der Normen haben, sind diese Vorgaben nur als Richtwerte zu sehen, konkrete und individuelle Lösungen sind nicht mit einbezogen.</w:t>
       </w:r>
     </w:p>
     <w:p>
@@ -5332,7 +5746,7 @@
           <w:szCs w:val="24"/>
         </w:rPr>
       </w:pPr>
-      <w:bookmarkStart w:id="10" w:name="_Toc71190836"/>
+      <w:bookmarkStart w:id="10" w:name="_Toc71193655"/>
       <w:r>
         <w:rPr>
           <w:rFonts w:ascii="Arial" w:hAnsi="Arial" w:cs="Arial"/>
@@ -5509,7 +5923,7 @@
           <w:szCs w:val="24"/>
         </w:rPr>
       </w:pPr>
-      <w:bookmarkStart w:id="11" w:name="_Toc71190837"/>
+      <w:bookmarkStart w:id="11" w:name="_Toc71193656"/>
       <w:r>
         <w:rPr>
           <w:rFonts w:ascii="Arial" w:hAnsi="Arial" w:cs="Arial"/>
@@ -5546,13 +5960,23 @@
         </w:rPr>
         <w:t xml:space="preserve"> Über Smart </w:t>
       </w:r>
-      <w:r>
-        <w:rPr>
-          <w:rFonts w:ascii="Arial" w:hAnsi="Arial" w:cs="Arial"/>
-          <w:sz w:val="24"/>
-          <w:szCs w:val="24"/>
-        </w:rPr>
-        <w:t>Metering wird herausgefunden, wo und wann Energie verbraucht oder verschwendet wird. [7, S. 56ff.]</w:t>
+      <w:proofErr w:type="spellStart"/>
+      <w:r>
+        <w:rPr>
+          <w:rFonts w:ascii="Arial" w:hAnsi="Arial" w:cs="Arial"/>
+          <w:sz w:val="24"/>
+          <w:szCs w:val="24"/>
+        </w:rPr>
+        <w:t>Metering</w:t>
+      </w:r>
+      <w:proofErr w:type="spellEnd"/>
+      <w:r>
+        <w:rPr>
+          <w:rFonts w:ascii="Arial" w:hAnsi="Arial" w:cs="Arial"/>
+          <w:sz w:val="24"/>
+          <w:szCs w:val="24"/>
+        </w:rPr>
+        <w:t xml:space="preserve"> wird herausgefunden, wo und wann Energie verbraucht oder verschwendet wird. [7, S. 56ff.]</w:t>
       </w:r>
     </w:p>
     <w:p>
@@ -5792,7 +6216,25 @@
           <w:sz w:val="24"/>
           <w:szCs w:val="24"/>
         </w:rPr>
-        <w:t xml:space="preserve">Es verläuft über eine separate Twisted-Pair-Verkabelung. </w:t>
+        <w:t xml:space="preserve">Es verläuft über eine separate </w:t>
+      </w:r>
+      <w:proofErr w:type="spellStart"/>
+      <w:r>
+        <w:rPr>
+          <w:rFonts w:ascii="Arial" w:hAnsi="Arial" w:cs="Arial"/>
+          <w:sz w:val="24"/>
+          <w:szCs w:val="24"/>
+        </w:rPr>
+        <w:t>Twisted</w:t>
+      </w:r>
+      <w:proofErr w:type="spellEnd"/>
+      <w:r>
+        <w:rPr>
+          <w:rFonts w:ascii="Arial" w:hAnsi="Arial" w:cs="Arial"/>
+          <w:sz w:val="24"/>
+          <w:szCs w:val="24"/>
+        </w:rPr>
+        <w:t xml:space="preserve">-Pair-Verkabelung. </w:t>
       </w:r>
       <w:r>
         <w:rPr>
@@ -5971,7 +6413,25 @@
           <w:sz w:val="24"/>
           <w:szCs w:val="24"/>
         </w:rPr>
-        <w:t xml:space="preserve">Der Local Operating Netzwerk [LON]-Bus stellt ein universelles Werkzeug der Automatisierung dar. Es wird seltener im privaten Wohnbereich als vielmehr in Zweckbauten zur Gebäudeautomation, Maschinensteuerung und in der Telekommunikation eingesetzt. Die grundlegende Technologie ist die LON-Works-Technologie, von der Firma Echelon Corporation entwickelt. </w:t>
+        <w:t xml:space="preserve">Der </w:t>
+      </w:r>
+      <w:proofErr w:type="spellStart"/>
+      <w:r>
+        <w:rPr>
+          <w:rFonts w:ascii="Arial" w:hAnsi="Arial" w:cs="Arial"/>
+          <w:sz w:val="24"/>
+          <w:szCs w:val="24"/>
+        </w:rPr>
+        <w:t>Local</w:t>
+      </w:r>
+      <w:proofErr w:type="spellEnd"/>
+      <w:r>
+        <w:rPr>
+          <w:rFonts w:ascii="Arial" w:hAnsi="Arial" w:cs="Arial"/>
+          <w:sz w:val="24"/>
+          <w:szCs w:val="24"/>
+        </w:rPr>
+        <w:t xml:space="preserve"> Operating Netzwerk [LON]-Bus stellt ein universelles Werkzeug der Automatisierung dar. Es wird seltener im privaten Wohnbereich als vielmehr in Zweckbauten zur Gebäudeautomation, Maschinensteuerung und in der Telekommunikation eingesetzt. Die grundlegende Technologie ist die LON-Works-Technologie, von der Firma Echelon Corporation entwickelt. </w:t>
       </w:r>
       <w:r>
         <w:rPr>
@@ -5998,7 +6458,25 @@
           <w:sz w:val="24"/>
           <w:szCs w:val="24"/>
         </w:rPr>
-        <w:t xml:space="preserve">Das Homeputer-Netzwerk zeichnet sich durch seine einfache Bedienbarkeit und geringen Kosten aus. </w:t>
+        <w:t xml:space="preserve">Das </w:t>
+      </w:r>
+      <w:proofErr w:type="spellStart"/>
+      <w:r>
+        <w:rPr>
+          <w:rFonts w:ascii="Arial" w:hAnsi="Arial" w:cs="Arial"/>
+          <w:sz w:val="24"/>
+          <w:szCs w:val="24"/>
+        </w:rPr>
+        <w:t>Homeputer</w:t>
+      </w:r>
+      <w:proofErr w:type="spellEnd"/>
+      <w:r>
+        <w:rPr>
+          <w:rFonts w:ascii="Arial" w:hAnsi="Arial" w:cs="Arial"/>
+          <w:sz w:val="24"/>
+          <w:szCs w:val="24"/>
+        </w:rPr>
+        <w:t xml:space="preserve">-Netzwerk zeichnet sich durch seine einfache Bedienbarkeit und geringen Kosten aus. </w:t>
       </w:r>
       <w:r>
         <w:rPr>
@@ -6025,15 +6503,51 @@
           <w:sz w:val="24"/>
           <w:szCs w:val="24"/>
         </w:rPr>
-        <w:t xml:space="preserve">Der Local Control Netzwerk [LCN]-Bus arbeitet dezentral wie EIB und LON. </w:t>
-      </w:r>
-      <w:r>
-        <w:rPr>
-          <w:rFonts w:ascii="Arial" w:hAnsi="Arial" w:cs="Arial"/>
-          <w:sz w:val="24"/>
-          <w:szCs w:val="24"/>
-        </w:rPr>
-        <w:t>Die Übertragung erfolgt über eine zusätzliche Ader der Stromversorgung. Dadurch können klassische Verbraucher wie ein Lichtschalter auf einfache Weise durch ein LCD-Endgerät wie einen LCD-Lichtschalter ausgetauscht werden. Damit ist es möglich bis zu 60 Lichtszenen pro Ausgang zu schalten und mehrere zeitlich abhängige Blendzeiten zu bedienen.</w:t>
+        <w:t xml:space="preserve">Der </w:t>
+      </w:r>
+      <w:proofErr w:type="spellStart"/>
+      <w:r>
+        <w:rPr>
+          <w:rFonts w:ascii="Arial" w:hAnsi="Arial" w:cs="Arial"/>
+          <w:sz w:val="24"/>
+          <w:szCs w:val="24"/>
+        </w:rPr>
+        <w:t>Local</w:t>
+      </w:r>
+      <w:proofErr w:type="spellEnd"/>
+      <w:r>
+        <w:rPr>
+          <w:rFonts w:ascii="Arial" w:hAnsi="Arial" w:cs="Arial"/>
+          <w:sz w:val="24"/>
+          <w:szCs w:val="24"/>
+        </w:rPr>
+        <w:t xml:space="preserve"> Control Netzwerk [LCN]-Bus arbeitet dezentral wie EIB und LON. </w:t>
+      </w:r>
+      <w:r>
+        <w:rPr>
+          <w:rFonts w:ascii="Arial" w:hAnsi="Arial" w:cs="Arial"/>
+          <w:sz w:val="24"/>
+          <w:szCs w:val="24"/>
+        </w:rPr>
+        <w:t xml:space="preserve">Die Übertragung erfolgt über eine zusätzliche Ader der Stromversorgung. Dadurch können klassische Verbraucher wie ein Lichtschalter auf einfache Weise durch ein LCD-Endgerät wie einen LCD-Lichtschalter ausgetauscht werden. Damit ist es möglich bis zu 60 Lichtszenen pro Ausgang zu schalten und mehrere zeitlich abhängige </w:t>
+      </w:r>
+      <w:proofErr w:type="spellStart"/>
+      <w:r>
+        <w:rPr>
+          <w:rFonts w:ascii="Arial" w:hAnsi="Arial" w:cs="Arial"/>
+          <w:sz w:val="24"/>
+          <w:szCs w:val="24"/>
+        </w:rPr>
+        <w:t>Blendzeiten</w:t>
+      </w:r>
+      <w:proofErr w:type="spellEnd"/>
+      <w:r>
+        <w:rPr>
+          <w:rFonts w:ascii="Arial" w:hAnsi="Arial" w:cs="Arial"/>
+          <w:sz w:val="24"/>
+          <w:szCs w:val="24"/>
+        </w:rPr>
+        <w:t xml:space="preserve"> zu bedienen.</w:t>
       </w:r>
       <w:r>
         <w:rPr>
@@ -6088,6 +6602,61 @@
           <w:sz w:val="24"/>
           <w:szCs w:val="24"/>
         </w:rPr>
+        <w:t xml:space="preserve">Kommerzielle Lösungen wie X10, </w:t>
+      </w:r>
+      <w:proofErr w:type="spellStart"/>
+      <w:r>
+        <w:rPr>
+          <w:rFonts w:ascii="Arial" w:hAnsi="Arial" w:cs="Arial"/>
+          <w:sz w:val="24"/>
+          <w:szCs w:val="24"/>
+        </w:rPr>
+        <w:t>CEBus</w:t>
+      </w:r>
+      <w:proofErr w:type="spellEnd"/>
+      <w:r>
+        <w:rPr>
+          <w:rFonts w:ascii="Arial" w:hAnsi="Arial" w:cs="Arial"/>
+          <w:sz w:val="24"/>
+          <w:szCs w:val="24"/>
+        </w:rPr>
+        <w:t xml:space="preserve"> und </w:t>
+      </w:r>
+      <w:proofErr w:type="spellStart"/>
+      <w:r>
+        <w:rPr>
+          <w:rFonts w:ascii="Arial" w:hAnsi="Arial" w:cs="Arial"/>
+          <w:sz w:val="24"/>
+          <w:szCs w:val="24"/>
+        </w:rPr>
+        <w:t>Insteon</w:t>
+      </w:r>
+      <w:proofErr w:type="spellEnd"/>
+      <w:r>
+        <w:rPr>
+          <w:rFonts w:ascii="Arial" w:hAnsi="Arial" w:cs="Arial"/>
+          <w:sz w:val="24"/>
+          <w:szCs w:val="24"/>
+        </w:rPr>
+        <w:t xml:space="preserve"> haben einen geringeren Erfolg in der Heimautomation. Grund sind bislang die fehlenden Haushaltsgeräte und fehlende Schnittstellen gewesen. Auch Google Android-Betriebssysteme sollen in Haushaltsgeräten implementiert werden. [14, S. 4]</w:t>
+      </w:r>
+    </w:p>
+    <w:p>
+      <w:pPr>
+        <w:spacing w:line="360" w:lineRule="auto"/>
+        <w:jc w:val="both"/>
+        <w:rPr>
+          <w:rFonts w:ascii="Arial" w:hAnsi="Arial" w:cs="Arial"/>
+          <w:sz w:val="24"/>
+          <w:szCs w:val="24"/>
+        </w:rPr>
+      </w:pPr>
+      <w:r>
+        <w:rPr>
+          <w:rFonts w:ascii="Arial" w:hAnsi="Arial" w:cs="Arial"/>
+          <w:sz w:val="24"/>
+          <w:szCs w:val="24"/>
+        </w:rPr>
         <w:t>Integrale Planung [IP]</w:t>
       </w:r>
     </w:p>
@@ -6142,15 +6711,180 @@
           <w:sz w:val="24"/>
           <w:szCs w:val="24"/>
         </w:rPr>
-        <w:t xml:space="preserve">. Das Angebot dieser digitalen Planung, die vom Bauherrn selbst durchgeführt werden kann, hat sich erhöht. [11, S. 106ff.] Ein Beispiel für die Erstellung des Bades oder der Küche bietet der </w:t>
-      </w:r>
-      <w:r>
-        <w:rPr>
-          <w:rFonts w:ascii="Arial" w:hAnsi="Arial" w:cs="Arial"/>
-          <w:sz w:val="24"/>
-          <w:szCs w:val="24"/>
-        </w:rPr>
-        <w:t xml:space="preserve">Hersteller Compusoft Group aus Großbritannien an. </w:t>
+        <w:t xml:space="preserve">. </w:t>
+      </w:r>
+      <w:r>
+        <w:rPr>
+          <w:rFonts w:ascii="Arial" w:hAnsi="Arial" w:cs="Arial"/>
+          <w:sz w:val="24"/>
+          <w:szCs w:val="24"/>
+        </w:rPr>
+        <w:t>Der Einsatz von freien, plattformunabhängigen Anwendungen wie</w:t>
+      </w:r>
+      <w:r>
+        <w:rPr>
+          <w:rFonts w:ascii="Arial" w:hAnsi="Arial" w:cs="Arial"/>
+          <w:sz w:val="24"/>
+          <w:szCs w:val="24"/>
+        </w:rPr>
+        <w:t xml:space="preserve"> </w:t>
+      </w:r>
+      <w:proofErr w:type="spellStart"/>
+      <w:r>
+        <w:rPr>
+          <w:rFonts w:ascii="Arial" w:hAnsi="Arial" w:cs="Arial"/>
+          <w:sz w:val="24"/>
+          <w:szCs w:val="24"/>
+        </w:rPr>
+        <w:t>Freemind</w:t>
+      </w:r>
+      <w:proofErr w:type="spellEnd"/>
+      <w:r>
+        <w:rPr>
+          <w:rFonts w:ascii="Arial" w:hAnsi="Arial" w:cs="Arial"/>
+          <w:sz w:val="24"/>
+          <w:szCs w:val="24"/>
+        </w:rPr>
+        <w:t xml:space="preserve"> und </w:t>
+      </w:r>
+      <w:proofErr w:type="spellStart"/>
+      <w:r>
+        <w:rPr>
+          <w:rFonts w:ascii="Arial" w:hAnsi="Arial" w:cs="Arial"/>
+          <w:sz w:val="24"/>
+          <w:szCs w:val="24"/>
+        </w:rPr>
+        <w:t>Inkscape</w:t>
+      </w:r>
+      <w:proofErr w:type="spellEnd"/>
+      <w:r>
+        <w:rPr>
+          <w:rFonts w:ascii="Arial" w:hAnsi="Arial" w:cs="Arial"/>
+          <w:sz w:val="24"/>
+          <w:szCs w:val="24"/>
+        </w:rPr>
+        <w:t xml:space="preserve">, </w:t>
+      </w:r>
+      <w:proofErr w:type="spellStart"/>
+      <w:r>
+        <w:rPr>
+          <w:rFonts w:ascii="Arial" w:hAnsi="Arial" w:cs="Arial"/>
+          <w:sz w:val="24"/>
+          <w:szCs w:val="24"/>
+        </w:rPr>
+        <w:t>miniDraw</w:t>
+      </w:r>
+      <w:proofErr w:type="spellEnd"/>
+      <w:r>
+        <w:rPr>
+          <w:rFonts w:ascii="Arial" w:hAnsi="Arial" w:cs="Arial"/>
+          <w:sz w:val="24"/>
+          <w:szCs w:val="24"/>
+        </w:rPr>
+        <w:t xml:space="preserve"> und </w:t>
+      </w:r>
+      <w:proofErr w:type="spellStart"/>
+      <w:r>
+        <w:rPr>
+          <w:rFonts w:ascii="Arial" w:hAnsi="Arial" w:cs="Arial"/>
+          <w:sz w:val="24"/>
+          <w:szCs w:val="24"/>
+        </w:rPr>
+        <w:t>iThoughts</w:t>
+      </w:r>
+      <w:proofErr w:type="spellEnd"/>
+      <w:r>
+        <w:rPr>
+          <w:rFonts w:ascii="Arial" w:hAnsi="Arial" w:cs="Arial"/>
+          <w:sz w:val="24"/>
+          <w:szCs w:val="24"/>
+        </w:rPr>
+        <w:t xml:space="preserve"> HD können zur </w:t>
+      </w:r>
+      <w:r>
+        <w:rPr>
+          <w:rFonts w:ascii="Arial" w:hAnsi="Arial" w:cs="Arial"/>
+          <w:sz w:val="24"/>
+          <w:szCs w:val="24"/>
+        </w:rPr>
+        <w:t xml:space="preserve">Skizzierung von Ideen verwendet werden. </w:t>
+      </w:r>
+    </w:p>
+    <w:p>
+      <w:pPr>
+        <w:spacing w:line="360" w:lineRule="auto"/>
+        <w:jc w:val="both"/>
+        <w:rPr>
+          <w:rFonts w:ascii="Arial" w:hAnsi="Arial" w:cs="Arial"/>
+          <w:sz w:val="24"/>
+          <w:szCs w:val="24"/>
+        </w:rPr>
+      </w:pPr>
+      <w:r>
+        <w:rPr>
+          <w:rFonts w:ascii="Arial" w:hAnsi="Arial" w:cs="Arial"/>
+          <w:sz w:val="24"/>
+          <w:szCs w:val="24"/>
+        </w:rPr>
+        <w:t xml:space="preserve">Das Angebot </w:t>
+      </w:r>
+      <w:r>
+        <w:rPr>
+          <w:rFonts w:ascii="Arial" w:hAnsi="Arial" w:cs="Arial"/>
+          <w:sz w:val="24"/>
+          <w:szCs w:val="24"/>
+        </w:rPr>
+        <w:t xml:space="preserve">simulationsbasierten, </w:t>
+      </w:r>
+      <w:r>
+        <w:rPr>
+          <w:rFonts w:ascii="Arial" w:hAnsi="Arial" w:cs="Arial"/>
+          <w:sz w:val="24"/>
+          <w:szCs w:val="24"/>
+        </w:rPr>
+        <w:t>digitalen Planung, die vom Bauherrn selbst durchgeführt werden kann, hat sich</w:t>
+      </w:r>
+      <w:r>
+        <w:rPr>
+          <w:rFonts w:ascii="Arial" w:hAnsi="Arial" w:cs="Arial"/>
+          <w:sz w:val="24"/>
+          <w:szCs w:val="24"/>
+        </w:rPr>
+        <w:t xml:space="preserve"> in den letzten Jahren</w:t>
+      </w:r>
+      <w:r>
+        <w:rPr>
+          <w:rFonts w:ascii="Arial" w:hAnsi="Arial" w:cs="Arial"/>
+          <w:sz w:val="24"/>
+          <w:szCs w:val="24"/>
+        </w:rPr>
+        <w:t xml:space="preserve"> erhöht. [11, S. 106ff.] Ein Beispiel für die Erstellung des Bades oder der Küche bietet der </w:t>
+      </w:r>
+      <w:r>
+        <w:rPr>
+          <w:rFonts w:ascii="Arial" w:hAnsi="Arial" w:cs="Arial"/>
+          <w:sz w:val="24"/>
+          <w:szCs w:val="24"/>
+        </w:rPr>
+        <w:t xml:space="preserve">Hersteller </w:t>
+      </w:r>
+      <w:proofErr w:type="spellStart"/>
+      <w:r>
+        <w:rPr>
+          <w:rFonts w:ascii="Arial" w:hAnsi="Arial" w:cs="Arial"/>
+          <w:sz w:val="24"/>
+          <w:szCs w:val="24"/>
+        </w:rPr>
+        <w:t>Compusoft</w:t>
+      </w:r>
+      <w:proofErr w:type="spellEnd"/>
+      <w:r>
+        <w:rPr>
+          <w:rFonts w:ascii="Arial" w:hAnsi="Arial" w:cs="Arial"/>
+          <w:sz w:val="24"/>
+          <w:szCs w:val="24"/>
+        </w:rPr>
+        <w:t xml:space="preserve"> Group aus Großbritannien an. </w:t>
       </w:r>
       <w:r>
         <w:rPr>
@@ -6392,6 +7126,954 @@
           <w:sz w:val="24"/>
           <w:szCs w:val="24"/>
         </w:rPr>
+        <w:t xml:space="preserve">Weitere Anwendungen sind </w:t>
+      </w:r>
+      <w:proofErr w:type="spellStart"/>
+      <w:r>
+        <w:rPr>
+          <w:rFonts w:ascii="Arial" w:hAnsi="Arial" w:cs="Arial"/>
+          <w:sz w:val="24"/>
+          <w:szCs w:val="24"/>
+        </w:rPr>
+        <w:t>DIALux</w:t>
+      </w:r>
+      <w:proofErr w:type="spellEnd"/>
+      <w:r>
+        <w:rPr>
+          <w:rFonts w:ascii="Arial" w:hAnsi="Arial" w:cs="Arial"/>
+          <w:sz w:val="24"/>
+          <w:szCs w:val="24"/>
+        </w:rPr>
+        <w:t xml:space="preserve"> </w:t>
+      </w:r>
+      <w:proofErr w:type="spellStart"/>
+      <w:r>
+        <w:rPr>
+          <w:rFonts w:ascii="Arial" w:hAnsi="Arial" w:cs="Arial"/>
+          <w:sz w:val="24"/>
+          <w:szCs w:val="24"/>
+        </w:rPr>
+        <w:t>evo</w:t>
+      </w:r>
+      <w:proofErr w:type="spellEnd"/>
+      <w:r>
+        <w:rPr>
+          <w:rFonts w:ascii="Arial" w:hAnsi="Arial" w:cs="Arial"/>
+          <w:sz w:val="24"/>
+          <w:szCs w:val="24"/>
+        </w:rPr>
+        <w:t xml:space="preserve"> [15] und </w:t>
+      </w:r>
+      <w:proofErr w:type="spellStart"/>
+      <w:r>
+        <w:rPr>
+          <w:rFonts w:ascii="Arial" w:hAnsi="Arial" w:cs="Arial"/>
+          <w:sz w:val="24"/>
+          <w:szCs w:val="24"/>
+        </w:rPr>
+        <w:t>Relux</w:t>
+      </w:r>
+      <w:proofErr w:type="spellEnd"/>
+      <w:r>
+        <w:rPr>
+          <w:rFonts w:ascii="Arial" w:hAnsi="Arial" w:cs="Arial"/>
+          <w:sz w:val="24"/>
+          <w:szCs w:val="24"/>
+        </w:rPr>
+        <w:t xml:space="preserve"> [16]. Beide Programme bieten die Möglichkeit der Lichtplanung, wie sie für die vorliegende Projektarbeit vorgesehen sind. Bei </w:t>
+      </w:r>
+      <w:proofErr w:type="spellStart"/>
+      <w:r>
+        <w:rPr>
+          <w:rFonts w:ascii="Arial" w:hAnsi="Arial" w:cs="Arial"/>
+          <w:sz w:val="24"/>
+          <w:szCs w:val="24"/>
+        </w:rPr>
+        <w:t>DIALux</w:t>
+      </w:r>
+      <w:proofErr w:type="spellEnd"/>
+      <w:r>
+        <w:rPr>
+          <w:rFonts w:ascii="Arial" w:hAnsi="Arial" w:cs="Arial"/>
+          <w:sz w:val="24"/>
+          <w:szCs w:val="24"/>
+        </w:rPr>
+        <w:t xml:space="preserve"> </w:t>
+      </w:r>
+      <w:proofErr w:type="spellStart"/>
+      <w:r>
+        <w:rPr>
+          <w:rFonts w:ascii="Arial" w:hAnsi="Arial" w:cs="Arial"/>
+          <w:sz w:val="24"/>
+          <w:szCs w:val="24"/>
+        </w:rPr>
+        <w:t>evo</w:t>
+      </w:r>
+      <w:proofErr w:type="spellEnd"/>
+      <w:r>
+        <w:rPr>
+          <w:rFonts w:ascii="Arial" w:hAnsi="Arial" w:cs="Arial"/>
+          <w:sz w:val="24"/>
+          <w:szCs w:val="24"/>
+        </w:rPr>
+        <w:t xml:space="preserve"> sowie </w:t>
+      </w:r>
+      <w:proofErr w:type="spellStart"/>
+      <w:r>
+        <w:rPr>
+          <w:rFonts w:ascii="Arial" w:hAnsi="Arial" w:cs="Arial"/>
+          <w:sz w:val="24"/>
+          <w:szCs w:val="24"/>
+        </w:rPr>
+        <w:t>Relux</w:t>
+      </w:r>
+      <w:proofErr w:type="spellEnd"/>
+      <w:r>
+        <w:rPr>
+          <w:rFonts w:ascii="Arial" w:hAnsi="Arial" w:cs="Arial"/>
+          <w:sz w:val="24"/>
+          <w:szCs w:val="24"/>
+        </w:rPr>
+        <w:t xml:space="preserve"> steht die Beleuchtung im Fokus der Raumplanung. </w:t>
+      </w:r>
+    </w:p>
+    <w:p>
+      <w:pPr>
+        <w:keepNext/>
+        <w:spacing w:line="360" w:lineRule="auto"/>
+        <w:jc w:val="both"/>
+        <w:rPr>
+          <w:rFonts w:ascii="Arial" w:hAnsi="Arial" w:cs="Arial"/>
+          <w:sz w:val="24"/>
+          <w:szCs w:val="24"/>
+        </w:rPr>
+      </w:pPr>
+      <w:proofErr w:type="spellStart"/>
+      <w:r>
+        <w:rPr>
+          <w:rFonts w:ascii="Arial" w:hAnsi="Arial" w:cs="Arial"/>
+          <w:sz w:val="24"/>
+          <w:szCs w:val="24"/>
+        </w:rPr>
+        <w:t>DIALux</w:t>
+      </w:r>
+      <w:proofErr w:type="spellEnd"/>
+      <w:r>
+        <w:rPr>
+          <w:rFonts w:ascii="Arial" w:hAnsi="Arial" w:cs="Arial"/>
+          <w:sz w:val="24"/>
+          <w:szCs w:val="24"/>
+        </w:rPr>
+        <w:t xml:space="preserve"> </w:t>
+      </w:r>
+      <w:proofErr w:type="spellStart"/>
+      <w:r>
+        <w:rPr>
+          <w:rFonts w:ascii="Arial" w:hAnsi="Arial" w:cs="Arial"/>
+          <w:sz w:val="24"/>
+          <w:szCs w:val="24"/>
+        </w:rPr>
+        <w:t>evo</w:t>
+      </w:r>
+      <w:proofErr w:type="spellEnd"/>
+      <w:r>
+        <w:rPr>
+          <w:rFonts w:ascii="Arial" w:hAnsi="Arial" w:cs="Arial"/>
+          <w:sz w:val="24"/>
+          <w:szCs w:val="24"/>
+        </w:rPr>
+        <w:t xml:space="preserve"> ist eine kostenfreie und offene Software zur Planung, Berechnung und Visualisierung von Licht für Einzelräumen und Gebäuden, aber auch für Außenanlagen und Tageslicht. Sie wird vom Deutschen Institut für angewandte Lichttechnik [DIAL] entwickelt, das im Gebiet der Lichtplanung und Gebäudeautomatisierung</w:t>
+      </w:r>
+      <w:r>
+        <w:rPr>
+          <w:rFonts w:ascii="Arial" w:hAnsi="Arial" w:cs="Arial"/>
+          <w:sz w:val="24"/>
+          <w:szCs w:val="24"/>
+        </w:rPr>
+        <w:t xml:space="preserve"> agiert</w:t>
+      </w:r>
+      <w:r>
+        <w:rPr>
+          <w:rFonts w:ascii="Arial" w:hAnsi="Arial" w:cs="Arial"/>
+          <w:sz w:val="24"/>
+          <w:szCs w:val="24"/>
+        </w:rPr>
+        <w:t>.</w:t>
+      </w:r>
+      <w:r>
+        <w:rPr>
+          <w:rFonts w:ascii="Arial" w:hAnsi="Arial" w:cs="Arial"/>
+          <w:sz w:val="24"/>
+          <w:szCs w:val="24"/>
+        </w:rPr>
+        <w:t xml:space="preserve"> [15]</w:t>
+      </w:r>
+    </w:p>
+    <w:p>
+      <w:pPr>
+        <w:keepNext/>
+        <w:spacing w:line="360" w:lineRule="auto"/>
+        <w:jc w:val="center"/>
+      </w:pPr>
+      <w:r>
+        <w:rPr>
+          <w:rFonts w:ascii="Arial" w:hAnsi="Arial" w:cs="Arial"/>
+          <w:sz w:val="24"/>
+          <w:szCs w:val="24"/>
+        </w:rPr>
+        <w:drawing>
+          <wp:inline distT="0" distB="0" distL="0" distR="0" wp14:anchorId="5AA562AA" wp14:editId="15C6F611">
+            <wp:extent cx="5760720" cy="2933700"/>
+            <wp:effectExtent l="0" t="0" r="0" b="0"/>
+            <wp:docPr id="8" name="Grafik 8"/>
+            <wp:cNvGraphicFramePr>
+              <a:graphicFrameLocks xmlns:a="http://schemas.openxmlformats.org/drawingml/2006/main" noChangeAspect="1"/>
+            </wp:cNvGraphicFramePr>
+            <a:graphic xmlns:a="http://schemas.openxmlformats.org/drawingml/2006/main">
+              <a:graphicData uri="http://schemas.openxmlformats.org/drawingml/2006/picture">
+                <pic:pic xmlns:pic="http://schemas.openxmlformats.org/drawingml/2006/picture">
+                  <pic:nvPicPr>
+                    <pic:cNvPr id="1" name=""/>
+                    <pic:cNvPicPr/>
+                  </pic:nvPicPr>
+                  <pic:blipFill rotWithShape="1">
+                    <a:blip r:embed="rId15"/>
+                    <a:srcRect t="4137"/>
+                    <a:stretch/>
+                  </pic:blipFill>
+                  <pic:spPr bwMode="auto">
+                    <a:xfrm>
+                      <a:off x="0" y="0"/>
+                      <a:ext cx="5760720" cy="2933700"/>
+                    </a:xfrm>
+                    <a:prstGeom prst="rect">
+                      <a:avLst/>
+                    </a:prstGeom>
+                    <a:ln>
+                      <a:noFill/>
+                    </a:ln>
+                    <a:extLst>
+                      <a:ext uri="{53640926-AAD7-44D8-BBD7-CCE9431645EC}">
+                        <a14:shadowObscured xmlns:a14="http://schemas.microsoft.com/office/drawing/2010/main"/>
+                      </a:ext>
+                    </a:extLst>
+                  </pic:spPr>
+                </pic:pic>
+              </a:graphicData>
+            </a:graphic>
+          </wp:inline>
+        </w:drawing>
+      </w:r>
+    </w:p>
+    <w:p>
+      <w:pPr>
+        <w:pStyle w:val="Beschriftung"/>
+        <w:jc w:val="center"/>
+        <w:rPr>
+          <w:rFonts w:ascii="Arial" w:hAnsi="Arial" w:cs="Arial"/>
+          <w:i w:val="0"/>
+          <w:color w:val="auto"/>
+          <w:sz w:val="24"/>
+          <w:szCs w:val="24"/>
+        </w:rPr>
+      </w:pPr>
+      <w:bookmarkStart w:id="13" w:name="_Ref71192530"/>
+      <w:r>
+        <w:rPr>
+          <w:rFonts w:ascii="Arial" w:hAnsi="Arial" w:cs="Arial"/>
+          <w:i w:val="0"/>
+          <w:color w:val="auto"/>
+          <w:sz w:val="24"/>
+          <w:szCs w:val="24"/>
+        </w:rPr>
+        <w:t xml:space="preserve">Abbildung </w:t>
+      </w:r>
+      <w:r>
+        <w:rPr>
+          <w:rFonts w:ascii="Arial" w:hAnsi="Arial" w:cs="Arial"/>
+          <w:i w:val="0"/>
+          <w:color w:val="auto"/>
+          <w:sz w:val="24"/>
+          <w:szCs w:val="24"/>
+        </w:rPr>
+        <w:fldChar w:fldCharType="begin"/>
+      </w:r>
+      <w:r>
+        <w:rPr>
+          <w:rFonts w:ascii="Arial" w:hAnsi="Arial" w:cs="Arial"/>
+          <w:i w:val="0"/>
+          <w:color w:val="auto"/>
+          <w:sz w:val="24"/>
+          <w:szCs w:val="24"/>
+        </w:rPr>
+        <w:instrText xml:space="preserve"> SEQ Abbildung \* ARABIC </w:instrText>
+      </w:r>
+      <w:r>
+        <w:rPr>
+          <w:rFonts w:ascii="Arial" w:hAnsi="Arial" w:cs="Arial"/>
+          <w:i w:val="0"/>
+          <w:color w:val="auto"/>
+          <w:sz w:val="24"/>
+          <w:szCs w:val="24"/>
+        </w:rPr>
+        <w:fldChar w:fldCharType="separate"/>
+      </w:r>
+      <w:r>
+        <w:rPr>
+          <w:rFonts w:ascii="Arial" w:hAnsi="Arial" w:cs="Arial"/>
+          <w:i w:val="0"/>
+          <w:noProof/>
+          <w:color w:val="auto"/>
+          <w:sz w:val="24"/>
+          <w:szCs w:val="24"/>
+        </w:rPr>
+        <w:t>7</w:t>
+      </w:r>
+      <w:r>
+        <w:rPr>
+          <w:rFonts w:ascii="Arial" w:hAnsi="Arial" w:cs="Arial"/>
+          <w:i w:val="0"/>
+          <w:color w:val="auto"/>
+          <w:sz w:val="24"/>
+          <w:szCs w:val="24"/>
+        </w:rPr>
+        <w:fldChar w:fldCharType="end"/>
+      </w:r>
+      <w:bookmarkEnd w:id="13"/>
+      <w:r>
+        <w:rPr>
+          <w:rFonts w:ascii="Arial" w:hAnsi="Arial" w:cs="Arial"/>
+          <w:i w:val="0"/>
+          <w:color w:val="auto"/>
+          <w:sz w:val="24"/>
+          <w:szCs w:val="24"/>
+        </w:rPr>
+        <w:t xml:space="preserve">: </w:t>
+      </w:r>
+      <w:r>
+        <w:rPr>
+          <w:rFonts w:ascii="Arial" w:hAnsi="Arial" w:cs="Arial"/>
+          <w:i w:val="0"/>
+          <w:color w:val="auto"/>
+          <w:sz w:val="24"/>
+          <w:szCs w:val="24"/>
+        </w:rPr>
+        <w:t xml:space="preserve">Ansicht auf die Anwendung </w:t>
+      </w:r>
+      <w:proofErr w:type="spellStart"/>
+      <w:r>
+        <w:rPr>
+          <w:rFonts w:ascii="Arial" w:hAnsi="Arial" w:cs="Arial"/>
+          <w:i w:val="0"/>
+          <w:color w:val="auto"/>
+          <w:sz w:val="24"/>
+          <w:szCs w:val="24"/>
+        </w:rPr>
+        <w:t>DIALux</w:t>
+      </w:r>
+      <w:proofErr w:type="spellEnd"/>
+      <w:r>
+        <w:rPr>
+          <w:rFonts w:ascii="Arial" w:hAnsi="Arial" w:cs="Arial"/>
+          <w:i w:val="0"/>
+          <w:color w:val="auto"/>
+          <w:sz w:val="24"/>
+          <w:szCs w:val="24"/>
+        </w:rPr>
+        <w:t xml:space="preserve"> </w:t>
+      </w:r>
+      <w:proofErr w:type="spellStart"/>
+      <w:r>
+        <w:rPr>
+          <w:rFonts w:ascii="Arial" w:hAnsi="Arial" w:cs="Arial"/>
+          <w:i w:val="0"/>
+          <w:color w:val="auto"/>
+          <w:sz w:val="24"/>
+          <w:szCs w:val="24"/>
+        </w:rPr>
+        <w:t>evo</w:t>
+      </w:r>
+      <w:proofErr w:type="spellEnd"/>
+    </w:p>
+    <w:p>
+      <w:pPr>
+        <w:spacing w:line="360" w:lineRule="auto"/>
+        <w:jc w:val="both"/>
+        <w:rPr>
+          <w:rFonts w:ascii="Arial" w:hAnsi="Arial" w:cs="Arial"/>
+          <w:sz w:val="24"/>
+          <w:szCs w:val="24"/>
+        </w:rPr>
+      </w:pPr>
+      <w:r>
+        <w:rPr>
+          <w:rFonts w:ascii="Arial" w:hAnsi="Arial" w:cs="Arial"/>
+          <w:sz w:val="24"/>
+          <w:szCs w:val="24"/>
+        </w:rPr>
+        <w:lastRenderedPageBreak/>
+        <w:fldChar w:fldCharType="begin"/>
+      </w:r>
+      <w:r>
+        <w:rPr>
+          <w:rFonts w:ascii="Arial" w:hAnsi="Arial" w:cs="Arial"/>
+          <w:sz w:val="24"/>
+          <w:szCs w:val="24"/>
+        </w:rPr>
+        <w:instrText xml:space="preserve"> REF _Ref71192530 \h </w:instrText>
+      </w:r>
+      <w:r>
+        <w:rPr>
+          <w:rFonts w:ascii="Arial" w:hAnsi="Arial" w:cs="Arial"/>
+          <w:sz w:val="24"/>
+          <w:szCs w:val="24"/>
+        </w:rPr>
+      </w:r>
+      <w:r>
+        <w:rPr>
+          <w:rFonts w:ascii="Arial" w:hAnsi="Arial" w:cs="Arial"/>
+          <w:sz w:val="24"/>
+          <w:szCs w:val="24"/>
+        </w:rPr>
+        <w:instrText xml:space="preserve"> \* MERGEFORMAT </w:instrText>
+      </w:r>
+      <w:r>
+        <w:rPr>
+          <w:rFonts w:ascii="Arial" w:hAnsi="Arial" w:cs="Arial"/>
+          <w:sz w:val="24"/>
+          <w:szCs w:val="24"/>
+        </w:rPr>
+        <w:fldChar w:fldCharType="separate"/>
+      </w:r>
+      <w:r>
+        <w:rPr>
+          <w:rFonts w:ascii="Arial" w:hAnsi="Arial" w:cs="Arial"/>
+          <w:sz w:val="24"/>
+          <w:szCs w:val="24"/>
+        </w:rPr>
+        <w:t xml:space="preserve">Abbildung </w:t>
+      </w:r>
+      <w:r>
+        <w:rPr>
+          <w:rFonts w:ascii="Arial" w:hAnsi="Arial" w:cs="Arial"/>
+          <w:noProof/>
+          <w:sz w:val="24"/>
+          <w:szCs w:val="24"/>
+        </w:rPr>
+        <w:t>7</w:t>
+      </w:r>
+      <w:r>
+        <w:rPr>
+          <w:rFonts w:ascii="Arial" w:hAnsi="Arial" w:cs="Arial"/>
+          <w:sz w:val="24"/>
+          <w:szCs w:val="24"/>
+        </w:rPr>
+        <w:fldChar w:fldCharType="end"/>
+      </w:r>
+      <w:r>
+        <w:rPr>
+          <w:rFonts w:ascii="Arial" w:hAnsi="Arial" w:cs="Arial"/>
+          <w:sz w:val="24"/>
+          <w:szCs w:val="24"/>
+        </w:rPr>
+        <w:t xml:space="preserve"> zeigt die Ansicht auf die Anwendung </w:t>
+      </w:r>
+      <w:proofErr w:type="spellStart"/>
+      <w:r>
+        <w:rPr>
+          <w:rFonts w:ascii="Arial" w:hAnsi="Arial" w:cs="Arial"/>
+          <w:sz w:val="24"/>
+          <w:szCs w:val="24"/>
+        </w:rPr>
+        <w:t>DIALux</w:t>
+      </w:r>
+      <w:proofErr w:type="spellEnd"/>
+      <w:r>
+        <w:rPr>
+          <w:rFonts w:ascii="Arial" w:hAnsi="Arial" w:cs="Arial"/>
+          <w:sz w:val="24"/>
+          <w:szCs w:val="24"/>
+        </w:rPr>
+        <w:t xml:space="preserve"> </w:t>
+      </w:r>
+      <w:proofErr w:type="spellStart"/>
+      <w:r>
+        <w:rPr>
+          <w:rFonts w:ascii="Arial" w:hAnsi="Arial" w:cs="Arial"/>
+          <w:sz w:val="24"/>
+          <w:szCs w:val="24"/>
+        </w:rPr>
+        <w:t>evo</w:t>
+      </w:r>
+      <w:proofErr w:type="spellEnd"/>
+      <w:r>
+        <w:rPr>
+          <w:rFonts w:ascii="Arial" w:hAnsi="Arial" w:cs="Arial"/>
+          <w:sz w:val="24"/>
+          <w:szCs w:val="24"/>
+        </w:rPr>
+        <w:t xml:space="preserve">. Es wurde ein exemplarischer Raum „Raum 1“ erstellt, dem zwei Leuchten hinzugefügt wurden. Es ist möglich, die Leuchten vom Programm automatisch anordnen zu lassen, Leuchten auszuwählen und </w:t>
+      </w:r>
+      <w:r>
+        <w:rPr>
+          <w:rFonts w:ascii="Arial" w:hAnsi="Arial" w:cs="Arial"/>
+          <w:sz w:val="24"/>
+          <w:szCs w:val="24"/>
+        </w:rPr>
+        <w:t xml:space="preserve">sich eine Dokumentation aus dem selbst konstruierten Raum erstellen zu lassen. </w:t>
+      </w:r>
+    </w:p>
+    <w:p>
+      <w:pPr>
+        <w:spacing w:line="360" w:lineRule="auto"/>
+        <w:jc w:val="both"/>
+        <w:rPr>
+          <w:rFonts w:ascii="Arial" w:hAnsi="Arial" w:cs="Arial"/>
+          <w:sz w:val="24"/>
+          <w:szCs w:val="24"/>
+        </w:rPr>
+      </w:pPr>
+      <w:proofErr w:type="spellStart"/>
+      <w:r>
+        <w:rPr>
+          <w:rFonts w:ascii="Arial" w:hAnsi="Arial" w:cs="Arial"/>
+          <w:sz w:val="24"/>
+          <w:szCs w:val="24"/>
+        </w:rPr>
+        <w:t>Relux</w:t>
+      </w:r>
+      <w:r>
+        <w:rPr>
+          <w:rFonts w:ascii="Arial" w:hAnsi="Arial" w:cs="Arial"/>
+          <w:sz w:val="24"/>
+          <w:szCs w:val="24"/>
+        </w:rPr>
+        <w:t>Desktop</w:t>
+      </w:r>
+      <w:proofErr w:type="spellEnd"/>
+      <w:r>
+        <w:rPr>
+          <w:rFonts w:ascii="Arial" w:hAnsi="Arial" w:cs="Arial"/>
+          <w:sz w:val="24"/>
+          <w:szCs w:val="24"/>
+        </w:rPr>
+        <w:t xml:space="preserve"> ist ebenfalls eine Anwendung zur Lichtplanung, die </w:t>
+      </w:r>
+      <w:r>
+        <w:rPr>
+          <w:rFonts w:ascii="Arial" w:hAnsi="Arial" w:cs="Arial"/>
+          <w:sz w:val="24"/>
+          <w:szCs w:val="24"/>
+        </w:rPr>
+        <w:t xml:space="preserve">von </w:t>
+      </w:r>
+      <w:proofErr w:type="spellStart"/>
+      <w:r>
+        <w:rPr>
+          <w:rFonts w:ascii="Arial" w:hAnsi="Arial" w:cs="Arial"/>
+          <w:sz w:val="24"/>
+          <w:szCs w:val="24"/>
+        </w:rPr>
+        <w:t>Relux</w:t>
+      </w:r>
+      <w:proofErr w:type="spellEnd"/>
+      <w:r>
+        <w:rPr>
+          <w:rFonts w:ascii="Arial" w:hAnsi="Arial" w:cs="Arial"/>
+          <w:sz w:val="24"/>
+          <w:szCs w:val="24"/>
+        </w:rPr>
+        <w:t xml:space="preserve"> Informatik AG in der Schweiz entwickelt wird.</w:t>
+      </w:r>
+      <w:r>
+        <w:rPr>
+          <w:rFonts w:ascii="Arial" w:hAnsi="Arial" w:cs="Arial"/>
+          <w:sz w:val="24"/>
+          <w:szCs w:val="24"/>
+        </w:rPr>
+        <w:t xml:space="preserve"> Sie sind ein etabliertes Unternehmen in der Entwicklung von Lichtplanungs- und Produktpräsentationssoftware.</w:t>
+      </w:r>
+      <w:r>
+        <w:rPr>
+          <w:rFonts w:ascii="Arial" w:hAnsi="Arial" w:cs="Arial"/>
+          <w:sz w:val="24"/>
+          <w:szCs w:val="24"/>
+        </w:rPr>
+        <w:t xml:space="preserve"> </w:t>
+      </w:r>
+      <w:r>
+        <w:rPr>
+          <w:rFonts w:ascii="Arial" w:hAnsi="Arial" w:cs="Arial"/>
+          <w:sz w:val="24"/>
+          <w:szCs w:val="24"/>
+        </w:rPr>
+        <w:t>[16]</w:t>
+      </w:r>
+    </w:p>
+    <w:p>
+      <w:pPr>
+        <w:keepNext/>
+        <w:spacing w:line="360" w:lineRule="auto"/>
+        <w:jc w:val="center"/>
+      </w:pPr>
+      <w:r>
+        <w:rPr>
+          <w:rFonts w:ascii="Arial" w:hAnsi="Arial" w:cs="Arial"/>
+          <w:noProof/>
+          <w:sz w:val="24"/>
+          <w:szCs w:val="24"/>
+        </w:rPr>
+        <w:drawing>
+          <wp:inline distT="0" distB="0" distL="0" distR="0">
+            <wp:extent cx="5760720" cy="3061620"/>
+            <wp:effectExtent l="0" t="0" r="0" b="5715"/>
+            <wp:docPr id="9" name="Grafik 9" descr="C:\Users\mfle\Documents\GitHub\Studienarbeit\Einzelne Texte\Bilder\relux.png"/>
+            <wp:cNvGraphicFramePr>
+              <a:graphicFrameLocks xmlns:a="http://schemas.openxmlformats.org/drawingml/2006/main" noChangeAspect="1"/>
+            </wp:cNvGraphicFramePr>
+            <a:graphic xmlns:a="http://schemas.openxmlformats.org/drawingml/2006/main">
+              <a:graphicData uri="http://schemas.openxmlformats.org/drawingml/2006/picture">
+                <pic:pic xmlns:pic="http://schemas.openxmlformats.org/drawingml/2006/picture">
+                  <pic:nvPicPr>
+                    <pic:cNvPr id="0" name="Picture 1" descr="C:\Users\mfle\Documents\GitHub\Studienarbeit\Einzelne Texte\Bilder\relux.png"/>
+                    <pic:cNvPicPr>
+                      <a:picLocks noChangeAspect="1" noChangeArrowheads="1"/>
+                    </pic:cNvPicPr>
+                  </pic:nvPicPr>
+                  <pic:blipFill>
+                    <a:blip r:embed="rId16" cstate="print">
+                      <a:extLst>
+                        <a:ext uri="{28A0092B-C50C-407E-A947-70E740481C1C}">
+                          <a14:useLocalDpi xmlns:a14="http://schemas.microsoft.com/office/drawing/2010/main" val="0"/>
+                        </a:ext>
+                      </a:extLst>
+                    </a:blip>
+                    <a:srcRect/>
+                    <a:stretch>
+                      <a:fillRect/>
+                    </a:stretch>
+                  </pic:blipFill>
+                  <pic:spPr bwMode="auto">
+                    <a:xfrm>
+                      <a:off x="0" y="0"/>
+                      <a:ext cx="5760720" cy="3061620"/>
+                    </a:xfrm>
+                    <a:prstGeom prst="rect">
+                      <a:avLst/>
+                    </a:prstGeom>
+                    <a:noFill/>
+                    <a:ln>
+                      <a:noFill/>
+                    </a:ln>
+                  </pic:spPr>
+                </pic:pic>
+              </a:graphicData>
+            </a:graphic>
+          </wp:inline>
+        </w:drawing>
+      </w:r>
+    </w:p>
+    <w:p>
+      <w:pPr>
+        <w:pStyle w:val="Beschriftung"/>
+        <w:jc w:val="center"/>
+        <w:rPr>
+          <w:rFonts w:ascii="Arial" w:hAnsi="Arial" w:cs="Arial"/>
+          <w:i w:val="0"/>
+          <w:color w:val="auto"/>
+          <w:sz w:val="24"/>
+          <w:szCs w:val="24"/>
+        </w:rPr>
+      </w:pPr>
+      <w:bookmarkStart w:id="14" w:name="_Ref71192918"/>
+      <w:r>
+        <w:rPr>
+          <w:rFonts w:ascii="Arial" w:hAnsi="Arial" w:cs="Arial"/>
+          <w:i w:val="0"/>
+          <w:color w:val="auto"/>
+          <w:sz w:val="24"/>
+          <w:szCs w:val="24"/>
+        </w:rPr>
+        <w:t xml:space="preserve">Abbildung </w:t>
+      </w:r>
+      <w:r>
+        <w:rPr>
+          <w:rFonts w:ascii="Arial" w:hAnsi="Arial" w:cs="Arial"/>
+          <w:i w:val="0"/>
+          <w:color w:val="auto"/>
+          <w:sz w:val="24"/>
+          <w:szCs w:val="24"/>
+        </w:rPr>
+        <w:fldChar w:fldCharType="begin"/>
+      </w:r>
+      <w:r>
+        <w:rPr>
+          <w:rFonts w:ascii="Arial" w:hAnsi="Arial" w:cs="Arial"/>
+          <w:i w:val="0"/>
+          <w:color w:val="auto"/>
+          <w:sz w:val="24"/>
+          <w:szCs w:val="24"/>
+        </w:rPr>
+        <w:instrText xml:space="preserve"> SEQ Abbildung \* ARABIC </w:instrText>
+      </w:r>
+      <w:r>
+        <w:rPr>
+          <w:rFonts w:ascii="Arial" w:hAnsi="Arial" w:cs="Arial"/>
+          <w:i w:val="0"/>
+          <w:color w:val="auto"/>
+          <w:sz w:val="24"/>
+          <w:szCs w:val="24"/>
+        </w:rPr>
+        <w:fldChar w:fldCharType="separate"/>
+      </w:r>
+      <w:r>
+        <w:rPr>
+          <w:rFonts w:ascii="Arial" w:hAnsi="Arial" w:cs="Arial"/>
+          <w:i w:val="0"/>
+          <w:noProof/>
+          <w:color w:val="auto"/>
+          <w:sz w:val="24"/>
+          <w:szCs w:val="24"/>
+        </w:rPr>
+        <w:t>8</w:t>
+      </w:r>
+      <w:r>
+        <w:rPr>
+          <w:rFonts w:ascii="Arial" w:hAnsi="Arial" w:cs="Arial"/>
+          <w:i w:val="0"/>
+          <w:color w:val="auto"/>
+          <w:sz w:val="24"/>
+          <w:szCs w:val="24"/>
+        </w:rPr>
+        <w:fldChar w:fldCharType="end"/>
+      </w:r>
+      <w:bookmarkEnd w:id="14"/>
+      <w:r>
+        <w:rPr>
+          <w:rFonts w:ascii="Arial" w:hAnsi="Arial" w:cs="Arial"/>
+          <w:i w:val="0"/>
+          <w:color w:val="auto"/>
+          <w:sz w:val="24"/>
+          <w:szCs w:val="24"/>
+        </w:rPr>
+        <w:t xml:space="preserve">: Ansicht auf die Anwendung </w:t>
+      </w:r>
+      <w:proofErr w:type="spellStart"/>
+      <w:r>
+        <w:rPr>
+          <w:rFonts w:ascii="Arial" w:hAnsi="Arial" w:cs="Arial"/>
+          <w:i w:val="0"/>
+          <w:color w:val="auto"/>
+          <w:sz w:val="24"/>
+          <w:szCs w:val="24"/>
+        </w:rPr>
+        <w:t>Relux</w:t>
+      </w:r>
+      <w:r>
+        <w:rPr>
+          <w:rFonts w:ascii="Arial" w:hAnsi="Arial" w:cs="Arial"/>
+          <w:i w:val="0"/>
+          <w:color w:val="auto"/>
+          <w:sz w:val="24"/>
+          <w:szCs w:val="24"/>
+        </w:rPr>
+        <w:t>Desktop</w:t>
+      </w:r>
+      <w:proofErr w:type="spellEnd"/>
+    </w:p>
+    <w:p>
+      <w:pPr>
+        <w:spacing w:line="360" w:lineRule="auto"/>
+        <w:jc w:val="both"/>
+        <w:rPr>
+          <w:rFonts w:ascii="Arial" w:hAnsi="Arial" w:cs="Arial"/>
+          <w:sz w:val="24"/>
+          <w:szCs w:val="24"/>
+        </w:rPr>
+      </w:pPr>
+      <w:r>
+        <w:rPr>
+          <w:rFonts w:ascii="Arial" w:hAnsi="Arial" w:cs="Arial"/>
+          <w:sz w:val="24"/>
+          <w:szCs w:val="24"/>
+        </w:rPr>
+        <w:fldChar w:fldCharType="begin"/>
+      </w:r>
+      <w:r>
+        <w:rPr>
+          <w:rFonts w:ascii="Arial" w:hAnsi="Arial" w:cs="Arial"/>
+          <w:sz w:val="24"/>
+          <w:szCs w:val="24"/>
+        </w:rPr>
+        <w:instrText xml:space="preserve"> REF _Ref71192918 \h </w:instrText>
+      </w:r>
+      <w:r>
+        <w:rPr>
+          <w:rFonts w:ascii="Arial" w:hAnsi="Arial" w:cs="Arial"/>
+          <w:sz w:val="24"/>
+          <w:szCs w:val="24"/>
+        </w:rPr>
+      </w:r>
+      <w:r>
+        <w:rPr>
+          <w:rFonts w:ascii="Arial" w:hAnsi="Arial" w:cs="Arial"/>
+          <w:sz w:val="24"/>
+          <w:szCs w:val="24"/>
+        </w:rPr>
+        <w:instrText xml:space="preserve"> \* MERGEFORMAT </w:instrText>
+      </w:r>
+      <w:r>
+        <w:rPr>
+          <w:rFonts w:ascii="Arial" w:hAnsi="Arial" w:cs="Arial"/>
+          <w:sz w:val="24"/>
+          <w:szCs w:val="24"/>
+        </w:rPr>
+        <w:fldChar w:fldCharType="separate"/>
+      </w:r>
+      <w:r>
+        <w:rPr>
+          <w:rFonts w:ascii="Arial" w:hAnsi="Arial" w:cs="Arial"/>
+          <w:sz w:val="24"/>
+          <w:szCs w:val="24"/>
+        </w:rPr>
+        <w:t xml:space="preserve">Abbildung </w:t>
+      </w:r>
+      <w:r>
+        <w:rPr>
+          <w:rFonts w:ascii="Arial" w:hAnsi="Arial" w:cs="Arial"/>
+          <w:noProof/>
+          <w:sz w:val="24"/>
+          <w:szCs w:val="24"/>
+        </w:rPr>
+        <w:t>8</w:t>
+      </w:r>
+      <w:r>
+        <w:rPr>
+          <w:rFonts w:ascii="Arial" w:hAnsi="Arial" w:cs="Arial"/>
+          <w:sz w:val="24"/>
+          <w:szCs w:val="24"/>
+        </w:rPr>
+        <w:fldChar w:fldCharType="end"/>
+      </w:r>
+      <w:r>
+        <w:rPr>
+          <w:rFonts w:ascii="Arial" w:hAnsi="Arial" w:cs="Arial"/>
+          <w:sz w:val="24"/>
+          <w:szCs w:val="24"/>
+        </w:rPr>
+        <w:t xml:space="preserve"> zeigt die Ansicht auf die Anwendung </w:t>
+      </w:r>
+      <w:proofErr w:type="spellStart"/>
+      <w:r>
+        <w:rPr>
+          <w:rFonts w:ascii="Arial" w:hAnsi="Arial" w:cs="Arial"/>
+          <w:sz w:val="24"/>
+          <w:szCs w:val="24"/>
+        </w:rPr>
+        <w:t>ReluxDesktop</w:t>
+      </w:r>
+      <w:proofErr w:type="spellEnd"/>
+      <w:r>
+        <w:rPr>
+          <w:rFonts w:ascii="Arial" w:hAnsi="Arial" w:cs="Arial"/>
+          <w:sz w:val="24"/>
+          <w:szCs w:val="24"/>
+        </w:rPr>
+        <w:t xml:space="preserve"> mit der Leuchtdichteverteilung ohne Einbezug des Tageslichtes</w:t>
+      </w:r>
+      <w:r>
+        <w:rPr>
+          <w:rFonts w:ascii="Arial" w:hAnsi="Arial" w:cs="Arial"/>
+          <w:sz w:val="24"/>
+          <w:szCs w:val="24"/>
+        </w:rPr>
+        <w:t xml:space="preserve">. Es wurde ein exemplarischer Raum erstellt, der die Anforderung Lux im gesamten Raum hatte. </w:t>
+      </w:r>
+      <w:proofErr w:type="spellStart"/>
+      <w:r>
+        <w:rPr>
+          <w:rFonts w:ascii="Arial" w:hAnsi="Arial" w:cs="Arial"/>
+          <w:sz w:val="24"/>
+          <w:szCs w:val="24"/>
+        </w:rPr>
+        <w:t>ReluxDesktop</w:t>
+      </w:r>
+      <w:proofErr w:type="spellEnd"/>
+      <w:r>
+        <w:rPr>
+          <w:rFonts w:ascii="Arial" w:hAnsi="Arial" w:cs="Arial"/>
+          <w:sz w:val="24"/>
+          <w:szCs w:val="24"/>
+        </w:rPr>
+        <w:t xml:space="preserve"> erlaubt das Einbinden von Möbeln. Sensoren und Leuchten können aus der Online Datenbank </w:t>
+      </w:r>
+      <w:proofErr w:type="spellStart"/>
+      <w:r>
+        <w:rPr>
+          <w:rFonts w:ascii="Arial" w:hAnsi="Arial" w:cs="Arial"/>
+          <w:sz w:val="24"/>
+          <w:szCs w:val="24"/>
+        </w:rPr>
+        <w:t>ReluxNet</w:t>
+      </w:r>
+      <w:proofErr w:type="spellEnd"/>
+      <w:r>
+        <w:rPr>
+          <w:rFonts w:ascii="Arial" w:hAnsi="Arial" w:cs="Arial"/>
+          <w:sz w:val="24"/>
+          <w:szCs w:val="24"/>
+        </w:rPr>
+        <w:t xml:space="preserve"> ausgewählt werden, auf die die Anwendung verweist. Das Programm ermöglicht weitere Ansichten auf den Raum, die Generierung einer Dokumentation und </w:t>
+      </w:r>
+      <w:r>
+        <w:rPr>
+          <w:rFonts w:ascii="Arial" w:hAnsi="Arial" w:cs="Arial"/>
+          <w:sz w:val="24"/>
+          <w:szCs w:val="24"/>
+        </w:rPr>
+        <w:t>die Berechnung, wie viele Leuchten vom gewählten Typ notwendig sind, um den vom Benutzer</w:t>
+      </w:r>
+      <w:r>
+        <w:rPr>
+          <w:rFonts w:ascii="Arial" w:hAnsi="Arial" w:cs="Arial"/>
+          <w:sz w:val="24"/>
+          <w:szCs w:val="24"/>
+        </w:rPr>
+        <w:t xml:space="preserve"> </w:t>
+      </w:r>
+      <w:r>
+        <w:rPr>
+          <w:rFonts w:ascii="Arial" w:hAnsi="Arial" w:cs="Arial"/>
+          <w:sz w:val="24"/>
+          <w:szCs w:val="24"/>
+        </w:rPr>
+        <w:t>angegebenen Anforderungen an den Raum zu entsprechen.</w:t>
+      </w:r>
+      <w:r>
+        <w:rPr>
+          <w:rFonts w:ascii="Arial" w:hAnsi="Arial" w:cs="Arial"/>
+          <w:sz w:val="24"/>
+          <w:szCs w:val="24"/>
+        </w:rPr>
+        <w:t xml:space="preserve"> </w:t>
+      </w:r>
+    </w:p>
+    <w:p>
+      <w:pPr>
+        <w:spacing w:line="360" w:lineRule="auto"/>
+        <w:jc w:val="both"/>
+        <w:rPr>
+          <w:rFonts w:ascii="Arial" w:hAnsi="Arial" w:cs="Arial"/>
+          <w:sz w:val="24"/>
+          <w:szCs w:val="24"/>
+        </w:rPr>
+      </w:pPr>
+      <w:r>
+        <w:rPr>
+          <w:rFonts w:ascii="Arial" w:hAnsi="Arial" w:cs="Arial"/>
+          <w:sz w:val="24"/>
+          <w:szCs w:val="24"/>
+        </w:rPr>
         <w:t>Elektrosmog</w:t>
       </w:r>
     </w:p>
@@ -6411,6 +8093,7 @@
           <w:sz w:val="24"/>
           <w:szCs w:val="24"/>
         </w:rPr>
+        <w:lastRenderedPageBreak/>
         <w:t>Elektrosmog beschreibt die Verschmutzung der Umwelt durch elektrische und magnetische Felder mit unterschiedlichen Frequenzen. Jedes Kabel verursacht ein elektrisches Feld</w:t>
       </w:r>
       <w:r>
@@ -6558,7 +8241,43 @@
           <w:sz w:val="24"/>
           <w:szCs w:val="24"/>
         </w:rPr>
-        <w:t xml:space="preserve">Die gesundheitlichen Auswirkungen von Elektrosmog sind wissenschaftlich umstritten. Er hat thermische und athermische Auswirkungen auf den Organismus. Thermische Wirkungen sind der Einfluss Nerven und Muskeln ab gewissen Stromstärken. Athermische Wirkungen beschreiben </w:t>
+        <w:t xml:space="preserve">Die gesundheitlichen Auswirkungen von Elektrosmog sind wissenschaftlich umstritten. Er hat thermische und </w:t>
+      </w:r>
+      <w:proofErr w:type="spellStart"/>
+      <w:r>
+        <w:rPr>
+          <w:rFonts w:ascii="Arial" w:hAnsi="Arial" w:cs="Arial"/>
+          <w:sz w:val="24"/>
+          <w:szCs w:val="24"/>
+        </w:rPr>
+        <w:t>athermische</w:t>
+      </w:r>
+      <w:proofErr w:type="spellEnd"/>
+      <w:r>
+        <w:rPr>
+          <w:rFonts w:ascii="Arial" w:hAnsi="Arial" w:cs="Arial"/>
+          <w:sz w:val="24"/>
+          <w:szCs w:val="24"/>
+        </w:rPr>
+        <w:t xml:space="preserve"> Auswirkungen auf den Organismus. Thermische Wirkungen sind der Einfluss Nerven und Muskeln ab gewissen Stromstärken. </w:t>
+      </w:r>
+      <w:proofErr w:type="spellStart"/>
+      <w:r>
+        <w:rPr>
+          <w:rFonts w:ascii="Arial" w:hAnsi="Arial" w:cs="Arial"/>
+          <w:sz w:val="24"/>
+          <w:szCs w:val="24"/>
+        </w:rPr>
+        <w:t>Athermische</w:t>
+      </w:r>
+      <w:proofErr w:type="spellEnd"/>
+      <w:r>
+        <w:rPr>
+          <w:rFonts w:ascii="Arial" w:hAnsi="Arial" w:cs="Arial"/>
+          <w:sz w:val="24"/>
+          <w:szCs w:val="24"/>
+        </w:rPr>
+        <w:t xml:space="preserve"> Wirkungen beschreiben </w:t>
       </w:r>
       <w:r>
         <w:rPr>
@@ -6593,7 +8312,25 @@
           <w:sz w:val="24"/>
           <w:szCs w:val="24"/>
         </w:rPr>
-        <w:t xml:space="preserve">Durch Materialien mit niedrigem Potenzial sollen Abschirmfolien und –farben, abgeschirmte Kabel und Netzfreischalter die Ausbreitung von Elektrosmog reduzieren und verhindern. </w:t>
+        <w:t>Durch Materialien mit niedrigem Potenzial sollen Abschirmfolien und –</w:t>
+      </w:r>
+      <w:proofErr w:type="spellStart"/>
+      <w:r>
+        <w:rPr>
+          <w:rFonts w:ascii="Arial" w:hAnsi="Arial" w:cs="Arial"/>
+          <w:sz w:val="24"/>
+          <w:szCs w:val="24"/>
+        </w:rPr>
+        <w:t>farben</w:t>
+      </w:r>
+      <w:proofErr w:type="spellEnd"/>
+      <w:r>
+        <w:rPr>
+          <w:rFonts w:ascii="Arial" w:hAnsi="Arial" w:cs="Arial"/>
+          <w:sz w:val="24"/>
+          <w:szCs w:val="24"/>
+        </w:rPr>
+        <w:t xml:space="preserve">, abgeschirmte Kabel und Netzfreischalter die Ausbreitung von Elektrosmog reduzieren und verhindern. </w:t>
       </w:r>
       <w:r>
         <w:rPr>
@@ -6620,7 +8357,6 @@
           <w:sz w:val="24"/>
           <w:szCs w:val="24"/>
         </w:rPr>
-        <w:lastRenderedPageBreak/>
         <w:t>Wann rechnet sich der Einsatz?</w:t>
       </w:r>
     </w:p>
@@ -6640,7 +8376,25 @@
           <w:sz w:val="24"/>
           <w:szCs w:val="24"/>
         </w:rPr>
-        <w:t>Wenn der Einbau ausgereifter Syteme wie LON, LCN oder EIB direkt mit dem Neubau begonnen werden, da teilweise zusätzliche Leitungskabel verlegt werden müssen. Dabei entspricht die Elektroinstallation nur zwei bis drei Prozent der gesamten Baukosten. Powerline und Funk-EIB oder ein proprietäres System lassen sich gut für Nachrüstungen einsetzen. [11, S. 129]</w:t>
+        <w:t xml:space="preserve">Wenn der Einbau ausgereifter </w:t>
+      </w:r>
+      <w:proofErr w:type="spellStart"/>
+      <w:r>
+        <w:rPr>
+          <w:rFonts w:ascii="Arial" w:hAnsi="Arial" w:cs="Arial"/>
+          <w:sz w:val="24"/>
+          <w:szCs w:val="24"/>
+        </w:rPr>
+        <w:t>Syteme</w:t>
+      </w:r>
+      <w:proofErr w:type="spellEnd"/>
+      <w:r>
+        <w:rPr>
+          <w:rFonts w:ascii="Arial" w:hAnsi="Arial" w:cs="Arial"/>
+          <w:sz w:val="24"/>
+          <w:szCs w:val="24"/>
+        </w:rPr>
+        <w:t xml:space="preserve"> wie LON, LCN oder EIB direkt mit dem Neubau begonnen werden, da teilweise zusätzliche Leitungskabel verlegt werden müssen. Dabei entspricht die Elektroinstallation nur zwei bis drei Prozent der gesamten Baukosten. Powerline und Funk-EIB oder ein proprietäres System lassen sich gut für Nachrüstungen einsetzen. [11, S. 129]</w:t>
       </w:r>
     </w:p>
     <w:p>
@@ -6763,6 +8517,7 @@
           <w:sz w:val="24"/>
           <w:szCs w:val="24"/>
         </w:rPr>
+        <w:lastRenderedPageBreak/>
         <w:t>Erhöhter Komfort für den Bewohner</w:t>
       </w:r>
     </w:p>
@@ -6875,7 +8630,7 @@
           <w:szCs w:val="24"/>
         </w:rPr>
       </w:pPr>
-      <w:bookmarkStart w:id="13" w:name="_Toc71190838"/>
+      <w:bookmarkStart w:id="15" w:name="_Toc71193657"/>
       <w:r>
         <w:rPr>
           <w:rFonts w:ascii="Arial" w:hAnsi="Arial" w:cs="Arial"/>
@@ -6885,26 +8640,61 @@
         <w:lastRenderedPageBreak/>
         <w:t>Stand der Technik</w:t>
       </w:r>
-      <w:bookmarkEnd w:id="13"/>
-    </w:p>
-    <w:p>
-      <w:pPr>
-        <w:spacing w:line="360" w:lineRule="auto"/>
-        <w:jc w:val="both"/>
-        <w:rPr>
-          <w:rFonts w:ascii="Arial" w:hAnsi="Arial" w:cs="Arial"/>
-          <w:sz w:val="24"/>
-          <w:szCs w:val="24"/>
-        </w:rPr>
-      </w:pPr>
-      <w:bookmarkStart w:id="14" w:name="_Toc71190839"/>
-      <w:r>
-        <w:rPr>
-          <w:rFonts w:ascii="Arial" w:hAnsi="Arial" w:cs="Arial"/>
-          <w:sz w:val="24"/>
-          <w:szCs w:val="24"/>
-        </w:rPr>
-        <w:t>Moderne Beleuchtungstechnik hilft Energie zu sparen. Light Emittion Diodes [LED] werden als das Leuchtmittel der Zukunft gesehen. Ihr Wirkungsgrad liegt mit 30% weit über dem von Glühbirnen, die bei fünf Prozent liegen.</w:t>
+      <w:bookmarkEnd w:id="15"/>
+    </w:p>
+    <w:p>
+      <w:pPr>
+        <w:spacing w:line="360" w:lineRule="auto"/>
+        <w:jc w:val="both"/>
+        <w:rPr>
+          <w:rFonts w:ascii="Arial" w:hAnsi="Arial" w:cs="Arial"/>
+          <w:sz w:val="24"/>
+          <w:szCs w:val="24"/>
+        </w:rPr>
+      </w:pPr>
+      <w:r>
+        <w:rPr>
+          <w:rFonts w:ascii="Arial" w:hAnsi="Arial" w:cs="Arial"/>
+          <w:sz w:val="24"/>
+          <w:szCs w:val="24"/>
+        </w:rPr>
+        <w:t xml:space="preserve">Moderne Beleuchtungstechnik hilft Energie zu sparen. Light </w:t>
+      </w:r>
+      <w:proofErr w:type="spellStart"/>
+      <w:r>
+        <w:rPr>
+          <w:rFonts w:ascii="Arial" w:hAnsi="Arial" w:cs="Arial"/>
+          <w:sz w:val="24"/>
+          <w:szCs w:val="24"/>
+        </w:rPr>
+        <w:t>Emittion</w:t>
+      </w:r>
+      <w:proofErr w:type="spellEnd"/>
+      <w:r>
+        <w:rPr>
+          <w:rFonts w:ascii="Arial" w:hAnsi="Arial" w:cs="Arial"/>
+          <w:sz w:val="24"/>
+          <w:szCs w:val="24"/>
+        </w:rPr>
+        <w:t xml:space="preserve"> </w:t>
+      </w:r>
+      <w:proofErr w:type="spellStart"/>
+      <w:r>
+        <w:rPr>
+          <w:rFonts w:ascii="Arial" w:hAnsi="Arial" w:cs="Arial"/>
+          <w:sz w:val="24"/>
+          <w:szCs w:val="24"/>
+        </w:rPr>
+        <w:t>Diodes</w:t>
+      </w:r>
+      <w:proofErr w:type="spellEnd"/>
+      <w:r>
+        <w:rPr>
+          <w:rFonts w:ascii="Arial" w:hAnsi="Arial" w:cs="Arial"/>
+          <w:sz w:val="24"/>
+          <w:szCs w:val="24"/>
+        </w:rPr>
+        <w:t xml:space="preserve"> [LED] werden als das Leuchtmittel der Zukunft gesehen. Ihr Wirkungsgrad liegt mit 30% weit über dem von Glühbirnen, die bei fünf Prozent liegen.</w:t>
       </w:r>
       <w:r>
         <w:rPr>
@@ -6922,19 +8712,17 @@
         </w:rPr>
         <w:t>[11, S. 137f.]</w:t>
       </w:r>
-      <w:bookmarkEnd w:id="14"/>
-    </w:p>
-    <w:p>
-      <w:pPr>
-        <w:spacing w:line="360" w:lineRule="auto"/>
-        <w:jc w:val="both"/>
-        <w:rPr>
-          <w:rFonts w:ascii="Arial" w:hAnsi="Arial" w:cs="Arial"/>
-          <w:sz w:val="24"/>
-          <w:szCs w:val="24"/>
-        </w:rPr>
-      </w:pPr>
-      <w:bookmarkStart w:id="15" w:name="_Toc71190840"/>
+    </w:p>
+    <w:p>
+      <w:pPr>
+        <w:spacing w:line="360" w:lineRule="auto"/>
+        <w:jc w:val="both"/>
+        <w:rPr>
+          <w:rFonts w:ascii="Arial" w:hAnsi="Arial" w:cs="Arial"/>
+          <w:sz w:val="24"/>
+          <w:szCs w:val="24"/>
+        </w:rPr>
+      </w:pPr>
       <w:r>
         <w:rPr>
           <w:rFonts w:ascii="Arial" w:hAnsi="Arial" w:cs="Arial"/>
@@ -6949,17 +8737,7 @@
           <w:sz w:val="24"/>
           <w:szCs w:val="24"/>
         </w:rPr>
-        <w:t>b</w:t>
-      </w:r>
-      <w:bookmarkStart w:id="16" w:name="_GoBack"/>
-      <w:bookmarkEnd w:id="16"/>
-      <w:r>
-        <w:rPr>
-          <w:rFonts w:ascii="Arial" w:hAnsi="Arial" w:cs="Arial"/>
-          <w:sz w:val="24"/>
-          <w:szCs w:val="24"/>
-        </w:rPr>
-        <w:t>rillanz</w:t>
+        <w:t>brillanz</w:t>
       </w:r>
       <w:r>
         <w:rPr>
@@ -6977,7 +8755,6 @@
         </w:rPr>
         <w:t>Ihre geringe Lebensdauer und hohe Fertigungskosten sind der Grund, wieso die OLED-Technologie derzeit nur in Displays von Mobiltelefonen, Kameras und Rasierern zu finden sind. [11, S. 139f.]</w:t>
       </w:r>
-      <w:bookmarkEnd w:id="15"/>
     </w:p>
     <w:p>
       <w:pPr>
@@ -7025,7 +8802,7 @@
           <w:szCs w:val="24"/>
         </w:rPr>
       </w:pPr>
-      <w:bookmarkStart w:id="17" w:name="_Toc71190841"/>
+      <w:bookmarkStart w:id="16" w:name="_Toc71193658"/>
       <w:r>
         <w:rPr>
           <w:rFonts w:ascii="Arial" w:hAnsi="Arial" w:cs="Arial"/>
@@ -7035,7 +8812,7 @@
         <w:lastRenderedPageBreak/>
         <w:t>Anforderungen und Zielsetzung</w:t>
       </w:r>
-      <w:bookmarkEnd w:id="17"/>
+      <w:bookmarkEnd w:id="16"/>
     </w:p>
     <w:p>
       <w:pPr>
@@ -7245,7 +9022,7 @@
           <w:szCs w:val="24"/>
         </w:rPr>
       </w:pPr>
-      <w:bookmarkStart w:id="18" w:name="_Toc71190842"/>
+      <w:bookmarkStart w:id="17" w:name="_Toc71193659"/>
       <w:r>
         <w:rPr>
           <w:rFonts w:ascii="Arial" w:hAnsi="Arial" w:cs="Arial"/>
@@ -7254,7 +9031,7 @@
         </w:rPr>
         <w:t>Konzept</w:t>
       </w:r>
-      <w:bookmarkEnd w:id="18"/>
+      <w:bookmarkEnd w:id="17"/>
     </w:p>
     <w:p>
       <w:pPr>
@@ -7272,7 +9049,7 @@
           <w:szCs w:val="24"/>
         </w:rPr>
       </w:pPr>
-      <w:bookmarkStart w:id="19" w:name="_Toc71190843"/>
+      <w:bookmarkStart w:id="18" w:name="_Toc71193660"/>
       <w:r>
         <w:rPr>
           <w:rFonts w:ascii="Arial" w:hAnsi="Arial" w:cs="Arial"/>
@@ -7297,7 +9074,7 @@
         </w:rPr>
         <w:t>Leuchtstärke im Raum berechnen</w:t>
       </w:r>
-      <w:bookmarkEnd w:id="19"/>
+      <w:bookmarkEnd w:id="18"/>
     </w:p>
     <w:p>
       <w:pPr>
@@ -7430,7 +9207,25 @@
           <w:sz w:val="24"/>
           <w:szCs w:val="24"/>
         </w:rPr>
-        <w:t>Es soll zunächst davon ausgegangen werden, dass im gesamten Raum die selben Lampen verwendet werden.</w:t>
+        <w:t xml:space="preserve">Es soll zunächst davon ausgegangen werden, dass im gesamten Raum </w:t>
+      </w:r>
+      <w:proofErr w:type="spellStart"/>
+      <w:r>
+        <w:rPr>
+          <w:rFonts w:ascii="Arial" w:hAnsi="Arial" w:cs="Arial"/>
+          <w:sz w:val="24"/>
+          <w:szCs w:val="24"/>
+        </w:rPr>
+        <w:t>die selben</w:t>
+      </w:r>
+      <w:proofErr w:type="spellEnd"/>
+      <w:r>
+        <w:rPr>
+          <w:rFonts w:ascii="Arial" w:hAnsi="Arial" w:cs="Arial"/>
+          <w:sz w:val="24"/>
+          <w:szCs w:val="24"/>
+        </w:rPr>
+        <w:t xml:space="preserve"> Lampen verwendet werden.</w:t>
       </w:r>
       <w:r>
         <w:rPr>
@@ -7599,6 +9394,7 @@
         </w:rPr>
         <w:t xml:space="preserve"> </w:t>
       </w:r>
+      <w:proofErr w:type="spellStart"/>
       <w:r>
         <w:rPr>
           <w:rFonts w:ascii="Arial" w:hAnsi="Arial" w:cs="Arial"/>
@@ -7616,6 +9412,7 @@
         </w:rPr>
         <w:t>v</w:t>
       </w:r>
+      <w:proofErr w:type="spellEnd"/>
       <w:r>
         <w:rPr>
           <w:rFonts w:ascii="Arial" w:hAnsi="Arial" w:cs="Arial"/>
@@ -7870,7 +9667,7 @@
           <w:szCs w:val="24"/>
         </w:rPr>
       </w:pPr>
-      <w:bookmarkStart w:id="20" w:name="_Toc71190844"/>
+      <w:bookmarkStart w:id="19" w:name="_Toc71193661"/>
       <w:r>
         <w:rPr>
           <w:rFonts w:ascii="Arial" w:hAnsi="Arial" w:cs="Arial"/>
@@ -7879,7 +9676,7 @@
         </w:rPr>
         <w:t>Auswahl der Lampen ausgewählter Hersteller hinzufügen</w:t>
       </w:r>
-      <w:bookmarkEnd w:id="20"/>
+      <w:bookmarkEnd w:id="19"/>
     </w:p>
     <w:p>
       <w:pPr>
@@ -7932,7 +9729,7 @@
           <w:szCs w:val="24"/>
         </w:rPr>
       </w:pPr>
-      <w:bookmarkStart w:id="21" w:name="_Toc71190845"/>
+      <w:bookmarkStart w:id="20" w:name="_Toc71193662"/>
       <w:r>
         <w:rPr>
           <w:rFonts w:ascii="Arial" w:hAnsi="Arial" w:cs="Arial"/>
@@ -7941,7 +9738,7 @@
         </w:rPr>
         <w:t>Fenster im Raum hinzufügen</w:t>
       </w:r>
-      <w:bookmarkEnd w:id="21"/>
+      <w:bookmarkEnd w:id="20"/>
     </w:p>
     <w:p>
       <w:pPr>
@@ -7959,7 +9756,7 @@
           <w:szCs w:val="24"/>
         </w:rPr>
       </w:pPr>
-      <w:bookmarkStart w:id="22" w:name="_Toc71190846"/>
+      <w:bookmarkStart w:id="21" w:name="_Toc71193663"/>
       <w:r>
         <w:rPr>
           <w:rFonts w:ascii="Arial" w:hAnsi="Arial" w:cs="Arial"/>
@@ -7968,7 +9765,7 @@
         </w:rPr>
         <w:t>Darstellung des Raumes für den Benutzer mit Eingabe-Parametern</w:t>
       </w:r>
-      <w:bookmarkEnd w:id="22"/>
+      <w:bookmarkEnd w:id="21"/>
     </w:p>
     <w:p>
       <w:pPr>
@@ -8042,7 +9839,7 @@
           <w:szCs w:val="24"/>
         </w:rPr>
       </w:pPr>
-      <w:bookmarkStart w:id="23" w:name="_Toc71190847"/>
+      <w:bookmarkStart w:id="22" w:name="_Toc71193664"/>
       <w:r>
         <w:rPr>
           <w:rFonts w:ascii="Arial" w:hAnsi="Arial" w:cs="Arial"/>
@@ -8052,7 +9849,7 @@
         <w:lastRenderedPageBreak/>
         <w:t>Entwicklung und Implementierung</w:t>
       </w:r>
-      <w:bookmarkEnd w:id="23"/>
+      <w:bookmarkEnd w:id="22"/>
     </w:p>
     <w:p>
       <w:pPr>
@@ -8093,7 +9890,7 @@
           <w:szCs w:val="24"/>
         </w:rPr>
       </w:pPr>
-      <w:bookmarkStart w:id="24" w:name="_Toc71190848"/>
+      <w:bookmarkStart w:id="23" w:name="_Toc71193665"/>
       <w:r>
         <w:rPr>
           <w:rFonts w:ascii="Arial" w:hAnsi="Arial" w:cs="Arial"/>
@@ -8103,7 +9900,7 @@
         <w:lastRenderedPageBreak/>
         <w:t>Verifikation und Fazit</w:t>
       </w:r>
-      <w:bookmarkEnd w:id="24"/>
+      <w:bookmarkEnd w:id="23"/>
     </w:p>
     <w:p>
       <w:pPr>
@@ -8144,7 +9941,7 @@
           <w:szCs w:val="24"/>
         </w:rPr>
       </w:pPr>
-      <w:bookmarkStart w:id="25" w:name="_Toc71190849"/>
+      <w:bookmarkStart w:id="24" w:name="_Toc71193666"/>
       <w:r>
         <w:rPr>
           <w:rFonts w:ascii="Arial" w:hAnsi="Arial" w:cs="Arial"/>
@@ -8154,7 +9951,7 @@
         <w:lastRenderedPageBreak/>
         <w:t>Ausblick</w:t>
       </w:r>
-      <w:bookmarkEnd w:id="25"/>
+      <w:bookmarkEnd w:id="24"/>
     </w:p>
     <w:p>
       <w:pPr>
@@ -8172,7 +9969,25 @@
           <w:sz w:val="24"/>
           <w:szCs w:val="24"/>
         </w:rPr>
-        <w:t>Im Bereich des Smart Homes kann eine Pyramide erstellt werden, die die Ausbaustufen einer solchen Heimautomatisierung darstellt. Das Fundament stellt eine strukturierte Gebäudeverkabelung dar. Je besser diese ausgestattet ist, desto leistungs</w:t>
+        <w:t xml:space="preserve">Im Bereich des Smart </w:t>
+      </w:r>
+      <w:proofErr w:type="spellStart"/>
+      <w:r>
+        <w:rPr>
+          <w:rFonts w:ascii="Arial" w:hAnsi="Arial" w:cs="Arial"/>
+          <w:sz w:val="24"/>
+          <w:szCs w:val="24"/>
+        </w:rPr>
+        <w:t>Homes</w:t>
+      </w:r>
+      <w:proofErr w:type="spellEnd"/>
+      <w:r>
+        <w:rPr>
+          <w:rFonts w:ascii="Arial" w:hAnsi="Arial" w:cs="Arial"/>
+          <w:sz w:val="24"/>
+          <w:szCs w:val="24"/>
+        </w:rPr>
+        <w:t xml:space="preserve"> kann eine Pyramide erstellt werden, die die Ausbaustufen einer solchen Heimautomatisierung darstellt. Das Fundament stellt eine strukturierte Gebäudeverkabelung dar. Je besser diese ausgestattet ist, desto leistungs</w:t>
       </w:r>
       <w:r>
         <w:rPr>
@@ -8272,7 +10087,7 @@
           <w:szCs w:val="24"/>
         </w:rPr>
       </w:pPr>
-      <w:bookmarkStart w:id="26" w:name="_Toc71190850"/>
+      <w:bookmarkStart w:id="25" w:name="_Toc71193667"/>
       <w:r>
         <w:rPr>
           <w:rFonts w:ascii="Arial" w:hAnsi="Arial" w:cs="Arial"/>
@@ -8290,7 +10105,7 @@
         </w:rPr>
         <w:t>verzeichnis</w:t>
       </w:r>
-      <w:bookmarkEnd w:id="26"/>
+      <w:bookmarkEnd w:id="25"/>
       <w:r>
         <w:rPr>
           <w:rFonts w:ascii="Arial" w:hAnsi="Arial" w:cs="Arial"/>
@@ -8335,7 +10150,25 @@
           <w:sz w:val="24"/>
           <w:szCs w:val="24"/>
         </w:rPr>
-        <w:t xml:space="preserve">[2] Philippe P. Ulmann, Licht: </w:t>
+        <w:t xml:space="preserve">[2] Philippe P. </w:t>
+      </w:r>
+      <w:proofErr w:type="spellStart"/>
+      <w:r>
+        <w:rPr>
+          <w:rFonts w:ascii="Arial" w:hAnsi="Arial" w:cs="Arial"/>
+          <w:sz w:val="24"/>
+          <w:szCs w:val="24"/>
+        </w:rPr>
+        <w:t>Ulmann</w:t>
+      </w:r>
+      <w:proofErr w:type="spellEnd"/>
+      <w:r>
+        <w:rPr>
+          <w:rFonts w:ascii="Arial" w:hAnsi="Arial" w:cs="Arial"/>
+          <w:sz w:val="24"/>
+          <w:szCs w:val="24"/>
+        </w:rPr>
+        <w:t xml:space="preserve">, Licht: </w:t>
       </w:r>
       <w:r>
         <w:rPr>
@@ -8416,7 +10249,25 @@
           <w:sz w:val="24"/>
           <w:szCs w:val="24"/>
         </w:rPr>
-        <w:t>[5] Philippe P. Ulmann, Licht und Beleuchtung – Handbuch und Planungshilfe</w:t>
+        <w:t xml:space="preserve">[5] Philippe P. </w:t>
+      </w:r>
+      <w:proofErr w:type="spellStart"/>
+      <w:r>
+        <w:rPr>
+          <w:rFonts w:ascii="Arial" w:hAnsi="Arial" w:cs="Arial"/>
+          <w:sz w:val="24"/>
+          <w:szCs w:val="24"/>
+        </w:rPr>
+        <w:t>Ulmann</w:t>
+      </w:r>
+      <w:proofErr w:type="spellEnd"/>
+      <w:r>
+        <w:rPr>
+          <w:rFonts w:ascii="Arial" w:hAnsi="Arial" w:cs="Arial"/>
+          <w:sz w:val="24"/>
+          <w:szCs w:val="24"/>
+        </w:rPr>
+        <w:t>, Licht und Beleuchtung – Handbuch und Planungshilfe</w:t>
       </w:r>
     </w:p>
     <w:p>
@@ -8435,7 +10286,43 @@
           <w:sz w:val="24"/>
           <w:szCs w:val="24"/>
         </w:rPr>
-        <w:t>[6] Christian Bartenbach, Walter Witting, Handbuch für Lichtgestaltung – Lichttechnische und wahrnehmungspsychologische Grundlagen</w:t>
+        <w:t xml:space="preserve">[6] Christian </w:t>
+      </w:r>
+      <w:proofErr w:type="spellStart"/>
+      <w:r>
+        <w:rPr>
+          <w:rFonts w:ascii="Arial" w:hAnsi="Arial" w:cs="Arial"/>
+          <w:sz w:val="24"/>
+          <w:szCs w:val="24"/>
+        </w:rPr>
+        <w:t>Bartenbach</w:t>
+      </w:r>
+      <w:proofErr w:type="spellEnd"/>
+      <w:r>
+        <w:rPr>
+          <w:rFonts w:ascii="Arial" w:hAnsi="Arial" w:cs="Arial"/>
+          <w:sz w:val="24"/>
+          <w:szCs w:val="24"/>
+        </w:rPr>
+        <w:t xml:space="preserve">, Walter </w:t>
+      </w:r>
+      <w:proofErr w:type="spellStart"/>
+      <w:r>
+        <w:rPr>
+          <w:rFonts w:ascii="Arial" w:hAnsi="Arial" w:cs="Arial"/>
+          <w:sz w:val="24"/>
+          <w:szCs w:val="24"/>
+        </w:rPr>
+        <w:t>Witting</w:t>
+      </w:r>
+      <w:proofErr w:type="spellEnd"/>
+      <w:r>
+        <w:rPr>
+          <w:rFonts w:ascii="Arial" w:hAnsi="Arial" w:cs="Arial"/>
+          <w:sz w:val="24"/>
+          <w:szCs w:val="24"/>
+        </w:rPr>
+        <w:t>, Handbuch für Lichtgestaltung – Lichttechnische und wahrnehmungspsychologische Grundlagen</w:t>
       </w:r>
       <w:r>
         <w:rPr>
@@ -8478,7 +10365,25 @@
           <w:sz w:val="24"/>
           <w:szCs w:val="24"/>
         </w:rPr>
-        <w:t>[7] Stefan Heinle, Heimautomation mit KNX</w:t>
+        <w:t xml:space="preserve">[7] Stefan </w:t>
+      </w:r>
+      <w:proofErr w:type="spellStart"/>
+      <w:r>
+        <w:rPr>
+          <w:rFonts w:ascii="Arial" w:hAnsi="Arial" w:cs="Arial"/>
+          <w:sz w:val="24"/>
+          <w:szCs w:val="24"/>
+        </w:rPr>
+        <w:t>Heinle</w:t>
+      </w:r>
+      <w:proofErr w:type="spellEnd"/>
+      <w:r>
+        <w:rPr>
+          <w:rFonts w:ascii="Arial" w:hAnsi="Arial" w:cs="Arial"/>
+          <w:sz w:val="24"/>
+          <w:szCs w:val="24"/>
+        </w:rPr>
+        <w:t>, Heimautomation mit KNX</w:t>
       </w:r>
     </w:p>
     <w:p>
@@ -8497,7 +10402,25 @@
           <w:sz w:val="24"/>
           <w:szCs w:val="24"/>
         </w:rPr>
-        <w:t>[8] Monika Holfeld, Licht und Farbe – Planung und Ausführung bei der Gebäudegestaltung</w:t>
+        <w:t xml:space="preserve">[8] Monika </w:t>
+      </w:r>
+      <w:proofErr w:type="spellStart"/>
+      <w:r>
+        <w:rPr>
+          <w:rFonts w:ascii="Arial" w:hAnsi="Arial" w:cs="Arial"/>
+          <w:sz w:val="24"/>
+          <w:szCs w:val="24"/>
+        </w:rPr>
+        <w:t>Holfeld</w:t>
+      </w:r>
+      <w:proofErr w:type="spellEnd"/>
+      <w:r>
+        <w:rPr>
+          <w:rFonts w:ascii="Arial" w:hAnsi="Arial" w:cs="Arial"/>
+          <w:sz w:val="24"/>
+          <w:szCs w:val="24"/>
+        </w:rPr>
+        <w:t>, Licht und Farbe – Planung und Ausführung bei der Gebäudegestaltung</w:t>
       </w:r>
       <w:r>
         <w:rPr>
@@ -8524,16 +10447,44 @@
           <w:sz w:val="24"/>
           <w:szCs w:val="24"/>
         </w:rPr>
-        <w:t xml:space="preserve">[9] Syl Arena, Licht und Beleuchtung – Licht verstehen, mit Licht gestalten – Grundlagen </w:t>
-      </w:r>
-      <w:r>
-        <w:rPr>
-          <w:rFonts w:ascii="Arial" w:hAnsi="Arial" w:cs="Arial"/>
-          <w:sz w:val="24"/>
-          <w:szCs w:val="24"/>
-        </w:rPr>
-        <w:t>für Fotografen, dpuknt.verlag</w:t>
-      </w:r>
+        <w:t xml:space="preserve">[9] </w:t>
+      </w:r>
+      <w:proofErr w:type="spellStart"/>
+      <w:r>
+        <w:rPr>
+          <w:rFonts w:ascii="Arial" w:hAnsi="Arial" w:cs="Arial"/>
+          <w:sz w:val="24"/>
+          <w:szCs w:val="24"/>
+        </w:rPr>
+        <w:t>Syl</w:t>
+      </w:r>
+      <w:proofErr w:type="spellEnd"/>
+      <w:r>
+        <w:rPr>
+          <w:rFonts w:ascii="Arial" w:hAnsi="Arial" w:cs="Arial"/>
+          <w:sz w:val="24"/>
+          <w:szCs w:val="24"/>
+        </w:rPr>
+        <w:t xml:space="preserve"> Arena, Licht und Beleuchtung – Licht verstehen, mit Licht gestalten – Grundlagen </w:t>
+      </w:r>
+      <w:r>
+        <w:rPr>
+          <w:rFonts w:ascii="Arial" w:hAnsi="Arial" w:cs="Arial"/>
+          <w:sz w:val="24"/>
+          <w:szCs w:val="24"/>
+        </w:rPr>
+        <w:t xml:space="preserve">für Fotografen, </w:t>
+      </w:r>
+      <w:proofErr w:type="spellStart"/>
+      <w:r>
+        <w:rPr>
+          <w:rFonts w:ascii="Arial" w:hAnsi="Arial" w:cs="Arial"/>
+          <w:sz w:val="24"/>
+          <w:szCs w:val="24"/>
+        </w:rPr>
+        <w:t>dpuknt.verlag</w:t>
+      </w:r>
+      <w:proofErr w:type="spellEnd"/>
       <w:r>
         <w:rPr>
           <w:rFonts w:ascii="Arial" w:hAnsi="Arial" w:cs="Arial"/>
@@ -8636,7 +10587,47 @@
           <w:szCs w:val="24"/>
           <w:lang w:val="en-US"/>
         </w:rPr>
-        <w:t>[13] VDI Nachrichten, Januar 2003</w:t>
+        <w:t xml:space="preserve">[13] VDI </w:t>
+      </w:r>
+      <w:proofErr w:type="spellStart"/>
+      <w:r>
+        <w:rPr>
+          <w:rFonts w:ascii="Arial" w:hAnsi="Arial" w:cs="Arial"/>
+          <w:sz w:val="24"/>
+          <w:szCs w:val="24"/>
+          <w:lang w:val="en-US"/>
+        </w:rPr>
+        <w:t>Nachrichten</w:t>
+      </w:r>
+      <w:proofErr w:type="spellEnd"/>
+      <w:r>
+        <w:rPr>
+          <w:rFonts w:ascii="Arial" w:hAnsi="Arial" w:cs="Arial"/>
+          <w:sz w:val="24"/>
+          <w:szCs w:val="24"/>
+          <w:lang w:val="en-US"/>
+        </w:rPr>
+        <w:t xml:space="preserve">, </w:t>
+      </w:r>
+      <w:proofErr w:type="spellStart"/>
+      <w:r>
+        <w:rPr>
+          <w:rFonts w:ascii="Arial" w:hAnsi="Arial" w:cs="Arial"/>
+          <w:sz w:val="24"/>
+          <w:szCs w:val="24"/>
+          <w:lang w:val="en-US"/>
+        </w:rPr>
+        <w:t>Januar</w:t>
+      </w:r>
+      <w:proofErr w:type="spellEnd"/>
+      <w:r>
+        <w:rPr>
+          <w:rFonts w:ascii="Arial" w:hAnsi="Arial" w:cs="Arial"/>
+          <w:sz w:val="24"/>
+          <w:szCs w:val="24"/>
+          <w:lang w:val="en-US"/>
+        </w:rPr>
+        <w:t xml:space="preserve"> 2003</w:t>
       </w:r>
     </w:p>
     <w:p>
@@ -8650,6 +10641,133 @@
           <w:lang w:val="en-US"/>
         </w:rPr>
       </w:pPr>
+      <w:r>
+        <w:rPr>
+          <w:rFonts w:ascii="Arial" w:hAnsi="Arial" w:cs="Arial"/>
+          <w:sz w:val="24"/>
+          <w:szCs w:val="24"/>
+          <w:lang w:val="en-US"/>
+        </w:rPr>
+        <w:t xml:space="preserve">[14] Mike Riley, Das </w:t>
+      </w:r>
+      <w:proofErr w:type="spellStart"/>
+      <w:r>
+        <w:rPr>
+          <w:rFonts w:ascii="Arial" w:hAnsi="Arial" w:cs="Arial"/>
+          <w:sz w:val="24"/>
+          <w:szCs w:val="24"/>
+          <w:lang w:val="en-US"/>
+        </w:rPr>
+        <w:t>Intelligente</w:t>
+      </w:r>
+      <w:proofErr w:type="spellEnd"/>
+      <w:r>
+        <w:rPr>
+          <w:rFonts w:ascii="Arial" w:hAnsi="Arial" w:cs="Arial"/>
+          <w:sz w:val="24"/>
+          <w:szCs w:val="24"/>
+          <w:lang w:val="en-US"/>
+        </w:rPr>
+        <w:t xml:space="preserve"> </w:t>
+      </w:r>
+      <w:proofErr w:type="spellStart"/>
+      <w:r>
+        <w:rPr>
+          <w:rFonts w:ascii="Arial" w:hAnsi="Arial" w:cs="Arial"/>
+          <w:sz w:val="24"/>
+          <w:szCs w:val="24"/>
+          <w:lang w:val="en-US"/>
+        </w:rPr>
+        <w:t>Haus</w:t>
+      </w:r>
+      <w:proofErr w:type="spellEnd"/>
+      <w:r>
+        <w:rPr>
+          <w:rFonts w:ascii="Arial" w:hAnsi="Arial" w:cs="Arial"/>
+          <w:sz w:val="24"/>
+          <w:szCs w:val="24"/>
+          <w:lang w:val="en-US"/>
+        </w:rPr>
+        <w:t xml:space="preserve"> – </w:t>
+      </w:r>
+      <w:proofErr w:type="spellStart"/>
+      <w:r>
+        <w:rPr>
+          <w:rFonts w:ascii="Arial" w:hAnsi="Arial" w:cs="Arial"/>
+          <w:sz w:val="24"/>
+          <w:szCs w:val="24"/>
+          <w:lang w:val="en-US"/>
+        </w:rPr>
+        <w:t>Heimautomation</w:t>
+      </w:r>
+      <w:proofErr w:type="spellEnd"/>
+      <w:r>
+        <w:rPr>
+          <w:rFonts w:ascii="Arial" w:hAnsi="Arial" w:cs="Arial"/>
+          <w:sz w:val="24"/>
+          <w:szCs w:val="24"/>
+          <w:lang w:val="en-US"/>
+        </w:rPr>
+        <w:t xml:space="preserve"> </w:t>
+      </w:r>
+      <w:proofErr w:type="spellStart"/>
+      <w:r>
+        <w:rPr>
+          <w:rFonts w:ascii="Arial" w:hAnsi="Arial" w:cs="Arial"/>
+          <w:sz w:val="24"/>
+          <w:szCs w:val="24"/>
+          <w:lang w:val="en-US"/>
+        </w:rPr>
+        <w:t>mit</w:t>
+      </w:r>
+      <w:proofErr w:type="spellEnd"/>
+      <w:r>
+        <w:rPr>
+          <w:rFonts w:ascii="Arial" w:hAnsi="Arial" w:cs="Arial"/>
+          <w:sz w:val="24"/>
+          <w:szCs w:val="24"/>
+          <w:lang w:val="en-US"/>
+        </w:rPr>
+        <w:t xml:space="preserve"> Arduino, Android und PC, O’Reilly </w:t>
+      </w:r>
+      <w:proofErr w:type="spellStart"/>
+      <w:r>
+        <w:rPr>
+          <w:rFonts w:ascii="Arial" w:hAnsi="Arial" w:cs="Arial"/>
+          <w:sz w:val="24"/>
+          <w:szCs w:val="24"/>
+          <w:lang w:val="en-US"/>
+        </w:rPr>
+        <w:t>Verlag</w:t>
+      </w:r>
+      <w:proofErr w:type="spellEnd"/>
+      <w:r>
+        <w:rPr>
+          <w:rFonts w:ascii="Arial" w:hAnsi="Arial" w:cs="Arial"/>
+          <w:sz w:val="24"/>
+          <w:szCs w:val="24"/>
+          <w:lang w:val="en-US"/>
+        </w:rPr>
+        <w:t xml:space="preserve"> GmbH &amp; Co.</w:t>
+      </w:r>
+      <w:r>
+        <w:rPr>
+          <w:rFonts w:ascii="Arial" w:hAnsi="Arial" w:cs="Arial"/>
+          <w:sz w:val="24"/>
+          <w:szCs w:val="24"/>
+          <w:lang w:val="en-US"/>
+        </w:rPr>
+        <w:t xml:space="preserve"> KG, ISBN 987-3-86899-363-9</w:t>
+      </w:r>
+      <w:r>
+        <w:rPr>
+          <w:rFonts w:ascii="Arial" w:hAnsi="Arial" w:cs="Arial"/>
+          <w:sz w:val="24"/>
+          <w:szCs w:val="24"/>
+          <w:lang w:val="en-US"/>
+        </w:rPr>
+        <w:t xml:space="preserve"> </w:t>
+      </w:r>
     </w:p>
     <w:p>
       <w:pPr>
@@ -8659,14 +10777,111 @@
           <w:rFonts w:ascii="Arial" w:hAnsi="Arial" w:cs="Arial"/>
           <w:sz w:val="24"/>
           <w:szCs w:val="24"/>
-        </w:rPr>
-      </w:pPr>
-      <w:r>
-        <w:rPr>
-          <w:rFonts w:ascii="Arial" w:hAnsi="Arial" w:cs="Arial"/>
-          <w:sz w:val="24"/>
-          <w:szCs w:val="24"/>
-        </w:rPr>
+          <w:lang w:val="en-US"/>
+        </w:rPr>
+      </w:pPr>
+      <w:r>
+        <w:rPr>
+          <w:rFonts w:ascii="Arial" w:hAnsi="Arial" w:cs="Arial"/>
+          <w:sz w:val="24"/>
+          <w:szCs w:val="24"/>
+          <w:lang w:val="en-US"/>
+        </w:rPr>
+        <w:t xml:space="preserve">[15] </w:t>
+      </w:r>
+      <w:r>
+        <w:rPr>
+          <w:rFonts w:ascii="Arial" w:hAnsi="Arial" w:cs="Arial"/>
+          <w:sz w:val="24"/>
+          <w:szCs w:val="24"/>
+          <w:lang w:val="en-US"/>
+        </w:rPr>
+        <w:t>https</w:t>
+      </w:r>
+      <w:r>
+        <w:rPr>
+          <w:rFonts w:ascii="Arial" w:hAnsi="Arial" w:cs="Arial"/>
+          <w:sz w:val="24"/>
+          <w:szCs w:val="24"/>
+          <w:lang w:val="en-US"/>
+        </w:rPr>
+        <w:t>://www.dialux.com/de-DE/ Stand: 06.05.2021</w:t>
+      </w:r>
+    </w:p>
+    <w:p>
+      <w:pPr>
+        <w:spacing w:after="120" w:line="360" w:lineRule="auto"/>
+        <w:jc w:val="both"/>
+        <w:rPr>
+          <w:rFonts w:ascii="Arial" w:hAnsi="Arial" w:cs="Arial"/>
+          <w:sz w:val="24"/>
+          <w:szCs w:val="24"/>
+          <w:lang w:val="en-US"/>
+        </w:rPr>
+      </w:pPr>
+      <w:r>
+        <w:rPr>
+          <w:rFonts w:ascii="Arial" w:hAnsi="Arial" w:cs="Arial"/>
+          <w:sz w:val="24"/>
+          <w:szCs w:val="24"/>
+          <w:lang w:val="en-US"/>
+        </w:rPr>
+        <w:t xml:space="preserve">[16] </w:t>
+      </w:r>
+      <w:r>
+        <w:rPr>
+          <w:rFonts w:ascii="Arial" w:hAnsi="Arial" w:cs="Arial"/>
+          <w:sz w:val="24"/>
+          <w:szCs w:val="24"/>
+          <w:lang w:val="en-US"/>
+        </w:rPr>
+        <w:t>https://relux.com/de/</w:t>
+      </w:r>
+      <w:r>
+        <w:rPr>
+          <w:rFonts w:ascii="Arial" w:hAnsi="Arial" w:cs="Arial"/>
+          <w:sz w:val="24"/>
+          <w:szCs w:val="24"/>
+          <w:lang w:val="en-US"/>
+        </w:rPr>
+        <w:t xml:space="preserve"> Stand: 06.05.2021</w:t>
+      </w:r>
+    </w:p>
+    <w:p>
+      <w:pPr>
+        <w:spacing w:after="120" w:line="360" w:lineRule="auto"/>
+        <w:jc w:val="both"/>
+        <w:rPr>
+          <w:rFonts w:ascii="Arial" w:hAnsi="Arial" w:cs="Arial"/>
+          <w:sz w:val="24"/>
+          <w:szCs w:val="24"/>
+          <w:lang w:val="en-US"/>
+        </w:rPr>
+      </w:pPr>
+    </w:p>
+    <w:p>
+      <w:pPr>
+        <w:pStyle w:val="Listenabsatz"/>
+        <w:numPr>
+          <w:ilvl w:val="0"/>
+          <w:numId w:val="1"/>
+        </w:numPr>
+        <w:spacing w:after="120" w:line="360" w:lineRule="auto"/>
+        <w:jc w:val="both"/>
+        <w:outlineLvl w:val="0"/>
+        <w:rPr>
+          <w:rFonts w:ascii="Arial" w:hAnsi="Arial" w:cs="Arial"/>
+          <w:sz w:val="28"/>
+          <w:szCs w:val="24"/>
+        </w:rPr>
+      </w:pPr>
+      <w:r>
+        <w:rPr>
+          <w:rFonts w:ascii="Arial" w:hAnsi="Arial" w:cs="Arial"/>
+          <w:sz w:val="28"/>
+          <w:szCs w:val="24"/>
+        </w:rPr>
+        <w:lastRenderedPageBreak/>
         <w:t>Abbildungsverzeichnis</w:t>
       </w:r>
     </w:p>
@@ -8930,7 +11145,6 @@
           <w:sz w:val="24"/>
           <w:szCs w:val="24"/>
         </w:rPr>
-        <w:lastRenderedPageBreak/>
         <w:fldChar w:fldCharType="begin"/>
       </w:r>
       <w:r>
@@ -9180,15 +11394,7 @@
           <w:sz w:val="24"/>
           <w:szCs w:val="24"/>
         </w:rPr>
-        <w:instrText xml:space="preserve"> REF _Ref70298366 \h </w:instrText>
-      </w:r>
-      <w:r>
-        <w:rPr>
-          <w:rFonts w:ascii="Arial" w:hAnsi="Arial" w:cs="Arial"/>
-          <w:sz w:val="24"/>
-          <w:szCs w:val="24"/>
-        </w:rPr>
-        <w:instrText xml:space="preserve"> \* MERGEFORMAT </w:instrText>
+        <w:instrText xml:space="preserve"> REF _Ref71192530 \h </w:instrText>
       </w:r>
       <w:r>
         <w:rPr>
@@ -9209,6 +11415,8 @@
         <w:rPr>
           <w:rFonts w:ascii="Arial" w:hAnsi="Arial" w:cs="Arial"/>
           <w:i/>
+          <w:sz w:val="24"/>
+          <w:szCs w:val="24"/>
         </w:rPr>
         <w:t xml:space="preserve">Abbildung </w:t>
       </w:r>
@@ -9217,6 +11425,8 @@
           <w:rFonts w:ascii="Arial" w:hAnsi="Arial" w:cs="Arial"/>
           <w:i/>
           <w:noProof/>
+          <w:sz w:val="24"/>
+          <w:szCs w:val="24"/>
         </w:rPr>
         <w:t>7</w:t>
       </w:r>
@@ -9234,6 +11444,164 @@
           <w:sz w:val="24"/>
           <w:szCs w:val="24"/>
         </w:rPr>
+        <w:t>: eigene</w:t>
+      </w:r>
+    </w:p>
+    <w:p>
+      <w:pPr>
+        <w:spacing w:after="120" w:line="360" w:lineRule="auto"/>
+        <w:jc w:val="both"/>
+        <w:rPr>
+          <w:rFonts w:ascii="Arial" w:hAnsi="Arial" w:cs="Arial"/>
+          <w:sz w:val="24"/>
+          <w:szCs w:val="24"/>
+        </w:rPr>
+      </w:pPr>
+      <w:r>
+        <w:rPr>
+          <w:rFonts w:ascii="Arial" w:hAnsi="Arial" w:cs="Arial"/>
+          <w:sz w:val="24"/>
+          <w:szCs w:val="24"/>
+        </w:rPr>
+        <w:fldChar w:fldCharType="begin"/>
+      </w:r>
+      <w:r>
+        <w:rPr>
+          <w:rFonts w:ascii="Arial" w:hAnsi="Arial" w:cs="Arial"/>
+          <w:sz w:val="24"/>
+          <w:szCs w:val="24"/>
+        </w:rPr>
+        <w:instrText xml:space="preserve"> REF _Ref71192918 \h </w:instrText>
+      </w:r>
+      <w:r>
+        <w:rPr>
+          <w:rFonts w:ascii="Arial" w:hAnsi="Arial" w:cs="Arial"/>
+          <w:sz w:val="24"/>
+          <w:szCs w:val="24"/>
+        </w:rPr>
+      </w:r>
+      <w:r>
+        <w:rPr>
+          <w:rFonts w:ascii="Arial" w:hAnsi="Arial" w:cs="Arial"/>
+          <w:sz w:val="24"/>
+          <w:szCs w:val="24"/>
+        </w:rPr>
+        <w:fldChar w:fldCharType="separate"/>
+      </w:r>
+      <w:r>
+        <w:rPr>
+          <w:rFonts w:ascii="Arial" w:hAnsi="Arial" w:cs="Arial"/>
+          <w:i/>
+          <w:sz w:val="24"/>
+          <w:szCs w:val="24"/>
+        </w:rPr>
+        <w:t xml:space="preserve">Abbildung </w:t>
+      </w:r>
+      <w:r>
+        <w:rPr>
+          <w:rFonts w:ascii="Arial" w:hAnsi="Arial" w:cs="Arial"/>
+          <w:i/>
+          <w:noProof/>
+          <w:sz w:val="24"/>
+          <w:szCs w:val="24"/>
+        </w:rPr>
+        <w:t>8</w:t>
+      </w:r>
+      <w:r>
+        <w:rPr>
+          <w:rFonts w:ascii="Arial" w:hAnsi="Arial" w:cs="Arial"/>
+          <w:sz w:val="24"/>
+          <w:szCs w:val="24"/>
+        </w:rPr>
+        <w:fldChar w:fldCharType="end"/>
+      </w:r>
+      <w:r>
+        <w:rPr>
+          <w:rFonts w:ascii="Arial" w:hAnsi="Arial" w:cs="Arial"/>
+          <w:sz w:val="24"/>
+          <w:szCs w:val="24"/>
+        </w:rPr>
+        <w:t>: eigene</w:t>
+      </w:r>
+    </w:p>
+    <w:p>
+      <w:pPr>
+        <w:spacing w:after="120" w:line="360" w:lineRule="auto"/>
+        <w:jc w:val="both"/>
+        <w:rPr>
+          <w:rFonts w:ascii="Arial" w:hAnsi="Arial" w:cs="Arial"/>
+          <w:sz w:val="24"/>
+          <w:szCs w:val="24"/>
+        </w:rPr>
+      </w:pPr>
+      <w:r>
+        <w:rPr>
+          <w:rFonts w:ascii="Arial" w:hAnsi="Arial" w:cs="Arial"/>
+          <w:sz w:val="24"/>
+          <w:szCs w:val="24"/>
+        </w:rPr>
+        <w:fldChar w:fldCharType="begin"/>
+      </w:r>
+      <w:r>
+        <w:rPr>
+          <w:rFonts w:ascii="Arial" w:hAnsi="Arial" w:cs="Arial"/>
+          <w:sz w:val="24"/>
+          <w:szCs w:val="24"/>
+        </w:rPr>
+        <w:instrText xml:space="preserve"> REF _Ref70298366 \h </w:instrText>
+      </w:r>
+      <w:r>
+        <w:rPr>
+          <w:rFonts w:ascii="Arial" w:hAnsi="Arial" w:cs="Arial"/>
+          <w:sz w:val="24"/>
+          <w:szCs w:val="24"/>
+        </w:rPr>
+        <w:instrText xml:space="preserve"> \* MERGEFORMAT </w:instrText>
+      </w:r>
+      <w:r>
+        <w:rPr>
+          <w:rFonts w:ascii="Arial" w:hAnsi="Arial" w:cs="Arial"/>
+          <w:sz w:val="24"/>
+          <w:szCs w:val="24"/>
+        </w:rPr>
+      </w:r>
+      <w:r>
+        <w:rPr>
+          <w:rFonts w:ascii="Arial" w:hAnsi="Arial" w:cs="Arial"/>
+          <w:sz w:val="24"/>
+          <w:szCs w:val="24"/>
+        </w:rPr>
+        <w:fldChar w:fldCharType="separate"/>
+      </w:r>
+      <w:r>
+        <w:rPr>
+          <w:rFonts w:ascii="Arial" w:hAnsi="Arial" w:cs="Arial"/>
+          <w:i/>
+        </w:rPr>
+        <w:t xml:space="preserve">Abbildung </w:t>
+      </w:r>
+      <w:r>
+        <w:rPr>
+          <w:rFonts w:ascii="Arial" w:hAnsi="Arial" w:cs="Arial"/>
+          <w:i/>
+          <w:noProof/>
+        </w:rPr>
+        <w:t>9</w:t>
+      </w:r>
+      <w:r>
+        <w:rPr>
+          <w:rFonts w:ascii="Arial" w:hAnsi="Arial" w:cs="Arial"/>
+          <w:sz w:val="24"/>
+          <w:szCs w:val="24"/>
+        </w:rPr>
+        <w:fldChar w:fldCharType="end"/>
+      </w:r>
+      <w:r>
+        <w:rPr>
+          <w:rFonts w:ascii="Arial" w:hAnsi="Arial" w:cs="Arial"/>
+          <w:sz w:val="24"/>
+          <w:szCs w:val="24"/>
+        </w:rPr>
         <w:t>: 6, S. 148</w:t>
       </w:r>
     </w:p>
@@ -9250,22 +11618,30 @@
     </w:p>
     <w:p>
       <w:pPr>
+        <w:pStyle w:val="Listenabsatz"/>
+        <w:numPr>
+          <w:ilvl w:val="0"/>
+          <w:numId w:val="1"/>
+        </w:numPr>
         <w:spacing w:after="120" w:line="360" w:lineRule="auto"/>
         <w:jc w:val="both"/>
-        <w:rPr>
-          <w:rFonts w:ascii="Arial" w:hAnsi="Arial" w:cs="Arial"/>
-          <w:sz w:val="24"/>
-          <w:szCs w:val="24"/>
-        </w:rPr>
-      </w:pPr>
-      <w:r>
-        <w:rPr>
-          <w:rFonts w:ascii="Arial" w:hAnsi="Arial" w:cs="Arial"/>
-          <w:sz w:val="24"/>
+        <w:outlineLvl w:val="0"/>
+        <w:rPr>
+          <w:rFonts w:ascii="Arial" w:hAnsi="Arial" w:cs="Arial"/>
+          <w:sz w:val="28"/>
+          <w:szCs w:val="24"/>
+        </w:rPr>
+      </w:pPr>
+      <w:r>
+        <w:rPr>
+          <w:rFonts w:ascii="Arial" w:hAnsi="Arial" w:cs="Arial"/>
+          <w:sz w:val="28"/>
           <w:szCs w:val="24"/>
         </w:rPr>
         <w:t>Anhang</w:t>
       </w:r>
+      <w:bookmarkStart w:id="26" w:name="_GoBack"/>
+      <w:bookmarkEnd w:id="26"/>
     </w:p>
     <w:p>
       <w:pPr>
@@ -9304,7 +11680,7 @@
                     <pic:cNvPicPr/>
                   </pic:nvPicPr>
                   <pic:blipFill>
-                    <a:blip r:embed="rId15"/>
+                    <a:blip r:embed="rId17"/>
                     <a:stretch>
                       <a:fillRect/>
                     </a:stretch>
@@ -9393,7 +11769,7 @@
           <w:sz w:val="22"/>
           <w:szCs w:val="22"/>
         </w:rPr>
-        <w:t>7</w:t>
+        <w:t>9</w:t>
       </w:r>
       <w:r>
         <w:rPr>
@@ -9481,7 +11857,7 @@
           <w:rPr>
             <w:noProof/>
           </w:rPr>
-          <w:t>25</w:t>
+          <w:t>33</w:t>
         </w:r>
         <w:r>
           <w:fldChar w:fldCharType="end"/>
@@ -11800,7 +14176,7 @@
 </file>
 
 <file path=customXml/itemProps1.xml><?xml version="1.0" encoding="utf-8"?>
-<ds:datastoreItem xmlns:ds="http://schemas.openxmlformats.org/officeDocument/2006/customXml" ds:itemID="{2D1805CE-3F53-49EC-A930-78D796A368E6}">
+<ds:datastoreItem xmlns:ds="http://schemas.openxmlformats.org/officeDocument/2006/customXml" ds:itemID="{F25F0504-D586-4928-BF7C-E8AE191F2934}">
   <ds:schemaRefs>
     <ds:schemaRef ds:uri="http://schemas.openxmlformats.org/officeDocument/2006/bibliography"/>
   </ds:schemaRefs>

</xml_diff>

<commit_message>
Add Einleitung zu Kapitel "Konzept".
</commit_message>
<xml_diff>
--- a/Haupttext.docx
+++ b/Haupttext.docx
@@ -61,10 +61,6 @@
         <w:p>
           <w:pPr>
             <w:pStyle w:val="Verzeichnis1"/>
-            <w:tabs>
-              <w:tab w:val="left" w:pos="440"/>
-              <w:tab w:val="right" w:leader="dot" w:pos="9062"/>
-            </w:tabs>
             <w:rPr>
               <w:noProof/>
             </w:rPr>
@@ -87,7 +83,7 @@
             </w:rPr>
             <w:fldChar w:fldCharType="separate"/>
           </w:r>
-          <w:hyperlink w:anchor="_Toc71193650" w:history="1">
+          <w:hyperlink w:anchor="_Toc71297752" w:history="1">
             <w:r>
               <w:rPr>
                 <w:rStyle w:val="Hyperlink"/>
@@ -129,7 +125,7 @@
                 <w:noProof/>
                 <w:webHidden/>
               </w:rPr>
-              <w:instrText xml:space="preserve"> PAGEREF _Toc71193650 \h </w:instrText>
+              <w:instrText xml:space="preserve"> PAGEREF _Toc71297752 \h </w:instrText>
             </w:r>
             <w:r>
               <w:rPr>
@@ -163,15 +159,11 @@
         <w:p>
           <w:pPr>
             <w:pStyle w:val="Verzeichnis1"/>
-            <w:tabs>
-              <w:tab w:val="left" w:pos="440"/>
-              <w:tab w:val="right" w:leader="dot" w:pos="9062"/>
-            </w:tabs>
             <w:rPr>
               <w:noProof/>
             </w:rPr>
           </w:pPr>
-          <w:hyperlink w:anchor="_Toc71193651" w:history="1">
+          <w:hyperlink w:anchor="_Toc71297753" w:history="1">
             <w:r>
               <w:rPr>
                 <w:rStyle w:val="Hyperlink"/>
@@ -213,7 +205,7 @@
                 <w:noProof/>
                 <w:webHidden/>
               </w:rPr>
-              <w:instrText xml:space="preserve"> PAGEREF _Toc71193651 \h </w:instrText>
+              <w:instrText xml:space="preserve"> PAGEREF _Toc71297753 \h </w:instrText>
             </w:r>
             <w:r>
               <w:rPr>
@@ -255,7 +247,7 @@
               <w:noProof/>
             </w:rPr>
           </w:pPr>
-          <w:hyperlink w:anchor="_Toc71193652" w:history="1">
+          <w:hyperlink w:anchor="_Toc71297754" w:history="1">
             <w:r>
               <w:rPr>
                 <w:rStyle w:val="Hyperlink"/>
@@ -297,7 +289,7 @@
                 <w:noProof/>
                 <w:webHidden/>
               </w:rPr>
-              <w:instrText xml:space="preserve"> PAGEREF _Toc71193652 \h </w:instrText>
+              <w:instrText xml:space="preserve"> PAGEREF _Toc71297754 \h </w:instrText>
             </w:r>
             <w:r>
               <w:rPr>
@@ -339,7 +331,7 @@
               <w:noProof/>
             </w:rPr>
           </w:pPr>
-          <w:hyperlink w:anchor="_Toc71193653" w:history="1">
+          <w:hyperlink w:anchor="_Toc71297755" w:history="1">
             <w:r>
               <w:rPr>
                 <w:rStyle w:val="Hyperlink"/>
@@ -381,7 +373,7 @@
                 <w:noProof/>
                 <w:webHidden/>
               </w:rPr>
-              <w:instrText xml:space="preserve"> PAGEREF _Toc71193653 \h </w:instrText>
+              <w:instrText xml:space="preserve"> PAGEREF _Toc71297755 \h </w:instrText>
             </w:r>
             <w:r>
               <w:rPr>
@@ -423,7 +415,7 @@
               <w:noProof/>
             </w:rPr>
           </w:pPr>
-          <w:hyperlink w:anchor="_Toc71193654" w:history="1">
+          <w:hyperlink w:anchor="_Toc71297756" w:history="1">
             <w:r>
               <w:rPr>
                 <w:rStyle w:val="Hyperlink"/>
@@ -465,7 +457,7 @@
                 <w:noProof/>
                 <w:webHidden/>
               </w:rPr>
-              <w:instrText xml:space="preserve"> PAGEREF _Toc71193654 \h </w:instrText>
+              <w:instrText xml:space="preserve"> PAGEREF _Toc71297756 \h </w:instrText>
             </w:r>
             <w:r>
               <w:rPr>
@@ -507,7 +499,7 @@
               <w:noProof/>
             </w:rPr>
           </w:pPr>
-          <w:hyperlink w:anchor="_Toc71193655" w:history="1">
+          <w:hyperlink w:anchor="_Toc71297757" w:history="1">
             <w:r>
               <w:rPr>
                 <w:rStyle w:val="Hyperlink"/>
@@ -549,7 +541,7 @@
                 <w:noProof/>
                 <w:webHidden/>
               </w:rPr>
-              <w:instrText xml:space="preserve"> PAGEREF _Toc71193655 \h </w:instrText>
+              <w:instrText xml:space="preserve"> PAGEREF _Toc71297757 \h </w:instrText>
             </w:r>
             <w:r>
               <w:rPr>
@@ -591,7 +583,7 @@
               <w:noProof/>
             </w:rPr>
           </w:pPr>
-          <w:hyperlink w:anchor="_Toc71193656" w:history="1">
+          <w:hyperlink w:anchor="_Toc71297758" w:history="1">
             <w:r>
               <w:rPr>
                 <w:rStyle w:val="Hyperlink"/>
@@ -633,7 +625,7 @@
                 <w:noProof/>
                 <w:webHidden/>
               </w:rPr>
-              <w:instrText xml:space="preserve"> PAGEREF _Toc71193656 \h </w:instrText>
+              <w:instrText xml:space="preserve"> PAGEREF _Toc71297758 \h </w:instrText>
             </w:r>
             <w:r>
               <w:rPr>
@@ -667,15 +659,11 @@
         <w:p>
           <w:pPr>
             <w:pStyle w:val="Verzeichnis1"/>
-            <w:tabs>
-              <w:tab w:val="left" w:pos="440"/>
-              <w:tab w:val="right" w:leader="dot" w:pos="9062"/>
-            </w:tabs>
             <w:rPr>
               <w:noProof/>
             </w:rPr>
           </w:pPr>
-          <w:hyperlink w:anchor="_Toc71193657" w:history="1">
+          <w:hyperlink w:anchor="_Toc71297759" w:history="1">
             <w:r>
               <w:rPr>
                 <w:rStyle w:val="Hyperlink"/>
@@ -717,7 +705,7 @@
                 <w:noProof/>
                 <w:webHidden/>
               </w:rPr>
-              <w:instrText xml:space="preserve"> PAGEREF _Toc71193657 \h </w:instrText>
+              <w:instrText xml:space="preserve"> PAGEREF _Toc71297759 \h </w:instrText>
             </w:r>
             <w:r>
               <w:rPr>
@@ -751,15 +739,11 @@
         <w:p>
           <w:pPr>
             <w:pStyle w:val="Verzeichnis1"/>
-            <w:tabs>
-              <w:tab w:val="left" w:pos="440"/>
-              <w:tab w:val="right" w:leader="dot" w:pos="9062"/>
-            </w:tabs>
             <w:rPr>
               <w:noProof/>
             </w:rPr>
           </w:pPr>
-          <w:hyperlink w:anchor="_Toc71193658" w:history="1">
+          <w:hyperlink w:anchor="_Toc71297760" w:history="1">
             <w:r>
               <w:rPr>
                 <w:rStyle w:val="Hyperlink"/>
@@ -801,7 +785,7 @@
                 <w:noProof/>
                 <w:webHidden/>
               </w:rPr>
-              <w:instrText xml:space="preserve"> PAGEREF _Toc71193658 \h </w:instrText>
+              <w:instrText xml:space="preserve"> PAGEREF _Toc71297760 \h </w:instrText>
             </w:r>
             <w:r>
               <w:rPr>
@@ -835,15 +819,11 @@
         <w:p>
           <w:pPr>
             <w:pStyle w:val="Verzeichnis1"/>
-            <w:tabs>
-              <w:tab w:val="left" w:pos="440"/>
-              <w:tab w:val="right" w:leader="dot" w:pos="9062"/>
-            </w:tabs>
             <w:rPr>
               <w:noProof/>
             </w:rPr>
           </w:pPr>
-          <w:hyperlink w:anchor="_Toc71193659" w:history="1">
+          <w:hyperlink w:anchor="_Toc71297761" w:history="1">
             <w:r>
               <w:rPr>
                 <w:rStyle w:val="Hyperlink"/>
@@ -885,7 +865,7 @@
                 <w:noProof/>
                 <w:webHidden/>
               </w:rPr>
-              <w:instrText xml:space="preserve"> PAGEREF _Toc71193659 \h </w:instrText>
+              <w:instrText xml:space="preserve"> PAGEREF _Toc71297761 \h </w:instrText>
             </w:r>
             <w:r>
               <w:rPr>
@@ -927,7 +907,7 @@
               <w:noProof/>
             </w:rPr>
           </w:pPr>
-          <w:hyperlink w:anchor="_Toc71193660" w:history="1">
+          <w:hyperlink w:anchor="_Toc71297762" w:history="1">
             <w:r>
               <w:rPr>
                 <w:rStyle w:val="Hyperlink"/>
@@ -969,7 +949,7 @@
                 <w:noProof/>
                 <w:webHidden/>
               </w:rPr>
-              <w:instrText xml:space="preserve"> PAGEREF _Toc71193660 \h </w:instrText>
+              <w:instrText xml:space="preserve"> PAGEREF _Toc71297762 \h </w:instrText>
             </w:r>
             <w:r>
               <w:rPr>
@@ -1011,7 +991,7 @@
               <w:noProof/>
             </w:rPr>
           </w:pPr>
-          <w:hyperlink w:anchor="_Toc71193661" w:history="1">
+          <w:hyperlink w:anchor="_Toc71297763" w:history="1">
             <w:r>
               <w:rPr>
                 <w:rStyle w:val="Hyperlink"/>
@@ -1053,7 +1033,7 @@
                 <w:noProof/>
                 <w:webHidden/>
               </w:rPr>
-              <w:instrText xml:space="preserve"> PAGEREF _Toc71193661 \h </w:instrText>
+              <w:instrText xml:space="preserve"> PAGEREF _Toc71297763 \h </w:instrText>
             </w:r>
             <w:r>
               <w:rPr>
@@ -1095,7 +1075,7 @@
               <w:noProof/>
             </w:rPr>
           </w:pPr>
-          <w:hyperlink w:anchor="_Toc71193662" w:history="1">
+          <w:hyperlink w:anchor="_Toc71297764" w:history="1">
             <w:r>
               <w:rPr>
                 <w:rStyle w:val="Hyperlink"/>
@@ -1137,7 +1117,7 @@
                 <w:noProof/>
                 <w:webHidden/>
               </w:rPr>
-              <w:instrText xml:space="preserve"> PAGEREF _Toc71193662 \h </w:instrText>
+              <w:instrText xml:space="preserve"> PAGEREF _Toc71297764 \h </w:instrText>
             </w:r>
             <w:r>
               <w:rPr>
@@ -1179,7 +1159,7 @@
               <w:noProof/>
             </w:rPr>
           </w:pPr>
-          <w:hyperlink w:anchor="_Toc71193663" w:history="1">
+          <w:hyperlink w:anchor="_Toc71297765" w:history="1">
             <w:r>
               <w:rPr>
                 <w:rStyle w:val="Hyperlink"/>
@@ -1221,7 +1201,7 @@
                 <w:noProof/>
                 <w:webHidden/>
               </w:rPr>
-              <w:instrText xml:space="preserve"> PAGEREF _Toc71193663 \h </w:instrText>
+              <w:instrText xml:space="preserve"> PAGEREF _Toc71297765 \h </w:instrText>
             </w:r>
             <w:r>
               <w:rPr>
@@ -1255,22 +1235,18 @@
         <w:p>
           <w:pPr>
             <w:pStyle w:val="Verzeichnis1"/>
-            <w:tabs>
-              <w:tab w:val="left" w:pos="440"/>
-              <w:tab w:val="right" w:leader="dot" w:pos="9062"/>
-            </w:tabs>
             <w:rPr>
               <w:noProof/>
             </w:rPr>
           </w:pPr>
-          <w:hyperlink w:anchor="_Toc71193664" w:history="1">
+          <w:hyperlink w:anchor="_Toc71297766" w:history="1">
             <w:r>
               <w:rPr>
                 <w:rStyle w:val="Hyperlink"/>
                 <w:rFonts w:ascii="Arial" w:hAnsi="Arial" w:cs="Arial"/>
                 <w:noProof/>
               </w:rPr>
-              <w:t>6.</w:t>
+              <w:t>5.5.</w:t>
             </w:r>
             <w:r>
               <w:rPr>
@@ -1284,7 +1260,7 @@
                 <w:rFonts w:ascii="Arial" w:hAnsi="Arial" w:cs="Arial"/>
                 <w:noProof/>
               </w:rPr>
-              <w:t>Entwicklung und Implementierung</w:t>
+              <w:t>Implementierung einer Funktionalität zum Tageslicht-abhängigen Dimmen</w:t>
             </w:r>
             <w:r>
               <w:rPr>
@@ -1305,7 +1281,7 @@
                 <w:noProof/>
                 <w:webHidden/>
               </w:rPr>
-              <w:instrText xml:space="preserve"> PAGEREF _Toc71193664 \h </w:instrText>
+              <w:instrText xml:space="preserve"> PAGEREF _Toc71297766 \h </w:instrText>
             </w:r>
             <w:r>
               <w:rPr>
@@ -1325,7 +1301,7 @@
                 <w:noProof/>
                 <w:webHidden/>
               </w:rPr>
-              <w:t>31</w:t>
+              <w:t>30</w:t>
             </w:r>
             <w:r>
               <w:rPr>
@@ -1339,22 +1315,18 @@
         <w:p>
           <w:pPr>
             <w:pStyle w:val="Verzeichnis1"/>
-            <w:tabs>
-              <w:tab w:val="left" w:pos="440"/>
-              <w:tab w:val="right" w:leader="dot" w:pos="9062"/>
-            </w:tabs>
             <w:rPr>
               <w:noProof/>
             </w:rPr>
           </w:pPr>
-          <w:hyperlink w:anchor="_Toc71193665" w:history="1">
+          <w:hyperlink w:anchor="_Toc71297767" w:history="1">
             <w:r>
               <w:rPr>
                 <w:rStyle w:val="Hyperlink"/>
                 <w:rFonts w:ascii="Arial" w:hAnsi="Arial" w:cs="Arial"/>
                 <w:noProof/>
               </w:rPr>
-              <w:t>7.</w:t>
+              <w:t>6.</w:t>
             </w:r>
             <w:r>
               <w:rPr>
@@ -1368,7 +1340,7 @@
                 <w:rFonts w:ascii="Arial" w:hAnsi="Arial" w:cs="Arial"/>
                 <w:noProof/>
               </w:rPr>
-              <w:t>Verifikation und Fazit</w:t>
+              <w:t>Entwicklung und Implementierung</w:t>
             </w:r>
             <w:r>
               <w:rPr>
@@ -1389,7 +1361,7 @@
                 <w:noProof/>
                 <w:webHidden/>
               </w:rPr>
-              <w:instrText xml:space="preserve"> PAGEREF _Toc71193665 \h </w:instrText>
+              <w:instrText xml:space="preserve"> PAGEREF _Toc71297767 \h </w:instrText>
             </w:r>
             <w:r>
               <w:rPr>
@@ -1409,7 +1381,7 @@
                 <w:noProof/>
                 <w:webHidden/>
               </w:rPr>
-              <w:t>32</w:t>
+              <w:t>31</w:t>
             </w:r>
             <w:r>
               <w:rPr>
@@ -1423,22 +1395,18 @@
         <w:p>
           <w:pPr>
             <w:pStyle w:val="Verzeichnis1"/>
-            <w:tabs>
-              <w:tab w:val="left" w:pos="440"/>
-              <w:tab w:val="right" w:leader="dot" w:pos="9062"/>
-            </w:tabs>
             <w:rPr>
               <w:noProof/>
             </w:rPr>
           </w:pPr>
-          <w:hyperlink w:anchor="_Toc71193666" w:history="1">
+          <w:hyperlink w:anchor="_Toc71297768" w:history="1">
             <w:r>
               <w:rPr>
                 <w:rStyle w:val="Hyperlink"/>
                 <w:rFonts w:ascii="Arial" w:hAnsi="Arial" w:cs="Arial"/>
                 <w:noProof/>
               </w:rPr>
-              <w:t>8.</w:t>
+              <w:t>7.</w:t>
             </w:r>
             <w:r>
               <w:rPr>
@@ -1452,7 +1420,7 @@
                 <w:rFonts w:ascii="Arial" w:hAnsi="Arial" w:cs="Arial"/>
                 <w:noProof/>
               </w:rPr>
-              <w:t>Ausblick</w:t>
+              <w:t>Verifikation und Fazit</w:t>
             </w:r>
             <w:r>
               <w:rPr>
@@ -1473,7 +1441,7 @@
                 <w:noProof/>
                 <w:webHidden/>
               </w:rPr>
-              <w:instrText xml:space="preserve"> PAGEREF _Toc71193666 \h </w:instrText>
+              <w:instrText xml:space="preserve"> PAGEREF _Toc71297768 \h </w:instrText>
             </w:r>
             <w:r>
               <w:rPr>
@@ -1493,7 +1461,7 @@
                 <w:noProof/>
                 <w:webHidden/>
               </w:rPr>
-              <w:t>33</w:t>
+              <w:t>32</w:t>
             </w:r>
             <w:r>
               <w:rPr>
@@ -1507,22 +1475,18 @@
         <w:p>
           <w:pPr>
             <w:pStyle w:val="Verzeichnis1"/>
-            <w:tabs>
-              <w:tab w:val="left" w:pos="440"/>
-              <w:tab w:val="right" w:leader="dot" w:pos="9062"/>
-            </w:tabs>
             <w:rPr>
               <w:noProof/>
             </w:rPr>
           </w:pPr>
-          <w:hyperlink w:anchor="_Toc71193667" w:history="1">
+          <w:hyperlink w:anchor="_Toc71297769" w:history="1">
             <w:r>
               <w:rPr>
                 <w:rStyle w:val="Hyperlink"/>
                 <w:rFonts w:ascii="Arial" w:hAnsi="Arial" w:cs="Arial"/>
                 <w:noProof/>
               </w:rPr>
-              <w:t>9.</w:t>
+              <w:t>8.</w:t>
             </w:r>
             <w:r>
               <w:rPr>
@@ -1536,6 +1500,86 @@
                 <w:rFonts w:ascii="Arial" w:hAnsi="Arial" w:cs="Arial"/>
                 <w:noProof/>
               </w:rPr>
+              <w:t>Ausblick</w:t>
+            </w:r>
+            <w:r>
+              <w:rPr>
+                <w:noProof/>
+                <w:webHidden/>
+              </w:rPr>
+              <w:tab/>
+            </w:r>
+            <w:r>
+              <w:rPr>
+                <w:noProof/>
+                <w:webHidden/>
+              </w:rPr>
+              <w:fldChar w:fldCharType="begin"/>
+            </w:r>
+            <w:r>
+              <w:rPr>
+                <w:noProof/>
+                <w:webHidden/>
+              </w:rPr>
+              <w:instrText xml:space="preserve"> PAGEREF _Toc71297769 \h </w:instrText>
+            </w:r>
+            <w:r>
+              <w:rPr>
+                <w:noProof/>
+                <w:webHidden/>
+              </w:rPr>
+            </w:r>
+            <w:r>
+              <w:rPr>
+                <w:noProof/>
+                <w:webHidden/>
+              </w:rPr>
+              <w:fldChar w:fldCharType="separate"/>
+            </w:r>
+            <w:r>
+              <w:rPr>
+                <w:noProof/>
+                <w:webHidden/>
+              </w:rPr>
+              <w:t>33</w:t>
+            </w:r>
+            <w:r>
+              <w:rPr>
+                <w:noProof/>
+                <w:webHidden/>
+              </w:rPr>
+              <w:fldChar w:fldCharType="end"/>
+            </w:r>
+          </w:hyperlink>
+        </w:p>
+        <w:p>
+          <w:pPr>
+            <w:pStyle w:val="Verzeichnis1"/>
+            <w:rPr>
+              <w:noProof/>
+            </w:rPr>
+          </w:pPr>
+          <w:hyperlink w:anchor="_Toc71297770" w:history="1">
+            <w:r>
+              <w:rPr>
+                <w:rStyle w:val="Hyperlink"/>
+                <w:rFonts w:ascii="Arial" w:hAnsi="Arial" w:cs="Arial"/>
+                <w:noProof/>
+              </w:rPr>
+              <w:t>9.</w:t>
+            </w:r>
+            <w:r>
+              <w:rPr>
+                <w:noProof/>
+              </w:rPr>
+              <w:tab/>
+            </w:r>
+            <w:r>
+              <w:rPr>
+                <w:rStyle w:val="Hyperlink"/>
+                <w:rFonts w:ascii="Arial" w:hAnsi="Arial" w:cs="Arial"/>
+                <w:noProof/>
+              </w:rPr>
               <w:t>Quellenverzeichnis</w:t>
             </w:r>
             <w:r>
@@ -1557,7 +1601,7 @@
                 <w:noProof/>
                 <w:webHidden/>
               </w:rPr>
-              <w:instrText xml:space="preserve"> PAGEREF _Toc71193667 \h </w:instrText>
+              <w:instrText xml:space="preserve"> PAGEREF _Toc71297770 \h </w:instrText>
             </w:r>
             <w:r>
               <w:rPr>
@@ -1578,6 +1622,166 @@
                 <w:webHidden/>
               </w:rPr>
               <w:t>34</w:t>
+            </w:r>
+            <w:r>
+              <w:rPr>
+                <w:noProof/>
+                <w:webHidden/>
+              </w:rPr>
+              <w:fldChar w:fldCharType="end"/>
+            </w:r>
+          </w:hyperlink>
+        </w:p>
+        <w:p>
+          <w:pPr>
+            <w:pStyle w:val="Verzeichnis1"/>
+            <w:rPr>
+              <w:noProof/>
+            </w:rPr>
+          </w:pPr>
+          <w:hyperlink w:anchor="_Toc71297771" w:history="1">
+            <w:r>
+              <w:rPr>
+                <w:rStyle w:val="Hyperlink"/>
+                <w:rFonts w:ascii="Arial" w:hAnsi="Arial" w:cs="Arial"/>
+                <w:noProof/>
+              </w:rPr>
+              <w:t>10.</w:t>
+            </w:r>
+            <w:r>
+              <w:rPr>
+                <w:noProof/>
+              </w:rPr>
+              <w:tab/>
+            </w:r>
+            <w:r>
+              <w:rPr>
+                <w:rStyle w:val="Hyperlink"/>
+                <w:rFonts w:ascii="Arial" w:hAnsi="Arial" w:cs="Arial"/>
+                <w:noProof/>
+              </w:rPr>
+              <w:t>Abbildungsverzeichnis</w:t>
+            </w:r>
+            <w:r>
+              <w:rPr>
+                <w:noProof/>
+                <w:webHidden/>
+              </w:rPr>
+              <w:tab/>
+            </w:r>
+            <w:r>
+              <w:rPr>
+                <w:noProof/>
+                <w:webHidden/>
+              </w:rPr>
+              <w:fldChar w:fldCharType="begin"/>
+            </w:r>
+            <w:r>
+              <w:rPr>
+                <w:noProof/>
+                <w:webHidden/>
+              </w:rPr>
+              <w:instrText xml:space="preserve"> PAGEREF _Toc71297771 \h </w:instrText>
+            </w:r>
+            <w:r>
+              <w:rPr>
+                <w:noProof/>
+                <w:webHidden/>
+              </w:rPr>
+            </w:r>
+            <w:r>
+              <w:rPr>
+                <w:noProof/>
+                <w:webHidden/>
+              </w:rPr>
+              <w:fldChar w:fldCharType="separate"/>
+            </w:r>
+            <w:r>
+              <w:rPr>
+                <w:noProof/>
+                <w:webHidden/>
+              </w:rPr>
+              <w:t>35</w:t>
+            </w:r>
+            <w:r>
+              <w:rPr>
+                <w:noProof/>
+                <w:webHidden/>
+              </w:rPr>
+              <w:fldChar w:fldCharType="end"/>
+            </w:r>
+          </w:hyperlink>
+        </w:p>
+        <w:p>
+          <w:pPr>
+            <w:pStyle w:val="Verzeichnis1"/>
+            <w:rPr>
+              <w:noProof/>
+            </w:rPr>
+          </w:pPr>
+          <w:hyperlink w:anchor="_Toc71297772" w:history="1">
+            <w:r>
+              <w:rPr>
+                <w:rStyle w:val="Hyperlink"/>
+                <w:rFonts w:ascii="Arial" w:hAnsi="Arial" w:cs="Arial"/>
+                <w:noProof/>
+              </w:rPr>
+              <w:t>11.</w:t>
+            </w:r>
+            <w:r>
+              <w:rPr>
+                <w:noProof/>
+              </w:rPr>
+              <w:tab/>
+            </w:r>
+            <w:r>
+              <w:rPr>
+                <w:rStyle w:val="Hyperlink"/>
+                <w:rFonts w:ascii="Arial" w:hAnsi="Arial" w:cs="Arial"/>
+                <w:noProof/>
+              </w:rPr>
+              <w:t>Anhang</w:t>
+            </w:r>
+            <w:r>
+              <w:rPr>
+                <w:noProof/>
+                <w:webHidden/>
+              </w:rPr>
+              <w:tab/>
+            </w:r>
+            <w:r>
+              <w:rPr>
+                <w:noProof/>
+                <w:webHidden/>
+              </w:rPr>
+              <w:fldChar w:fldCharType="begin"/>
+            </w:r>
+            <w:r>
+              <w:rPr>
+                <w:noProof/>
+                <w:webHidden/>
+              </w:rPr>
+              <w:instrText xml:space="preserve"> PAGEREF _Toc71297772 \h </w:instrText>
+            </w:r>
+            <w:r>
+              <w:rPr>
+                <w:noProof/>
+                <w:webHidden/>
+              </w:rPr>
+            </w:r>
+            <w:r>
+              <w:rPr>
+                <w:noProof/>
+                <w:webHidden/>
+              </w:rPr>
+              <w:fldChar w:fldCharType="separate"/>
+            </w:r>
+            <w:r>
+              <w:rPr>
+                <w:noProof/>
+                <w:webHidden/>
+              </w:rPr>
+              <w:t>35</w:t>
             </w:r>
             <w:r>
               <w:rPr>
@@ -1628,6 +1832,8 @@
           <w:docGrid w:linePitch="360"/>
         </w:sectPr>
       </w:pPr>
+      <w:bookmarkStart w:id="0" w:name="_GoBack"/>
+      <w:bookmarkEnd w:id="0"/>
     </w:p>
     <w:p>
       <w:pPr>
@@ -1645,7 +1851,7 @@
           <w:szCs w:val="24"/>
         </w:rPr>
       </w:pPr>
-      <w:bookmarkStart w:id="0" w:name="_Toc71193650"/>
+      <w:bookmarkStart w:id="1" w:name="_Toc71297752"/>
       <w:r>
         <w:rPr>
           <w:rFonts w:ascii="Arial" w:hAnsi="Arial" w:cs="Arial"/>
@@ -1655,7 +1861,7 @@
         <w:lastRenderedPageBreak/>
         <w:t>Einleitung</w:t>
       </w:r>
-      <w:bookmarkEnd w:id="0"/>
+      <w:bookmarkEnd w:id="1"/>
     </w:p>
     <w:p>
       <w:pPr>
@@ -1836,7 +2042,7 @@
           <w:szCs w:val="24"/>
         </w:rPr>
       </w:pPr>
-      <w:bookmarkStart w:id="1" w:name="_Ref71138975"/>
+      <w:bookmarkStart w:id="2" w:name="_Ref71138975"/>
       <w:r>
         <w:rPr>
           <w:rFonts w:ascii="Arial" w:hAnsi="Arial" w:cs="Arial"/>
@@ -1886,7 +2092,7 @@
         </w:rPr>
         <w:fldChar w:fldCharType="end"/>
       </w:r>
-      <w:bookmarkEnd w:id="1"/>
+      <w:bookmarkEnd w:id="2"/>
       <w:r>
         <w:rPr>
           <w:rFonts w:ascii="Arial" w:hAnsi="Arial" w:cs="Arial"/>
@@ -2246,7 +2452,7 @@
           <w:szCs w:val="24"/>
         </w:rPr>
       </w:pPr>
-      <w:bookmarkStart w:id="2" w:name="_Toc71193651"/>
+      <w:bookmarkStart w:id="3" w:name="_Toc71297753"/>
       <w:r>
         <w:rPr>
           <w:rFonts w:ascii="Arial" w:hAnsi="Arial" w:cs="Arial"/>
@@ -2256,7 +2462,7 @@
         <w:lastRenderedPageBreak/>
         <w:t>Grundlagen</w:t>
       </w:r>
-      <w:bookmarkEnd w:id="2"/>
+      <w:bookmarkEnd w:id="3"/>
     </w:p>
     <w:p>
       <w:pPr>
@@ -2309,7 +2515,7 @@
           <w:szCs w:val="24"/>
         </w:rPr>
       </w:pPr>
-      <w:bookmarkStart w:id="3" w:name="_Toc71193652"/>
+      <w:bookmarkStart w:id="4" w:name="_Toc71297754"/>
       <w:r>
         <w:rPr>
           <w:rFonts w:ascii="Arial" w:hAnsi="Arial" w:cs="Arial"/>
@@ -2318,7 +2524,7 @@
         </w:rPr>
         <w:t>Bedeutung von Helligkeit</w:t>
       </w:r>
-      <w:bookmarkEnd w:id="3"/>
+      <w:bookmarkEnd w:id="4"/>
     </w:p>
     <w:p>
       <w:pPr>
@@ -2479,7 +2685,7 @@
           <w:szCs w:val="24"/>
         </w:rPr>
       </w:pPr>
-      <w:bookmarkStart w:id="4" w:name="_Ref70298158"/>
+      <w:bookmarkStart w:id="5" w:name="_Ref70298158"/>
       <w:r>
         <w:rPr>
           <w:rFonts w:ascii="Arial" w:hAnsi="Arial" w:cs="Arial"/>
@@ -2529,7 +2735,7 @@
         </w:rPr>
         <w:fldChar w:fldCharType="end"/>
       </w:r>
-      <w:bookmarkEnd w:id="4"/>
+      <w:bookmarkEnd w:id="5"/>
       <w:r>
         <w:rPr>
           <w:rFonts w:ascii="Arial" w:hAnsi="Arial" w:cs="Arial"/>
@@ -3127,7 +3333,7 @@
           <w:szCs w:val="24"/>
         </w:rPr>
       </w:pPr>
-      <w:bookmarkStart w:id="5" w:name="_Toc71193653"/>
+      <w:bookmarkStart w:id="6" w:name="_Toc71297755"/>
       <w:r>
         <w:rPr>
           <w:rFonts w:ascii="Arial" w:hAnsi="Arial" w:cs="Arial"/>
@@ -3136,7 +3342,7 @@
         </w:rPr>
         <w:t>Bedeutung von Farbempfinden</w:t>
       </w:r>
-      <w:bookmarkEnd w:id="5"/>
+      <w:bookmarkEnd w:id="6"/>
     </w:p>
     <w:p>
       <w:pPr>
@@ -3900,7 +4106,7 @@
           <w:szCs w:val="24"/>
         </w:rPr>
       </w:pPr>
-      <w:bookmarkStart w:id="6" w:name="_Toc71193654"/>
+      <w:bookmarkStart w:id="7" w:name="_Toc71297756"/>
       <w:r>
         <w:rPr>
           <w:rFonts w:ascii="Arial" w:hAnsi="Arial" w:cs="Arial"/>
@@ -3910,7 +4116,7 @@
         <w:lastRenderedPageBreak/>
         <w:t>Raumgröße, Lichteinfall/Raumnutzung</w:t>
       </w:r>
-      <w:bookmarkEnd w:id="6"/>
+      <w:bookmarkEnd w:id="7"/>
     </w:p>
     <w:p>
       <w:pPr>
@@ -4550,7 +4756,7 @@
           <w:szCs w:val="24"/>
         </w:rPr>
       </w:pPr>
-      <w:bookmarkStart w:id="7" w:name="_Ref70298109"/>
+      <w:bookmarkStart w:id="8" w:name="_Ref70298109"/>
       <w:r>
         <w:rPr>
           <w:rFonts w:ascii="Arial" w:hAnsi="Arial" w:cs="Arial"/>
@@ -4618,7 +4824,7 @@
         </w:rPr>
         <w:fldChar w:fldCharType="end"/>
       </w:r>
-      <w:bookmarkEnd w:id="7"/>
+      <w:bookmarkEnd w:id="8"/>
       <w:r>
         <w:rPr>
           <w:rFonts w:ascii="Arial" w:hAnsi="Arial" w:cs="Arial"/>
@@ -5163,7 +5369,7 @@
           <w:szCs w:val="24"/>
         </w:rPr>
       </w:pPr>
-      <w:bookmarkStart w:id="8" w:name="_Ref70297990"/>
+      <w:bookmarkStart w:id="9" w:name="_Ref70297990"/>
       <w:r>
         <w:rPr>
           <w:rFonts w:ascii="Arial" w:hAnsi="Arial" w:cs="Arial"/>
@@ -5213,7 +5419,7 @@
         </w:rPr>
         <w:fldChar w:fldCharType="end"/>
       </w:r>
-      <w:bookmarkEnd w:id="8"/>
+      <w:bookmarkEnd w:id="9"/>
       <w:r>
         <w:rPr>
           <w:rFonts w:ascii="Arial" w:hAnsi="Arial" w:cs="Arial"/>
@@ -5296,7 +5502,7 @@
           <w:szCs w:val="24"/>
         </w:rPr>
       </w:pPr>
-      <w:bookmarkStart w:id="9" w:name="_Ref70297997"/>
+      <w:bookmarkStart w:id="10" w:name="_Ref70297997"/>
       <w:r>
         <w:rPr>
           <w:rFonts w:ascii="Arial" w:hAnsi="Arial" w:cs="Arial"/>
@@ -5346,7 +5552,7 @@
         </w:rPr>
         <w:fldChar w:fldCharType="end"/>
       </w:r>
-      <w:bookmarkEnd w:id="9"/>
+      <w:bookmarkEnd w:id="10"/>
       <w:r>
         <w:rPr>
           <w:rFonts w:ascii="Arial" w:hAnsi="Arial" w:cs="Arial"/>
@@ -5746,7 +5952,7 @@
           <w:szCs w:val="24"/>
         </w:rPr>
       </w:pPr>
-      <w:bookmarkStart w:id="10" w:name="_Toc71193655"/>
+      <w:bookmarkStart w:id="11" w:name="_Toc71297757"/>
       <w:r>
         <w:rPr>
           <w:rFonts w:ascii="Arial" w:hAnsi="Arial" w:cs="Arial"/>
@@ -5756,7 +5962,7 @@
         <w:lastRenderedPageBreak/>
         <w:t>Europäische, Deutsche Standards DIN EN</w:t>
       </w:r>
-      <w:bookmarkEnd w:id="10"/>
+      <w:bookmarkEnd w:id="11"/>
     </w:p>
     <w:p>
       <w:pPr>
@@ -5923,7 +6129,7 @@
           <w:szCs w:val="24"/>
         </w:rPr>
       </w:pPr>
-      <w:bookmarkStart w:id="11" w:name="_Toc71193656"/>
+      <w:bookmarkStart w:id="12" w:name="_Toc71297758"/>
       <w:r>
         <w:rPr>
           <w:rFonts w:ascii="Arial" w:hAnsi="Arial" w:cs="Arial"/>
@@ -5932,7 +6138,7 @@
         </w:rPr>
         <w:t>KNX-Standard und vergleichbare Standards</w:t>
       </w:r>
-      <w:bookmarkEnd w:id="11"/>
+      <w:bookmarkEnd w:id="12"/>
     </w:p>
     <w:p>
       <w:pPr>
@@ -6719,15 +6925,7 @@
           <w:sz w:val="24"/>
           <w:szCs w:val="24"/>
         </w:rPr>
-        <w:t>Der Einsatz von freien, plattformunabhängigen Anwendungen wie</w:t>
-      </w:r>
-      <w:r>
-        <w:rPr>
-          <w:rFonts w:ascii="Arial" w:hAnsi="Arial" w:cs="Arial"/>
-          <w:sz w:val="24"/>
-          <w:szCs w:val="24"/>
-        </w:rPr>
-        <w:t xml:space="preserve"> </w:t>
+        <w:t xml:space="preserve">Der Einsatz von freien, plattformunabhängigen Anwendungen wie </w:t>
       </w:r>
       <w:proofErr w:type="spellStart"/>
       <w:r>
@@ -6799,15 +6997,7 @@
           <w:sz w:val="24"/>
           <w:szCs w:val="24"/>
         </w:rPr>
-        <w:t xml:space="preserve"> HD können zur </w:t>
-      </w:r>
-      <w:r>
-        <w:rPr>
-          <w:rFonts w:ascii="Arial" w:hAnsi="Arial" w:cs="Arial"/>
-          <w:sz w:val="24"/>
-          <w:szCs w:val="24"/>
-        </w:rPr>
-        <w:t xml:space="preserve">Skizzierung von Ideen verwendet werden. </w:t>
+        <w:t xml:space="preserve"> HD können zur Skizzierung von Ideen verwendet werden. </w:t>
       </w:r>
     </w:p>
     <w:p>
@@ -6908,22 +7098,14 @@
           <w:sz w:val="24"/>
           <w:szCs w:val="24"/>
         </w:rPr>
-        <w:instrText xml:space="preserve"> REF _Ref71190623 \h </w:instrText>
-      </w:r>
-      <w:r>
-        <w:rPr>
-          <w:rFonts w:ascii="Arial" w:hAnsi="Arial" w:cs="Arial"/>
-          <w:sz w:val="24"/>
-          <w:szCs w:val="24"/>
-        </w:rPr>
-      </w:r>
-      <w:r>
-        <w:rPr>
-          <w:rFonts w:ascii="Arial" w:hAnsi="Arial" w:cs="Arial"/>
-          <w:sz w:val="24"/>
-          <w:szCs w:val="24"/>
-        </w:rPr>
-        <w:instrText xml:space="preserve"> \* MERGEFORMAT </w:instrText>
+        <w:instrText xml:space="preserve"> REF _Ref71190623 \h  \* MERGEFORMAT </w:instrText>
+      </w:r>
+      <w:r>
+        <w:rPr>
+          <w:rFonts w:ascii="Arial" w:hAnsi="Arial" w:cs="Arial"/>
+          <w:sz w:val="24"/>
+          <w:szCs w:val="24"/>
+        </w:rPr>
       </w:r>
       <w:r>
         <w:rPr>
@@ -6983,6 +7165,7 @@
       <w:r>
         <w:rPr>
           <w:rFonts w:ascii="Arial" w:hAnsi="Arial" w:cs="Arial"/>
+          <w:noProof/>
           <w:sz w:val="24"/>
           <w:szCs w:val="24"/>
         </w:rPr>
@@ -7034,7 +7217,7 @@
           <w:szCs w:val="20"/>
         </w:rPr>
       </w:pPr>
-      <w:bookmarkStart w:id="12" w:name="_Ref71190623"/>
+      <w:bookmarkStart w:id="13" w:name="_Ref71190623"/>
       <w:r>
         <w:rPr>
           <w:rFonts w:ascii="Arial" w:hAnsi="Arial" w:cs="Arial"/>
@@ -7084,7 +7267,7 @@
         </w:rPr>
         <w:fldChar w:fldCharType="end"/>
       </w:r>
-      <w:bookmarkEnd w:id="12"/>
+      <w:bookmarkEnd w:id="13"/>
       <w:r>
         <w:rPr>
           <w:rFonts w:ascii="Arial" w:hAnsi="Arial" w:cs="Arial"/>
@@ -7318,6 +7501,7 @@
       <w:r>
         <w:rPr>
           <w:rFonts w:ascii="Arial" w:hAnsi="Arial" w:cs="Arial"/>
+          <w:noProof/>
           <w:sz w:val="24"/>
           <w:szCs w:val="24"/>
         </w:rPr>
@@ -7377,7 +7561,7 @@
           <w:szCs w:val="24"/>
         </w:rPr>
       </w:pPr>
-      <w:bookmarkStart w:id="13" w:name="_Ref71192530"/>
+      <w:bookmarkStart w:id="14" w:name="_Ref71192530"/>
       <w:r>
         <w:rPr>
           <w:rFonts w:ascii="Arial" w:hAnsi="Arial" w:cs="Arial"/>
@@ -7439,7 +7623,7 @@
         </w:rPr>
         <w:fldChar w:fldCharType="end"/>
       </w:r>
-      <w:bookmarkEnd w:id="13"/>
+      <w:bookmarkEnd w:id="14"/>
       <w:r>
         <w:rPr>
           <w:rFonts w:ascii="Arial" w:hAnsi="Arial" w:cs="Arial"/>
@@ -7520,22 +7704,14 @@
           <w:sz w:val="24"/>
           <w:szCs w:val="24"/>
         </w:rPr>
-        <w:instrText xml:space="preserve"> REF _Ref71192530 \h </w:instrText>
-      </w:r>
-      <w:r>
-        <w:rPr>
-          <w:rFonts w:ascii="Arial" w:hAnsi="Arial" w:cs="Arial"/>
-          <w:sz w:val="24"/>
-          <w:szCs w:val="24"/>
-        </w:rPr>
-      </w:r>
-      <w:r>
-        <w:rPr>
-          <w:rFonts w:ascii="Arial" w:hAnsi="Arial" w:cs="Arial"/>
-          <w:sz w:val="24"/>
-          <w:szCs w:val="24"/>
-        </w:rPr>
-        <w:instrText xml:space="preserve"> \* MERGEFORMAT </w:instrText>
+        <w:instrText xml:space="preserve"> REF _Ref71192530 \h  \* MERGEFORMAT </w:instrText>
+      </w:r>
+      <w:r>
+        <w:rPr>
+          <w:rFonts w:ascii="Arial" w:hAnsi="Arial" w:cs="Arial"/>
+          <w:sz w:val="24"/>
+          <w:szCs w:val="24"/>
+        </w:rPr>
       </w:r>
       <w:r>
         <w:rPr>
@@ -7785,7 +7961,7 @@
           <w:szCs w:val="24"/>
         </w:rPr>
       </w:pPr>
-      <w:bookmarkStart w:id="14" w:name="_Ref71192918"/>
+      <w:bookmarkStart w:id="15" w:name="_Ref71192918"/>
       <w:r>
         <w:rPr>
           <w:rFonts w:ascii="Arial" w:hAnsi="Arial" w:cs="Arial"/>
@@ -7847,7 +8023,7 @@
         </w:rPr>
         <w:fldChar w:fldCharType="end"/>
       </w:r>
-      <w:bookmarkEnd w:id="14"/>
+      <w:bookmarkEnd w:id="15"/>
       <w:r>
         <w:rPr>
           <w:rFonts w:ascii="Arial" w:hAnsi="Arial" w:cs="Arial"/>
@@ -7905,22 +8081,14 @@
           <w:sz w:val="24"/>
           <w:szCs w:val="24"/>
         </w:rPr>
-        <w:instrText xml:space="preserve"> REF _Ref71192918 \h </w:instrText>
-      </w:r>
-      <w:r>
-        <w:rPr>
-          <w:rFonts w:ascii="Arial" w:hAnsi="Arial" w:cs="Arial"/>
-          <w:sz w:val="24"/>
-          <w:szCs w:val="24"/>
-        </w:rPr>
-      </w:r>
-      <w:r>
-        <w:rPr>
-          <w:rFonts w:ascii="Arial" w:hAnsi="Arial" w:cs="Arial"/>
-          <w:sz w:val="24"/>
-          <w:szCs w:val="24"/>
-        </w:rPr>
-        <w:instrText xml:space="preserve"> \* MERGEFORMAT </w:instrText>
+        <w:instrText xml:space="preserve"> REF _Ref71192918 \h  \* MERGEFORMAT </w:instrText>
+      </w:r>
+      <w:r>
+        <w:rPr>
+          <w:rFonts w:ascii="Arial" w:hAnsi="Arial" w:cs="Arial"/>
+          <w:sz w:val="24"/>
+          <w:szCs w:val="24"/>
+        </w:rPr>
       </w:r>
       <w:r>
         <w:rPr>
@@ -8630,7 +8798,7 @@
           <w:szCs w:val="24"/>
         </w:rPr>
       </w:pPr>
-      <w:bookmarkStart w:id="15" w:name="_Toc71193657"/>
+      <w:bookmarkStart w:id="16" w:name="_Toc71297759"/>
       <w:r>
         <w:rPr>
           <w:rFonts w:ascii="Arial" w:hAnsi="Arial" w:cs="Arial"/>
@@ -8640,7 +8808,7 @@
         <w:lastRenderedPageBreak/>
         <w:t>Stand der Technik</w:t>
       </w:r>
-      <w:bookmarkEnd w:id="15"/>
+      <w:bookmarkEnd w:id="16"/>
     </w:p>
     <w:p>
       <w:pPr>
@@ -8758,9 +8926,6 @@
     </w:p>
     <w:p>
       <w:pPr>
-        <w:spacing w:after="120" w:line="360" w:lineRule="auto"/>
-        <w:jc w:val="both"/>
-        <w:outlineLvl w:val="0"/>
         <w:rPr>
           <w:rFonts w:ascii="Arial" w:hAnsi="Arial" w:cs="Arial"/>
           <w:sz w:val="28"/>
@@ -8770,9 +8935,6 @@
     </w:p>
     <w:p>
       <w:pPr>
-        <w:spacing w:after="120" w:line="360" w:lineRule="auto"/>
-        <w:jc w:val="both"/>
-        <w:outlineLvl w:val="0"/>
         <w:rPr>
           <w:rFonts w:ascii="Arial" w:hAnsi="Arial" w:cs="Arial"/>
           <w:sz w:val="28"/>
@@ -8802,7 +8964,7 @@
           <w:szCs w:val="24"/>
         </w:rPr>
       </w:pPr>
-      <w:bookmarkStart w:id="16" w:name="_Toc71193658"/>
+      <w:bookmarkStart w:id="17" w:name="_Toc71297760"/>
       <w:r>
         <w:rPr>
           <w:rFonts w:ascii="Arial" w:hAnsi="Arial" w:cs="Arial"/>
@@ -8812,7 +8974,7 @@
         <w:lastRenderedPageBreak/>
         <w:t>Anforderungen und Zielsetzung</w:t>
       </w:r>
-      <w:bookmarkEnd w:id="16"/>
+      <w:bookmarkEnd w:id="17"/>
     </w:p>
     <w:p>
       <w:pPr>
@@ -9022,7 +9184,7 @@
           <w:szCs w:val="24"/>
         </w:rPr>
       </w:pPr>
-      <w:bookmarkStart w:id="17" w:name="_Toc71193659"/>
+      <w:bookmarkStart w:id="18" w:name="_Toc71297761"/>
       <w:r>
         <w:rPr>
           <w:rFonts w:ascii="Arial" w:hAnsi="Arial" w:cs="Arial"/>
@@ -9031,7 +9193,57 @@
         </w:rPr>
         <w:t>Konzept</w:t>
       </w:r>
-      <w:bookmarkEnd w:id="17"/>
+      <w:bookmarkEnd w:id="18"/>
+    </w:p>
+    <w:p>
+      <w:pPr>
+        <w:spacing w:line="360" w:lineRule="auto"/>
+        <w:rPr>
+          <w:rFonts w:ascii="Arial" w:hAnsi="Arial" w:cs="Arial"/>
+          <w:sz w:val="24"/>
+          <w:szCs w:val="24"/>
+        </w:rPr>
+      </w:pPr>
+      <w:r>
+        <w:rPr>
+          <w:rFonts w:ascii="Arial" w:hAnsi="Arial" w:cs="Arial"/>
+          <w:sz w:val="24"/>
+          <w:szCs w:val="24"/>
+        </w:rPr>
+        <w:t xml:space="preserve">Um die </w:t>
+      </w:r>
+      <w:r>
+        <w:rPr>
+          <w:rFonts w:ascii="Arial" w:hAnsi="Arial" w:cs="Arial"/>
+          <w:sz w:val="24"/>
+          <w:szCs w:val="24"/>
+        </w:rPr>
+        <w:t>gestellten Anforderungen zu realisieren, muss zunächst ein Gesamtkonzept erstellt werden, auf welchem die Entwicklungsarbeit basiert. Es sollen iterativ Funktionalitäten gemäß der agilen Software-Entwicklung hinzugefügt werden. Dabei wird in jeder Iteration eine neue Anforderung realisiert und getestet. Damit soll der Fokus auf der Entwicklung anstatt auf dem Finden einer abstrakten Architektur liegen. [17</w:t>
+      </w:r>
+      <w:r>
+        <w:rPr>
+          <w:rFonts w:ascii="Arial" w:hAnsi="Arial" w:cs="Arial"/>
+          <w:sz w:val="24"/>
+          <w:szCs w:val="24"/>
+        </w:rPr>
+        <w:t>, S. 166f.</w:t>
+      </w:r>
+      <w:r>
+        <w:rPr>
+          <w:rFonts w:ascii="Arial" w:hAnsi="Arial" w:cs="Arial"/>
+          <w:sz w:val="24"/>
+          <w:szCs w:val="24"/>
+        </w:rPr>
+        <w:t>]</w:t>
+      </w:r>
+      <w:r>
+        <w:rPr>
+          <w:rFonts w:ascii="Arial" w:hAnsi="Arial" w:cs="Arial"/>
+          <w:sz w:val="24"/>
+          <w:szCs w:val="24"/>
+        </w:rPr>
+        <w:t xml:space="preserve"> Zunächst müssen die Konzepte für jeden Schritt festgelegt werden. Nachfolgend sollen diese kurz vorgestellt werden. </w:t>
+      </w:r>
     </w:p>
     <w:p>
       <w:pPr>
@@ -9049,7 +9261,7 @@
           <w:szCs w:val="24"/>
         </w:rPr>
       </w:pPr>
-      <w:bookmarkStart w:id="18" w:name="_Toc71193660"/>
+      <w:bookmarkStart w:id="19" w:name="_Toc71297762"/>
       <w:r>
         <w:rPr>
           <w:rFonts w:ascii="Arial" w:hAnsi="Arial" w:cs="Arial"/>
@@ -9074,7 +9286,7 @@
         </w:rPr>
         <w:t>Leuchtstärke im Raum berechnen</w:t>
       </w:r>
-      <w:bookmarkEnd w:id="18"/>
+      <w:bookmarkEnd w:id="19"/>
     </w:p>
     <w:p>
       <w:pPr>
@@ -9338,6 +9550,7 @@
           <w:sz w:val="24"/>
           <w:szCs w:val="24"/>
         </w:rPr>
+        <w:lastRenderedPageBreak/>
         <w:t>Der erste Anwendungsfall soll eine Küche sein. Diese hat die folgenden Empfehlungen. [HIER EINFÜGEN, Buch Referenz einfügen]</w:t>
       </w:r>
     </w:p>
@@ -9503,7 +9716,6 @@
               <w:sz w:val="24"/>
               <w:szCs w:val="24"/>
             </w:rPr>
-            <w:lastRenderedPageBreak/>
             <m:t xml:space="preserve">L= </m:t>
           </m:r>
           <m:f>
@@ -9667,7 +9879,7 @@
           <w:szCs w:val="24"/>
         </w:rPr>
       </w:pPr>
-      <w:bookmarkStart w:id="19" w:name="_Toc71193661"/>
+      <w:bookmarkStart w:id="20" w:name="_Toc71297763"/>
       <w:r>
         <w:rPr>
           <w:rFonts w:ascii="Arial" w:hAnsi="Arial" w:cs="Arial"/>
@@ -9676,7 +9888,7 @@
         </w:rPr>
         <w:t>Auswahl der Lampen ausgewählter Hersteller hinzufügen</w:t>
       </w:r>
-      <w:bookmarkEnd w:id="19"/>
+      <w:bookmarkEnd w:id="20"/>
     </w:p>
     <w:p>
       <w:pPr>
@@ -9711,6 +9923,52 @@
           <w:szCs w:val="24"/>
         </w:rPr>
         <w:t>wird nachfolgend schematisch dargestellt.</w:t>
+      </w:r>
+    </w:p>
+    <w:p>
+      <w:pPr>
+        <w:spacing w:after="120" w:line="360" w:lineRule="auto"/>
+        <w:jc w:val="both"/>
+        <w:rPr>
+          <w:rFonts w:ascii="Arial" w:hAnsi="Arial" w:cs="Arial"/>
+          <w:sz w:val="24"/>
+          <w:szCs w:val="24"/>
+        </w:rPr>
+      </w:pPr>
+      <w:r>
+        <w:rPr>
+          <w:rFonts w:ascii="Arial" w:hAnsi="Arial" w:cs="Arial"/>
+          <w:sz w:val="24"/>
+          <w:szCs w:val="24"/>
+        </w:rPr>
+        <w:t xml:space="preserve">Es soll eine klassische Glühlampe mit den folgenden Charakteristiken auszuwählen sein. </w:t>
+      </w:r>
+    </w:p>
+    <w:p>
+      <w:pPr>
+        <w:spacing w:after="120" w:line="360" w:lineRule="auto"/>
+        <w:jc w:val="both"/>
+        <w:rPr>
+          <w:rFonts w:ascii="Arial" w:hAnsi="Arial" w:cs="Arial"/>
+          <w:sz w:val="24"/>
+          <w:szCs w:val="24"/>
+        </w:rPr>
+      </w:pPr>
+      <w:r>
+        <w:rPr>
+          <w:rFonts w:ascii="Arial" w:hAnsi="Arial" w:cs="Arial"/>
+          <w:sz w:val="24"/>
+          <w:szCs w:val="24"/>
+        </w:rPr>
+        <w:t xml:space="preserve">Eine LED soll als moderne Alternative auswählbar sein. Damit soll nicht nur der Unterschied zwischen den Eigenschaften einer Glühlampe zu einer LED deutlich aufgezeigt werden, aber zwei Alternativen gegeben werden, die sich beide zum Einsatz in den gegebenen Wohn- und Arbeitsräumen Küche und Arbeitszimmer anbieten. </w:t>
+      </w:r>
+      <w:r>
+        <w:rPr>
+          <w:rFonts w:ascii="Arial" w:hAnsi="Arial" w:cs="Arial"/>
+          <w:sz w:val="24"/>
+          <w:szCs w:val="24"/>
+        </w:rPr>
+        <w:t xml:space="preserve">Die LED soll die folgenden Charakteristiken aufweisen. </w:t>
       </w:r>
     </w:p>
     <w:p>
@@ -9729,7 +9987,7 @@
           <w:szCs w:val="24"/>
         </w:rPr>
       </w:pPr>
-      <w:bookmarkStart w:id="20" w:name="_Toc71193662"/>
+      <w:bookmarkStart w:id="21" w:name="_Toc71297764"/>
       <w:r>
         <w:rPr>
           <w:rFonts w:ascii="Arial" w:hAnsi="Arial" w:cs="Arial"/>
@@ -9738,7 +9996,7 @@
         </w:rPr>
         <w:t>Fenster im Raum hinzufügen</w:t>
       </w:r>
-      <w:bookmarkEnd w:id="20"/>
+      <w:bookmarkEnd w:id="21"/>
     </w:p>
     <w:p>
       <w:pPr>
@@ -9756,7 +10014,7 @@
           <w:szCs w:val="24"/>
         </w:rPr>
       </w:pPr>
-      <w:bookmarkStart w:id="21" w:name="_Toc71193663"/>
+      <w:bookmarkStart w:id="22" w:name="_Toc71297765"/>
       <w:r>
         <w:rPr>
           <w:rFonts w:ascii="Arial" w:hAnsi="Arial" w:cs="Arial"/>
@@ -9765,7 +10023,7 @@
         </w:rPr>
         <w:t>Darstellung des Raumes für den Benutzer mit Eingabe-Parametern</w:t>
       </w:r>
-      <w:bookmarkEnd w:id="21"/>
+      <w:bookmarkEnd w:id="22"/>
     </w:p>
     <w:p>
       <w:pPr>
@@ -9775,12 +10033,14 @@
           <w:numId w:val="1"/>
         </w:numPr>
         <w:spacing w:line="360" w:lineRule="auto"/>
-        <w:rPr>
-          <w:rFonts w:ascii="Arial" w:hAnsi="Arial" w:cs="Arial"/>
-          <w:sz w:val="24"/>
-          <w:szCs w:val="24"/>
-        </w:rPr>
-      </w:pPr>
+        <w:outlineLvl w:val="0"/>
+        <w:rPr>
+          <w:rFonts w:ascii="Arial" w:hAnsi="Arial" w:cs="Arial"/>
+          <w:sz w:val="24"/>
+          <w:szCs w:val="24"/>
+        </w:rPr>
+      </w:pPr>
+      <w:bookmarkStart w:id="23" w:name="_Toc71297766"/>
       <w:r>
         <w:rPr>
           <w:rFonts w:ascii="Arial" w:hAnsi="Arial" w:cs="Arial"/>
@@ -9789,6 +10049,7 @@
         </w:rPr>
         <w:t>Implementierung einer Funktionalität zum Tageslicht-abhängigen Dimmen</w:t>
       </w:r>
+      <w:bookmarkEnd w:id="23"/>
     </w:p>
     <w:p>
       <w:pPr>
@@ -9839,7 +10100,7 @@
           <w:szCs w:val="24"/>
         </w:rPr>
       </w:pPr>
-      <w:bookmarkStart w:id="22" w:name="_Toc71193664"/>
+      <w:bookmarkStart w:id="24" w:name="_Toc71297767"/>
       <w:r>
         <w:rPr>
           <w:rFonts w:ascii="Arial" w:hAnsi="Arial" w:cs="Arial"/>
@@ -9849,7 +10110,7 @@
         <w:lastRenderedPageBreak/>
         <w:t>Entwicklung und Implementierung</w:t>
       </w:r>
-      <w:bookmarkEnd w:id="22"/>
+      <w:bookmarkEnd w:id="24"/>
     </w:p>
     <w:p>
       <w:pPr>
@@ -9890,7 +10151,7 @@
           <w:szCs w:val="24"/>
         </w:rPr>
       </w:pPr>
-      <w:bookmarkStart w:id="23" w:name="_Toc71193665"/>
+      <w:bookmarkStart w:id="25" w:name="_Toc71297768"/>
       <w:r>
         <w:rPr>
           <w:rFonts w:ascii="Arial" w:hAnsi="Arial" w:cs="Arial"/>
@@ -9900,7 +10161,7 @@
         <w:lastRenderedPageBreak/>
         <w:t>Verifikation und Fazit</w:t>
       </w:r>
-      <w:bookmarkEnd w:id="23"/>
+      <w:bookmarkEnd w:id="25"/>
     </w:p>
     <w:p>
       <w:pPr>
@@ -9941,7 +10202,7 @@
           <w:szCs w:val="24"/>
         </w:rPr>
       </w:pPr>
-      <w:bookmarkStart w:id="24" w:name="_Toc71193666"/>
+      <w:bookmarkStart w:id="26" w:name="_Toc71297769"/>
       <w:r>
         <w:rPr>
           <w:rFonts w:ascii="Arial" w:hAnsi="Arial" w:cs="Arial"/>
@@ -9951,7 +10212,7 @@
         <w:lastRenderedPageBreak/>
         <w:t>Ausblick</w:t>
       </w:r>
-      <w:bookmarkEnd w:id="24"/>
+      <w:bookmarkEnd w:id="26"/>
     </w:p>
     <w:p>
       <w:pPr>
@@ -10087,7 +10348,7 @@
           <w:szCs w:val="24"/>
         </w:rPr>
       </w:pPr>
-      <w:bookmarkStart w:id="25" w:name="_Toc71193667"/>
+      <w:bookmarkStart w:id="27" w:name="_Toc71297770"/>
       <w:r>
         <w:rPr>
           <w:rFonts w:ascii="Arial" w:hAnsi="Arial" w:cs="Arial"/>
@@ -10105,7 +10366,7 @@
         </w:rPr>
         <w:t>verzeichnis</w:t>
       </w:r>
-      <w:bookmarkEnd w:id="25"/>
+      <w:bookmarkEnd w:id="27"/>
       <w:r>
         <w:rPr>
           <w:rFonts w:ascii="Arial" w:hAnsi="Arial" w:cs="Arial"/>
@@ -10577,6 +10838,25 @@
           <w:rFonts w:ascii="Arial" w:hAnsi="Arial" w:cs="Arial"/>
           <w:sz w:val="24"/>
           <w:szCs w:val="24"/>
+        </w:rPr>
+      </w:pPr>
+      <w:r>
+        <w:rPr>
+          <w:rFonts w:ascii="Arial" w:hAnsi="Arial" w:cs="Arial"/>
+          <w:sz w:val="24"/>
+          <w:szCs w:val="24"/>
+        </w:rPr>
+        <w:t>[13] VDI Nachrichten, Januar 2003</w:t>
+      </w:r>
+    </w:p>
+    <w:p>
+      <w:pPr>
+        <w:spacing w:after="120" w:line="360" w:lineRule="auto"/>
+        <w:jc w:val="both"/>
+        <w:rPr>
+          <w:rFonts w:ascii="Arial" w:hAnsi="Arial" w:cs="Arial"/>
+          <w:sz w:val="24"/>
+          <w:szCs w:val="24"/>
           <w:lang w:val="en-US"/>
         </w:rPr>
       </w:pPr>
@@ -10585,9 +10865,162 @@
           <w:rFonts w:ascii="Arial" w:hAnsi="Arial" w:cs="Arial"/>
           <w:sz w:val="24"/>
           <w:szCs w:val="24"/>
+        </w:rPr>
+        <w:t xml:space="preserve">[14] Mike Riley, Das Intelligente Haus – Heimautomation mit </w:t>
+      </w:r>
+      <w:proofErr w:type="spellStart"/>
+      <w:r>
+        <w:rPr>
+          <w:rFonts w:ascii="Arial" w:hAnsi="Arial" w:cs="Arial"/>
+          <w:sz w:val="24"/>
+          <w:szCs w:val="24"/>
+        </w:rPr>
+        <w:t>Arduino</w:t>
+      </w:r>
+      <w:proofErr w:type="spellEnd"/>
+      <w:r>
+        <w:rPr>
+          <w:rFonts w:ascii="Arial" w:hAnsi="Arial" w:cs="Arial"/>
+          <w:sz w:val="24"/>
+          <w:szCs w:val="24"/>
+        </w:rPr>
+        <w:t xml:space="preserve">, Android und PC, </w:t>
+      </w:r>
+      <w:proofErr w:type="spellStart"/>
+      <w:r>
+        <w:rPr>
+          <w:rFonts w:ascii="Arial" w:hAnsi="Arial" w:cs="Arial"/>
+          <w:sz w:val="24"/>
+          <w:szCs w:val="24"/>
+        </w:rPr>
+        <w:t>O’Reilly</w:t>
+      </w:r>
+      <w:proofErr w:type="spellEnd"/>
+      <w:r>
+        <w:rPr>
+          <w:rFonts w:ascii="Arial" w:hAnsi="Arial" w:cs="Arial"/>
+          <w:sz w:val="24"/>
+          <w:szCs w:val="24"/>
+        </w:rPr>
+        <w:t xml:space="preserve"> Verlag GmbH &amp; Co. </w:t>
+      </w:r>
+      <w:r>
+        <w:rPr>
+          <w:rFonts w:ascii="Arial" w:hAnsi="Arial" w:cs="Arial"/>
+          <w:sz w:val="24"/>
+          <w:szCs w:val="24"/>
           <w:lang w:val="en-US"/>
         </w:rPr>
-        <w:t xml:space="preserve">[13] VDI </w:t>
+        <w:t>KG, ISBN 987-3-86899-363-9</w:t>
+      </w:r>
+      <w:r>
+        <w:rPr>
+          <w:rFonts w:ascii="Arial" w:hAnsi="Arial" w:cs="Arial"/>
+          <w:sz w:val="24"/>
+          <w:szCs w:val="24"/>
+          <w:lang w:val="en-US"/>
+        </w:rPr>
+        <w:t xml:space="preserve"> </w:t>
+      </w:r>
+    </w:p>
+    <w:p>
+      <w:pPr>
+        <w:spacing w:after="120" w:line="360" w:lineRule="auto"/>
+        <w:jc w:val="both"/>
+        <w:rPr>
+          <w:rFonts w:ascii="Arial" w:hAnsi="Arial" w:cs="Arial"/>
+          <w:sz w:val="24"/>
+          <w:szCs w:val="24"/>
+          <w:lang w:val="en-US"/>
+        </w:rPr>
+      </w:pPr>
+      <w:r>
+        <w:rPr>
+          <w:rFonts w:ascii="Arial" w:hAnsi="Arial" w:cs="Arial"/>
+          <w:sz w:val="24"/>
+          <w:szCs w:val="24"/>
+          <w:lang w:val="en-US"/>
+        </w:rPr>
+        <w:t xml:space="preserve">[15] </w:t>
+      </w:r>
+      <w:r>
+        <w:rPr>
+          <w:rFonts w:ascii="Arial" w:hAnsi="Arial" w:cs="Arial"/>
+          <w:sz w:val="24"/>
+          <w:szCs w:val="24"/>
+          <w:lang w:val="en-US"/>
+        </w:rPr>
+        <w:t>https</w:t>
+      </w:r>
+      <w:r>
+        <w:rPr>
+          <w:rFonts w:ascii="Arial" w:hAnsi="Arial" w:cs="Arial"/>
+          <w:sz w:val="24"/>
+          <w:szCs w:val="24"/>
+          <w:lang w:val="en-US"/>
+        </w:rPr>
+        <w:t>://www.dialux.com/de-DE/ Stand: 06.05.2021</w:t>
+      </w:r>
+    </w:p>
+    <w:p>
+      <w:pPr>
+        <w:spacing w:after="120" w:line="360" w:lineRule="auto"/>
+        <w:jc w:val="both"/>
+        <w:rPr>
+          <w:rFonts w:ascii="Arial" w:hAnsi="Arial" w:cs="Arial"/>
+          <w:sz w:val="24"/>
+          <w:szCs w:val="24"/>
+          <w:lang w:val="en-US"/>
+        </w:rPr>
+      </w:pPr>
+      <w:r>
+        <w:rPr>
+          <w:rFonts w:ascii="Arial" w:hAnsi="Arial" w:cs="Arial"/>
+          <w:sz w:val="24"/>
+          <w:szCs w:val="24"/>
+          <w:lang w:val="en-US"/>
+        </w:rPr>
+        <w:t xml:space="preserve">[16] </w:t>
+      </w:r>
+      <w:r>
+        <w:rPr>
+          <w:rFonts w:ascii="Arial" w:hAnsi="Arial" w:cs="Arial"/>
+          <w:sz w:val="24"/>
+          <w:szCs w:val="24"/>
+          <w:lang w:val="en-US"/>
+        </w:rPr>
+        <w:t>https://relux.com/de/</w:t>
+      </w:r>
+      <w:r>
+        <w:rPr>
+          <w:rFonts w:ascii="Arial" w:hAnsi="Arial" w:cs="Arial"/>
+          <w:sz w:val="24"/>
+          <w:szCs w:val="24"/>
+          <w:lang w:val="en-US"/>
+        </w:rPr>
+        <w:t xml:space="preserve"> Stand: 06.05.2021</w:t>
+      </w:r>
+    </w:p>
+    <w:p>
+      <w:pPr>
+        <w:spacing w:after="120" w:line="360" w:lineRule="auto"/>
+        <w:jc w:val="both"/>
+        <w:rPr>
+          <w:rFonts w:ascii="Arial" w:hAnsi="Arial" w:cs="Arial"/>
+          <w:sz w:val="24"/>
+          <w:szCs w:val="24"/>
+          <w:lang w:val="en-US"/>
+        </w:rPr>
+      </w:pPr>
+      <w:r>
+        <w:rPr>
+          <w:rFonts w:ascii="Arial" w:hAnsi="Arial" w:cs="Arial"/>
+          <w:sz w:val="24"/>
+          <w:szCs w:val="24"/>
+          <w:lang w:val="en-US"/>
+        </w:rPr>
+        <w:lastRenderedPageBreak/>
+        <w:t xml:space="preserve">[17] John </w:t>
       </w:r>
       <w:proofErr w:type="spellStart"/>
       <w:r>
@@ -10597,7 +11030,7 @@
           <w:szCs w:val="24"/>
           <w:lang w:val="en-US"/>
         </w:rPr>
-        <w:t>Nachrichten</w:t>
+        <w:t>Ousterhout</w:t>
       </w:r>
       <w:proofErr w:type="spellEnd"/>
       <w:r>
@@ -10607,6 +11040,15 @@
           <w:szCs w:val="24"/>
           <w:lang w:val="en-US"/>
         </w:rPr>
+        <w:t>, A Philosophy of Software Design</w:t>
+      </w:r>
+      <w:r>
+        <w:rPr>
+          <w:rFonts w:ascii="Arial" w:hAnsi="Arial" w:cs="Arial"/>
+          <w:sz w:val="24"/>
+          <w:szCs w:val="24"/>
+          <w:lang w:val="en-US"/>
+        </w:rPr>
         <w:t xml:space="preserve">, </w:t>
       </w:r>
       <w:proofErr w:type="spellStart"/>
@@ -10617,7 +11059,7 @@
           <w:szCs w:val="24"/>
           <w:lang w:val="en-US"/>
         </w:rPr>
-        <w:t>Januar</w:t>
+        <w:t>Yaknyam</w:t>
       </w:r>
       <w:proofErr w:type="spellEnd"/>
       <w:r>
@@ -10627,224 +11069,16 @@
           <w:szCs w:val="24"/>
           <w:lang w:val="en-US"/>
         </w:rPr>
-        <w:t xml:space="preserve"> 2003</w:t>
-      </w:r>
-    </w:p>
-    <w:p>
-      <w:pPr>
-        <w:spacing w:after="120" w:line="360" w:lineRule="auto"/>
-        <w:jc w:val="both"/>
+        <w:t xml:space="preserve"> Press, ISBN </w:t>
+      </w:r>
+      <w:r>
         <w:rPr>
           <w:rFonts w:ascii="Arial" w:hAnsi="Arial" w:cs="Arial"/>
           <w:sz w:val="24"/>
           <w:szCs w:val="24"/>
           <w:lang w:val="en-US"/>
         </w:rPr>
-      </w:pPr>
-      <w:r>
-        <w:rPr>
-          <w:rFonts w:ascii="Arial" w:hAnsi="Arial" w:cs="Arial"/>
-          <w:sz w:val="24"/>
-          <w:szCs w:val="24"/>
-          <w:lang w:val="en-US"/>
-        </w:rPr>
-        <w:t xml:space="preserve">[14] Mike Riley, Das </w:t>
-      </w:r>
-      <w:proofErr w:type="spellStart"/>
-      <w:r>
-        <w:rPr>
-          <w:rFonts w:ascii="Arial" w:hAnsi="Arial" w:cs="Arial"/>
-          <w:sz w:val="24"/>
-          <w:szCs w:val="24"/>
-          <w:lang w:val="en-US"/>
-        </w:rPr>
-        <w:t>Intelligente</w:t>
-      </w:r>
-      <w:proofErr w:type="spellEnd"/>
-      <w:r>
-        <w:rPr>
-          <w:rFonts w:ascii="Arial" w:hAnsi="Arial" w:cs="Arial"/>
-          <w:sz w:val="24"/>
-          <w:szCs w:val="24"/>
-          <w:lang w:val="en-US"/>
-        </w:rPr>
-        <w:t xml:space="preserve"> </w:t>
-      </w:r>
-      <w:proofErr w:type="spellStart"/>
-      <w:r>
-        <w:rPr>
-          <w:rFonts w:ascii="Arial" w:hAnsi="Arial" w:cs="Arial"/>
-          <w:sz w:val="24"/>
-          <w:szCs w:val="24"/>
-          <w:lang w:val="en-US"/>
-        </w:rPr>
-        <w:t>Haus</w:t>
-      </w:r>
-      <w:proofErr w:type="spellEnd"/>
-      <w:r>
-        <w:rPr>
-          <w:rFonts w:ascii="Arial" w:hAnsi="Arial" w:cs="Arial"/>
-          <w:sz w:val="24"/>
-          <w:szCs w:val="24"/>
-          <w:lang w:val="en-US"/>
-        </w:rPr>
-        <w:t xml:space="preserve"> – </w:t>
-      </w:r>
-      <w:proofErr w:type="spellStart"/>
-      <w:r>
-        <w:rPr>
-          <w:rFonts w:ascii="Arial" w:hAnsi="Arial" w:cs="Arial"/>
-          <w:sz w:val="24"/>
-          <w:szCs w:val="24"/>
-          <w:lang w:val="en-US"/>
-        </w:rPr>
-        <w:t>Heimautomation</w:t>
-      </w:r>
-      <w:proofErr w:type="spellEnd"/>
-      <w:r>
-        <w:rPr>
-          <w:rFonts w:ascii="Arial" w:hAnsi="Arial" w:cs="Arial"/>
-          <w:sz w:val="24"/>
-          <w:szCs w:val="24"/>
-          <w:lang w:val="en-US"/>
-        </w:rPr>
-        <w:t xml:space="preserve"> </w:t>
-      </w:r>
-      <w:proofErr w:type="spellStart"/>
-      <w:r>
-        <w:rPr>
-          <w:rFonts w:ascii="Arial" w:hAnsi="Arial" w:cs="Arial"/>
-          <w:sz w:val="24"/>
-          <w:szCs w:val="24"/>
-          <w:lang w:val="en-US"/>
-        </w:rPr>
-        <w:t>mit</w:t>
-      </w:r>
-      <w:proofErr w:type="spellEnd"/>
-      <w:r>
-        <w:rPr>
-          <w:rFonts w:ascii="Arial" w:hAnsi="Arial" w:cs="Arial"/>
-          <w:sz w:val="24"/>
-          <w:szCs w:val="24"/>
-          <w:lang w:val="en-US"/>
-        </w:rPr>
-        <w:t xml:space="preserve"> Arduino, Android und PC, O’Reilly </w:t>
-      </w:r>
-      <w:proofErr w:type="spellStart"/>
-      <w:r>
-        <w:rPr>
-          <w:rFonts w:ascii="Arial" w:hAnsi="Arial" w:cs="Arial"/>
-          <w:sz w:val="24"/>
-          <w:szCs w:val="24"/>
-          <w:lang w:val="en-US"/>
-        </w:rPr>
-        <w:t>Verlag</w:t>
-      </w:r>
-      <w:proofErr w:type="spellEnd"/>
-      <w:r>
-        <w:rPr>
-          <w:rFonts w:ascii="Arial" w:hAnsi="Arial" w:cs="Arial"/>
-          <w:sz w:val="24"/>
-          <w:szCs w:val="24"/>
-          <w:lang w:val="en-US"/>
-        </w:rPr>
-        <w:t xml:space="preserve"> GmbH &amp; Co.</w:t>
-      </w:r>
-      <w:r>
-        <w:rPr>
-          <w:rFonts w:ascii="Arial" w:hAnsi="Arial" w:cs="Arial"/>
-          <w:sz w:val="24"/>
-          <w:szCs w:val="24"/>
-          <w:lang w:val="en-US"/>
-        </w:rPr>
-        <w:t xml:space="preserve"> KG, ISBN 987-3-86899-363-9</w:t>
-      </w:r>
-      <w:r>
-        <w:rPr>
-          <w:rFonts w:ascii="Arial" w:hAnsi="Arial" w:cs="Arial"/>
-          <w:sz w:val="24"/>
-          <w:szCs w:val="24"/>
-          <w:lang w:val="en-US"/>
-        </w:rPr>
-        <w:t xml:space="preserve"> </w:t>
-      </w:r>
-    </w:p>
-    <w:p>
-      <w:pPr>
-        <w:spacing w:after="120" w:line="360" w:lineRule="auto"/>
-        <w:jc w:val="both"/>
-        <w:rPr>
-          <w:rFonts w:ascii="Arial" w:hAnsi="Arial" w:cs="Arial"/>
-          <w:sz w:val="24"/>
-          <w:szCs w:val="24"/>
-          <w:lang w:val="en-US"/>
-        </w:rPr>
-      </w:pPr>
-      <w:r>
-        <w:rPr>
-          <w:rFonts w:ascii="Arial" w:hAnsi="Arial" w:cs="Arial"/>
-          <w:sz w:val="24"/>
-          <w:szCs w:val="24"/>
-          <w:lang w:val="en-US"/>
-        </w:rPr>
-        <w:t xml:space="preserve">[15] </w:t>
-      </w:r>
-      <w:r>
-        <w:rPr>
-          <w:rFonts w:ascii="Arial" w:hAnsi="Arial" w:cs="Arial"/>
-          <w:sz w:val="24"/>
-          <w:szCs w:val="24"/>
-          <w:lang w:val="en-US"/>
-        </w:rPr>
-        <w:t>https</w:t>
-      </w:r>
-      <w:r>
-        <w:rPr>
-          <w:rFonts w:ascii="Arial" w:hAnsi="Arial" w:cs="Arial"/>
-          <w:sz w:val="24"/>
-          <w:szCs w:val="24"/>
-          <w:lang w:val="en-US"/>
-        </w:rPr>
-        <w:t>://www.dialux.com/de-DE/ Stand: 06.05.2021</w:t>
-      </w:r>
-    </w:p>
-    <w:p>
-      <w:pPr>
-        <w:spacing w:after="120" w:line="360" w:lineRule="auto"/>
-        <w:jc w:val="both"/>
-        <w:rPr>
-          <w:rFonts w:ascii="Arial" w:hAnsi="Arial" w:cs="Arial"/>
-          <w:sz w:val="24"/>
-          <w:szCs w:val="24"/>
-          <w:lang w:val="en-US"/>
-        </w:rPr>
-      </w:pPr>
-      <w:r>
-        <w:rPr>
-          <w:rFonts w:ascii="Arial" w:hAnsi="Arial" w:cs="Arial"/>
-          <w:sz w:val="24"/>
-          <w:szCs w:val="24"/>
-          <w:lang w:val="en-US"/>
-        </w:rPr>
-        <w:t xml:space="preserve">[16] </w:t>
-      </w:r>
-      <w:r>
-        <w:rPr>
-          <w:rFonts w:ascii="Arial" w:hAnsi="Arial" w:cs="Arial"/>
-          <w:sz w:val="24"/>
-          <w:szCs w:val="24"/>
-          <w:lang w:val="en-US"/>
-        </w:rPr>
-        <w:t>https://relux.com/de/</w:t>
-      </w:r>
-      <w:r>
-        <w:rPr>
-          <w:rFonts w:ascii="Arial" w:hAnsi="Arial" w:cs="Arial"/>
-          <w:sz w:val="24"/>
-          <w:szCs w:val="24"/>
-          <w:lang w:val="en-US"/>
-        </w:rPr>
-        <w:t xml:space="preserve"> Stand: 06.05.2021</w:t>
+        <w:t>978-1732102200</w:t>
       </w:r>
     </w:p>
     <w:p>
@@ -10875,15 +11109,16 @@
           <w:szCs w:val="24"/>
         </w:rPr>
       </w:pPr>
+      <w:bookmarkStart w:id="28" w:name="_Toc71297771"/>
       <w:r>
         <w:rPr>
           <w:rFonts w:ascii="Arial" w:hAnsi="Arial" w:cs="Arial"/>
           <w:sz w:val="28"/>
           <w:szCs w:val="24"/>
         </w:rPr>
-        <w:lastRenderedPageBreak/>
         <w:t>Abbildungsverzeichnis</w:t>
       </w:r>
+      <w:bookmarkEnd w:id="28"/>
     </w:p>
     <w:p>
       <w:pPr>
@@ -11414,7 +11649,6 @@
       <w:r>
         <w:rPr>
           <w:rFonts w:ascii="Arial" w:hAnsi="Arial" w:cs="Arial"/>
-          <w:i/>
           <w:sz w:val="24"/>
           <w:szCs w:val="24"/>
         </w:rPr>
@@ -11491,7 +11725,6 @@
       <w:r>
         <w:rPr>
           <w:rFonts w:ascii="Arial" w:hAnsi="Arial" w:cs="Arial"/>
-          <w:i/>
           <w:sz w:val="24"/>
           <w:szCs w:val="24"/>
         </w:rPr>
@@ -11632,6 +11865,7 @@
           <w:szCs w:val="24"/>
         </w:rPr>
       </w:pPr>
+      <w:bookmarkStart w:id="29" w:name="_Toc71297772"/>
       <w:r>
         <w:rPr>
           <w:rFonts w:ascii="Arial" w:hAnsi="Arial" w:cs="Arial"/>
@@ -11640,8 +11874,7 @@
         </w:rPr>
         <w:t>Anhang</w:t>
       </w:r>
-      <w:bookmarkStart w:id="26" w:name="_GoBack"/>
-      <w:bookmarkEnd w:id="26"/>
+      <w:bookmarkEnd w:id="29"/>
     </w:p>
     <w:p>
       <w:pPr>
@@ -11664,6 +11897,7 @@
         <w:rPr>
           <w:noProof/>
         </w:rPr>
+        <w:lastRenderedPageBreak/>
         <w:drawing>
           <wp:inline distT="0" distB="0" distL="0" distR="0" wp14:anchorId="3AA11E12" wp14:editId="520B79CC">
             <wp:extent cx="5760720" cy="4118610"/>
@@ -11719,7 +11953,7 @@
           <w:szCs w:val="22"/>
         </w:rPr>
       </w:pPr>
-      <w:bookmarkStart w:id="27" w:name="_Ref70298366"/>
+      <w:bookmarkStart w:id="30" w:name="_Ref70298366"/>
       <w:r>
         <w:rPr>
           <w:rFonts w:ascii="Arial" w:hAnsi="Arial" w:cs="Arial"/>
@@ -11781,7 +12015,7 @@
         </w:rPr>
         <w:fldChar w:fldCharType="end"/>
       </w:r>
-      <w:bookmarkEnd w:id="27"/>
+      <w:bookmarkEnd w:id="30"/>
       <w:r>
         <w:rPr>
           <w:rFonts w:ascii="Arial" w:hAnsi="Arial" w:cs="Arial"/>
@@ -11838,6 +12072,7 @@
         <w:docPartUnique/>
       </w:docPartObj>
     </w:sdtPr>
+    <w:sdtEndPr/>
     <w:sdtContent>
       <w:p>
         <w:pPr>
@@ -11857,7 +12092,7 @@
           <w:rPr>
             <w:noProof/>
           </w:rPr>
-          <w:t>33</w:t>
+          <w:t>21</w:t>
         </w:r>
         <w:r>
           <w:fldChar w:fldCharType="end"/>
@@ -13849,8 +14084,12 @@
     <w:autoRedefine/>
     <w:uiPriority w:val="39"/>
     <w:unhideWhenUsed/>
-    <w:rsid w:val="00415D0C"/>
+    <w:rsid w:val="00E22B75"/>
     <w:pPr>
+      <w:tabs>
+        <w:tab w:val="left" w:pos="440"/>
+        <w:tab w:val="right" w:leader="dot" w:pos="9062"/>
+      </w:tabs>
       <w:spacing w:after="100"/>
     </w:pPr>
   </w:style>
@@ -14176,7 +14415,7 @@
 </file>
 
 <file path=customXml/itemProps1.xml><?xml version="1.0" encoding="utf-8"?>
-<ds:datastoreItem xmlns:ds="http://schemas.openxmlformats.org/officeDocument/2006/customXml" ds:itemID="{F25F0504-D586-4928-BF7C-E8AE191F2934}">
+<ds:datastoreItem xmlns:ds="http://schemas.openxmlformats.org/officeDocument/2006/customXml" ds:itemID="{0F307A87-66DF-4EB0-B82E-C9401954B2BC}">
   <ds:schemaRefs>
     <ds:schemaRef ds:uri="http://schemas.openxmlformats.org/officeDocument/2006/bibliography"/>
   </ds:schemaRefs>

</xml_diff>